<commit_message>
Zavrsavanje uvoda i pocinanje drugog poglavlja
</commit_message>
<xml_diff>
--- a/Završni rad - Jozo Skoko.docx
+++ b/Završni rad - Jozo Skoko.docx
@@ -1721,19 +1721,529 @@
     </w:p>
     <w:p>
       <w:pPr>
+        <w:ind w:firstLine="450"/>
+        <w:rPr>
+          <w:rStyle w:val="SubtleEmphasis"/>
+          <w:rFonts w:cs="Arial"/>
+          <w:i w:val="0"/>
+          <w:iCs w:val="0"/>
+          <w:color w:val="auto"/>
+          <w:szCs w:val="22"/>
+        </w:rPr>
+      </w:pPr>
+      <w:r>
+        <w:rPr>
+          <w:rStyle w:val="SubtleEmphasis"/>
+          <w:rFonts w:cs="Arial"/>
+          <w:i w:val="0"/>
+          <w:iCs w:val="0"/>
+          <w:color w:val="auto"/>
+          <w:szCs w:val="22"/>
+        </w:rPr>
+        <w:t xml:space="preserve">U ovom radu predstavljena je izrada aplikacije u JavaFX </w:t>
+      </w:r>
+      <w:r>
+        <w:rPr>
+          <w:rStyle w:val="SubtleEmphasis"/>
+          <w:rFonts w:cs="Arial"/>
+          <w:iCs w:val="0"/>
+          <w:color w:val="auto"/>
+          <w:szCs w:val="22"/>
+        </w:rPr>
+        <w:t>frameworku</w:t>
+      </w:r>
+      <w:r>
+        <w:rPr>
+          <w:rStyle w:val="SubtleEmphasis"/>
+          <w:rFonts w:cs="Arial"/>
+          <w:iCs w:val="0"/>
+          <w:color w:val="auto"/>
+          <w:szCs w:val="22"/>
+        </w:rPr>
+        <w:t xml:space="preserve"> </w:t>
+      </w:r>
+      <w:r>
+        <w:rPr>
+          <w:rStyle w:val="SubtleEmphasis"/>
+          <w:rFonts w:cs="Arial"/>
+          <w:i w:val="0"/>
+          <w:iCs w:val="0"/>
+          <w:color w:val="auto"/>
+          <w:szCs w:val="22"/>
+        </w:rPr>
+        <w:t>upotrebljavajaći elemente multimedije i dretvi. Alati koji su korišteni pri izradi aplikacije su InteliJ alat za programiranje u JavaFX, MySQL baza podataka i Gluonov SceneBuilder za izradu grafičkog sučelja. Vidjet ćemo kako postavljanjem multimedije(zvuk,slika)</w:t>
+      </w:r>
+      <w:r>
+        <w:rPr>
+          <w:rStyle w:val="SubtleEmphasis"/>
+          <w:rFonts w:cs="Arial"/>
+          <w:i w:val="0"/>
+          <w:iCs w:val="0"/>
+          <w:color w:val="auto"/>
+          <w:szCs w:val="22"/>
+        </w:rPr>
+        <w:t xml:space="preserve"> i dretvi možemo postići zanimljivu interakciju korisnika s aplik</w:t>
+      </w:r>
+      <w:r>
+        <w:rPr>
+          <w:rStyle w:val="SubtleEmphasis"/>
+          <w:rFonts w:cs="Arial"/>
+          <w:i w:val="0"/>
+          <w:iCs w:val="0"/>
+          <w:color w:val="auto"/>
+          <w:szCs w:val="22"/>
+        </w:rPr>
+        <w:t>acijom. Postavljanje multimedije</w:t>
+      </w:r>
+      <w:r>
+        <w:rPr>
+          <w:rStyle w:val="SubtleEmphasis"/>
+          <w:rFonts w:cs="Arial"/>
+          <w:i w:val="0"/>
+          <w:iCs w:val="0"/>
+          <w:color w:val="auto"/>
+          <w:szCs w:val="22"/>
+        </w:rPr>
+        <w:t xml:space="preserve"> alatom SceneBuilder bit će također posebno pojašnjeno jer je </w:t>
+      </w:r>
+      <w:r>
+        <w:rPr>
+          <w:rStyle w:val="SubtleEmphasis"/>
+          <w:rFonts w:cs="Arial"/>
+          <w:i w:val="0"/>
+          <w:iCs w:val="0"/>
+          <w:color w:val="auto"/>
+          <w:szCs w:val="22"/>
+        </w:rPr>
+        <w:t xml:space="preserve">on </w:t>
+      </w:r>
+      <w:r>
+        <w:rPr>
+          <w:rStyle w:val="SubtleEmphasis"/>
+          <w:rFonts w:cs="Arial"/>
+          <w:i w:val="0"/>
+          <w:iCs w:val="0"/>
+          <w:color w:val="auto"/>
+          <w:szCs w:val="22"/>
+        </w:rPr>
+        <w:t>jedan od alata koji omogućava lakše ubacivanje multimedije.</w:t>
+      </w:r>
+      <w:r>
+        <w:rPr>
+          <w:rStyle w:val="SubtleEmphasis"/>
+          <w:rFonts w:cs="Arial"/>
+          <w:i w:val="0"/>
+          <w:iCs w:val="0"/>
+          <w:color w:val="auto"/>
+          <w:szCs w:val="22"/>
+        </w:rPr>
+        <w:t xml:space="preserve"> Rad sadržava poglavlja vezana za same karakteristike JavaFX i njegovu povijest kako bi bolje upoznao čitatelja i imao jasnu sliku kako se koristi JavaFX kako bi bolje shvatio temu rada.</w:t>
+      </w:r>
+    </w:p>
+    <w:p>
+      <w:pPr>
+        <w:rPr>
+          <w:rStyle w:val="SubtleEmphasis"/>
+          <w:rFonts w:cs="Arial"/>
+          <w:i w:val="0"/>
+          <w:iCs w:val="0"/>
+          <w:color w:val="auto"/>
+          <w:szCs w:val="22"/>
+        </w:rPr>
+      </w:pPr>
+      <w:r>
+        <w:rPr>
+          <w:rStyle w:val="SubtleEmphasis"/>
+          <w:rFonts w:cs="Arial"/>
+          <w:i w:val="0"/>
+          <w:iCs w:val="0"/>
+          <w:color w:val="auto"/>
+          <w:szCs w:val="22"/>
+        </w:rPr>
+        <w:t xml:space="preserve">Aplikacija je </w:t>
+      </w:r>
+      <w:r>
+        <w:rPr>
+          <w:rStyle w:val="SubtleEmphasis"/>
+          <w:rFonts w:cs="Arial"/>
+          <w:i w:val="0"/>
+          <w:iCs w:val="0"/>
+          <w:color w:val="auto"/>
+          <w:szCs w:val="22"/>
+        </w:rPr>
+        <w:t>igrica kviza znanja za koju se korisnik treba registrirati kako bi igrao. Ulaskom u igru su mu ponuđena težina pitanja,mogućnost promjene šifre i uvid u tablicu rezultata. Pravila igre su sljedeća</w:t>
+      </w:r>
+      <w:r>
+        <w:rPr>
+          <w:rStyle w:val="SubtleEmphasis"/>
+          <w:rFonts w:cs="Arial"/>
+          <w:i w:val="0"/>
+          <w:iCs w:val="0"/>
+          <w:color w:val="auto"/>
+          <w:szCs w:val="22"/>
+        </w:rPr>
+        <w:t xml:space="preserve"> </w:t>
+      </w:r>
+      <w:r>
+        <w:rPr>
+          <w:rStyle w:val="SubtleEmphasis"/>
+          <w:rFonts w:cs="Arial"/>
+          <w:i w:val="0"/>
+          <w:iCs w:val="0"/>
+          <w:color w:val="auto"/>
+          <w:szCs w:val="22"/>
+        </w:rPr>
+        <w:t xml:space="preserve">: </w:t>
+      </w:r>
+    </w:p>
+    <w:p>
+      <w:pPr>
+        <w:pStyle w:val="ListParagraph"/>
+        <w:numPr>
+          <w:ilvl w:val="0"/>
+          <w:numId w:val="2"/>
+        </w:numPr>
+        <w:rPr>
+          <w:rStyle w:val="SubtleEmphasis"/>
+          <w:rFonts w:cs="Arial"/>
+          <w:i w:val="0"/>
+          <w:iCs w:val="0"/>
+          <w:color w:val="auto"/>
+          <w:szCs w:val="22"/>
+        </w:rPr>
+      </w:pPr>
+      <w:r>
+        <w:rPr>
+          <w:rStyle w:val="SubtleEmphasis"/>
+          <w:rFonts w:cs="Arial"/>
+          <w:i w:val="0"/>
+          <w:iCs w:val="0"/>
+          <w:color w:val="auto"/>
+          <w:szCs w:val="22"/>
+        </w:rPr>
+        <w:t>K</w:t>
+      </w:r>
+      <w:r>
+        <w:rPr>
+          <w:rStyle w:val="SubtleEmphasis"/>
+          <w:rFonts w:cs="Arial"/>
+          <w:i w:val="0"/>
+          <w:iCs w:val="0"/>
+          <w:color w:val="auto"/>
+          <w:szCs w:val="22"/>
+        </w:rPr>
+        <w:t>orisnik s obzirom na težinu dobiva pitanja određene težine koja nose više bodova s obzirom na težinu pitanja(</w:t>
+      </w:r>
+      <w:r>
+        <w:rPr>
+          <w:rStyle w:val="SubtleEmphasis"/>
+          <w:rFonts w:cs="Arial"/>
+          <w:iCs w:val="0"/>
+          <w:color w:val="auto"/>
+          <w:szCs w:val="22"/>
+        </w:rPr>
+        <w:t>Easy</w:t>
+      </w:r>
+      <w:r>
+        <w:rPr>
+          <w:rStyle w:val="SubtleEmphasis"/>
+          <w:rFonts w:cs="Arial"/>
+          <w:i w:val="0"/>
+          <w:iCs w:val="0"/>
+          <w:color w:val="auto"/>
+          <w:szCs w:val="22"/>
+        </w:rPr>
+        <w:t xml:space="preserve"> – 1 bod,</w:t>
+      </w:r>
+      <w:r>
+        <w:rPr>
+          <w:rStyle w:val="SubtleEmphasis"/>
+          <w:rFonts w:cs="Arial"/>
+          <w:iCs w:val="0"/>
+          <w:color w:val="auto"/>
+          <w:szCs w:val="22"/>
+        </w:rPr>
+        <w:t>Normal</w:t>
+      </w:r>
+      <w:r>
+        <w:rPr>
+          <w:rStyle w:val="SubtleEmphasis"/>
+          <w:rFonts w:cs="Arial"/>
+          <w:i w:val="0"/>
+          <w:iCs w:val="0"/>
+          <w:color w:val="auto"/>
+          <w:szCs w:val="22"/>
+        </w:rPr>
+        <w:t xml:space="preserve"> – 2 boda,</w:t>
+      </w:r>
+      <w:r>
+        <w:rPr>
+          <w:rStyle w:val="SubtleEmphasis"/>
+          <w:rFonts w:cs="Arial"/>
+          <w:iCs w:val="0"/>
+          <w:color w:val="auto"/>
+          <w:szCs w:val="22"/>
+        </w:rPr>
+        <w:t>Hard</w:t>
+      </w:r>
+      <w:r>
+        <w:rPr>
+          <w:rStyle w:val="SubtleEmphasis"/>
+          <w:rFonts w:cs="Arial"/>
+          <w:i w:val="0"/>
+          <w:iCs w:val="0"/>
+          <w:color w:val="auto"/>
+          <w:szCs w:val="22"/>
+        </w:rPr>
+        <w:t xml:space="preserve"> – 3boda)</w:t>
+      </w:r>
+      <w:r>
+        <w:rPr>
+          <w:rStyle w:val="SubtleEmphasis"/>
+          <w:rFonts w:cs="Arial"/>
+          <w:i w:val="0"/>
+          <w:iCs w:val="0"/>
+          <w:color w:val="auto"/>
+          <w:szCs w:val="22"/>
+        </w:rPr>
+        <w:t>.</w:t>
+      </w:r>
+    </w:p>
+    <w:p>
+      <w:pPr>
+        <w:pStyle w:val="ListParagraph"/>
+        <w:numPr>
+          <w:ilvl w:val="0"/>
+          <w:numId w:val="2"/>
+        </w:numPr>
+        <w:rPr>
+          <w:rStyle w:val="SubtleEmphasis"/>
+          <w:rFonts w:cs="Arial"/>
+          <w:i w:val="0"/>
+          <w:iCs w:val="0"/>
+          <w:color w:val="auto"/>
+          <w:szCs w:val="22"/>
+        </w:rPr>
+      </w:pPr>
+      <w:r>
+        <w:rPr>
+          <w:rStyle w:val="SubtleEmphasis"/>
+          <w:rFonts w:cs="Arial"/>
+          <w:i w:val="0"/>
+          <w:iCs w:val="0"/>
+          <w:color w:val="auto"/>
+          <w:szCs w:val="22"/>
+        </w:rPr>
+        <w:t>K</w:t>
+      </w:r>
+      <w:r>
+        <w:rPr>
+          <w:rStyle w:val="SubtleEmphasis"/>
+          <w:rFonts w:cs="Arial"/>
+          <w:i w:val="0"/>
+          <w:iCs w:val="0"/>
+          <w:color w:val="auto"/>
+          <w:szCs w:val="22"/>
+        </w:rPr>
+        <w:t xml:space="preserve">orisnik ima 3 života, pogrešan odgovor oduzima 1 bod,kada izgubi sve živote sprema se rezultat ako je nadmašio svoj </w:t>
+      </w:r>
+      <w:r>
+        <w:rPr>
+          <w:rStyle w:val="SubtleEmphasis"/>
+          <w:rFonts w:cs="Arial"/>
+          <w:i w:val="0"/>
+          <w:iCs w:val="0"/>
+          <w:color w:val="auto"/>
+          <w:szCs w:val="22"/>
+        </w:rPr>
+        <w:t>najbolji rezultat ili prvi put igra kviz.</w:t>
+      </w:r>
+    </w:p>
+    <w:p>
+      <w:pPr>
+        <w:pStyle w:val="ListParagraph"/>
+        <w:numPr>
+          <w:ilvl w:val="0"/>
+          <w:numId w:val="2"/>
+        </w:numPr>
+        <w:rPr>
+          <w:rStyle w:val="SubtleEmphasis"/>
+          <w:rFonts w:cs="Arial"/>
+          <w:i w:val="0"/>
+          <w:iCs w:val="0"/>
+          <w:color w:val="auto"/>
+          <w:szCs w:val="22"/>
+        </w:rPr>
+      </w:pPr>
+      <w:r>
+        <w:rPr>
+          <w:rStyle w:val="SubtleEmphasis"/>
+          <w:rFonts w:cs="Arial"/>
+          <w:i w:val="0"/>
+          <w:iCs w:val="0"/>
+          <w:color w:val="auto"/>
+          <w:szCs w:val="22"/>
+        </w:rPr>
+        <w:t>U gornjem dijelu aplikacije nalazi se vremenska crta koja ističe, tako da korisnik ima ograničeno vrijeme koliko može igrati jedan kviz, nakon toga se sprema rezultat ako je nadmašio svoj najbolji rezulzaz ili prvi put igra kviz.</w:t>
+      </w:r>
+    </w:p>
+    <w:p>
+      <w:pPr>
+        <w:rPr>
+          <w:rStyle w:val="SubtleEmphasis"/>
+          <w:rFonts w:cs="Arial"/>
+          <w:i w:val="0"/>
+          <w:iCs w:val="0"/>
+          <w:color w:val="auto"/>
+          <w:szCs w:val="22"/>
+        </w:rPr>
+      </w:pPr>
+      <w:r>
+        <w:rPr>
+          <w:rStyle w:val="SubtleEmphasis"/>
+          <w:rFonts w:cs="Arial"/>
+          <w:i w:val="0"/>
+          <w:iCs w:val="0"/>
+          <w:color w:val="auto"/>
+          <w:szCs w:val="22"/>
+        </w:rPr>
+        <w:t>Treba napomenuti da će se u redu koristit neki stručni engleski izrazi za kojih nema točno formalno definiran prijevod u hrvatskom jeziku.</w:t>
+      </w:r>
+    </w:p>
+    <w:p>
+      <w:pPr>
+        <w:rPr>
+          <w:rStyle w:val="SubtleEmphasis"/>
+          <w:rFonts w:cs="Arial"/>
+          <w:i w:val="0"/>
+          <w:iCs w:val="0"/>
+          <w:color w:val="auto"/>
+          <w:szCs w:val="22"/>
+        </w:rPr>
+      </w:pPr>
+    </w:p>
+    <w:p>
+      <w:pPr>
+        <w:rPr>
+          <w:rStyle w:val="SubtleEmphasis"/>
+          <w:rFonts w:cs="Arial"/>
+          <w:i w:val="0"/>
+          <w:iCs w:val="0"/>
+          <w:color w:val="auto"/>
+          <w:szCs w:val="22"/>
+        </w:rPr>
+      </w:pPr>
+    </w:p>
+    <w:p>
+      <w:pPr>
+        <w:rPr>
+          <w:rStyle w:val="SubtleEmphasis"/>
+          <w:rFonts w:cs="Arial"/>
+          <w:i w:val="0"/>
+          <w:iCs w:val="0"/>
+          <w:color w:val="auto"/>
+          <w:szCs w:val="22"/>
+        </w:rPr>
+      </w:pPr>
+    </w:p>
+    <w:p>
+      <w:pPr>
+        <w:rPr>
+          <w:rStyle w:val="SubtleEmphasis"/>
+          <w:rFonts w:cs="Arial"/>
+          <w:i w:val="0"/>
+          <w:iCs w:val="0"/>
+          <w:color w:val="auto"/>
+          <w:szCs w:val="22"/>
+        </w:rPr>
+      </w:pPr>
+    </w:p>
+    <w:p>
+      <w:pPr>
+        <w:rPr>
+          <w:rStyle w:val="SubtleEmphasis"/>
+          <w:rFonts w:cs="Arial"/>
+          <w:i w:val="0"/>
+          <w:iCs w:val="0"/>
+          <w:color w:val="auto"/>
+          <w:szCs w:val="22"/>
+        </w:rPr>
+      </w:pPr>
+    </w:p>
+    <w:p>
+      <w:pPr>
         <w:spacing w:before="960" w:after="600"/>
         <w:ind w:left="432" w:hanging="432"/>
         <w:rPr>
           <w:rStyle w:val="SubtleEmphasis"/>
           <w:rFonts w:cs="Arial"/>
-          <w:i w:val="0"/>
-          <w:iCs w:val="0"/>
-          <w:color w:val="auto"/>
-          <w:szCs w:val="22"/>
+          <w:b/>
+          <w:i w:val="0"/>
+          <w:iCs w:val="0"/>
+          <w:color w:val="auto"/>
+          <w:sz w:val="36"/>
+          <w:szCs w:val="36"/>
+        </w:rPr>
+      </w:pPr>
+      <w:r>
+        <w:rPr>
+          <w:rStyle w:val="SubtleEmphasis"/>
+          <w:rFonts w:cs="Arial"/>
+          <w:b/>
+          <w:i w:val="0"/>
+          <w:iCs w:val="0"/>
+          <w:color w:val="auto"/>
+          <w:sz w:val="36"/>
+          <w:szCs w:val="36"/>
+        </w:rPr>
+        <w:lastRenderedPageBreak/>
+        <w:t>2 Što je JavaFX</w:t>
+      </w:r>
+    </w:p>
+    <w:p>
+      <w:pPr>
+        <w:ind w:left="432" w:hanging="432"/>
+        <w:rPr>
+          <w:rStyle w:val="SubtleEmphasis"/>
+          <w:rFonts w:cs="Arial"/>
+          <w:i w:val="0"/>
+          <w:iCs w:val="0"/>
+          <w:color w:val="auto"/>
+          <w:sz w:val="32"/>
+          <w:szCs w:val="32"/>
         </w:rPr>
       </w:pPr>
       <w:bookmarkStart w:id="0" w:name="_GoBack"/>
       <w:bookmarkEnd w:id="0"/>
+    </w:p>
+    <w:p>
+      <w:pPr>
+        <w:ind w:firstLine="446"/>
+        <w:rPr>
+          <w:rStyle w:val="SubtleEmphasis"/>
+          <w:rFonts w:cs="Arial"/>
+          <w:b/>
+          <w:i w:val="0"/>
+          <w:iCs w:val="0"/>
+          <w:color w:val="auto"/>
+          <w:sz w:val="36"/>
+          <w:szCs w:val="36"/>
+        </w:rPr>
+      </w:pPr>
+    </w:p>
+    <w:p>
+      <w:pPr>
+        <w:spacing w:before="960" w:after="600"/>
+        <w:ind w:left="432" w:hanging="432"/>
+        <w:rPr>
+          <w:rStyle w:val="SubtleEmphasis"/>
+          <w:rFonts w:cs="Arial"/>
+          <w:i w:val="0"/>
+          <w:iCs w:val="0"/>
+          <w:color w:val="auto"/>
+          <w:szCs w:val="22"/>
+        </w:rPr>
+      </w:pPr>
     </w:p>
     <w:p>
       <w:pPr>
@@ -1769,6 +2279,243 @@
     </w:sectPr>
   </w:body>
 </w:document>
+</file>
+
+<file path=word/numbering.xml><?xml version="1.0" encoding="utf-8"?>
+<w:numbering xmlns:wpc="http://schemas.microsoft.com/office/word/2010/wordprocessingCanvas" xmlns:mc="http://schemas.openxmlformats.org/markup-compatibility/2006" xmlns:o="urn:schemas-microsoft-com:office:office" xmlns:r="http://schemas.openxmlformats.org/officeDocument/2006/relationships" xmlns:m="http://schemas.openxmlformats.org/officeDocument/2006/math" xmlns:v="urn:schemas-microsoft-com:vml" xmlns:wp14="http://schemas.microsoft.com/office/word/2010/wordprocessingDrawing" xmlns:wp="http://schemas.openxmlformats.org/drawingml/2006/wordprocessingDrawing" xmlns:w10="urn:schemas-microsoft-com:office:word" xmlns:w="http://schemas.openxmlformats.org/wordprocessingml/2006/main" xmlns:w14="http://schemas.microsoft.com/office/word/2010/wordml" xmlns:w15="http://schemas.microsoft.com/office/word/2012/wordml" xmlns:wpg="http://schemas.microsoft.com/office/word/2010/wordprocessingGroup" xmlns:wpi="http://schemas.microsoft.com/office/word/2010/wordprocessingInk" xmlns:wne="http://schemas.microsoft.com/office/word/2006/wordml" xmlns:wps="http://schemas.microsoft.com/office/word/2010/wordprocessingShape" mc:Ignorable="w14 w15 wp14">
+  <w:abstractNum w:abstractNumId="0" w15:restartNumberingAfterBreak="0">
+    <w:nsid w:val="25BF538E"/>
+    <w:multiLevelType w:val="hybridMultilevel"/>
+    <w:tmpl w:val="78EECD42"/>
+    <w:lvl w:ilvl="0" w:tplc="04090001">
+      <w:start w:val="1"/>
+      <w:numFmt w:val="bullet"/>
+      <w:lvlText w:val=""/>
+      <w:lvlJc w:val="left"/>
+      <w:pPr>
+        <w:ind w:left="720" w:hanging="360"/>
+      </w:pPr>
+      <w:rPr>
+        <w:rFonts w:ascii="Symbol" w:hAnsi="Symbol" w:hint="default"/>
+      </w:rPr>
+    </w:lvl>
+    <w:lvl w:ilvl="1" w:tplc="04090003" w:tentative="1">
+      <w:start w:val="1"/>
+      <w:numFmt w:val="bullet"/>
+      <w:lvlText w:val="o"/>
+      <w:lvlJc w:val="left"/>
+      <w:pPr>
+        <w:ind w:left="1440" w:hanging="360"/>
+      </w:pPr>
+      <w:rPr>
+        <w:rFonts w:ascii="Courier New" w:hAnsi="Courier New" w:cs="Courier New" w:hint="default"/>
+      </w:rPr>
+    </w:lvl>
+    <w:lvl w:ilvl="2" w:tplc="04090005" w:tentative="1">
+      <w:start w:val="1"/>
+      <w:numFmt w:val="bullet"/>
+      <w:lvlText w:val=""/>
+      <w:lvlJc w:val="left"/>
+      <w:pPr>
+        <w:ind w:left="2160" w:hanging="360"/>
+      </w:pPr>
+      <w:rPr>
+        <w:rFonts w:ascii="Wingdings" w:hAnsi="Wingdings" w:hint="default"/>
+      </w:rPr>
+    </w:lvl>
+    <w:lvl w:ilvl="3" w:tplc="04090001" w:tentative="1">
+      <w:start w:val="1"/>
+      <w:numFmt w:val="bullet"/>
+      <w:lvlText w:val=""/>
+      <w:lvlJc w:val="left"/>
+      <w:pPr>
+        <w:ind w:left="2880" w:hanging="360"/>
+      </w:pPr>
+      <w:rPr>
+        <w:rFonts w:ascii="Symbol" w:hAnsi="Symbol" w:hint="default"/>
+      </w:rPr>
+    </w:lvl>
+    <w:lvl w:ilvl="4" w:tplc="04090003" w:tentative="1">
+      <w:start w:val="1"/>
+      <w:numFmt w:val="bullet"/>
+      <w:lvlText w:val="o"/>
+      <w:lvlJc w:val="left"/>
+      <w:pPr>
+        <w:ind w:left="3600" w:hanging="360"/>
+      </w:pPr>
+      <w:rPr>
+        <w:rFonts w:ascii="Courier New" w:hAnsi="Courier New" w:cs="Courier New" w:hint="default"/>
+      </w:rPr>
+    </w:lvl>
+    <w:lvl w:ilvl="5" w:tplc="04090005" w:tentative="1">
+      <w:start w:val="1"/>
+      <w:numFmt w:val="bullet"/>
+      <w:lvlText w:val=""/>
+      <w:lvlJc w:val="left"/>
+      <w:pPr>
+        <w:ind w:left="4320" w:hanging="360"/>
+      </w:pPr>
+      <w:rPr>
+        <w:rFonts w:ascii="Wingdings" w:hAnsi="Wingdings" w:hint="default"/>
+      </w:rPr>
+    </w:lvl>
+    <w:lvl w:ilvl="6" w:tplc="04090001" w:tentative="1">
+      <w:start w:val="1"/>
+      <w:numFmt w:val="bullet"/>
+      <w:lvlText w:val=""/>
+      <w:lvlJc w:val="left"/>
+      <w:pPr>
+        <w:ind w:left="5040" w:hanging="360"/>
+      </w:pPr>
+      <w:rPr>
+        <w:rFonts w:ascii="Symbol" w:hAnsi="Symbol" w:hint="default"/>
+      </w:rPr>
+    </w:lvl>
+    <w:lvl w:ilvl="7" w:tplc="04090003" w:tentative="1">
+      <w:start w:val="1"/>
+      <w:numFmt w:val="bullet"/>
+      <w:lvlText w:val="o"/>
+      <w:lvlJc w:val="left"/>
+      <w:pPr>
+        <w:ind w:left="5760" w:hanging="360"/>
+      </w:pPr>
+      <w:rPr>
+        <w:rFonts w:ascii="Courier New" w:hAnsi="Courier New" w:cs="Courier New" w:hint="default"/>
+      </w:rPr>
+    </w:lvl>
+    <w:lvl w:ilvl="8" w:tplc="04090005" w:tentative="1">
+      <w:start w:val="1"/>
+      <w:numFmt w:val="bullet"/>
+      <w:lvlText w:val=""/>
+      <w:lvlJc w:val="left"/>
+      <w:pPr>
+        <w:ind w:left="6480" w:hanging="360"/>
+      </w:pPr>
+      <w:rPr>
+        <w:rFonts w:ascii="Wingdings" w:hAnsi="Wingdings" w:hint="default"/>
+      </w:rPr>
+    </w:lvl>
+  </w:abstractNum>
+  <w:abstractNum w:abstractNumId="1" w15:restartNumberingAfterBreak="0">
+    <w:nsid w:val="6E697A4B"/>
+    <w:multiLevelType w:val="hybridMultilevel"/>
+    <w:tmpl w:val="A6B4CC1A"/>
+    <w:lvl w:ilvl="0" w:tplc="04090001">
+      <w:start w:val="1"/>
+      <w:numFmt w:val="bullet"/>
+      <w:lvlText w:val=""/>
+      <w:lvlJc w:val="left"/>
+      <w:pPr>
+        <w:ind w:left="720" w:hanging="360"/>
+      </w:pPr>
+      <w:rPr>
+        <w:rFonts w:ascii="Symbol" w:hAnsi="Symbol" w:hint="default"/>
+      </w:rPr>
+    </w:lvl>
+    <w:lvl w:ilvl="1" w:tplc="04090003" w:tentative="1">
+      <w:start w:val="1"/>
+      <w:numFmt w:val="bullet"/>
+      <w:lvlText w:val="o"/>
+      <w:lvlJc w:val="left"/>
+      <w:pPr>
+        <w:ind w:left="1440" w:hanging="360"/>
+      </w:pPr>
+      <w:rPr>
+        <w:rFonts w:ascii="Courier New" w:hAnsi="Courier New" w:cs="Courier New" w:hint="default"/>
+      </w:rPr>
+    </w:lvl>
+    <w:lvl w:ilvl="2" w:tplc="04090005" w:tentative="1">
+      <w:start w:val="1"/>
+      <w:numFmt w:val="bullet"/>
+      <w:lvlText w:val=""/>
+      <w:lvlJc w:val="left"/>
+      <w:pPr>
+        <w:ind w:left="2160" w:hanging="360"/>
+      </w:pPr>
+      <w:rPr>
+        <w:rFonts w:ascii="Wingdings" w:hAnsi="Wingdings" w:hint="default"/>
+      </w:rPr>
+    </w:lvl>
+    <w:lvl w:ilvl="3" w:tplc="04090001" w:tentative="1">
+      <w:start w:val="1"/>
+      <w:numFmt w:val="bullet"/>
+      <w:lvlText w:val=""/>
+      <w:lvlJc w:val="left"/>
+      <w:pPr>
+        <w:ind w:left="2880" w:hanging="360"/>
+      </w:pPr>
+      <w:rPr>
+        <w:rFonts w:ascii="Symbol" w:hAnsi="Symbol" w:hint="default"/>
+      </w:rPr>
+    </w:lvl>
+    <w:lvl w:ilvl="4" w:tplc="04090003" w:tentative="1">
+      <w:start w:val="1"/>
+      <w:numFmt w:val="bullet"/>
+      <w:lvlText w:val="o"/>
+      <w:lvlJc w:val="left"/>
+      <w:pPr>
+        <w:ind w:left="3600" w:hanging="360"/>
+      </w:pPr>
+      <w:rPr>
+        <w:rFonts w:ascii="Courier New" w:hAnsi="Courier New" w:cs="Courier New" w:hint="default"/>
+      </w:rPr>
+    </w:lvl>
+    <w:lvl w:ilvl="5" w:tplc="04090005" w:tentative="1">
+      <w:start w:val="1"/>
+      <w:numFmt w:val="bullet"/>
+      <w:lvlText w:val=""/>
+      <w:lvlJc w:val="left"/>
+      <w:pPr>
+        <w:ind w:left="4320" w:hanging="360"/>
+      </w:pPr>
+      <w:rPr>
+        <w:rFonts w:ascii="Wingdings" w:hAnsi="Wingdings" w:hint="default"/>
+      </w:rPr>
+    </w:lvl>
+    <w:lvl w:ilvl="6" w:tplc="04090001" w:tentative="1">
+      <w:start w:val="1"/>
+      <w:numFmt w:val="bullet"/>
+      <w:lvlText w:val=""/>
+      <w:lvlJc w:val="left"/>
+      <w:pPr>
+        <w:ind w:left="5040" w:hanging="360"/>
+      </w:pPr>
+      <w:rPr>
+        <w:rFonts w:ascii="Symbol" w:hAnsi="Symbol" w:hint="default"/>
+      </w:rPr>
+    </w:lvl>
+    <w:lvl w:ilvl="7" w:tplc="04090003" w:tentative="1">
+      <w:start w:val="1"/>
+      <w:numFmt w:val="bullet"/>
+      <w:lvlText w:val="o"/>
+      <w:lvlJc w:val="left"/>
+      <w:pPr>
+        <w:ind w:left="5760" w:hanging="360"/>
+      </w:pPr>
+      <w:rPr>
+        <w:rFonts w:ascii="Courier New" w:hAnsi="Courier New" w:cs="Courier New" w:hint="default"/>
+      </w:rPr>
+    </w:lvl>
+    <w:lvl w:ilvl="8" w:tplc="04090005" w:tentative="1">
+      <w:start w:val="1"/>
+      <w:numFmt w:val="bullet"/>
+      <w:lvlText w:val=""/>
+      <w:lvlJc w:val="left"/>
+      <w:pPr>
+        <w:ind w:left="6480" w:hanging="360"/>
+      </w:pPr>
+      <w:rPr>
+        <w:rFonts w:ascii="Wingdings" w:hAnsi="Wingdings" w:hint="default"/>
+      </w:rPr>
+    </w:lvl>
+  </w:abstractNum>
+  <w:num w:numId="1">
+    <w:abstractNumId w:val="1"/>
+  </w:num>
+  <w:num w:numId="2">
+    <w:abstractNumId w:val="0"/>
+  </w:num>
+</w:numbering>
 </file>
 
 <file path=word/styles.xml><?xml version="1.0" encoding="utf-8"?>
@@ -2228,6 +2975,17 @@
       <w:lang w:val="en-GB"/>
     </w:rPr>
   </w:style>
+  <w:style w:type="paragraph" w:styleId="ListParagraph">
+    <w:name w:val="List Paragraph"/>
+    <w:basedOn w:val="Normal"/>
+    <w:uiPriority w:val="34"/>
+    <w:qFormat/>
+    <w:rsid w:val="00292A84"/>
+    <w:pPr>
+      <w:ind w:left="720"/>
+      <w:contextualSpacing/>
+    </w:pPr>
+  </w:style>
 </w:styles>
 </file>
 

</xml_diff>

<commit_message>
popravljanje grešaka u tekstu
</commit_message>
<xml_diff>
--- a/Završni rad - Jozo Skoko.docx
+++ b/Završni rad - Jozo Skoko.docx
@@ -822,7 +822,14 @@
           <w:rFonts w:cs="Arial"/>
           <w:bCs/>
         </w:rPr>
-        <w:t xml:space="preserve"> i ELEKTROTEHNIKE</w:t>
+        <w:t xml:space="preserve"> I</w:t>
+      </w:r>
+      <w:r>
+        <w:rPr>
+          <w:rFonts w:cs="Arial"/>
+          <w:bCs/>
+        </w:rPr>
+        <w:t xml:space="preserve"> ELEKTROTEHNIKE</w:t>
       </w:r>
       <w:r>
         <w:rPr>
@@ -970,7 +977,13 @@
               <w:rPr>
                 <w:rFonts w:cs="Arial"/>
               </w:rPr>
-              <w:t>Jozo SKoko</w:t>
+              <w:t>Jozo Sk</w:t>
+            </w:r>
+            <w:r>
+              <w:rPr>
+                <w:rFonts w:cs="Arial"/>
+              </w:rPr>
+              <w:t>oko</w:t>
             </w:r>
           </w:p>
         </w:tc>
@@ -1101,7 +1114,7 @@
               <w:rPr>
                 <w:rFonts w:cs="Arial"/>
               </w:rPr>
-              <w:t>Upravljanje robotom uz pomoć ROS-a (Robot control using ROS)</w:t>
+              <w:t>Upotreba multimedije u JavaFX okruženju(Using multimedia in JavaFX framework)</w:t>
             </w:r>
           </w:p>
         </w:tc>
@@ -1299,8 +1312,10 @@
         </w:tc>
       </w:tr>
     </w:tbl>
-    <w:p/>
-    <w:p/>
+    <w:p>
+      <w:bookmarkStart w:id="0" w:name="_GoBack"/>
+      <w:bookmarkEnd w:id="0"/>
+    </w:p>
     <w:tbl>
       <w:tblPr>
         <w:tblW w:w="0" w:type="auto"/>
@@ -2213,8 +2228,6 @@
           <w:szCs w:val="32"/>
         </w:rPr>
       </w:pPr>
-      <w:bookmarkStart w:id="0" w:name="_GoBack"/>
-      <w:bookmarkEnd w:id="0"/>
     </w:p>
     <w:p>
       <w:pPr>

</xml_diff>

<commit_message>
Zavrsavanje 1.1 podpoglavlja i prepravka razmaka
</commit_message>
<xml_diff>
--- a/Završni rad - Jozo Skoko.docx
+++ b/Završni rad - Jozo Skoko.docx
@@ -1,6 +1,6 @@
 
 <file path=word/document.xml><?xml version="1.0" encoding="utf-8"?>
-<w:document xmlns:wpc="http://schemas.microsoft.com/office/word/2010/wordprocessingCanvas" xmlns:mc="http://schemas.openxmlformats.org/markup-compatibility/2006" xmlns:o="urn:schemas-microsoft-com:office:office" xmlns:r="http://schemas.openxmlformats.org/officeDocument/2006/relationships" xmlns:m="http://schemas.openxmlformats.org/officeDocument/2006/math" xmlns:v="urn:schemas-microsoft-com:vml" xmlns:wp14="http://schemas.microsoft.com/office/word/2010/wordprocessingDrawing" xmlns:wp="http://schemas.openxmlformats.org/drawingml/2006/wordprocessingDrawing" xmlns:w10="urn:schemas-microsoft-com:office:word" xmlns:w="http://schemas.openxmlformats.org/wordprocessingml/2006/main" xmlns:w14="http://schemas.microsoft.com/office/word/2010/wordml" xmlns:w15="http://schemas.microsoft.com/office/word/2012/wordml" xmlns:wpg="http://schemas.microsoft.com/office/word/2010/wordprocessingGroup" xmlns:wpi="http://schemas.microsoft.com/office/word/2010/wordprocessingInk" xmlns:wne="http://schemas.microsoft.com/office/word/2006/wordml" xmlns:wps="http://schemas.microsoft.com/office/word/2010/wordprocessingShape" mc:Ignorable="w14 w15 wp14">
+<w:document xmlns:wpc="http://schemas.microsoft.com/office/word/2010/wordprocessingCanvas" xmlns:mc="http://schemas.openxmlformats.org/markup-compatibility/2006" xmlns:o="urn:schemas-microsoft-com:office:office" xmlns:r="http://schemas.openxmlformats.org/officeDocument/2006/relationships" xmlns:m="http://schemas.openxmlformats.org/officeDocument/2006/math" xmlns:v="urn:schemas-microsoft-com:vml" xmlns:wp14="http://schemas.microsoft.com/office/word/2010/wordprocessingDrawing" xmlns:wp="http://schemas.openxmlformats.org/drawingml/2006/wordprocessingDrawing" xmlns:w10="urn:schemas-microsoft-com:office:word" xmlns:w="http://schemas.openxmlformats.org/wordprocessingml/2006/main" xmlns:w14="http://schemas.microsoft.com/office/word/2010/wordml" xmlns:wpg="http://schemas.microsoft.com/office/word/2010/wordprocessingGroup" xmlns:wpi="http://schemas.microsoft.com/office/word/2010/wordprocessingInk" xmlns:wne="http://schemas.microsoft.com/office/word/2006/wordml" xmlns:wps="http://schemas.microsoft.com/office/word/2010/wordprocessingShape" mc:Ignorable="w14 wp14">
   <w:body>
     <w:p>
       <w:pPr>
@@ -1733,7 +1733,6 @@
     </w:p>
     <w:p>
       <w:pPr>
-        <w:ind w:firstLine="450"/>
         <w:rPr>
           <w:rStyle w:val="SubtleEmphasis"/>
           <w:rFonts w:cs="Arial"/>
@@ -2209,8 +2208,10 @@
           <w:szCs w:val="36"/>
         </w:rPr>
         <w:lastRenderedPageBreak/>
-        <w:t>2 JavaFX</w:t>
-      </w:r>
+        <w:t>2 Ja</w:t>
+      </w:r>
+      <w:bookmarkStart w:id="0" w:name="_GoBack"/>
+      <w:bookmarkEnd w:id="0"/>
       <w:r>
         <w:rPr>
           <w:rStyle w:val="SubtleEmphasis"/>
@@ -2222,6 +2223,19 @@
           <w:sz w:val="36"/>
           <w:szCs w:val="36"/>
         </w:rPr>
+        <w:t>vaFX</w:t>
+      </w:r>
+      <w:r>
+        <w:rPr>
+          <w:rStyle w:val="SubtleEmphasis"/>
+          <w:rFonts w:cs="Arial"/>
+          <w:b/>
+          <w:i w:val="0"/>
+          <w:iCs w:val="0"/>
+          <w:color w:val="auto"/>
+          <w:sz w:val="36"/>
+          <w:szCs w:val="36"/>
+        </w:rPr>
         <w:t xml:space="preserve"> okruženje</w:t>
       </w:r>
     </w:p>
@@ -2266,284 +2280,583 @@
     </w:p>
     <w:p>
       <w:pPr>
+        <w:keepNext/>
+      </w:pPr>
+      <w:r>
+        <w:rPr>
+          <w:rStyle w:val="SubtleEmphasis"/>
+          <w:rFonts w:cs="Arial"/>
+          <w:i w:val="0"/>
+          <w:iCs w:val="0"/>
+          <w:color w:val="auto"/>
+          <w:szCs w:val="22"/>
+        </w:rPr>
+        <w:t>JavaFX je programsko okruženje sačinjeno od grafičkih i medijskih paketa koji omogućavaju programeru da dizajnira,pravi,testira,</w:t>
+      </w:r>
+      <w:r>
+        <w:rPr>
+          <w:rStyle w:val="SubtleEmphasis"/>
+          <w:rFonts w:cs="Arial"/>
+          <w:iCs w:val="0"/>
+          <w:color w:val="auto"/>
+          <w:szCs w:val="22"/>
+        </w:rPr>
+        <w:t>debugira</w:t>
+      </w:r>
+      <w:r>
+        <w:rPr>
+          <w:rStyle w:val="SubtleEmphasis"/>
+          <w:rFonts w:cs="Arial"/>
+          <w:iCs w:val="0"/>
+          <w:color w:val="auto"/>
+          <w:szCs w:val="22"/>
+        </w:rPr>
+        <w:t xml:space="preserve"> </w:t>
+      </w:r>
+      <w:r>
+        <w:rPr>
+          <w:rStyle w:val="SubtleEmphasis"/>
+          <w:rFonts w:cs="Arial"/>
+          <w:i w:val="0"/>
+          <w:iCs w:val="0"/>
+          <w:color w:val="auto"/>
+          <w:szCs w:val="22"/>
+        </w:rPr>
+        <w:t xml:space="preserve">i izvozi aplikacije </w:t>
+      </w:r>
+      <w:r>
+        <w:rPr>
+          <w:rStyle w:val="SubtleEmphasis"/>
+          <w:rFonts w:cs="Arial"/>
+          <w:i w:val="0"/>
+          <w:iCs w:val="0"/>
+          <w:color w:val="auto"/>
+          <w:szCs w:val="22"/>
+        </w:rPr>
+        <w:t>koje ispravno rade na različitim platformama.</w:t>
+      </w:r>
+      <w:r>
+        <w:rPr>
+          <w:rStyle w:val="SubtleEmphasis"/>
+          <w:rFonts w:cs="Arial"/>
+          <w:i w:val="0"/>
+          <w:iCs w:val="0"/>
+          <w:color w:val="auto"/>
+          <w:szCs w:val="22"/>
+        </w:rPr>
+        <w:t xml:space="preserve"> S obzirom da je JavaFX biblio</w:t>
+      </w:r>
+      <w:r>
+        <w:rPr>
+          <w:rStyle w:val="SubtleEmphasis"/>
+          <w:rFonts w:cs="Arial"/>
+          <w:i w:val="0"/>
+          <w:iCs w:val="0"/>
+          <w:color w:val="auto"/>
+          <w:szCs w:val="22"/>
+        </w:rPr>
+        <w:t xml:space="preserve">teka napisana kao Java </w:t>
+      </w:r>
+      <w:r>
+        <w:rPr>
+          <w:rStyle w:val="SubtleEmphasis"/>
+          <w:rFonts w:cs="Arial"/>
+          <w:iCs w:val="0"/>
+          <w:color w:val="auto"/>
+          <w:szCs w:val="22"/>
+        </w:rPr>
+        <w:t>API</w:t>
+      </w:r>
+      <w:r>
+        <w:rPr>
+          <w:rStyle w:val="SubtleEmphasis"/>
+          <w:rFonts w:cs="Arial"/>
+          <w:iCs w:val="0"/>
+          <w:color w:val="auto"/>
+          <w:szCs w:val="22"/>
+        </w:rPr>
+        <w:t>(Application programming interface)</w:t>
+      </w:r>
+      <w:r>
+        <w:rPr>
+          <w:rStyle w:val="SubtleEmphasis"/>
+          <w:rFonts w:cs="Arial"/>
+          <w:iCs w:val="0"/>
+          <w:color w:val="auto"/>
+          <w:szCs w:val="22"/>
+        </w:rPr>
+        <w:t>,</w:t>
+      </w:r>
+      <w:r>
+        <w:rPr>
+          <w:rStyle w:val="SubtleEmphasis"/>
+          <w:rFonts w:cs="Arial"/>
+          <w:i w:val="0"/>
+          <w:iCs w:val="0"/>
+          <w:color w:val="auto"/>
+          <w:szCs w:val="22"/>
+        </w:rPr>
+        <w:t xml:space="preserve"> kod aplikacije može referencirati na </w:t>
+      </w:r>
+      <w:r>
+        <w:rPr>
+          <w:rStyle w:val="SubtleEmphasis"/>
+          <w:rFonts w:cs="Arial"/>
+          <w:i w:val="0"/>
+          <w:iCs w:val="0"/>
+          <w:color w:val="auto"/>
+          <w:szCs w:val="22"/>
+        </w:rPr>
+        <w:t xml:space="preserve">ostale </w:t>
+      </w:r>
+      <w:r>
+        <w:rPr>
+          <w:rStyle w:val="SubtleEmphasis"/>
+          <w:rFonts w:cs="Arial"/>
+          <w:iCs w:val="0"/>
+          <w:color w:val="auto"/>
+          <w:szCs w:val="22"/>
+        </w:rPr>
+        <w:t>API-je</w:t>
+      </w:r>
+      <w:r>
+        <w:rPr>
+          <w:rStyle w:val="SubtleEmphasis"/>
+          <w:rFonts w:cs="Arial"/>
+          <w:i w:val="0"/>
+          <w:iCs w:val="0"/>
+          <w:color w:val="auto"/>
+          <w:szCs w:val="22"/>
+        </w:rPr>
+        <w:t xml:space="preserve"> iz Java biblioteke. To znači da JavaFX može koristiti </w:t>
+      </w:r>
+      <w:r>
+        <w:rPr>
+          <w:rStyle w:val="SubtleEmphasis"/>
+          <w:rFonts w:cs="Arial"/>
+          <w:iCs w:val="0"/>
+          <w:color w:val="auto"/>
+          <w:szCs w:val="22"/>
+        </w:rPr>
+        <w:t>API</w:t>
+      </w:r>
+      <w:r>
+        <w:rPr>
+          <w:rStyle w:val="SubtleEmphasis"/>
+          <w:rFonts w:cs="Arial"/>
+          <w:i w:val="0"/>
+          <w:iCs w:val="0"/>
+          <w:color w:val="auto"/>
+          <w:szCs w:val="22"/>
+        </w:rPr>
+        <w:t xml:space="preserve"> biblioteke</w:t>
+      </w:r>
+      <w:r>
+        <w:rPr>
+          <w:rStyle w:val="SubtleEmphasis"/>
+          <w:rFonts w:cs="Arial"/>
+          <w:iCs w:val="0"/>
+          <w:color w:val="auto"/>
+          <w:szCs w:val="22"/>
+        </w:rPr>
+        <w:t xml:space="preserve"> </w:t>
+      </w:r>
+      <w:r>
+        <w:rPr>
+          <w:rStyle w:val="SubtleEmphasis"/>
+          <w:rFonts w:cs="Arial"/>
+          <w:i w:val="0"/>
+          <w:iCs w:val="0"/>
+          <w:color w:val="auto"/>
+          <w:szCs w:val="22"/>
+        </w:rPr>
+        <w:t xml:space="preserve">za pristup raznim sustavima kao i sustavima koji su bazirani na spajanju sa serverom i komunikacijom s bazom podataka. Izgled JavaFX-a može se proizvoljno postaviti. </w:t>
+      </w:r>
+      <w:r>
+        <w:rPr>
+          <w:rStyle w:val="SubtleEmphasis"/>
+          <w:rFonts w:cs="Arial"/>
+          <w:iCs w:val="0"/>
+          <w:color w:val="auto"/>
+          <w:szCs w:val="22"/>
+        </w:rPr>
+        <w:t>CSS</w:t>
+      </w:r>
+      <w:r>
+        <w:rPr>
+          <w:rStyle w:val="SubtleEmphasis"/>
+          <w:rFonts w:cs="Arial"/>
+          <w:i w:val="0"/>
+          <w:iCs w:val="0"/>
+          <w:color w:val="auto"/>
+          <w:szCs w:val="22"/>
+        </w:rPr>
+        <w:t>(</w:t>
+      </w:r>
+      <w:r>
+        <w:rPr>
+          <w:rStyle w:val="SubtleEmphasis"/>
+          <w:rFonts w:cs="Arial"/>
+          <w:iCs w:val="0"/>
+          <w:color w:val="auto"/>
+          <w:szCs w:val="22"/>
+        </w:rPr>
+        <w:t>Cascading</w:t>
+      </w:r>
+      <w:r>
+        <w:rPr>
+          <w:rStyle w:val="SubtleEmphasis"/>
+          <w:rFonts w:cs="Arial"/>
+          <w:i w:val="0"/>
+          <w:iCs w:val="0"/>
+          <w:color w:val="auto"/>
+          <w:szCs w:val="22"/>
+        </w:rPr>
+        <w:t xml:space="preserve"> </w:t>
+      </w:r>
+      <w:r>
+        <w:rPr>
+          <w:rStyle w:val="SubtleEmphasis"/>
+          <w:rFonts w:cs="Arial"/>
+          <w:iCs w:val="0"/>
+          <w:color w:val="auto"/>
+          <w:szCs w:val="22"/>
+        </w:rPr>
+        <w:t>style sheets</w:t>
+      </w:r>
+      <w:r>
+        <w:rPr>
+          <w:rStyle w:val="SubtleEmphasis"/>
+          <w:rFonts w:cs="Arial"/>
+          <w:i w:val="0"/>
+          <w:iCs w:val="0"/>
+          <w:color w:val="auto"/>
+          <w:szCs w:val="22"/>
+        </w:rPr>
+        <w:t>) se koristi za izgled i stil , te je on posebno odvojen kako bi se programer mogao fokusirati samo na pisanje koda.</w:t>
+      </w:r>
+      <w:r>
+        <w:rPr>
+          <w:rStyle w:val="SubtleEmphasis"/>
+          <w:rFonts w:cs="Arial"/>
+          <w:i w:val="0"/>
+          <w:iCs w:val="0"/>
+          <w:color w:val="auto"/>
+          <w:szCs w:val="22"/>
+        </w:rPr>
+        <w:t xml:space="preserve"> </w:t>
+      </w:r>
+      <w:r>
+        <w:rPr>
+          <w:rStyle w:val="SubtleEmphasis"/>
+          <w:rFonts w:cs="Arial"/>
+          <w:iCs w:val="0"/>
+          <w:color w:val="auto"/>
+          <w:szCs w:val="22"/>
+        </w:rPr>
+        <w:t>CSS</w:t>
+      </w:r>
+      <w:r>
+        <w:rPr>
+          <w:rStyle w:val="SubtleEmphasis"/>
+          <w:rFonts w:cs="Arial"/>
+          <w:i w:val="0"/>
+          <w:iCs w:val="0"/>
+          <w:color w:val="auto"/>
+          <w:szCs w:val="22"/>
+        </w:rPr>
+        <w:t xml:space="preserve"> se primjenjuje na FXML datoteke koje služe za vizualni prikaz aplikacije. FXML datoteka može se ručno uređivati kodom </w:t>
+      </w:r>
+      <w:r>
+        <w:rPr>
+          <w:rStyle w:val="SubtleEmphasis"/>
+          <w:rFonts w:cs="Arial"/>
+          <w:iCs w:val="0"/>
+          <w:color w:val="auto"/>
+          <w:szCs w:val="22"/>
+        </w:rPr>
+        <w:t>CSS-a</w:t>
+      </w:r>
+      <w:r>
+        <w:rPr>
+          <w:rStyle w:val="SubtleEmphasis"/>
+          <w:rFonts w:cs="Arial"/>
+          <w:i w:val="0"/>
+          <w:iCs w:val="0"/>
+          <w:color w:val="auto"/>
+          <w:szCs w:val="22"/>
+        </w:rPr>
+        <w:t xml:space="preserve">, a u drugom slučaju moguće je koristit poseban alat nazvan </w:t>
+      </w:r>
+      <w:r>
+        <w:rPr>
+          <w:rStyle w:val="SubtleEmphasis"/>
+          <w:rFonts w:cs="Arial"/>
+          <w:iCs w:val="0"/>
+          <w:color w:val="auto"/>
+          <w:szCs w:val="22"/>
+        </w:rPr>
+        <w:t>SceneBuilder</w:t>
+      </w:r>
+      <w:r>
+        <w:rPr>
+          <w:rStyle w:val="SubtleEmphasis"/>
+          <w:rFonts w:cs="Arial"/>
+          <w:iCs w:val="0"/>
+          <w:color w:val="auto"/>
+          <w:szCs w:val="22"/>
+        </w:rPr>
+        <w:t xml:space="preserve"> </w:t>
+      </w:r>
+      <w:r>
+        <w:rPr>
+          <w:rStyle w:val="SubtleEmphasis"/>
+          <w:rFonts w:cs="Arial"/>
+          <w:i w:val="0"/>
+          <w:iCs w:val="0"/>
+          <w:color w:val="auto"/>
+          <w:szCs w:val="22"/>
+        </w:rPr>
+        <w:t xml:space="preserve">koji omogućava lakše dizajniranje aplikacije. JavaFX je integriran od </w:t>
+      </w:r>
+      <w:r>
+        <w:rPr>
+          <w:rStyle w:val="SubtleEmphasis"/>
+          <w:rFonts w:cs="Arial"/>
+          <w:iCs w:val="0"/>
+          <w:color w:val="auto"/>
+          <w:szCs w:val="22"/>
+        </w:rPr>
+        <w:t>JDK</w:t>
+      </w:r>
+      <w:r>
+        <w:rPr>
+          <w:rStyle w:val="SubtleEmphasis"/>
+          <w:rFonts w:cs="Arial"/>
+          <w:i w:val="0"/>
+          <w:iCs w:val="0"/>
+          <w:color w:val="auto"/>
+          <w:szCs w:val="22"/>
+        </w:rPr>
+        <w:t xml:space="preserve">(Java development kit) 7 verzije, stoga je on kompatibilan sa naprednijim verzijama </w:t>
+      </w:r>
+      <w:r>
+        <w:rPr>
+          <w:rStyle w:val="SubtleEmphasis"/>
+          <w:rFonts w:cs="Arial"/>
+          <w:iCs w:val="0"/>
+          <w:color w:val="auto"/>
+          <w:szCs w:val="22"/>
+        </w:rPr>
+        <w:t xml:space="preserve">JDK-a </w:t>
+      </w:r>
+      <w:r>
+        <w:rPr>
+          <w:rStyle w:val="SubtleEmphasis"/>
+          <w:rFonts w:cs="Arial"/>
+          <w:i w:val="0"/>
+          <w:iCs w:val="0"/>
+          <w:color w:val="auto"/>
+          <w:szCs w:val="22"/>
+        </w:rPr>
+        <w:t xml:space="preserve">i upotrebljiv na različitim platformama koje sadrže zadovoljavajuću verziju </w:t>
+      </w:r>
+      <w:r>
+        <w:rPr>
+          <w:rStyle w:val="SubtleEmphasis"/>
+          <w:rFonts w:cs="Arial"/>
+          <w:iCs w:val="0"/>
+          <w:color w:val="auto"/>
+          <w:szCs w:val="22"/>
+        </w:rPr>
+        <w:t>JDK-a</w:t>
+      </w:r>
+      <w:r>
+        <w:rPr>
+          <w:rStyle w:val="SubtleEmphasis"/>
+          <w:rFonts w:cs="Arial"/>
+          <w:i w:val="0"/>
+          <w:iCs w:val="0"/>
+          <w:color w:val="auto"/>
+          <w:szCs w:val="22"/>
+        </w:rPr>
+        <w:t>.</w:t>
+      </w:r>
+      <w:r>
+        <w:rPr>
+          <w:rStyle w:val="SubtleEmphasis"/>
+          <w:rFonts w:cs="Arial"/>
+          <w:i w:val="0"/>
+          <w:iCs w:val="0"/>
+          <w:color w:val="auto"/>
+          <w:szCs w:val="22"/>
+        </w:rPr>
+        <w:t xml:space="preserve"> </w:t>
+      </w:r>
+      <w:r>
+        <w:rPr>
+          <w:rStyle w:val="SubtleEmphasis"/>
+          <w:rFonts w:cs="Arial"/>
+          <w:i w:val="0"/>
+          <w:iCs w:val="0"/>
+          <w:color w:val="auto"/>
+          <w:szCs w:val="22"/>
+        </w:rPr>
+        <w:pict>
+          <v:shapetype id="_x0000_t75" coordsize="21600,21600" o:spt="75" o:preferrelative="t" path="m@4@5l@4@11@9@11@9@5xe" filled="f" stroked="f">
+            <v:stroke joinstyle="miter"/>
+            <v:formulas>
+              <v:f eqn="if lineDrawn pixelLineWidth 0"/>
+              <v:f eqn="sum @0 1 0"/>
+              <v:f eqn="sum 0 0 @1"/>
+              <v:f eqn="prod @2 1 2"/>
+              <v:f eqn="prod @3 21600 pixelWidth"/>
+              <v:f eqn="prod @3 21600 pixelHeight"/>
+              <v:f eqn="sum @0 0 1"/>
+              <v:f eqn="prod @6 1 2"/>
+              <v:f eqn="prod @7 21600 pixelWidth"/>
+              <v:f eqn="sum @8 21600 0"/>
+              <v:f eqn="prod @7 21600 pixelHeight"/>
+              <v:f eqn="sum @10 21600 0"/>
+            </v:formulas>
+            <v:path o:extrusionok="f" gradientshapeok="t" o:connecttype="rect"/>
+            <o:lock v:ext="edit" aspectratio="t"/>
+          </v:shapetype>
+          <v:shape id="_x0000_i1025" type="#_x0000_t75" style="width:455.4pt;height:228.15pt" o:allowoverlap="f">
+            <v:imagedata r:id="rId6" o:title="Javafx_logo_color"/>
+          </v:shape>
+        </w:pict>
+      </w:r>
+    </w:p>
+    <w:p>
+      <w:pPr>
+        <w:pStyle w:val="Caption"/>
+        <w:jc w:val="center"/>
+        <w:rPr>
+          <w:b w:val="0"/>
+          <w:color w:val="auto"/>
+          <w:sz w:val="20"/>
+          <w:szCs w:val="20"/>
+        </w:rPr>
+      </w:pPr>
+      <w:r>
+        <w:rPr>
+          <w:b w:val="0"/>
+          <w:color w:val="auto"/>
+          <w:sz w:val="20"/>
+          <w:szCs w:val="20"/>
+        </w:rPr>
+        <w:t xml:space="preserve">Slika </w:t>
+      </w:r>
+      <w:r>
+        <w:rPr>
+          <w:b w:val="0"/>
+          <w:color w:val="auto"/>
+          <w:sz w:val="20"/>
+          <w:szCs w:val="20"/>
+        </w:rPr>
+        <w:fldChar w:fldCharType="begin"/>
+      </w:r>
+      <w:r>
+        <w:rPr>
+          <w:b w:val="0"/>
+          <w:color w:val="auto"/>
+          <w:sz w:val="20"/>
+          <w:szCs w:val="20"/>
+        </w:rPr>
+        <w:instrText xml:space="preserve"> SEQ Slika \* ARABIC </w:instrText>
+      </w:r>
+      <w:r>
+        <w:rPr>
+          <w:b w:val="0"/>
+          <w:color w:val="auto"/>
+          <w:sz w:val="20"/>
+          <w:szCs w:val="20"/>
+        </w:rPr>
+        <w:fldChar w:fldCharType="separate"/>
+      </w:r>
+      <w:r>
+        <w:rPr>
+          <w:b w:val="0"/>
+          <w:noProof/>
+          <w:color w:val="auto"/>
+          <w:sz w:val="20"/>
+          <w:szCs w:val="20"/>
+        </w:rPr>
+        <w:t>1</w:t>
+      </w:r>
+      <w:r>
+        <w:rPr>
+          <w:b w:val="0"/>
+          <w:color w:val="auto"/>
+          <w:sz w:val="20"/>
+          <w:szCs w:val="20"/>
+        </w:rPr>
+        <w:fldChar w:fldCharType="end"/>
+      </w:r>
+      <w:r>
+        <w:rPr>
+          <w:b w:val="0"/>
+          <w:color w:val="auto"/>
+          <w:sz w:val="20"/>
+          <w:szCs w:val="20"/>
+        </w:rPr>
+        <w:t>.1: JavaFX logo</w:t>
+      </w:r>
+    </w:p>
+    <w:p/>
+    <w:p/>
+    <w:p>
+      <w:pPr>
+        <w:ind w:left="720" w:hanging="720"/>
+        <w:rPr>
+          <w:b/>
+          <w:sz w:val="24"/>
+        </w:rPr>
+      </w:pPr>
+      <w:r>
+        <w:rPr>
+          <w:b/>
+          <w:sz w:val="24"/>
+        </w:rPr>
+        <w:lastRenderedPageBreak/>
+        <w:t>2.2</w:t>
+      </w:r>
+      <w:r>
+        <w:rPr>
+          <w:b/>
+          <w:sz w:val="24"/>
+        </w:rPr>
+        <w:tab/>
+        <w:t>Povijest JavaFX-a</w:t>
+      </w:r>
+    </w:p>
+    <w:p>
+      <w:pPr>
+        <w:ind w:left="720" w:hanging="720"/>
+        <w:rPr>
+          <w:b/>
+          <w:sz w:val="24"/>
+        </w:rPr>
+      </w:pPr>
+      <w:r>
+        <w:rPr>
+          <w:b/>
+          <w:sz w:val="24"/>
+        </w:rPr>
+        <w:tab/>
+      </w:r>
+    </w:p>
+    <w:p>
+      <w:pPr>
         <w:ind w:firstLine="720"/>
         <w:rPr>
-          <w:rStyle w:val="SubtleEmphasis"/>
-          <w:rFonts w:cs="Arial"/>
-          <w:i w:val="0"/>
-          <w:iCs w:val="0"/>
-          <w:color w:val="auto"/>
-          <w:szCs w:val="22"/>
-        </w:rPr>
-      </w:pPr>
-      <w:r>
-        <w:rPr>
-          <w:rStyle w:val="SubtleEmphasis"/>
-          <w:rFonts w:cs="Arial"/>
           <w:b/>
-          <w:i w:val="0"/>
-          <w:iCs w:val="0"/>
-          <w:color w:val="auto"/>
           <w:sz w:val="24"/>
         </w:rPr>
-        <w:tab/>
-      </w:r>
-      <w:r>
-        <w:rPr>
-          <w:rStyle w:val="SubtleEmphasis"/>
-          <w:rFonts w:cs="Arial"/>
-          <w:i w:val="0"/>
-          <w:iCs w:val="0"/>
-          <w:color w:val="auto"/>
-          <w:szCs w:val="22"/>
-        </w:rPr>
-        <w:t>JavaFX je programsko okruženje sačinjeno od grafičkih i medijskih paketa koji omogućavaju programeru da dizajnira,pravi,testira,</w:t>
-      </w:r>
-      <w:r>
-        <w:rPr>
-          <w:rStyle w:val="SubtleEmphasis"/>
-          <w:rFonts w:cs="Arial"/>
-          <w:iCs w:val="0"/>
-          <w:color w:val="auto"/>
-          <w:szCs w:val="22"/>
-        </w:rPr>
-        <w:t>debugira</w:t>
-      </w:r>
-      <w:r>
-        <w:rPr>
-          <w:rStyle w:val="SubtleEmphasis"/>
-          <w:rFonts w:cs="Arial"/>
-          <w:iCs w:val="0"/>
-          <w:color w:val="auto"/>
-          <w:szCs w:val="22"/>
-        </w:rPr>
-        <w:t xml:space="preserve"> </w:t>
-      </w:r>
-      <w:r>
-        <w:rPr>
-          <w:rStyle w:val="SubtleEmphasis"/>
-          <w:rFonts w:cs="Arial"/>
-          <w:i w:val="0"/>
-          <w:iCs w:val="0"/>
-          <w:color w:val="auto"/>
-          <w:szCs w:val="22"/>
-        </w:rPr>
-        <w:t xml:space="preserve">i izvozi aplikacije </w:t>
-      </w:r>
-      <w:r>
-        <w:rPr>
-          <w:rStyle w:val="SubtleEmphasis"/>
-          <w:rFonts w:cs="Arial"/>
-          <w:i w:val="0"/>
-          <w:iCs w:val="0"/>
-          <w:color w:val="auto"/>
-          <w:szCs w:val="22"/>
-        </w:rPr>
-        <w:t>koje ispravno rade na različitim platformama.</w:t>
-      </w:r>
-      <w:r>
-        <w:rPr>
-          <w:rStyle w:val="SubtleEmphasis"/>
-          <w:rFonts w:cs="Arial"/>
-          <w:i w:val="0"/>
-          <w:iCs w:val="0"/>
-          <w:color w:val="auto"/>
-          <w:szCs w:val="22"/>
-        </w:rPr>
-        <w:t xml:space="preserve"> S obzirom da je JavaFX biblio</w:t>
-      </w:r>
-      <w:r>
-        <w:rPr>
-          <w:rStyle w:val="SubtleEmphasis"/>
-          <w:rFonts w:cs="Arial"/>
-          <w:i w:val="0"/>
-          <w:iCs w:val="0"/>
-          <w:color w:val="auto"/>
-          <w:szCs w:val="22"/>
-        </w:rPr>
-        <w:t xml:space="preserve">teka napisana kao Java </w:t>
-      </w:r>
-      <w:r>
-        <w:rPr>
-          <w:rStyle w:val="SubtleEmphasis"/>
-          <w:rFonts w:cs="Arial"/>
-          <w:iCs w:val="0"/>
-          <w:color w:val="auto"/>
-          <w:szCs w:val="22"/>
-        </w:rPr>
-        <w:t>API</w:t>
-      </w:r>
-      <w:r>
-        <w:rPr>
-          <w:rStyle w:val="SubtleEmphasis"/>
-          <w:rFonts w:cs="Arial"/>
-          <w:iCs w:val="0"/>
-          <w:color w:val="auto"/>
-          <w:szCs w:val="22"/>
-        </w:rPr>
-        <w:t>(Application programming interface)</w:t>
-      </w:r>
-      <w:r>
-        <w:rPr>
-          <w:rStyle w:val="SubtleEmphasis"/>
-          <w:rFonts w:cs="Arial"/>
-          <w:iCs w:val="0"/>
-          <w:color w:val="auto"/>
-          <w:szCs w:val="22"/>
-        </w:rPr>
-        <w:t>,</w:t>
-      </w:r>
-      <w:r>
-        <w:rPr>
-          <w:rStyle w:val="SubtleEmphasis"/>
-          <w:rFonts w:cs="Arial"/>
-          <w:i w:val="0"/>
-          <w:iCs w:val="0"/>
-          <w:color w:val="auto"/>
-          <w:szCs w:val="22"/>
-        </w:rPr>
-        <w:t xml:space="preserve"> kod aplikacije može referencirati na </w:t>
-      </w:r>
-      <w:r>
-        <w:rPr>
-          <w:rStyle w:val="SubtleEmphasis"/>
-          <w:rFonts w:cs="Arial"/>
-          <w:i w:val="0"/>
-          <w:iCs w:val="0"/>
-          <w:color w:val="auto"/>
-          <w:szCs w:val="22"/>
-        </w:rPr>
-        <w:t xml:space="preserve">ostale </w:t>
-      </w:r>
-      <w:r>
-        <w:rPr>
-          <w:rStyle w:val="SubtleEmphasis"/>
-          <w:rFonts w:cs="Arial"/>
-          <w:iCs w:val="0"/>
-          <w:color w:val="auto"/>
-          <w:szCs w:val="22"/>
-        </w:rPr>
-        <w:t>API-je</w:t>
-      </w:r>
-      <w:r>
-        <w:rPr>
-          <w:rStyle w:val="SubtleEmphasis"/>
-          <w:rFonts w:cs="Arial"/>
-          <w:i w:val="0"/>
-          <w:iCs w:val="0"/>
-          <w:color w:val="auto"/>
-          <w:szCs w:val="22"/>
-        </w:rPr>
-        <w:t xml:space="preserve"> iz Java biblioteke. To znači da JavaFX može koristiti </w:t>
-      </w:r>
-      <w:r>
-        <w:rPr>
-          <w:rStyle w:val="SubtleEmphasis"/>
-          <w:rFonts w:cs="Arial"/>
-          <w:iCs w:val="0"/>
-          <w:color w:val="auto"/>
-          <w:szCs w:val="22"/>
-        </w:rPr>
-        <w:t>API</w:t>
-      </w:r>
-      <w:r>
-        <w:rPr>
-          <w:rStyle w:val="SubtleEmphasis"/>
-          <w:rFonts w:cs="Arial"/>
-          <w:i w:val="0"/>
-          <w:iCs w:val="0"/>
-          <w:color w:val="auto"/>
-          <w:szCs w:val="22"/>
-        </w:rPr>
-        <w:t xml:space="preserve"> biblioteke</w:t>
-      </w:r>
-      <w:r>
-        <w:rPr>
-          <w:rStyle w:val="SubtleEmphasis"/>
-          <w:rFonts w:cs="Arial"/>
-          <w:iCs w:val="0"/>
-          <w:color w:val="auto"/>
-          <w:szCs w:val="22"/>
-        </w:rPr>
-        <w:t xml:space="preserve"> </w:t>
-      </w:r>
-      <w:r>
-        <w:rPr>
-          <w:rStyle w:val="SubtleEmphasis"/>
-          <w:rFonts w:cs="Arial"/>
-          <w:i w:val="0"/>
-          <w:iCs w:val="0"/>
-          <w:color w:val="auto"/>
-          <w:szCs w:val="22"/>
-        </w:rPr>
-        <w:t xml:space="preserve">za pristup raznim sustavima kao i sustavima koji su bazirani na spajanju sa serverom i komunikacijom s bazom podataka. Izgled JavaFX-a može se proizvoljno postaviti. </w:t>
-      </w:r>
-      <w:r>
-        <w:rPr>
-          <w:rStyle w:val="SubtleEmphasis"/>
-          <w:rFonts w:cs="Arial"/>
-          <w:iCs w:val="0"/>
-          <w:color w:val="auto"/>
-          <w:szCs w:val="22"/>
-        </w:rPr>
-        <w:t>CSS</w:t>
-      </w:r>
-      <w:r>
-        <w:rPr>
-          <w:rStyle w:val="SubtleEmphasis"/>
-          <w:rFonts w:cs="Arial"/>
-          <w:i w:val="0"/>
-          <w:iCs w:val="0"/>
-          <w:color w:val="auto"/>
-          <w:szCs w:val="22"/>
-        </w:rPr>
-        <w:t>(</w:t>
-      </w:r>
-      <w:r>
-        <w:rPr>
-          <w:rStyle w:val="SubtleEmphasis"/>
-          <w:rFonts w:cs="Arial"/>
-          <w:iCs w:val="0"/>
-          <w:color w:val="auto"/>
-          <w:szCs w:val="22"/>
-        </w:rPr>
-        <w:t>Cascading</w:t>
-      </w:r>
-      <w:r>
-        <w:rPr>
-          <w:rStyle w:val="SubtleEmphasis"/>
-          <w:rFonts w:cs="Arial"/>
-          <w:i w:val="0"/>
-          <w:iCs w:val="0"/>
-          <w:color w:val="auto"/>
-          <w:szCs w:val="22"/>
-        </w:rPr>
-        <w:t xml:space="preserve"> </w:t>
-      </w:r>
-      <w:r>
-        <w:rPr>
-          <w:rStyle w:val="SubtleEmphasis"/>
-          <w:rFonts w:cs="Arial"/>
-          <w:iCs w:val="0"/>
-          <w:color w:val="auto"/>
-          <w:szCs w:val="22"/>
-        </w:rPr>
-        <w:t>style sheets</w:t>
-      </w:r>
-      <w:r>
-        <w:rPr>
-          <w:rStyle w:val="SubtleEmphasis"/>
-          <w:rFonts w:cs="Arial"/>
-          <w:i w:val="0"/>
-          <w:iCs w:val="0"/>
-          <w:color w:val="auto"/>
-          <w:szCs w:val="22"/>
-        </w:rPr>
-        <w:t>) se koristi za izgled i stil , te je on posebno odvojen kako bi se programer mogao fokusirati samo na pisanje koda.</w:t>
-      </w:r>
-      <w:bookmarkStart w:id="0" w:name="_GoBack"/>
-      <w:bookmarkEnd w:id="0"/>
-    </w:p>
+      </w:pPr>
+    </w:p>
+    <w:p/>
     <w:p>
       <w:pPr>
         <w:spacing w:before="960" w:after="600"/>
@@ -2653,8 +2966,8 @@
 </file>
 
 <file path=word/numbering.xml><?xml version="1.0" encoding="utf-8"?>
-<w:numbering xmlns:wpc="http://schemas.microsoft.com/office/word/2010/wordprocessingCanvas" xmlns:mc="http://schemas.openxmlformats.org/markup-compatibility/2006" xmlns:o="urn:schemas-microsoft-com:office:office" xmlns:r="http://schemas.openxmlformats.org/officeDocument/2006/relationships" xmlns:m="http://schemas.openxmlformats.org/officeDocument/2006/math" xmlns:v="urn:schemas-microsoft-com:vml" xmlns:wp14="http://schemas.microsoft.com/office/word/2010/wordprocessingDrawing" xmlns:wp="http://schemas.openxmlformats.org/drawingml/2006/wordprocessingDrawing" xmlns:w10="urn:schemas-microsoft-com:office:word" xmlns:w="http://schemas.openxmlformats.org/wordprocessingml/2006/main" xmlns:w14="http://schemas.microsoft.com/office/word/2010/wordml" xmlns:w15="http://schemas.microsoft.com/office/word/2012/wordml" xmlns:wpg="http://schemas.microsoft.com/office/word/2010/wordprocessingGroup" xmlns:wpi="http://schemas.microsoft.com/office/word/2010/wordprocessingInk" xmlns:wne="http://schemas.microsoft.com/office/word/2006/wordml" xmlns:wps="http://schemas.microsoft.com/office/word/2010/wordprocessingShape" mc:Ignorable="w14 w15 wp14">
-  <w:abstractNum w:abstractNumId="0" w15:restartNumberingAfterBreak="0">
+<w:numbering xmlns:wpc="http://schemas.microsoft.com/office/word/2010/wordprocessingCanvas" xmlns:mc="http://schemas.openxmlformats.org/markup-compatibility/2006" xmlns:o="urn:schemas-microsoft-com:office:office" xmlns:r="http://schemas.openxmlformats.org/officeDocument/2006/relationships" xmlns:m="http://schemas.openxmlformats.org/officeDocument/2006/math" xmlns:v="urn:schemas-microsoft-com:vml" xmlns:wp14="http://schemas.microsoft.com/office/word/2010/wordprocessingDrawing" xmlns:wp="http://schemas.openxmlformats.org/drawingml/2006/wordprocessingDrawing" xmlns:w10="urn:schemas-microsoft-com:office:word" xmlns:w="http://schemas.openxmlformats.org/wordprocessingml/2006/main" xmlns:w14="http://schemas.microsoft.com/office/word/2010/wordml" xmlns:wpg="http://schemas.microsoft.com/office/word/2010/wordprocessingGroup" xmlns:wpi="http://schemas.microsoft.com/office/word/2010/wordprocessingInk" xmlns:wne="http://schemas.microsoft.com/office/word/2006/wordml" xmlns:wps="http://schemas.microsoft.com/office/word/2010/wordprocessingShape" mc:Ignorable="w14 wp14">
+  <w:abstractNum w:abstractNumId="0">
     <w:nsid w:val="25BF538E"/>
     <w:multiLevelType w:val="hybridMultilevel"/>
     <w:tmpl w:val="78EECD42"/>
@@ -2767,7 +3080,7 @@
       </w:rPr>
     </w:lvl>
   </w:abstractNum>
-  <w:abstractNum w:abstractNumId="1" w15:restartNumberingAfterBreak="0">
+  <w:abstractNum w:abstractNumId="1">
     <w:nsid w:val="6E697A4B"/>
     <w:multiLevelType w:val="hybridMultilevel"/>
     <w:tmpl w:val="A6B4CC1A"/>
@@ -2890,7 +3203,7 @@
 </file>
 
 <file path=word/styles.xml><?xml version="1.0" encoding="utf-8"?>
-<w:styles xmlns:mc="http://schemas.openxmlformats.org/markup-compatibility/2006" xmlns:r="http://schemas.openxmlformats.org/officeDocument/2006/relationships" xmlns:w="http://schemas.openxmlformats.org/wordprocessingml/2006/main" xmlns:w14="http://schemas.microsoft.com/office/word/2010/wordml" xmlns:w15="http://schemas.microsoft.com/office/word/2012/wordml" mc:Ignorable="w14 w15">
+<w:styles xmlns:mc="http://schemas.openxmlformats.org/markup-compatibility/2006" xmlns:r="http://schemas.openxmlformats.org/officeDocument/2006/relationships" xmlns:w="http://schemas.openxmlformats.org/wordprocessingml/2006/main" xmlns:w14="http://schemas.microsoft.com/office/word/2010/wordml" mc:Ignorable="w14">
   <w:docDefaults>
     <w:rPrDefault>
       <w:rPr>
@@ -2906,378 +3219,144 @@
       </w:pPr>
     </w:pPrDefault>
   </w:docDefaults>
-  <w:latentStyles w:defLockedState="0" w:defUIPriority="99" w:defSemiHidden="0" w:defUnhideWhenUsed="0" w:defQFormat="0" w:count="371">
-    <w:lsdException w:name="Normal" w:uiPriority="0" w:qFormat="1"/>
-    <w:lsdException w:name="heading 1" w:uiPriority="9" w:qFormat="1"/>
-    <w:lsdException w:name="heading 2" w:semiHidden="1" w:uiPriority="9" w:unhideWhenUsed="1" w:qFormat="1"/>
-    <w:lsdException w:name="heading 3" w:semiHidden="1" w:uiPriority="9" w:unhideWhenUsed="1" w:qFormat="1"/>
-    <w:lsdException w:name="heading 4" w:semiHidden="1" w:uiPriority="9" w:unhideWhenUsed="1" w:qFormat="1"/>
-    <w:lsdException w:name="heading 5" w:semiHidden="1" w:uiPriority="9" w:unhideWhenUsed="1" w:qFormat="1"/>
-    <w:lsdException w:name="heading 6" w:semiHidden="1" w:uiPriority="9" w:unhideWhenUsed="1" w:qFormat="1"/>
-    <w:lsdException w:name="heading 7" w:semiHidden="1" w:uiPriority="9" w:unhideWhenUsed="1" w:qFormat="1"/>
-    <w:lsdException w:name="heading 8" w:semiHidden="1" w:uiPriority="9" w:unhideWhenUsed="1" w:qFormat="1"/>
-    <w:lsdException w:name="heading 9" w:semiHidden="1" w:uiPriority="9" w:unhideWhenUsed="1" w:qFormat="1"/>
-    <w:lsdException w:name="index 1" w:semiHidden="1" w:unhideWhenUsed="1"/>
-    <w:lsdException w:name="index 2" w:semiHidden="1" w:unhideWhenUsed="1"/>
-    <w:lsdException w:name="index 3" w:semiHidden="1" w:unhideWhenUsed="1"/>
-    <w:lsdException w:name="index 4" w:semiHidden="1" w:unhideWhenUsed="1"/>
-    <w:lsdException w:name="index 5" w:semiHidden="1" w:unhideWhenUsed="1"/>
-    <w:lsdException w:name="index 6" w:semiHidden="1" w:unhideWhenUsed="1"/>
-    <w:lsdException w:name="index 7" w:semiHidden="1" w:unhideWhenUsed="1"/>
-    <w:lsdException w:name="index 8" w:semiHidden="1" w:unhideWhenUsed="1"/>
-    <w:lsdException w:name="index 9" w:semiHidden="1" w:unhideWhenUsed="1"/>
-    <w:lsdException w:name="toc 1" w:semiHidden="1" w:uiPriority="39" w:unhideWhenUsed="1"/>
-    <w:lsdException w:name="toc 2" w:semiHidden="1" w:uiPriority="39" w:unhideWhenUsed="1"/>
-    <w:lsdException w:name="toc 3" w:semiHidden="1" w:uiPriority="39" w:unhideWhenUsed="1"/>
-    <w:lsdException w:name="toc 4" w:semiHidden="1" w:uiPriority="39" w:unhideWhenUsed="1"/>
-    <w:lsdException w:name="toc 5" w:semiHidden="1" w:uiPriority="39" w:unhideWhenUsed="1"/>
-    <w:lsdException w:name="toc 6" w:semiHidden="1" w:uiPriority="39" w:unhideWhenUsed="1"/>
-    <w:lsdException w:name="toc 7" w:semiHidden="1" w:uiPriority="39" w:unhideWhenUsed="1"/>
-    <w:lsdException w:name="toc 8" w:semiHidden="1" w:uiPriority="39" w:unhideWhenUsed="1"/>
-    <w:lsdException w:name="toc 9" w:semiHidden="1" w:uiPriority="39" w:unhideWhenUsed="1"/>
-    <w:lsdException w:name="Normal Indent" w:semiHidden="1" w:unhideWhenUsed="1"/>
-    <w:lsdException w:name="footnote text" w:semiHidden="1" w:unhideWhenUsed="1"/>
-    <w:lsdException w:name="annotation text" w:semiHidden="1" w:unhideWhenUsed="1"/>
-    <w:lsdException w:name="header" w:semiHidden="1" w:unhideWhenUsed="1"/>
-    <w:lsdException w:name="footer" w:semiHidden="1" w:unhideWhenUsed="1"/>
-    <w:lsdException w:name="index heading" w:semiHidden="1" w:unhideWhenUsed="1"/>
-    <w:lsdException w:name="caption" w:semiHidden="1" w:uiPriority="35" w:unhideWhenUsed="1" w:qFormat="1"/>
-    <w:lsdException w:name="table of figures" w:semiHidden="1" w:unhideWhenUsed="1"/>
-    <w:lsdException w:name="envelope address" w:semiHidden="1" w:unhideWhenUsed="1"/>
-    <w:lsdException w:name="envelope return" w:semiHidden="1" w:unhideWhenUsed="1"/>
-    <w:lsdException w:name="footnote reference" w:semiHidden="1" w:unhideWhenUsed="1"/>
-    <w:lsdException w:name="annotation reference" w:semiHidden="1" w:unhideWhenUsed="1"/>
-    <w:lsdException w:name="line number" w:semiHidden="1" w:unhideWhenUsed="1"/>
-    <w:lsdException w:name="page number" w:semiHidden="1" w:unhideWhenUsed="1"/>
-    <w:lsdException w:name="endnote reference" w:semiHidden="1" w:unhideWhenUsed="1"/>
-    <w:lsdException w:name="endnote text" w:semiHidden="1" w:unhideWhenUsed="1"/>
-    <w:lsdException w:name="table of authorities" w:semiHidden="1" w:unhideWhenUsed="1"/>
-    <w:lsdException w:name="macro" w:semiHidden="1" w:unhideWhenUsed="1"/>
-    <w:lsdException w:name="toa heading" w:semiHidden="1" w:unhideWhenUsed="1"/>
-    <w:lsdException w:name="List" w:semiHidden="1" w:unhideWhenUsed="1"/>
-    <w:lsdException w:name="List Bullet" w:semiHidden="1" w:unhideWhenUsed="1"/>
-    <w:lsdException w:name="List Number" w:semiHidden="1" w:unhideWhenUsed="1"/>
-    <w:lsdException w:name="List 2" w:semiHidden="1" w:unhideWhenUsed="1"/>
-    <w:lsdException w:name="List 3" w:semiHidden="1" w:unhideWhenUsed="1"/>
-    <w:lsdException w:name="List 4" w:semiHidden="1" w:unhideWhenUsed="1"/>
-    <w:lsdException w:name="List 5" w:semiHidden="1" w:unhideWhenUsed="1"/>
-    <w:lsdException w:name="List Bullet 2" w:semiHidden="1" w:unhideWhenUsed="1"/>
-    <w:lsdException w:name="List Bullet 3" w:semiHidden="1" w:unhideWhenUsed="1"/>
-    <w:lsdException w:name="List Bullet 4" w:semiHidden="1" w:unhideWhenUsed="1"/>
-    <w:lsdException w:name="List Bullet 5" w:semiHidden="1" w:unhideWhenUsed="1"/>
-    <w:lsdException w:name="List Number 2" w:semiHidden="1" w:unhideWhenUsed="1"/>
-    <w:lsdException w:name="List Number 3" w:semiHidden="1" w:unhideWhenUsed="1"/>
-    <w:lsdException w:name="List Number 4" w:semiHidden="1" w:unhideWhenUsed="1"/>
-    <w:lsdException w:name="List Number 5" w:semiHidden="1" w:unhideWhenUsed="1"/>
-    <w:lsdException w:name="Title" w:uiPriority="10" w:qFormat="1"/>
-    <w:lsdException w:name="Closing" w:semiHidden="1" w:unhideWhenUsed="1"/>
-    <w:lsdException w:name="Signature" w:semiHidden="1" w:unhideWhenUsed="1"/>
-    <w:lsdException w:name="Default Paragraph Font" w:semiHidden="1" w:uiPriority="1" w:unhideWhenUsed="1"/>
-    <w:lsdException w:name="Body Text" w:semiHidden="1" w:unhideWhenUsed="1"/>
-    <w:lsdException w:name="Body Text Indent" w:semiHidden="1" w:unhideWhenUsed="1"/>
-    <w:lsdException w:name="List Continue" w:semiHidden="1" w:unhideWhenUsed="1"/>
-    <w:lsdException w:name="List Continue 2" w:semiHidden="1" w:unhideWhenUsed="1"/>
-    <w:lsdException w:name="List Continue 3" w:semiHidden="1" w:unhideWhenUsed="1"/>
-    <w:lsdException w:name="List Continue 4" w:semiHidden="1" w:unhideWhenUsed="1"/>
-    <w:lsdException w:name="List Continue 5" w:semiHidden="1" w:unhideWhenUsed="1"/>
-    <w:lsdException w:name="Message Header" w:semiHidden="1" w:unhideWhenUsed="1"/>
-    <w:lsdException w:name="Subtitle" w:uiPriority="11" w:qFormat="1"/>
-    <w:lsdException w:name="Salutation" w:semiHidden="1" w:unhideWhenUsed="1"/>
-    <w:lsdException w:name="Date" w:semiHidden="1" w:unhideWhenUsed="1"/>
-    <w:lsdException w:name="Body Text First Indent" w:semiHidden="1" w:unhideWhenUsed="1"/>
-    <w:lsdException w:name="Body Text First Indent 2" w:semiHidden="1" w:unhideWhenUsed="1"/>
-    <w:lsdException w:name="Note Heading" w:semiHidden="1" w:unhideWhenUsed="1"/>
-    <w:lsdException w:name="Body Text 2" w:semiHidden="1" w:unhideWhenUsed="1"/>
-    <w:lsdException w:name="Body Text 3" w:semiHidden="1" w:unhideWhenUsed="1"/>
-    <w:lsdException w:name="Body Text Indent 2" w:semiHidden="1" w:unhideWhenUsed="1"/>
-    <w:lsdException w:name="Body Text Indent 3" w:semiHidden="1" w:unhideWhenUsed="1"/>
-    <w:lsdException w:name="Block Text" w:semiHidden="1" w:unhideWhenUsed="1"/>
-    <w:lsdException w:name="Hyperlink" w:semiHidden="1" w:unhideWhenUsed="1"/>
-    <w:lsdException w:name="FollowedHyperlink" w:semiHidden="1" w:unhideWhenUsed="1"/>
-    <w:lsdException w:name="Strong" w:uiPriority="22" w:qFormat="1"/>
-    <w:lsdException w:name="Emphasis" w:uiPriority="20" w:qFormat="1"/>
-    <w:lsdException w:name="Document Map" w:semiHidden="1" w:unhideWhenUsed="1"/>
-    <w:lsdException w:name="Plain Text" w:semiHidden="1" w:unhideWhenUsed="1"/>
-    <w:lsdException w:name="E-mail Signature" w:semiHidden="1" w:unhideWhenUsed="1"/>
-    <w:lsdException w:name="HTML Top of Form" w:semiHidden="1" w:unhideWhenUsed="1"/>
-    <w:lsdException w:name="HTML Bottom of Form" w:semiHidden="1" w:unhideWhenUsed="1"/>
-    <w:lsdException w:name="Normal (Web)" w:semiHidden="1" w:unhideWhenUsed="1"/>
-    <w:lsdException w:name="HTML Acronym" w:semiHidden="1" w:unhideWhenUsed="1"/>
-    <w:lsdException w:name="HTML Address" w:semiHidden="1" w:unhideWhenUsed="1"/>
-    <w:lsdException w:name="HTML Cite" w:semiHidden="1" w:unhideWhenUsed="1"/>
-    <w:lsdException w:name="HTML Code" w:semiHidden="1" w:unhideWhenUsed="1"/>
-    <w:lsdException w:name="HTML Definition" w:semiHidden="1" w:unhideWhenUsed="1"/>
-    <w:lsdException w:name="HTML Keyboard" w:semiHidden="1" w:unhideWhenUsed="1"/>
-    <w:lsdException w:name="HTML Preformatted" w:semiHidden="1" w:unhideWhenUsed="1"/>
-    <w:lsdException w:name="HTML Sample" w:semiHidden="1" w:unhideWhenUsed="1"/>
-    <w:lsdException w:name="HTML Typewriter" w:semiHidden="1" w:unhideWhenUsed="1"/>
-    <w:lsdException w:name="HTML Variable" w:semiHidden="1" w:unhideWhenUsed="1"/>
-    <w:lsdException w:name="Normal Table" w:semiHidden="1" w:unhideWhenUsed="1"/>
-    <w:lsdException w:name="annotation subject" w:semiHidden="1" w:unhideWhenUsed="1"/>
-    <w:lsdException w:name="No List" w:semiHidden="1" w:unhideWhenUsed="1"/>
-    <w:lsdException w:name="Outline List 1" w:semiHidden="1" w:unhideWhenUsed="1"/>
-    <w:lsdException w:name="Outline List 2" w:semiHidden="1" w:unhideWhenUsed="1"/>
-    <w:lsdException w:name="Outline List 3" w:semiHidden="1" w:unhideWhenUsed="1"/>
-    <w:lsdException w:name="Table Simple 1" w:semiHidden="1" w:unhideWhenUsed="1"/>
-    <w:lsdException w:name="Table Simple 2" w:semiHidden="1" w:unhideWhenUsed="1"/>
-    <w:lsdException w:name="Table Simple 3" w:semiHidden="1" w:unhideWhenUsed="1"/>
-    <w:lsdException w:name="Table Classic 1" w:semiHidden="1" w:unhideWhenUsed="1"/>
-    <w:lsdException w:name="Table Classic 2" w:semiHidden="1" w:unhideWhenUsed="1"/>
-    <w:lsdException w:name="Table Classic 3" w:semiHidden="1" w:unhideWhenUsed="1"/>
-    <w:lsdException w:name="Table Classic 4" w:semiHidden="1" w:unhideWhenUsed="1"/>
-    <w:lsdException w:name="Table Colorful 1" w:semiHidden="1" w:unhideWhenUsed="1"/>
-    <w:lsdException w:name="Table Colorful 2" w:semiHidden="1" w:unhideWhenUsed="1"/>
-    <w:lsdException w:name="Table Colorful 3" w:semiHidden="1" w:unhideWhenUsed="1"/>
-    <w:lsdException w:name="Table Columns 1" w:semiHidden="1" w:unhideWhenUsed="1"/>
-    <w:lsdException w:name="Table Columns 2" w:semiHidden="1" w:unhideWhenUsed="1"/>
-    <w:lsdException w:name="Table Columns 3" w:semiHidden="1" w:unhideWhenUsed="1"/>
-    <w:lsdException w:name="Table Columns 4" w:semiHidden="1" w:unhideWhenUsed="1"/>
-    <w:lsdException w:name="Table Columns 5" w:semiHidden="1" w:unhideWhenUsed="1"/>
-    <w:lsdException w:name="Table Grid 1" w:semiHidden="1" w:unhideWhenUsed="1"/>
-    <w:lsdException w:name="Table Grid 2" w:semiHidden="1" w:unhideWhenUsed="1"/>
-    <w:lsdException w:name="Table Grid 3" w:semiHidden="1" w:unhideWhenUsed="1"/>
-    <w:lsdException w:name="Table Grid 4" w:semiHidden="1" w:unhideWhenUsed="1"/>
-    <w:lsdException w:name="Table Grid 5" w:semiHidden="1" w:unhideWhenUsed="1"/>
-    <w:lsdException w:name="Table Grid 6" w:semiHidden="1" w:unhideWhenUsed="1"/>
-    <w:lsdException w:name="Table Grid 7" w:semiHidden="1" w:unhideWhenUsed="1"/>
-    <w:lsdException w:name="Table Grid 8" w:semiHidden="1" w:unhideWhenUsed="1"/>
-    <w:lsdException w:name="Table List 1" w:semiHidden="1" w:unhideWhenUsed="1"/>
-    <w:lsdException w:name="Table List 2" w:semiHidden="1" w:unhideWhenUsed="1"/>
-    <w:lsdException w:name="Table List 3" w:semiHidden="1" w:unhideWhenUsed="1"/>
-    <w:lsdException w:name="Table List 4" w:semiHidden="1" w:unhideWhenUsed="1"/>
-    <w:lsdException w:name="Table List 5" w:semiHidden="1" w:unhideWhenUsed="1"/>
-    <w:lsdException w:name="Table List 6" w:semiHidden="1" w:unhideWhenUsed="1"/>
-    <w:lsdException w:name="Table List 7" w:semiHidden="1" w:unhideWhenUsed="1"/>
-    <w:lsdException w:name="Table List 8" w:semiHidden="1" w:unhideWhenUsed="1"/>
-    <w:lsdException w:name="Table 3D effects 1" w:semiHidden="1" w:unhideWhenUsed="1"/>
-    <w:lsdException w:name="Table 3D effects 2" w:semiHidden="1" w:unhideWhenUsed="1"/>
-    <w:lsdException w:name="Table 3D effects 3" w:semiHidden="1" w:unhideWhenUsed="1"/>
-    <w:lsdException w:name="Table Contemporary" w:semiHidden="1" w:unhideWhenUsed="1"/>
-    <w:lsdException w:name="Table Elegant" w:semiHidden="1" w:unhideWhenUsed="1"/>
-    <w:lsdException w:name="Table Professional" w:semiHidden="1" w:unhideWhenUsed="1"/>
-    <w:lsdException w:name="Table Subtle 1" w:semiHidden="1" w:unhideWhenUsed="1"/>
-    <w:lsdException w:name="Table Subtle 2" w:semiHidden="1" w:unhideWhenUsed="1"/>
-    <w:lsdException w:name="Table Web 1" w:semiHidden="1" w:unhideWhenUsed="1"/>
-    <w:lsdException w:name="Table Web 2" w:semiHidden="1" w:unhideWhenUsed="1"/>
-    <w:lsdException w:name="Table Web 3" w:semiHidden="1" w:unhideWhenUsed="1"/>
-    <w:lsdException w:name="Balloon Text" w:semiHidden="1" w:unhideWhenUsed="1"/>
-    <w:lsdException w:name="Table Grid" w:uiPriority="59"/>
-    <w:lsdException w:name="Table Theme" w:semiHidden="1" w:unhideWhenUsed="1"/>
-    <w:lsdException w:name="Placeholder Text" w:semiHidden="1"/>
-    <w:lsdException w:name="No Spacing" w:uiPriority="1" w:qFormat="1"/>
-    <w:lsdException w:name="Light Shading" w:uiPriority="60"/>
-    <w:lsdException w:name="Light List" w:uiPriority="61"/>
-    <w:lsdException w:name="Light Grid" w:uiPriority="62"/>
-    <w:lsdException w:name="Medium Shading 1" w:uiPriority="63"/>
-    <w:lsdException w:name="Medium Shading 2" w:uiPriority="64"/>
-    <w:lsdException w:name="Medium List 1" w:uiPriority="65"/>
-    <w:lsdException w:name="Medium List 2" w:uiPriority="66"/>
-    <w:lsdException w:name="Medium Grid 1" w:uiPriority="67"/>
-    <w:lsdException w:name="Medium Grid 2" w:uiPriority="68"/>
-    <w:lsdException w:name="Medium Grid 3" w:uiPriority="69"/>
-    <w:lsdException w:name="Dark List" w:uiPriority="70"/>
-    <w:lsdException w:name="Colorful Shading" w:uiPriority="71"/>
-    <w:lsdException w:name="Colorful List" w:uiPriority="72"/>
-    <w:lsdException w:name="Colorful Grid" w:uiPriority="73"/>
-    <w:lsdException w:name="Light Shading Accent 1" w:uiPriority="60"/>
-    <w:lsdException w:name="Light List Accent 1" w:uiPriority="61"/>
-    <w:lsdException w:name="Light Grid Accent 1" w:uiPriority="62"/>
-    <w:lsdException w:name="Medium Shading 1 Accent 1" w:uiPriority="63"/>
-    <w:lsdException w:name="Medium Shading 2 Accent 1" w:uiPriority="64"/>
-    <w:lsdException w:name="Medium List 1 Accent 1" w:uiPriority="65"/>
-    <w:lsdException w:name="Revision" w:semiHidden="1"/>
-    <w:lsdException w:name="List Paragraph" w:uiPriority="34" w:qFormat="1"/>
-    <w:lsdException w:name="Quote" w:uiPriority="29" w:qFormat="1"/>
-    <w:lsdException w:name="Intense Quote" w:uiPriority="30" w:qFormat="1"/>
-    <w:lsdException w:name="Medium List 2 Accent 1" w:uiPriority="66"/>
-    <w:lsdException w:name="Medium Grid 1 Accent 1" w:uiPriority="67"/>
-    <w:lsdException w:name="Medium Grid 2 Accent 1" w:uiPriority="68"/>
-    <w:lsdException w:name="Medium Grid 3 Accent 1" w:uiPriority="69"/>
-    <w:lsdException w:name="Dark List Accent 1" w:uiPriority="70"/>
-    <w:lsdException w:name="Colorful Shading Accent 1" w:uiPriority="71"/>
-    <w:lsdException w:name="Colorful List Accent 1" w:uiPriority="72"/>
-    <w:lsdException w:name="Colorful Grid Accent 1" w:uiPriority="73"/>
-    <w:lsdException w:name="Light Shading Accent 2" w:uiPriority="60"/>
-    <w:lsdException w:name="Light List Accent 2" w:uiPriority="61"/>
-    <w:lsdException w:name="Light Grid Accent 2" w:uiPriority="62"/>
-    <w:lsdException w:name="Medium Shading 1 Accent 2" w:uiPriority="63"/>
-    <w:lsdException w:name="Medium Shading 2 Accent 2" w:uiPriority="64"/>
-    <w:lsdException w:name="Medium List 1 Accent 2" w:uiPriority="65"/>
-    <w:lsdException w:name="Medium List 2 Accent 2" w:uiPriority="66"/>
-    <w:lsdException w:name="Medium Grid 1 Accent 2" w:uiPriority="67"/>
-    <w:lsdException w:name="Medium Grid 2 Accent 2" w:uiPriority="68"/>
-    <w:lsdException w:name="Medium Grid 3 Accent 2" w:uiPriority="69"/>
-    <w:lsdException w:name="Dark List Accent 2" w:uiPriority="70"/>
-    <w:lsdException w:name="Colorful Shading Accent 2" w:uiPriority="71"/>
-    <w:lsdException w:name="Colorful List Accent 2" w:uiPriority="72"/>
-    <w:lsdException w:name="Colorful Grid Accent 2" w:uiPriority="73"/>
-    <w:lsdException w:name="Light Shading Accent 3" w:uiPriority="60"/>
-    <w:lsdException w:name="Light List Accent 3" w:uiPriority="61"/>
-    <w:lsdException w:name="Light Grid Accent 3" w:uiPriority="62"/>
-    <w:lsdException w:name="Medium Shading 1 Accent 3" w:uiPriority="63"/>
-    <w:lsdException w:name="Medium Shading 2 Accent 3" w:uiPriority="64"/>
-    <w:lsdException w:name="Medium List 1 Accent 3" w:uiPriority="65"/>
-    <w:lsdException w:name="Medium List 2 Accent 3" w:uiPriority="66"/>
-    <w:lsdException w:name="Medium Grid 1 Accent 3" w:uiPriority="67"/>
-    <w:lsdException w:name="Medium Grid 2 Accent 3" w:uiPriority="68"/>
-    <w:lsdException w:name="Medium Grid 3 Accent 3" w:uiPriority="69"/>
-    <w:lsdException w:name="Dark List Accent 3" w:uiPriority="70"/>
-    <w:lsdException w:name="Colorful Shading Accent 3" w:uiPriority="71"/>
-    <w:lsdException w:name="Colorful List Accent 3" w:uiPriority="72"/>
-    <w:lsdException w:name="Colorful Grid Accent 3" w:uiPriority="73"/>
-    <w:lsdException w:name="Light Shading Accent 4" w:uiPriority="60"/>
-    <w:lsdException w:name="Light List Accent 4" w:uiPriority="61"/>
-    <w:lsdException w:name="Light Grid Accent 4" w:uiPriority="62"/>
-    <w:lsdException w:name="Medium Shading 1 Accent 4" w:uiPriority="63"/>
-    <w:lsdException w:name="Medium Shading 2 Accent 4" w:uiPriority="64"/>
-    <w:lsdException w:name="Medium List 1 Accent 4" w:uiPriority="65"/>
-    <w:lsdException w:name="Medium List 2 Accent 4" w:uiPriority="66"/>
-    <w:lsdException w:name="Medium Grid 1 Accent 4" w:uiPriority="67"/>
-    <w:lsdException w:name="Medium Grid 2 Accent 4" w:uiPriority="68"/>
-    <w:lsdException w:name="Medium Grid 3 Accent 4" w:uiPriority="69"/>
-    <w:lsdException w:name="Dark List Accent 4" w:uiPriority="70"/>
-    <w:lsdException w:name="Colorful Shading Accent 4" w:uiPriority="71"/>
-    <w:lsdException w:name="Colorful List Accent 4" w:uiPriority="72"/>
-    <w:lsdException w:name="Colorful Grid Accent 4" w:uiPriority="73"/>
-    <w:lsdException w:name="Light Shading Accent 5" w:uiPriority="60"/>
-    <w:lsdException w:name="Light List Accent 5" w:uiPriority="61"/>
-    <w:lsdException w:name="Light Grid Accent 5" w:uiPriority="62"/>
-    <w:lsdException w:name="Medium Shading 1 Accent 5" w:uiPriority="63"/>
-    <w:lsdException w:name="Medium Shading 2 Accent 5" w:uiPriority="64"/>
-    <w:lsdException w:name="Medium List 1 Accent 5" w:uiPriority="65"/>
-    <w:lsdException w:name="Medium List 2 Accent 5" w:uiPriority="66"/>
-    <w:lsdException w:name="Medium Grid 1 Accent 5" w:uiPriority="67"/>
-    <w:lsdException w:name="Medium Grid 2 Accent 5" w:uiPriority="68"/>
-    <w:lsdException w:name="Medium Grid 3 Accent 5" w:uiPriority="69"/>
-    <w:lsdException w:name="Dark List Accent 5" w:uiPriority="70"/>
-    <w:lsdException w:name="Colorful Shading Accent 5" w:uiPriority="71"/>
-    <w:lsdException w:name="Colorful List Accent 5" w:uiPriority="72"/>
-    <w:lsdException w:name="Colorful Grid Accent 5" w:uiPriority="73"/>
-    <w:lsdException w:name="Light Shading Accent 6" w:uiPriority="60"/>
-    <w:lsdException w:name="Light List Accent 6" w:uiPriority="61"/>
-    <w:lsdException w:name="Light Grid Accent 6" w:uiPriority="62"/>
-    <w:lsdException w:name="Medium Shading 1 Accent 6" w:uiPriority="63"/>
-    <w:lsdException w:name="Medium Shading 2 Accent 6" w:uiPriority="64"/>
-    <w:lsdException w:name="Medium List 1 Accent 6" w:uiPriority="65"/>
-    <w:lsdException w:name="Medium List 2 Accent 6" w:uiPriority="66"/>
-    <w:lsdException w:name="Medium Grid 1 Accent 6" w:uiPriority="67"/>
-    <w:lsdException w:name="Medium Grid 2 Accent 6" w:uiPriority="68"/>
-    <w:lsdException w:name="Medium Grid 3 Accent 6" w:uiPriority="69"/>
-    <w:lsdException w:name="Dark List Accent 6" w:uiPriority="70"/>
-    <w:lsdException w:name="Colorful Shading Accent 6" w:uiPriority="71"/>
-    <w:lsdException w:name="Colorful List Accent 6" w:uiPriority="72"/>
-    <w:lsdException w:name="Colorful Grid Accent 6" w:uiPriority="73"/>
-    <w:lsdException w:name="Subtle Emphasis" w:uiPriority="19" w:qFormat="1"/>
-    <w:lsdException w:name="Intense Emphasis" w:uiPriority="21" w:qFormat="1"/>
-    <w:lsdException w:name="Subtle Reference" w:uiPriority="31" w:qFormat="1"/>
-    <w:lsdException w:name="Intense Reference" w:uiPriority="32" w:qFormat="1"/>
-    <w:lsdException w:name="Book Title" w:uiPriority="33" w:qFormat="1"/>
-    <w:lsdException w:name="Bibliography" w:semiHidden="1" w:uiPriority="37" w:unhideWhenUsed="1"/>
-    <w:lsdException w:name="TOC Heading" w:semiHidden="1" w:uiPriority="39" w:unhideWhenUsed="1" w:qFormat="1"/>
-    <w:lsdException w:name="Plain Table 1" w:uiPriority="41"/>
-    <w:lsdException w:name="Plain Table 2" w:uiPriority="42"/>
-    <w:lsdException w:name="Plain Table 3" w:uiPriority="43"/>
-    <w:lsdException w:name="Plain Table 4" w:uiPriority="44"/>
-    <w:lsdException w:name="Plain Table 5" w:uiPriority="45"/>
-    <w:lsdException w:name="Grid Table Light" w:uiPriority="40"/>
-    <w:lsdException w:name="Grid Table 1 Light" w:uiPriority="46"/>
-    <w:lsdException w:name="Grid Table 2" w:uiPriority="47"/>
-    <w:lsdException w:name="Grid Table 3" w:uiPriority="48"/>
-    <w:lsdException w:name="Grid Table 4" w:uiPriority="49"/>
-    <w:lsdException w:name="Grid Table 5 Dark" w:uiPriority="50"/>
-    <w:lsdException w:name="Grid Table 6 Colorful" w:uiPriority="51"/>
-    <w:lsdException w:name="Grid Table 7 Colorful" w:uiPriority="52"/>
-    <w:lsdException w:name="Grid Table 1 Light Accent 1" w:uiPriority="46"/>
-    <w:lsdException w:name="Grid Table 2 Accent 1" w:uiPriority="47"/>
-    <w:lsdException w:name="Grid Table 3 Accent 1" w:uiPriority="48"/>
-    <w:lsdException w:name="Grid Table 4 Accent 1" w:uiPriority="49"/>
-    <w:lsdException w:name="Grid Table 5 Dark Accent 1" w:uiPriority="50"/>
-    <w:lsdException w:name="Grid Table 6 Colorful Accent 1" w:uiPriority="51"/>
-    <w:lsdException w:name="Grid Table 7 Colorful Accent 1" w:uiPriority="52"/>
-    <w:lsdException w:name="Grid Table 1 Light Accent 2" w:uiPriority="46"/>
-    <w:lsdException w:name="Grid Table 2 Accent 2" w:uiPriority="47"/>
-    <w:lsdException w:name="Grid Table 3 Accent 2" w:uiPriority="48"/>
-    <w:lsdException w:name="Grid Table 4 Accent 2" w:uiPriority="49"/>
-    <w:lsdException w:name="Grid Table 5 Dark Accent 2" w:uiPriority="50"/>
-    <w:lsdException w:name="Grid Table 6 Colorful Accent 2" w:uiPriority="51"/>
-    <w:lsdException w:name="Grid Table 7 Colorful Accent 2" w:uiPriority="52"/>
-    <w:lsdException w:name="Grid Table 1 Light Accent 3" w:uiPriority="46"/>
-    <w:lsdException w:name="Grid Table 2 Accent 3" w:uiPriority="47"/>
-    <w:lsdException w:name="Grid Table 3 Accent 3" w:uiPriority="48"/>
-    <w:lsdException w:name="Grid Table 4 Accent 3" w:uiPriority="49"/>
-    <w:lsdException w:name="Grid Table 5 Dark Accent 3" w:uiPriority="50"/>
-    <w:lsdException w:name="Grid Table 6 Colorful Accent 3" w:uiPriority="51"/>
-    <w:lsdException w:name="Grid Table 7 Colorful Accent 3" w:uiPriority="52"/>
-    <w:lsdException w:name="Grid Table 1 Light Accent 4" w:uiPriority="46"/>
-    <w:lsdException w:name="Grid Table 2 Accent 4" w:uiPriority="47"/>
-    <w:lsdException w:name="Grid Table 3 Accent 4" w:uiPriority="48"/>
-    <w:lsdException w:name="Grid Table 4 Accent 4" w:uiPriority="49"/>
-    <w:lsdException w:name="Grid Table 5 Dark Accent 4" w:uiPriority="50"/>
-    <w:lsdException w:name="Grid Table 6 Colorful Accent 4" w:uiPriority="51"/>
-    <w:lsdException w:name="Grid Table 7 Colorful Accent 4" w:uiPriority="52"/>
-    <w:lsdException w:name="Grid Table 1 Light Accent 5" w:uiPriority="46"/>
-    <w:lsdException w:name="Grid Table 2 Accent 5" w:uiPriority="47"/>
-    <w:lsdException w:name="Grid Table 3 Accent 5" w:uiPriority="48"/>
-    <w:lsdException w:name="Grid Table 4 Accent 5" w:uiPriority="49"/>
-    <w:lsdException w:name="Grid Table 5 Dark Accent 5" w:uiPriority="50"/>
-    <w:lsdException w:name="Grid Table 6 Colorful Accent 5" w:uiPriority="51"/>
-    <w:lsdException w:name="Grid Table 7 Colorful Accent 5" w:uiPriority="52"/>
-    <w:lsdException w:name="Grid Table 1 Light Accent 6" w:uiPriority="46"/>
-    <w:lsdException w:name="Grid Table 2 Accent 6" w:uiPriority="47"/>
-    <w:lsdException w:name="Grid Table 3 Accent 6" w:uiPriority="48"/>
-    <w:lsdException w:name="Grid Table 4 Accent 6" w:uiPriority="49"/>
-    <w:lsdException w:name="Grid Table 5 Dark Accent 6" w:uiPriority="50"/>
-    <w:lsdException w:name="Grid Table 6 Colorful Accent 6" w:uiPriority="51"/>
-    <w:lsdException w:name="Grid Table 7 Colorful Accent 6" w:uiPriority="52"/>
-    <w:lsdException w:name="List Table 1 Light" w:uiPriority="46"/>
-    <w:lsdException w:name="List Table 2" w:uiPriority="47"/>
-    <w:lsdException w:name="List Table 3" w:uiPriority="48"/>
-    <w:lsdException w:name="List Table 4" w:uiPriority="49"/>
-    <w:lsdException w:name="List Table 5 Dark" w:uiPriority="50"/>
-    <w:lsdException w:name="List Table 6 Colorful" w:uiPriority="51"/>
-    <w:lsdException w:name="List Table 7 Colorful" w:uiPriority="52"/>
-    <w:lsdException w:name="List Table 1 Light Accent 1" w:uiPriority="46"/>
-    <w:lsdException w:name="List Table 2 Accent 1" w:uiPriority="47"/>
-    <w:lsdException w:name="List Table 3 Accent 1" w:uiPriority="48"/>
-    <w:lsdException w:name="List Table 4 Accent 1" w:uiPriority="49"/>
-    <w:lsdException w:name="List Table 5 Dark Accent 1" w:uiPriority="50"/>
-    <w:lsdException w:name="List Table 6 Colorful Accent 1" w:uiPriority="51"/>
-    <w:lsdException w:name="List Table 7 Colorful Accent 1" w:uiPriority="52"/>
-    <w:lsdException w:name="List Table 1 Light Accent 2" w:uiPriority="46"/>
-    <w:lsdException w:name="List Table 2 Accent 2" w:uiPriority="47"/>
-    <w:lsdException w:name="List Table 3 Accent 2" w:uiPriority="48"/>
-    <w:lsdException w:name="List Table 4 Accent 2" w:uiPriority="49"/>
-    <w:lsdException w:name="List Table 5 Dark Accent 2" w:uiPriority="50"/>
-    <w:lsdException w:name="List Table 6 Colorful Accent 2" w:uiPriority="51"/>
-    <w:lsdException w:name="List Table 7 Colorful Accent 2" w:uiPriority="52"/>
-    <w:lsdException w:name="List Table 1 Light Accent 3" w:uiPriority="46"/>
-    <w:lsdException w:name="List Table 2 Accent 3" w:uiPriority="47"/>
-    <w:lsdException w:name="List Table 3 Accent 3" w:uiPriority="48"/>
-    <w:lsdException w:name="List Table 4 Accent 3" w:uiPriority="49"/>
-    <w:lsdException w:name="List Table 5 Dark Accent 3" w:uiPriority="50"/>
-    <w:lsdException w:name="List Table 6 Colorful Accent 3" w:uiPriority="51"/>
-    <w:lsdException w:name="List Table 7 Colorful Accent 3" w:uiPriority="52"/>
-    <w:lsdException w:name="List Table 1 Light Accent 4" w:uiPriority="46"/>
-    <w:lsdException w:name="List Table 2 Accent 4" w:uiPriority="47"/>
-    <w:lsdException w:name="List Table 3 Accent 4" w:uiPriority="48"/>
-    <w:lsdException w:name="List Table 4 Accent 4" w:uiPriority="49"/>
-    <w:lsdException w:name="List Table 5 Dark Accent 4" w:uiPriority="50"/>
-    <w:lsdException w:name="List Table 6 Colorful Accent 4" w:uiPriority="51"/>
-    <w:lsdException w:name="List Table 7 Colorful Accent 4" w:uiPriority="52"/>
-    <w:lsdException w:name="List Table 1 Light Accent 5" w:uiPriority="46"/>
-    <w:lsdException w:name="List Table 2 Accent 5" w:uiPriority="47"/>
-    <w:lsdException w:name="List Table 3 Accent 5" w:uiPriority="48"/>
-    <w:lsdException w:name="List Table 4 Accent 5" w:uiPriority="49"/>
-    <w:lsdException w:name="List Table 5 Dark Accent 5" w:uiPriority="50"/>
-    <w:lsdException w:name="List Table 6 Colorful Accent 5" w:uiPriority="51"/>
-    <w:lsdException w:name="List Table 7 Colorful Accent 5" w:uiPriority="52"/>
-    <w:lsdException w:name="List Table 1 Light Accent 6" w:uiPriority="46"/>
-    <w:lsdException w:name="List Table 2 Accent 6" w:uiPriority="47"/>
-    <w:lsdException w:name="List Table 3 Accent 6" w:uiPriority="48"/>
-    <w:lsdException w:name="List Table 4 Accent 6" w:uiPriority="49"/>
-    <w:lsdException w:name="List Table 5 Dark Accent 6" w:uiPriority="50"/>
-    <w:lsdException w:name="List Table 6 Colorful Accent 6" w:uiPriority="51"/>
-    <w:lsdException w:name="List Table 7 Colorful Accent 6" w:uiPriority="52"/>
+  <w:latentStyles w:defLockedState="0" w:defUIPriority="99" w:defSemiHidden="1" w:defUnhideWhenUsed="1" w:defQFormat="0" w:count="267">
+    <w:lsdException w:name="Normal" w:semiHidden="0" w:uiPriority="0" w:unhideWhenUsed="0" w:qFormat="1"/>
+    <w:lsdException w:name="heading 1" w:semiHidden="0" w:uiPriority="9" w:unhideWhenUsed="0" w:qFormat="1"/>
+    <w:lsdException w:name="heading 2" w:uiPriority="9" w:qFormat="1"/>
+    <w:lsdException w:name="heading 3" w:uiPriority="9" w:qFormat="1"/>
+    <w:lsdException w:name="heading 4" w:uiPriority="9" w:qFormat="1"/>
+    <w:lsdException w:name="heading 5" w:uiPriority="9" w:qFormat="1"/>
+    <w:lsdException w:name="heading 6" w:uiPriority="9" w:qFormat="1"/>
+    <w:lsdException w:name="heading 7" w:uiPriority="9" w:qFormat="1"/>
+    <w:lsdException w:name="heading 8" w:uiPriority="9" w:qFormat="1"/>
+    <w:lsdException w:name="heading 9" w:uiPriority="9" w:qFormat="1"/>
+    <w:lsdException w:name="toc 1" w:uiPriority="39"/>
+    <w:lsdException w:name="toc 2" w:uiPriority="39"/>
+    <w:lsdException w:name="toc 3" w:uiPriority="39"/>
+    <w:lsdException w:name="toc 4" w:uiPriority="39"/>
+    <w:lsdException w:name="toc 5" w:uiPriority="39"/>
+    <w:lsdException w:name="toc 6" w:uiPriority="39"/>
+    <w:lsdException w:name="toc 7" w:uiPriority="39"/>
+    <w:lsdException w:name="toc 8" w:uiPriority="39"/>
+    <w:lsdException w:name="toc 9" w:uiPriority="39"/>
+    <w:lsdException w:name="caption" w:uiPriority="35" w:qFormat="1"/>
+    <w:lsdException w:name="Title" w:semiHidden="0" w:uiPriority="10" w:unhideWhenUsed="0" w:qFormat="1"/>
+    <w:lsdException w:name="Default Paragraph Font" w:uiPriority="1"/>
+    <w:lsdException w:name="Subtitle" w:semiHidden="0" w:uiPriority="11" w:unhideWhenUsed="0" w:qFormat="1"/>
+    <w:lsdException w:name="Strong" w:semiHidden="0" w:uiPriority="22" w:unhideWhenUsed="0" w:qFormat="1"/>
+    <w:lsdException w:name="Emphasis" w:semiHidden="0" w:uiPriority="20" w:unhideWhenUsed="0" w:qFormat="1"/>
+    <w:lsdException w:name="Table Grid" w:semiHidden="0" w:uiPriority="59" w:unhideWhenUsed="0"/>
+    <w:lsdException w:name="Placeholder Text" w:unhideWhenUsed="0"/>
+    <w:lsdException w:name="No Spacing" w:semiHidden="0" w:uiPriority="1" w:unhideWhenUsed="0" w:qFormat="1"/>
+    <w:lsdException w:name="Light Shading" w:semiHidden="0" w:uiPriority="60" w:unhideWhenUsed="0"/>
+    <w:lsdException w:name="Light List" w:semiHidden="0" w:uiPriority="61" w:unhideWhenUsed="0"/>
+    <w:lsdException w:name="Light Grid" w:semiHidden="0" w:uiPriority="62" w:unhideWhenUsed="0"/>
+    <w:lsdException w:name="Medium Shading 1" w:semiHidden="0" w:uiPriority="63" w:unhideWhenUsed="0"/>
+    <w:lsdException w:name="Medium Shading 2" w:semiHidden="0" w:uiPriority="64" w:unhideWhenUsed="0"/>
+    <w:lsdException w:name="Medium List 1" w:semiHidden="0" w:uiPriority="65" w:unhideWhenUsed="0"/>
+    <w:lsdException w:name="Medium List 2" w:semiHidden="0" w:uiPriority="66" w:unhideWhenUsed="0"/>
+    <w:lsdException w:name="Medium Grid 1" w:semiHidden="0" w:uiPriority="67" w:unhideWhenUsed="0"/>
+    <w:lsdException w:name="Medium Grid 2" w:semiHidden="0" w:uiPriority="68" w:unhideWhenUsed="0"/>
+    <w:lsdException w:name="Medium Grid 3" w:semiHidden="0" w:uiPriority="69" w:unhideWhenUsed="0"/>
+    <w:lsdException w:name="Dark List" w:semiHidden="0" w:uiPriority="70" w:unhideWhenUsed="0"/>
+    <w:lsdException w:name="Colorful Shading" w:semiHidden="0" w:uiPriority="71" w:unhideWhenUsed="0"/>
+    <w:lsdException w:name="Colorful List" w:semiHidden="0" w:uiPriority="72" w:unhideWhenUsed="0"/>
+    <w:lsdException w:name="Colorful Grid" w:semiHidden="0" w:uiPriority="73" w:unhideWhenUsed="0"/>
+    <w:lsdException w:name="Light Shading Accent 1" w:semiHidden="0" w:uiPriority="60" w:unhideWhenUsed="0"/>
+    <w:lsdException w:name="Light List Accent 1" w:semiHidden="0" w:uiPriority="61" w:unhideWhenUsed="0"/>
+    <w:lsdException w:name="Light Grid Accent 1" w:semiHidden="0" w:uiPriority="62" w:unhideWhenUsed="0"/>
+    <w:lsdException w:name="Medium Shading 1 Accent 1" w:semiHidden="0" w:uiPriority="63" w:unhideWhenUsed="0"/>
+    <w:lsdException w:name="Medium Shading 2 Accent 1" w:semiHidden="0" w:uiPriority="64" w:unhideWhenUsed="0"/>
+    <w:lsdException w:name="Medium List 1 Accent 1" w:semiHidden="0" w:uiPriority="65" w:unhideWhenUsed="0"/>
+    <w:lsdException w:name="Revision" w:unhideWhenUsed="0"/>
+    <w:lsdException w:name="List Paragraph" w:semiHidden="0" w:uiPriority="34" w:unhideWhenUsed="0" w:qFormat="1"/>
+    <w:lsdException w:name="Quote" w:semiHidden="0" w:uiPriority="29" w:unhideWhenUsed="0" w:qFormat="1"/>
+    <w:lsdException w:name="Intense Quote" w:semiHidden="0" w:uiPriority="30" w:unhideWhenUsed="0" w:qFormat="1"/>
+    <w:lsdException w:name="Medium List 2 Accent 1" w:semiHidden="0" w:uiPriority="66" w:unhideWhenUsed="0"/>
+    <w:lsdException w:name="Medium Grid 1 Accent 1" w:semiHidden="0" w:uiPriority="67" w:unhideWhenUsed="0"/>
+    <w:lsdException w:name="Medium Grid 2 Accent 1" w:semiHidden="0" w:uiPriority="68" w:unhideWhenUsed="0"/>
+    <w:lsdException w:name="Medium Grid 3 Accent 1" w:semiHidden="0" w:uiPriority="69" w:unhideWhenUsed="0"/>
+    <w:lsdException w:name="Dark List Accent 1" w:semiHidden="0" w:uiPriority="70" w:unhideWhenUsed="0"/>
+    <w:lsdException w:name="Colorful Shading Accent 1" w:semiHidden="0" w:uiPriority="71" w:unhideWhenUsed="0"/>
+    <w:lsdException w:name="Colorful List Accent 1" w:semiHidden="0" w:uiPriority="72" w:unhideWhenUsed="0"/>
+    <w:lsdException w:name="Colorful Grid Accent 1" w:semiHidden="0" w:uiPriority="73" w:unhideWhenUsed="0"/>
+    <w:lsdException w:name="Light Shading Accent 2" w:semiHidden="0" w:uiPriority="60" w:unhideWhenUsed="0"/>
+    <w:lsdException w:name="Light List Accent 2" w:semiHidden="0" w:uiPriority="61" w:unhideWhenUsed="0"/>
+    <w:lsdException w:name="Light Grid Accent 2" w:semiHidden="0" w:uiPriority="62" w:unhideWhenUsed="0"/>
+    <w:lsdException w:name="Medium Shading 1 Accent 2" w:semiHidden="0" w:uiPriority="63" w:unhideWhenUsed="0"/>
+    <w:lsdException w:name="Medium Shading 2 Accent 2" w:semiHidden="0" w:uiPriority="64" w:unhideWhenUsed="0"/>
+    <w:lsdException w:name="Medium List 1 Accent 2" w:semiHidden="0" w:uiPriority="65" w:unhideWhenUsed="0"/>
+    <w:lsdException w:name="Medium List 2 Accent 2" w:semiHidden="0" w:uiPriority="66" w:unhideWhenUsed="0"/>
+    <w:lsdException w:name="Medium Grid 1 Accent 2" w:semiHidden="0" w:uiPriority="67" w:unhideWhenUsed="0"/>
+    <w:lsdException w:name="Medium Grid 2 Accent 2" w:semiHidden="0" w:uiPriority="68" w:unhideWhenUsed="0"/>
+    <w:lsdException w:name="Medium Grid 3 Accent 2" w:semiHidden="0" w:uiPriority="69" w:unhideWhenUsed="0"/>
+    <w:lsdException w:name="Dark List Accent 2" w:semiHidden="0" w:uiPriority="70" w:unhideWhenUsed="0"/>
+    <w:lsdException w:name="Colorful Shading Accent 2" w:semiHidden="0" w:uiPriority="71" w:unhideWhenUsed="0"/>
+    <w:lsdException w:name="Colorful List Accent 2" w:semiHidden="0" w:uiPriority="72" w:unhideWhenUsed="0"/>
+    <w:lsdException w:name="Colorful Grid Accent 2" w:semiHidden="0" w:uiPriority="73" w:unhideWhenUsed="0"/>
+    <w:lsdException w:name="Light Shading Accent 3" w:semiHidden="0" w:uiPriority="60" w:unhideWhenUsed="0"/>
+    <w:lsdException w:name="Light List Accent 3" w:semiHidden="0" w:uiPriority="61" w:unhideWhenUsed="0"/>
+    <w:lsdException w:name="Light Grid Accent 3" w:semiHidden="0" w:uiPriority="62" w:unhideWhenUsed="0"/>
+    <w:lsdException w:name="Medium Shading 1 Accent 3" w:semiHidden="0" w:uiPriority="63" w:unhideWhenUsed="0"/>
+    <w:lsdException w:name="Medium Shading 2 Accent 3" w:semiHidden="0" w:uiPriority="64" w:unhideWhenUsed="0"/>
+    <w:lsdException w:name="Medium List 1 Accent 3" w:semiHidden="0" w:uiPriority="65" w:unhideWhenUsed="0"/>
+    <w:lsdException w:name="Medium List 2 Accent 3" w:semiHidden="0" w:uiPriority="66" w:unhideWhenUsed="0"/>
+    <w:lsdException w:name="Medium Grid 1 Accent 3" w:semiHidden="0" w:uiPriority="67" w:unhideWhenUsed="0"/>
+    <w:lsdException w:name="Medium Grid 2 Accent 3" w:semiHidden="0" w:uiPriority="68" w:unhideWhenUsed="0"/>
+    <w:lsdException w:name="Medium Grid 3 Accent 3" w:semiHidden="0" w:uiPriority="69" w:unhideWhenUsed="0"/>
+    <w:lsdException w:name="Dark List Accent 3" w:semiHidden="0" w:uiPriority="70" w:unhideWhenUsed="0"/>
+    <w:lsdException w:name="Colorful Shading Accent 3" w:semiHidden="0" w:uiPriority="71" w:unhideWhenUsed="0"/>
+    <w:lsdException w:name="Colorful List Accent 3" w:semiHidden="0" w:uiPriority="72" w:unhideWhenUsed="0"/>
+    <w:lsdException w:name="Colorful Grid Accent 3" w:semiHidden="0" w:uiPriority="73" w:unhideWhenUsed="0"/>
+    <w:lsdException w:name="Light Shading Accent 4" w:semiHidden="0" w:uiPriority="60" w:unhideWhenUsed="0"/>
+    <w:lsdException w:name="Light List Accent 4" w:semiHidden="0" w:uiPriority="61" w:unhideWhenUsed="0"/>
+    <w:lsdException w:name="Light Grid Accent 4" w:semiHidden="0" w:uiPriority="62" w:unhideWhenUsed="0"/>
+    <w:lsdException w:name="Medium Shading 1 Accent 4" w:semiHidden="0" w:uiPriority="63" w:unhideWhenUsed="0"/>
+    <w:lsdException w:name="Medium Shading 2 Accent 4" w:semiHidden="0" w:uiPriority="64" w:unhideWhenUsed="0"/>
+    <w:lsdException w:name="Medium List 1 Accent 4" w:semiHidden="0" w:uiPriority="65" w:unhideWhenUsed="0"/>
+    <w:lsdException w:name="Medium List 2 Accent 4" w:semiHidden="0" w:uiPriority="66" w:unhideWhenUsed="0"/>
+    <w:lsdException w:name="Medium Grid 1 Accent 4" w:semiHidden="0" w:uiPriority="67" w:unhideWhenUsed="0"/>
+    <w:lsdException w:name="Medium Grid 2 Accent 4" w:semiHidden="0" w:uiPriority="68" w:unhideWhenUsed="0"/>
+    <w:lsdException w:name="Medium Grid 3 Accent 4" w:semiHidden="0" w:uiPriority="69" w:unhideWhenUsed="0"/>
+    <w:lsdException w:name="Dark List Accent 4" w:semiHidden="0" w:uiPriority="70" w:unhideWhenUsed="0"/>
+    <w:lsdException w:name="Colorful Shading Accent 4" w:semiHidden="0" w:uiPriority="71" w:unhideWhenUsed="0"/>
+    <w:lsdException w:name="Colorful List Accent 4" w:semiHidden="0" w:uiPriority="72" w:unhideWhenUsed="0"/>
+    <w:lsdException w:name="Colorful Grid Accent 4" w:semiHidden="0" w:uiPriority="73" w:unhideWhenUsed="0"/>
+    <w:lsdException w:name="Light Shading Accent 5" w:semiHidden="0" w:uiPriority="60" w:unhideWhenUsed="0"/>
+    <w:lsdException w:name="Light List Accent 5" w:semiHidden="0" w:uiPriority="61" w:unhideWhenUsed="0"/>
+    <w:lsdException w:name="Light Grid Accent 5" w:semiHidden="0" w:uiPriority="62" w:unhideWhenUsed="0"/>
+    <w:lsdException w:name="Medium Shading 1 Accent 5" w:semiHidden="0" w:uiPriority="63" w:unhideWhenUsed="0"/>
+    <w:lsdException w:name="Medium Shading 2 Accent 5" w:semiHidden="0" w:uiPriority="64" w:unhideWhenUsed="0"/>
+    <w:lsdException w:name="Medium List 1 Accent 5" w:semiHidden="0" w:uiPriority="65" w:unhideWhenUsed="0"/>
+    <w:lsdException w:name="Medium List 2 Accent 5" w:semiHidden="0" w:uiPriority="66" w:unhideWhenUsed="0"/>
+    <w:lsdException w:name="Medium Grid 1 Accent 5" w:semiHidden="0" w:uiPriority="67" w:unhideWhenUsed="0"/>
+    <w:lsdException w:name="Medium Grid 2 Accent 5" w:semiHidden="0" w:uiPriority="68" w:unhideWhenUsed="0"/>
+    <w:lsdException w:name="Medium Grid 3 Accent 5" w:semiHidden="0" w:uiPriority="69" w:unhideWhenUsed="0"/>
+    <w:lsdException w:name="Dark List Accent 5" w:semiHidden="0" w:uiPriority="70" w:unhideWhenUsed="0"/>
+    <w:lsdException w:name="Colorful Shading Accent 5" w:semiHidden="0" w:uiPriority="71" w:unhideWhenUsed="0"/>
+    <w:lsdException w:name="Colorful List Accent 5" w:semiHidden="0" w:uiPriority="72" w:unhideWhenUsed="0"/>
+    <w:lsdException w:name="Colorful Grid Accent 5" w:semiHidden="0" w:uiPriority="73" w:unhideWhenUsed="0"/>
+    <w:lsdException w:name="Light Shading Accent 6" w:semiHidden="0" w:uiPriority="60" w:unhideWhenUsed="0"/>
+    <w:lsdException w:name="Light List Accent 6" w:semiHidden="0" w:uiPriority="61" w:unhideWhenUsed="0"/>
+    <w:lsdException w:name="Light Grid Accent 6" w:semiHidden="0" w:uiPriority="62" w:unhideWhenUsed="0"/>
+    <w:lsdException w:name="Medium Shading 1 Accent 6" w:semiHidden="0" w:uiPriority="63" w:unhideWhenUsed="0"/>
+    <w:lsdException w:name="Medium Shading 2 Accent 6" w:semiHidden="0" w:uiPriority="64" w:unhideWhenUsed="0"/>
+    <w:lsdException w:name="Medium List 1 Accent 6" w:semiHidden="0" w:uiPriority="65" w:unhideWhenUsed="0"/>
+    <w:lsdException w:name="Medium List 2 Accent 6" w:semiHidden="0" w:uiPriority="66" w:unhideWhenUsed="0"/>
+    <w:lsdException w:name="Medium Grid 1 Accent 6" w:semiHidden="0" w:uiPriority="67" w:unhideWhenUsed="0"/>
+    <w:lsdException w:name="Medium Grid 2 Accent 6" w:semiHidden="0" w:uiPriority="68" w:unhideWhenUsed="0"/>
+    <w:lsdException w:name="Medium Grid 3 Accent 6" w:semiHidden="0" w:uiPriority="69" w:unhideWhenUsed="0"/>
+    <w:lsdException w:name="Dark List Accent 6" w:semiHidden="0" w:uiPriority="70" w:unhideWhenUsed="0"/>
+    <w:lsdException w:name="Colorful Shading Accent 6" w:semiHidden="0" w:uiPriority="71" w:unhideWhenUsed="0"/>
+    <w:lsdException w:name="Colorful List Accent 6" w:semiHidden="0" w:uiPriority="72" w:unhideWhenUsed="0"/>
+    <w:lsdException w:name="Colorful Grid Accent 6" w:semiHidden="0" w:uiPriority="73" w:unhideWhenUsed="0"/>
+    <w:lsdException w:name="Subtle Emphasis" w:semiHidden="0" w:uiPriority="19" w:unhideWhenUsed="0" w:qFormat="1"/>
+    <w:lsdException w:name="Intense Emphasis" w:semiHidden="0" w:uiPriority="21" w:unhideWhenUsed="0" w:qFormat="1"/>
+    <w:lsdException w:name="Subtle Reference" w:semiHidden="0" w:uiPriority="31" w:unhideWhenUsed="0" w:qFormat="1"/>
+    <w:lsdException w:name="Intense Reference" w:semiHidden="0" w:uiPriority="32" w:unhideWhenUsed="0" w:qFormat="1"/>
+    <w:lsdException w:name="Book Title" w:semiHidden="0" w:uiPriority="33" w:unhideWhenUsed="0" w:qFormat="1"/>
+    <w:lsdException w:name="Bibliography" w:uiPriority="37"/>
+    <w:lsdException w:name="TOC Heading" w:uiPriority="39" w:qFormat="1"/>
   </w:latentStyles>
   <w:style w:type="paragraph" w:default="1" w:styleId="Normal">
     <w:name w:val="Normal"/>
@@ -3356,6 +3435,343 @@
       <w:ind w:left="720"/>
       <w:contextualSpacing/>
     </w:pPr>
+  </w:style>
+  <w:style w:type="paragraph" w:styleId="BalloonText">
+    <w:name w:val="Balloon Text"/>
+    <w:basedOn w:val="Normal"/>
+    <w:link w:val="BalloonTextChar"/>
+    <w:uiPriority w:val="99"/>
+    <w:semiHidden/>
+    <w:unhideWhenUsed/>
+    <w:rsid w:val="00A13A3D"/>
+    <w:pPr>
+      <w:spacing w:before="0" w:after="0" w:line="240" w:lineRule="auto"/>
+    </w:pPr>
+    <w:rPr>
+      <w:rFonts w:ascii="Tahoma" w:hAnsi="Tahoma" w:cs="Tahoma"/>
+      <w:sz w:val="16"/>
+      <w:szCs w:val="16"/>
+    </w:rPr>
+  </w:style>
+  <w:style w:type="character" w:customStyle="1" w:styleId="BalloonTextChar">
+    <w:name w:val="Balloon Text Char"/>
+    <w:basedOn w:val="DefaultParagraphFont"/>
+    <w:link w:val="BalloonText"/>
+    <w:uiPriority w:val="99"/>
+    <w:semiHidden/>
+    <w:rsid w:val="00A13A3D"/>
+    <w:rPr>
+      <w:rFonts w:ascii="Tahoma" w:eastAsia="Times New Roman" w:hAnsi="Tahoma" w:cs="Tahoma"/>
+      <w:sz w:val="16"/>
+      <w:szCs w:val="16"/>
+      <w:lang w:val="hr-HR"/>
+    </w:rPr>
+  </w:style>
+  <w:style w:type="paragraph" w:styleId="Caption">
+    <w:name w:val="caption"/>
+    <w:basedOn w:val="Normal"/>
+    <w:next w:val="Normal"/>
+    <w:uiPriority w:val="35"/>
+    <w:unhideWhenUsed/>
+    <w:qFormat/>
+    <w:rsid w:val="00B92579"/>
+    <w:pPr>
+      <w:spacing w:before="0" w:after="200" w:line="240" w:lineRule="auto"/>
+    </w:pPr>
+    <w:rPr>
+      <w:b/>
+      <w:bCs/>
+      <w:color w:val="4F81BD" w:themeColor="accent1"/>
+      <w:sz w:val="18"/>
+      <w:szCs w:val="18"/>
+    </w:rPr>
+  </w:style>
+</w:styles>
+</file>
+
+<file path=word/stylesWithEffects.xml><?xml version="1.0" encoding="utf-8"?>
+<w:styles xmlns:wpc="http://schemas.microsoft.com/office/word/2010/wordprocessingCanvas" xmlns:mc="http://schemas.openxmlformats.org/markup-compatibility/2006" xmlns:o="urn:schemas-microsoft-com:office:office" xmlns:r="http://schemas.openxmlformats.org/officeDocument/2006/relationships" xmlns:m="http://schemas.openxmlformats.org/officeDocument/2006/math" xmlns:v="urn:schemas-microsoft-com:vml" xmlns:wp14="http://schemas.microsoft.com/office/word/2010/wordprocessingDrawing" xmlns:wp="http://schemas.openxmlformats.org/drawingml/2006/wordprocessingDrawing" xmlns:w10="urn:schemas-microsoft-com:office:word" xmlns:w="http://schemas.openxmlformats.org/wordprocessingml/2006/main" xmlns:w14="http://schemas.microsoft.com/office/word/2010/wordml" xmlns:wpg="http://schemas.microsoft.com/office/word/2010/wordprocessingGroup" xmlns:wpi="http://schemas.microsoft.com/office/word/2010/wordprocessingInk" xmlns:wne="http://schemas.microsoft.com/office/word/2006/wordml" xmlns:wps="http://schemas.microsoft.com/office/word/2010/wordprocessingShape" mc:Ignorable="w14 wp14">
+  <w:docDefaults>
+    <w:rPrDefault>
+      <w:rPr>
+        <w:rFonts w:asciiTheme="minorHAnsi" w:eastAsiaTheme="minorHAnsi" w:hAnsiTheme="minorHAnsi" w:cstheme="minorBidi"/>
+        <w:sz w:val="22"/>
+        <w:szCs w:val="22"/>
+        <w:lang w:val="en-US" w:eastAsia="en-US" w:bidi="ar-SA"/>
+      </w:rPr>
+    </w:rPrDefault>
+    <w:pPrDefault>
+      <w:pPr>
+        <w:spacing w:after="200" w:line="276" w:lineRule="auto"/>
+      </w:pPr>
+    </w:pPrDefault>
+  </w:docDefaults>
+  <w:latentStyles w:defLockedState="0" w:defUIPriority="99" w:defSemiHidden="1" w:defUnhideWhenUsed="1" w:defQFormat="0" w:count="267">
+    <w:lsdException w:name="Normal" w:semiHidden="0" w:uiPriority="0" w:unhideWhenUsed="0" w:qFormat="1"/>
+    <w:lsdException w:name="heading 1" w:semiHidden="0" w:uiPriority="9" w:unhideWhenUsed="0" w:qFormat="1"/>
+    <w:lsdException w:name="heading 2" w:uiPriority="9" w:qFormat="1"/>
+    <w:lsdException w:name="heading 3" w:uiPriority="9" w:qFormat="1"/>
+    <w:lsdException w:name="heading 4" w:uiPriority="9" w:qFormat="1"/>
+    <w:lsdException w:name="heading 5" w:uiPriority="9" w:qFormat="1"/>
+    <w:lsdException w:name="heading 6" w:uiPriority="9" w:qFormat="1"/>
+    <w:lsdException w:name="heading 7" w:uiPriority="9" w:qFormat="1"/>
+    <w:lsdException w:name="heading 8" w:uiPriority="9" w:qFormat="1"/>
+    <w:lsdException w:name="heading 9" w:uiPriority="9" w:qFormat="1"/>
+    <w:lsdException w:name="toc 1" w:uiPriority="39"/>
+    <w:lsdException w:name="toc 2" w:uiPriority="39"/>
+    <w:lsdException w:name="toc 3" w:uiPriority="39"/>
+    <w:lsdException w:name="toc 4" w:uiPriority="39"/>
+    <w:lsdException w:name="toc 5" w:uiPriority="39"/>
+    <w:lsdException w:name="toc 6" w:uiPriority="39"/>
+    <w:lsdException w:name="toc 7" w:uiPriority="39"/>
+    <w:lsdException w:name="toc 8" w:uiPriority="39"/>
+    <w:lsdException w:name="toc 9" w:uiPriority="39"/>
+    <w:lsdException w:name="caption" w:uiPriority="35" w:qFormat="1"/>
+    <w:lsdException w:name="Title" w:semiHidden="0" w:uiPriority="10" w:unhideWhenUsed="0" w:qFormat="1"/>
+    <w:lsdException w:name="Default Paragraph Font" w:uiPriority="1"/>
+    <w:lsdException w:name="Subtitle" w:semiHidden="0" w:uiPriority="11" w:unhideWhenUsed="0" w:qFormat="1"/>
+    <w:lsdException w:name="Strong" w:semiHidden="0" w:uiPriority="22" w:unhideWhenUsed="0" w:qFormat="1"/>
+    <w:lsdException w:name="Emphasis" w:semiHidden="0" w:uiPriority="20" w:unhideWhenUsed="0" w:qFormat="1"/>
+    <w:lsdException w:name="Table Grid" w:semiHidden="0" w:uiPriority="59" w:unhideWhenUsed="0"/>
+    <w:lsdException w:name="Placeholder Text" w:unhideWhenUsed="0"/>
+    <w:lsdException w:name="No Spacing" w:semiHidden="0" w:uiPriority="1" w:unhideWhenUsed="0" w:qFormat="1"/>
+    <w:lsdException w:name="Light Shading" w:semiHidden="0" w:uiPriority="60" w:unhideWhenUsed="0"/>
+    <w:lsdException w:name="Light List" w:semiHidden="0" w:uiPriority="61" w:unhideWhenUsed="0"/>
+    <w:lsdException w:name="Light Grid" w:semiHidden="0" w:uiPriority="62" w:unhideWhenUsed="0"/>
+    <w:lsdException w:name="Medium Shading 1" w:semiHidden="0" w:uiPriority="63" w:unhideWhenUsed="0"/>
+    <w:lsdException w:name="Medium Shading 2" w:semiHidden="0" w:uiPriority="64" w:unhideWhenUsed="0"/>
+    <w:lsdException w:name="Medium List 1" w:semiHidden="0" w:uiPriority="65" w:unhideWhenUsed="0"/>
+    <w:lsdException w:name="Medium List 2" w:semiHidden="0" w:uiPriority="66" w:unhideWhenUsed="0"/>
+    <w:lsdException w:name="Medium Grid 1" w:semiHidden="0" w:uiPriority="67" w:unhideWhenUsed="0"/>
+    <w:lsdException w:name="Medium Grid 2" w:semiHidden="0" w:uiPriority="68" w:unhideWhenUsed="0"/>
+    <w:lsdException w:name="Medium Grid 3" w:semiHidden="0" w:uiPriority="69" w:unhideWhenUsed="0"/>
+    <w:lsdException w:name="Dark List" w:semiHidden="0" w:uiPriority="70" w:unhideWhenUsed="0"/>
+    <w:lsdException w:name="Colorful Shading" w:semiHidden="0" w:uiPriority="71" w:unhideWhenUsed="0"/>
+    <w:lsdException w:name="Colorful List" w:semiHidden="0" w:uiPriority="72" w:unhideWhenUsed="0"/>
+    <w:lsdException w:name="Colorful Grid" w:semiHidden="0" w:uiPriority="73" w:unhideWhenUsed="0"/>
+    <w:lsdException w:name="Light Shading Accent 1" w:semiHidden="0" w:uiPriority="60" w:unhideWhenUsed="0"/>
+    <w:lsdException w:name="Light List Accent 1" w:semiHidden="0" w:uiPriority="61" w:unhideWhenUsed="0"/>
+    <w:lsdException w:name="Light Grid Accent 1" w:semiHidden="0" w:uiPriority="62" w:unhideWhenUsed="0"/>
+    <w:lsdException w:name="Medium Shading 1 Accent 1" w:semiHidden="0" w:uiPriority="63" w:unhideWhenUsed="0"/>
+    <w:lsdException w:name="Medium Shading 2 Accent 1" w:semiHidden="0" w:uiPriority="64" w:unhideWhenUsed="0"/>
+    <w:lsdException w:name="Medium List 1 Accent 1" w:semiHidden="0" w:uiPriority="65" w:unhideWhenUsed="0"/>
+    <w:lsdException w:name="Revision" w:unhideWhenUsed="0"/>
+    <w:lsdException w:name="List Paragraph" w:semiHidden="0" w:uiPriority="34" w:unhideWhenUsed="0" w:qFormat="1"/>
+    <w:lsdException w:name="Quote" w:semiHidden="0" w:uiPriority="29" w:unhideWhenUsed="0" w:qFormat="1"/>
+    <w:lsdException w:name="Intense Quote" w:semiHidden="0" w:uiPriority="30" w:unhideWhenUsed="0" w:qFormat="1"/>
+    <w:lsdException w:name="Medium List 2 Accent 1" w:semiHidden="0" w:uiPriority="66" w:unhideWhenUsed="0"/>
+    <w:lsdException w:name="Medium Grid 1 Accent 1" w:semiHidden="0" w:uiPriority="67" w:unhideWhenUsed="0"/>
+    <w:lsdException w:name="Medium Grid 2 Accent 1" w:semiHidden="0" w:uiPriority="68" w:unhideWhenUsed="0"/>
+    <w:lsdException w:name="Medium Grid 3 Accent 1" w:semiHidden="0" w:uiPriority="69" w:unhideWhenUsed="0"/>
+    <w:lsdException w:name="Dark List Accent 1" w:semiHidden="0" w:uiPriority="70" w:unhideWhenUsed="0"/>
+    <w:lsdException w:name="Colorful Shading Accent 1" w:semiHidden="0" w:uiPriority="71" w:unhideWhenUsed="0"/>
+    <w:lsdException w:name="Colorful List Accent 1" w:semiHidden="0" w:uiPriority="72" w:unhideWhenUsed="0"/>
+    <w:lsdException w:name="Colorful Grid Accent 1" w:semiHidden="0" w:uiPriority="73" w:unhideWhenUsed="0"/>
+    <w:lsdException w:name="Light Shading Accent 2" w:semiHidden="0" w:uiPriority="60" w:unhideWhenUsed="0"/>
+    <w:lsdException w:name="Light List Accent 2" w:semiHidden="0" w:uiPriority="61" w:unhideWhenUsed="0"/>
+    <w:lsdException w:name="Light Grid Accent 2" w:semiHidden="0" w:uiPriority="62" w:unhideWhenUsed="0"/>
+    <w:lsdException w:name="Medium Shading 1 Accent 2" w:semiHidden="0" w:uiPriority="63" w:unhideWhenUsed="0"/>
+    <w:lsdException w:name="Medium Shading 2 Accent 2" w:semiHidden="0" w:uiPriority="64" w:unhideWhenUsed="0"/>
+    <w:lsdException w:name="Medium List 1 Accent 2" w:semiHidden="0" w:uiPriority="65" w:unhideWhenUsed="0"/>
+    <w:lsdException w:name="Medium List 2 Accent 2" w:semiHidden="0" w:uiPriority="66" w:unhideWhenUsed="0"/>
+    <w:lsdException w:name="Medium Grid 1 Accent 2" w:semiHidden="0" w:uiPriority="67" w:unhideWhenUsed="0"/>
+    <w:lsdException w:name="Medium Grid 2 Accent 2" w:semiHidden="0" w:uiPriority="68" w:unhideWhenUsed="0"/>
+    <w:lsdException w:name="Medium Grid 3 Accent 2" w:semiHidden="0" w:uiPriority="69" w:unhideWhenUsed="0"/>
+    <w:lsdException w:name="Dark List Accent 2" w:semiHidden="0" w:uiPriority="70" w:unhideWhenUsed="0"/>
+    <w:lsdException w:name="Colorful Shading Accent 2" w:semiHidden="0" w:uiPriority="71" w:unhideWhenUsed="0"/>
+    <w:lsdException w:name="Colorful List Accent 2" w:semiHidden="0" w:uiPriority="72" w:unhideWhenUsed="0"/>
+    <w:lsdException w:name="Colorful Grid Accent 2" w:semiHidden="0" w:uiPriority="73" w:unhideWhenUsed="0"/>
+    <w:lsdException w:name="Light Shading Accent 3" w:semiHidden="0" w:uiPriority="60" w:unhideWhenUsed="0"/>
+    <w:lsdException w:name="Light List Accent 3" w:semiHidden="0" w:uiPriority="61" w:unhideWhenUsed="0"/>
+    <w:lsdException w:name="Light Grid Accent 3" w:semiHidden="0" w:uiPriority="62" w:unhideWhenUsed="0"/>
+    <w:lsdException w:name="Medium Shading 1 Accent 3" w:semiHidden="0" w:uiPriority="63" w:unhideWhenUsed="0"/>
+    <w:lsdException w:name="Medium Shading 2 Accent 3" w:semiHidden="0" w:uiPriority="64" w:unhideWhenUsed="0"/>
+    <w:lsdException w:name="Medium List 1 Accent 3" w:semiHidden="0" w:uiPriority="65" w:unhideWhenUsed="0"/>
+    <w:lsdException w:name="Medium List 2 Accent 3" w:semiHidden="0" w:uiPriority="66" w:unhideWhenUsed="0"/>
+    <w:lsdException w:name="Medium Grid 1 Accent 3" w:semiHidden="0" w:uiPriority="67" w:unhideWhenUsed="0"/>
+    <w:lsdException w:name="Medium Grid 2 Accent 3" w:semiHidden="0" w:uiPriority="68" w:unhideWhenUsed="0"/>
+    <w:lsdException w:name="Medium Grid 3 Accent 3" w:semiHidden="0" w:uiPriority="69" w:unhideWhenUsed="0"/>
+    <w:lsdException w:name="Dark List Accent 3" w:semiHidden="0" w:uiPriority="70" w:unhideWhenUsed="0"/>
+    <w:lsdException w:name="Colorful Shading Accent 3" w:semiHidden="0" w:uiPriority="71" w:unhideWhenUsed="0"/>
+    <w:lsdException w:name="Colorful List Accent 3" w:semiHidden="0" w:uiPriority="72" w:unhideWhenUsed="0"/>
+    <w:lsdException w:name="Colorful Grid Accent 3" w:semiHidden="0" w:uiPriority="73" w:unhideWhenUsed="0"/>
+    <w:lsdException w:name="Light Shading Accent 4" w:semiHidden="0" w:uiPriority="60" w:unhideWhenUsed="0"/>
+    <w:lsdException w:name="Light List Accent 4" w:semiHidden="0" w:uiPriority="61" w:unhideWhenUsed="0"/>
+    <w:lsdException w:name="Light Grid Accent 4" w:semiHidden="0" w:uiPriority="62" w:unhideWhenUsed="0"/>
+    <w:lsdException w:name="Medium Shading 1 Accent 4" w:semiHidden="0" w:uiPriority="63" w:unhideWhenUsed="0"/>
+    <w:lsdException w:name="Medium Shading 2 Accent 4" w:semiHidden="0" w:uiPriority="64" w:unhideWhenUsed="0"/>
+    <w:lsdException w:name="Medium List 1 Accent 4" w:semiHidden="0" w:uiPriority="65" w:unhideWhenUsed="0"/>
+    <w:lsdException w:name="Medium List 2 Accent 4" w:semiHidden="0" w:uiPriority="66" w:unhideWhenUsed="0"/>
+    <w:lsdException w:name="Medium Grid 1 Accent 4" w:semiHidden="0" w:uiPriority="67" w:unhideWhenUsed="0"/>
+    <w:lsdException w:name="Medium Grid 2 Accent 4" w:semiHidden="0" w:uiPriority="68" w:unhideWhenUsed="0"/>
+    <w:lsdException w:name="Medium Grid 3 Accent 4" w:semiHidden="0" w:uiPriority="69" w:unhideWhenUsed="0"/>
+    <w:lsdException w:name="Dark List Accent 4" w:semiHidden="0" w:uiPriority="70" w:unhideWhenUsed="0"/>
+    <w:lsdException w:name="Colorful Shading Accent 4" w:semiHidden="0" w:uiPriority="71" w:unhideWhenUsed="0"/>
+    <w:lsdException w:name="Colorful List Accent 4" w:semiHidden="0" w:uiPriority="72" w:unhideWhenUsed="0"/>
+    <w:lsdException w:name="Colorful Grid Accent 4" w:semiHidden="0" w:uiPriority="73" w:unhideWhenUsed="0"/>
+    <w:lsdException w:name="Light Shading Accent 5" w:semiHidden="0" w:uiPriority="60" w:unhideWhenUsed="0"/>
+    <w:lsdException w:name="Light List Accent 5" w:semiHidden="0" w:uiPriority="61" w:unhideWhenUsed="0"/>
+    <w:lsdException w:name="Light Grid Accent 5" w:semiHidden="0" w:uiPriority="62" w:unhideWhenUsed="0"/>
+    <w:lsdException w:name="Medium Shading 1 Accent 5" w:semiHidden="0" w:uiPriority="63" w:unhideWhenUsed="0"/>
+    <w:lsdException w:name="Medium Shading 2 Accent 5" w:semiHidden="0" w:uiPriority="64" w:unhideWhenUsed="0"/>
+    <w:lsdException w:name="Medium List 1 Accent 5" w:semiHidden="0" w:uiPriority="65" w:unhideWhenUsed="0"/>
+    <w:lsdException w:name="Medium List 2 Accent 5" w:semiHidden="0" w:uiPriority="66" w:unhideWhenUsed="0"/>
+    <w:lsdException w:name="Medium Grid 1 Accent 5" w:semiHidden="0" w:uiPriority="67" w:unhideWhenUsed="0"/>
+    <w:lsdException w:name="Medium Grid 2 Accent 5" w:semiHidden="0" w:uiPriority="68" w:unhideWhenUsed="0"/>
+    <w:lsdException w:name="Medium Grid 3 Accent 5" w:semiHidden="0" w:uiPriority="69" w:unhideWhenUsed="0"/>
+    <w:lsdException w:name="Dark List Accent 5" w:semiHidden="0" w:uiPriority="70" w:unhideWhenUsed="0"/>
+    <w:lsdException w:name="Colorful Shading Accent 5" w:semiHidden="0" w:uiPriority="71" w:unhideWhenUsed="0"/>
+    <w:lsdException w:name="Colorful List Accent 5" w:semiHidden="0" w:uiPriority="72" w:unhideWhenUsed="0"/>
+    <w:lsdException w:name="Colorful Grid Accent 5" w:semiHidden="0" w:uiPriority="73" w:unhideWhenUsed="0"/>
+    <w:lsdException w:name="Light Shading Accent 6" w:semiHidden="0" w:uiPriority="60" w:unhideWhenUsed="0"/>
+    <w:lsdException w:name="Light List Accent 6" w:semiHidden="0" w:uiPriority="61" w:unhideWhenUsed="0"/>
+    <w:lsdException w:name="Light Grid Accent 6" w:semiHidden="0" w:uiPriority="62" w:unhideWhenUsed="0"/>
+    <w:lsdException w:name="Medium Shading 1 Accent 6" w:semiHidden="0" w:uiPriority="63" w:unhideWhenUsed="0"/>
+    <w:lsdException w:name="Medium Shading 2 Accent 6" w:semiHidden="0" w:uiPriority="64" w:unhideWhenUsed="0"/>
+    <w:lsdException w:name="Medium List 1 Accent 6" w:semiHidden="0" w:uiPriority="65" w:unhideWhenUsed="0"/>
+    <w:lsdException w:name="Medium List 2 Accent 6" w:semiHidden="0" w:uiPriority="66" w:unhideWhenUsed="0"/>
+    <w:lsdException w:name="Medium Grid 1 Accent 6" w:semiHidden="0" w:uiPriority="67" w:unhideWhenUsed="0"/>
+    <w:lsdException w:name="Medium Grid 2 Accent 6" w:semiHidden="0" w:uiPriority="68" w:unhideWhenUsed="0"/>
+    <w:lsdException w:name="Medium Grid 3 Accent 6" w:semiHidden="0" w:uiPriority="69" w:unhideWhenUsed="0"/>
+    <w:lsdException w:name="Dark List Accent 6" w:semiHidden="0" w:uiPriority="70" w:unhideWhenUsed="0"/>
+    <w:lsdException w:name="Colorful Shading Accent 6" w:semiHidden="0" w:uiPriority="71" w:unhideWhenUsed="0"/>
+    <w:lsdException w:name="Colorful List Accent 6" w:semiHidden="0" w:uiPriority="72" w:unhideWhenUsed="0"/>
+    <w:lsdException w:name="Colorful Grid Accent 6" w:semiHidden="0" w:uiPriority="73" w:unhideWhenUsed="0"/>
+    <w:lsdException w:name="Subtle Emphasis" w:semiHidden="0" w:uiPriority="19" w:unhideWhenUsed="0" w:qFormat="1"/>
+    <w:lsdException w:name="Intense Emphasis" w:semiHidden="0" w:uiPriority="21" w:unhideWhenUsed="0" w:qFormat="1"/>
+    <w:lsdException w:name="Subtle Reference" w:semiHidden="0" w:uiPriority="31" w:unhideWhenUsed="0" w:qFormat="1"/>
+    <w:lsdException w:name="Intense Reference" w:semiHidden="0" w:uiPriority="32" w:unhideWhenUsed="0" w:qFormat="1"/>
+    <w:lsdException w:name="Book Title" w:semiHidden="0" w:uiPriority="33" w:unhideWhenUsed="0" w:qFormat="1"/>
+    <w:lsdException w:name="Bibliography" w:uiPriority="37"/>
+    <w:lsdException w:name="TOC Heading" w:uiPriority="39" w:qFormat="1"/>
+  </w:latentStyles>
+  <w:style w:type="paragraph" w:default="1" w:styleId="Normal">
+    <w:name w:val="Normal"/>
+    <w:qFormat/>
+    <w:rsid w:val="004A12D8"/>
+    <w:pPr>
+      <w:spacing w:before="220" w:after="220" w:line="360" w:lineRule="auto"/>
+      <w:jc w:val="both"/>
+    </w:pPr>
+    <w:rPr>
+      <w:rFonts w:ascii="Arial" w:eastAsia="Times New Roman" w:hAnsi="Arial" w:cs="Times New Roman"/>
+      <w:szCs w:val="24"/>
+      <w:lang w:val="hr-HR"/>
+    </w:rPr>
+  </w:style>
+  <w:style w:type="character" w:default="1" w:styleId="DefaultParagraphFont">
+    <w:name w:val="Default Paragraph Font"/>
+    <w:uiPriority w:val="1"/>
+    <w:semiHidden/>
+    <w:unhideWhenUsed/>
+  </w:style>
+  <w:style w:type="table" w:default="1" w:styleId="TableNormal">
+    <w:name w:val="Normal Table"/>
+    <w:uiPriority w:val="99"/>
+    <w:semiHidden/>
+    <w:unhideWhenUsed/>
+    <w:tblPr>
+      <w:tblInd w:w="0" w:type="dxa"/>
+      <w:tblCellMar>
+        <w:top w:w="0" w:type="dxa"/>
+        <w:left w:w="108" w:type="dxa"/>
+        <w:bottom w:w="0" w:type="dxa"/>
+        <w:right w:w="108" w:type="dxa"/>
+      </w:tblCellMar>
+    </w:tblPr>
+  </w:style>
+  <w:style w:type="numbering" w:default="1" w:styleId="NoList">
+    <w:name w:val="No List"/>
+    <w:uiPriority w:val="99"/>
+    <w:semiHidden/>
+    <w:unhideWhenUsed/>
+  </w:style>
+  <w:style w:type="character" w:styleId="SubtleEmphasis">
+    <w:name w:val="Subtle Emphasis"/>
+    <w:basedOn w:val="DefaultParagraphFont"/>
+    <w:uiPriority w:val="19"/>
+    <w:qFormat/>
+    <w:rsid w:val="004A12D8"/>
+    <w:rPr>
+      <w:i/>
+      <w:iCs/>
+      <w:color w:val="808080" w:themeColor="text1" w:themeTint="7F"/>
+    </w:rPr>
+  </w:style>
+  <w:style w:type="paragraph" w:customStyle="1" w:styleId="Podnaslov">
+    <w:name w:val="Podnaslov"/>
+    <w:rsid w:val="00E03B8D"/>
+    <w:pPr>
+      <w:spacing w:before="120" w:after="120" w:line="240" w:lineRule="auto"/>
+    </w:pPr>
+    <w:rPr>
+      <w:rFonts w:ascii="Arial" w:eastAsia="Times New Roman" w:hAnsi="Arial" w:cs="Times New Roman"/>
+      <w:b/>
+      <w:sz w:val="24"/>
+      <w:szCs w:val="20"/>
+      <w:lang w:val="en-GB"/>
+    </w:rPr>
+  </w:style>
+  <w:style w:type="paragraph" w:styleId="ListParagraph">
+    <w:name w:val="List Paragraph"/>
+    <w:basedOn w:val="Normal"/>
+    <w:uiPriority w:val="34"/>
+    <w:qFormat/>
+    <w:rsid w:val="00292A84"/>
+    <w:pPr>
+      <w:ind w:left="720"/>
+      <w:contextualSpacing/>
+    </w:pPr>
+  </w:style>
+  <w:style w:type="paragraph" w:styleId="BalloonText">
+    <w:name w:val="Balloon Text"/>
+    <w:basedOn w:val="Normal"/>
+    <w:link w:val="BalloonTextChar"/>
+    <w:uiPriority w:val="99"/>
+    <w:semiHidden/>
+    <w:unhideWhenUsed/>
+    <w:rsid w:val="00A13A3D"/>
+    <w:pPr>
+      <w:spacing w:before="0" w:after="0" w:line="240" w:lineRule="auto"/>
+    </w:pPr>
+    <w:rPr>
+      <w:rFonts w:ascii="Tahoma" w:hAnsi="Tahoma" w:cs="Tahoma"/>
+      <w:sz w:val="16"/>
+      <w:szCs w:val="16"/>
+    </w:rPr>
+  </w:style>
+  <w:style w:type="character" w:customStyle="1" w:styleId="BalloonTextChar">
+    <w:name w:val="Balloon Text Char"/>
+    <w:basedOn w:val="DefaultParagraphFont"/>
+    <w:link w:val="BalloonText"/>
+    <w:uiPriority w:val="99"/>
+    <w:semiHidden/>
+    <w:rsid w:val="00A13A3D"/>
+    <w:rPr>
+      <w:rFonts w:ascii="Tahoma" w:eastAsia="Times New Roman" w:hAnsi="Tahoma" w:cs="Tahoma"/>
+      <w:sz w:val="16"/>
+      <w:szCs w:val="16"/>
+      <w:lang w:val="hr-HR"/>
+    </w:rPr>
+  </w:style>
+  <w:style w:type="paragraph" w:styleId="Caption">
+    <w:name w:val="caption"/>
+    <w:basedOn w:val="Normal"/>
+    <w:next w:val="Normal"/>
+    <w:uiPriority w:val="35"/>
+    <w:unhideWhenUsed/>
+    <w:qFormat/>
+    <w:rsid w:val="00B92579"/>
+    <w:pPr>
+      <w:spacing w:before="0" w:after="200" w:line="240" w:lineRule="auto"/>
+    </w:pPr>
+    <w:rPr>
+      <w:b/>
+      <w:bCs/>
+      <w:color w:val="4F81BD" w:themeColor="accent1"/>
+      <w:sz w:val="18"/>
+      <w:szCs w:val="18"/>
+    </w:rPr>
   </w:style>
 </w:styles>
 </file>

</xml_diff>

<commit_message>
dodavanje slika i pisanje promjena
</commit_message>
<xml_diff>
--- a/Završni rad - Jozo Skoko.docx
+++ b/Završni rad - Jozo Skoko.docx
@@ -2208,10 +2208,8 @@
           <w:szCs w:val="36"/>
         </w:rPr>
         <w:lastRenderedPageBreak/>
-        <w:t>2 Ja</w:t>
-      </w:r>
-      <w:bookmarkStart w:id="0" w:name="_GoBack"/>
-      <w:bookmarkEnd w:id="0"/>
+        <w:t>2 JavaFX</w:t>
+      </w:r>
       <w:r>
         <w:rPr>
           <w:rStyle w:val="SubtleEmphasis"/>
@@ -2223,19 +2221,6 @@
           <w:sz w:val="36"/>
           <w:szCs w:val="36"/>
         </w:rPr>
-        <w:t>vaFX</w:t>
-      </w:r>
-      <w:r>
-        <w:rPr>
-          <w:rStyle w:val="SubtleEmphasis"/>
-          <w:rFonts w:cs="Arial"/>
-          <w:b/>
-          <w:i w:val="0"/>
-          <w:iCs w:val="0"/>
-          <w:color w:val="auto"/>
-          <w:sz w:val="36"/>
-          <w:szCs w:val="36"/>
-        </w:rPr>
         <w:t xml:space="preserve"> okruženje</w:t>
       </w:r>
     </w:p>
@@ -2375,7 +2360,47 @@
           <w:color w:val="auto"/>
           <w:szCs w:val="22"/>
         </w:rPr>
-        <w:t>(Application programming interface)</w:t>
+        <w:t xml:space="preserve">(Application </w:t>
+      </w:r>
+      <w:r>
+        <w:rPr>
+          <w:rStyle w:val="SubtleEmphasis"/>
+          <w:rFonts w:cs="Arial"/>
+          <w:iCs w:val="0"/>
+          <w:color w:val="auto"/>
+          <w:szCs w:val="22"/>
+        </w:rPr>
+        <w:t>P</w:t>
+      </w:r>
+      <w:r>
+        <w:rPr>
+          <w:rStyle w:val="SubtleEmphasis"/>
+          <w:rFonts w:cs="Arial"/>
+          <w:iCs w:val="0"/>
+          <w:color w:val="auto"/>
+          <w:szCs w:val="22"/>
+        </w:rPr>
+        <w:t xml:space="preserve">rogramming </w:t>
+      </w:r>
+      <w:r>
+        <w:rPr>
+          <w:rStyle w:val="SubtleEmphasis"/>
+          <w:rFonts w:cs="Arial"/>
+          <w:iCs w:val="0"/>
+          <w:color w:val="auto"/>
+          <w:szCs w:val="22"/>
+        </w:rPr>
+        <w:t>I</w:t>
+      </w:r>
+      <w:r>
+        <w:rPr>
+          <w:rStyle w:val="SubtleEmphasis"/>
+          <w:rFonts w:cs="Arial"/>
+          <w:iCs w:val="0"/>
+          <w:color w:val="auto"/>
+          <w:szCs w:val="22"/>
+        </w:rPr>
+        <w:t>nterface)</w:t>
       </w:r>
       <w:r>
         <w:rPr>
@@ -2522,7 +2547,37 @@
           <w:color w:val="auto"/>
           <w:szCs w:val="22"/>
         </w:rPr>
-        <w:t>style sheets</w:t>
+        <w:t>S</w:t>
+      </w:r>
+      <w:r>
+        <w:rPr>
+          <w:rStyle w:val="SubtleEmphasis"/>
+          <w:rFonts w:cs="Arial"/>
+          <w:iCs w:val="0"/>
+          <w:color w:val="auto"/>
+          <w:szCs w:val="22"/>
+        </w:rPr>
+        <w:t xml:space="preserve">tyle </w:t>
+      </w:r>
+      <w:r>
+        <w:rPr>
+          <w:rStyle w:val="SubtleEmphasis"/>
+          <w:rFonts w:cs="Arial"/>
+          <w:iCs w:val="0"/>
+          <w:color w:val="auto"/>
+          <w:szCs w:val="22"/>
+        </w:rPr>
+        <w:t>S</w:t>
+      </w:r>
+      <w:r>
+        <w:rPr>
+          <w:rStyle w:val="SubtleEmphasis"/>
+          <w:rFonts w:cs="Arial"/>
+          <w:iCs w:val="0"/>
+          <w:color w:val="auto"/>
+          <w:szCs w:val="22"/>
+        </w:rPr>
+        <w:t>heets</w:t>
       </w:r>
       <w:r>
         <w:rPr>
@@ -2638,7 +2693,51 @@
           <w:color w:val="auto"/>
           <w:szCs w:val="22"/>
         </w:rPr>
-        <w:t xml:space="preserve">(Java development kit) 7 verzije, stoga je on kompatibilan sa naprednijim verzijama </w:t>
+        <w:t xml:space="preserve">(Java </w:t>
+      </w:r>
+      <w:r>
+        <w:rPr>
+          <w:rStyle w:val="SubtleEmphasis"/>
+          <w:rFonts w:cs="Arial"/>
+          <w:i w:val="0"/>
+          <w:iCs w:val="0"/>
+          <w:color w:val="auto"/>
+          <w:szCs w:val="22"/>
+        </w:rPr>
+        <w:t>D</w:t>
+      </w:r>
+      <w:r>
+        <w:rPr>
+          <w:rStyle w:val="SubtleEmphasis"/>
+          <w:rFonts w:cs="Arial"/>
+          <w:i w:val="0"/>
+          <w:iCs w:val="0"/>
+          <w:color w:val="auto"/>
+          <w:szCs w:val="22"/>
+        </w:rPr>
+        <w:t xml:space="preserve">evelopment </w:t>
+      </w:r>
+      <w:r>
+        <w:rPr>
+          <w:rStyle w:val="SubtleEmphasis"/>
+          <w:rFonts w:cs="Arial"/>
+          <w:i w:val="0"/>
+          <w:iCs w:val="0"/>
+          <w:color w:val="auto"/>
+          <w:szCs w:val="22"/>
+        </w:rPr>
+        <w:t>K</w:t>
+      </w:r>
+      <w:r>
+        <w:rPr>
+          <w:rStyle w:val="SubtleEmphasis"/>
+          <w:rFonts w:cs="Arial"/>
+          <w:i w:val="0"/>
+          <w:iCs w:val="0"/>
+          <w:color w:val="auto"/>
+          <w:szCs w:val="22"/>
+        </w:rPr>
+        <w:t xml:space="preserve">it) 7 verzije, stoga je on kompatibilan sa naprednijim verzijama </w:t>
       </w:r>
       <w:r>
         <w:rPr>
@@ -2722,7 +2821,7 @@
             <v:path o:extrusionok="f" gradientshapeok="t" o:connecttype="rect"/>
             <o:lock v:ext="edit" aspectratio="t"/>
           </v:shapetype>
-          <v:shape id="_x0000_i1025" type="#_x0000_t75" style="width:455.4pt;height:228.15pt" o:allowoverlap="f">
+          <v:shape id="_x0000_i1025" type="#_x0000_t75" style="width:455.25pt;height:228pt" o:allowoverlap="f">
             <v:imagedata r:id="rId6" o:title="Javafx_logo_color"/>
           </v:shape>
         </w:pict>
@@ -2833,6 +2932,423 @@
     </w:p>
     <w:p>
       <w:pPr>
+        <w:rPr>
+          <w:szCs w:val="22"/>
+        </w:rPr>
+      </w:pPr>
+      <w:r>
+        <w:rPr>
+          <w:szCs w:val="22"/>
+        </w:rPr>
+        <w:t>JavaFX je</w:t>
+      </w:r>
+      <w:r>
+        <w:rPr>
+          <w:szCs w:val="22"/>
+        </w:rPr>
+        <w:t xml:space="preserve"> zamisao čovjeka zvan Chris Oliver. Chris je napravio JavaFX, koji se u početku zvao </w:t>
+      </w:r>
+      <w:r>
+        <w:rPr>
+          <w:i/>
+          <w:szCs w:val="22"/>
+        </w:rPr>
+        <w:t>F3</w:t>
+      </w:r>
+      <w:r>
+        <w:rPr>
+          <w:szCs w:val="22"/>
+        </w:rPr>
+        <w:t xml:space="preserve">(Form Follows Function) dok je Chris radio za kompaniju SeeBeyond koja se bavila razvojem poslovnih integracijskih softvera. Chris je htio biti uključen u razvoju softvera od samog početka radi čega je došlo do nesuglasica s direktorom što će </w:t>
+      </w:r>
+      <w:r>
+        <w:rPr>
+          <w:szCs w:val="22"/>
+        </w:rPr>
+        <w:t xml:space="preserve">poslje </w:t>
+      </w:r>
+      <w:r>
+        <w:rPr>
+          <w:szCs w:val="22"/>
+        </w:rPr>
+        <w:t xml:space="preserve">predhoditi njegovom razlazu sa firmom. On je počeo proučavati Adobe-ov </w:t>
+      </w:r>
+      <w:r>
+        <w:rPr>
+          <w:i/>
+          <w:szCs w:val="22"/>
+        </w:rPr>
+        <w:t>Flash</w:t>
+      </w:r>
+      <w:r>
+        <w:rPr>
+          <w:i/>
+          <w:szCs w:val="22"/>
+        </w:rPr>
+        <w:t>. Adobe Flash</w:t>
+      </w:r>
+      <w:r>
+        <w:rPr>
+          <w:szCs w:val="22"/>
+        </w:rPr>
+        <w:t xml:space="preserve"> je bio baziran na </w:t>
+      </w:r>
+      <w:r>
+        <w:rPr>
+          <w:i/>
+          <w:szCs w:val="22"/>
+        </w:rPr>
+        <w:t>XML</w:t>
+      </w:r>
+      <w:r>
+        <w:rPr>
+          <w:i/>
+          <w:szCs w:val="22"/>
+        </w:rPr>
+        <w:t>-</w:t>
+      </w:r>
+      <w:r>
+        <w:rPr>
+          <w:szCs w:val="22"/>
+        </w:rPr>
+        <w:t xml:space="preserve">u i </w:t>
+      </w:r>
+      <w:r>
+        <w:rPr>
+          <w:i/>
+          <w:szCs w:val="22"/>
+        </w:rPr>
+        <w:t>JavaScriptu</w:t>
+      </w:r>
+      <w:r>
+        <w:rPr>
+          <w:i/>
+          <w:szCs w:val="22"/>
+        </w:rPr>
+        <w:t xml:space="preserve">. </w:t>
+      </w:r>
+      <w:r>
+        <w:rPr>
+          <w:szCs w:val="22"/>
+        </w:rPr>
+        <w:t>Smatrao</w:t>
+      </w:r>
+      <w:r>
+        <w:rPr>
+          <w:i/>
+          <w:szCs w:val="22"/>
+        </w:rPr>
+        <w:t xml:space="preserve"> </w:t>
+      </w:r>
+      <w:r>
+        <w:rPr>
+          <w:szCs w:val="22"/>
+        </w:rPr>
+        <w:t>je da</w:t>
+      </w:r>
+      <w:r>
+        <w:rPr>
+          <w:i/>
+          <w:szCs w:val="22"/>
+        </w:rPr>
+        <w:t xml:space="preserve"> </w:t>
+      </w:r>
+      <w:r>
+        <w:rPr>
+          <w:szCs w:val="22"/>
+        </w:rPr>
+        <w:t xml:space="preserve">se </w:t>
+      </w:r>
+      <w:r>
+        <w:rPr>
+          <w:i/>
+          <w:szCs w:val="22"/>
+        </w:rPr>
+        <w:t xml:space="preserve">XML  </w:t>
+      </w:r>
+      <w:r>
+        <w:rPr>
+          <w:szCs w:val="22"/>
+        </w:rPr>
+        <w:t xml:space="preserve">ne bi trebao koristiti kao programski jezik i da se programski jezik mora sastojati od varijabli i funkcija. Šest mjeseci poslje </w:t>
+      </w:r>
+      <w:r>
+        <w:rPr>
+          <w:szCs w:val="22"/>
+        </w:rPr>
+        <w:t xml:space="preserve">u rujnu 2005. </w:t>
+      </w:r>
+      <w:r>
+        <w:rPr>
+          <w:szCs w:val="22"/>
+        </w:rPr>
+        <w:t xml:space="preserve">F3 je rođen. </w:t>
+      </w:r>
+      <w:r>
+        <w:rPr>
+          <w:szCs w:val="22"/>
+        </w:rPr>
+        <w:t>Nedugo zatim kompanija Sun kupuje kompaniju SeeBeyond i pri preuzimanju ne pokazuju interes za njegov projekt. U to vrijeme Sun je tjerao svoje inžinjere da počnu pisati blogove. Chris je napisao blog o sebi i svoj projektu što je postalo hit, te je s time počeo graditi poznato ime u svijetu programiranja. Dodatan uspjeh će biti zapažanje</w:t>
+      </w:r>
+      <w:r>
+        <w:rPr>
+          <w:szCs w:val="22"/>
+        </w:rPr>
+        <w:t xml:space="preserve"> izumitelja Jave programskog jezika James Gosling-a nakon čega se 2007. </w:t>
+      </w:r>
+      <w:r>
+        <w:rPr>
+          <w:i/>
+          <w:szCs w:val="22"/>
+        </w:rPr>
+        <w:t>F3</w:t>
+      </w:r>
+      <w:r>
+        <w:rPr>
+          <w:i/>
+          <w:szCs w:val="22"/>
+        </w:rPr>
+        <w:t xml:space="preserve"> </w:t>
+      </w:r>
+      <w:r>
+        <w:rPr>
+          <w:szCs w:val="22"/>
+        </w:rPr>
+        <w:t xml:space="preserve"> preimenovao u </w:t>
+      </w:r>
+      <w:r>
+        <w:rPr>
+          <w:i/>
+          <w:szCs w:val="22"/>
+        </w:rPr>
+        <w:t>JavaFX Script</w:t>
+      </w:r>
+      <w:r>
+        <w:rPr>
+          <w:i/>
+          <w:szCs w:val="22"/>
+        </w:rPr>
+        <w:t xml:space="preserve">. Službena verzija </w:t>
+      </w:r>
+      <w:r>
+        <w:rPr>
+          <w:i/>
+          <w:szCs w:val="22"/>
+        </w:rPr>
+        <w:t>JavaFX Script</w:t>
+      </w:r>
+      <w:r>
+        <w:rPr>
+          <w:i/>
+          <w:szCs w:val="22"/>
+        </w:rPr>
+        <w:t xml:space="preserve"> </w:t>
+      </w:r>
+      <w:r>
+        <w:rPr>
+          <w:szCs w:val="22"/>
+        </w:rPr>
+        <w:t>ili JavaFX 1.0 izdata je u prosincu 2008. I ona se razvijala do listopada 2011. Kada službeno izlazi JavaFX 2.0 ili JavaFX koju danas poznajemo.</w:t>
+      </w:r>
+    </w:p>
+    <w:p>
+      <w:pPr>
+        <w:rPr>
+          <w:szCs w:val="22"/>
+        </w:rPr>
+      </w:pPr>
+      <w:r>
+        <w:rPr>
+          <w:szCs w:val="22"/>
+        </w:rPr>
+        <w:t xml:space="preserve">Novosti koje je uvela JavaFX 2.0 su </w:t>
+      </w:r>
+      <w:r>
+        <w:rPr>
+          <w:szCs w:val="22"/>
+        </w:rPr>
+        <w:t>:</w:t>
+      </w:r>
+    </w:p>
+    <w:p>
+      <w:pPr>
+        <w:pStyle w:val="ListParagraph"/>
+        <w:numPr>
+          <w:ilvl w:val="0"/>
+          <w:numId w:val="4"/>
+        </w:numPr>
+        <w:rPr>
+          <w:szCs w:val="22"/>
+        </w:rPr>
+      </w:pPr>
+      <w:r>
+        <w:rPr>
+          <w:szCs w:val="22"/>
+        </w:rPr>
+        <w:t>JavaFX postaje „</w:t>
+      </w:r>
+      <w:r>
+        <w:rPr>
+          <w:i/>
+          <w:szCs w:val="22"/>
+        </w:rPr>
+        <w:t>open-source</w:t>
+      </w:r>
+      <w:r>
+        <w:rPr>
+          <w:i/>
+          <w:szCs w:val="22"/>
+        </w:rPr>
+        <w:t xml:space="preserve">“ </w:t>
+      </w:r>
+      <w:r>
+        <w:rPr>
+          <w:szCs w:val="22"/>
+        </w:rPr>
+        <w:t>što znači da se originalni kod može slobodno redistribuirati i modificirati.</w:t>
+      </w:r>
+    </w:p>
+    <w:p>
+      <w:pPr>
+        <w:pStyle w:val="ListParagraph"/>
+        <w:numPr>
+          <w:ilvl w:val="0"/>
+          <w:numId w:val="4"/>
+        </w:numPr>
+        <w:rPr>
+          <w:szCs w:val="22"/>
+        </w:rPr>
+      </w:pPr>
+      <w:r>
+        <w:rPr>
+          <w:szCs w:val="22"/>
+        </w:rPr>
+        <w:t>Podrška za mobilne telefone(JavaFX Mobile).</w:t>
+      </w:r>
+    </w:p>
+    <w:p>
+      <w:pPr>
+        <w:pStyle w:val="ListParagraph"/>
+        <w:numPr>
+          <w:ilvl w:val="0"/>
+          <w:numId w:val="4"/>
+        </w:numPr>
+        <w:rPr>
+          <w:szCs w:val="22"/>
+        </w:rPr>
+      </w:pPr>
+      <w:r>
+        <w:rPr>
+          <w:szCs w:val="22"/>
+        </w:rPr>
+        <w:t xml:space="preserve">Novi set </w:t>
+      </w:r>
+      <w:r>
+        <w:rPr>
+          <w:i/>
+          <w:szCs w:val="22"/>
+        </w:rPr>
+        <w:t>Java API-a</w:t>
+      </w:r>
+      <w:r>
+        <w:rPr>
+          <w:i/>
+          <w:szCs w:val="22"/>
+        </w:rPr>
+        <w:t>.</w:t>
+      </w:r>
+    </w:p>
+    <w:p>
+      <w:pPr>
+        <w:pStyle w:val="ListParagraph"/>
+        <w:numPr>
+          <w:ilvl w:val="0"/>
+          <w:numId w:val="4"/>
+        </w:numPr>
+        <w:rPr>
+          <w:szCs w:val="22"/>
+        </w:rPr>
+      </w:pPr>
+      <w:r>
+        <w:rPr>
+          <w:szCs w:val="22"/>
+        </w:rPr>
+        <w:t>Podrška za Linux OS.</w:t>
+      </w:r>
+    </w:p>
+    <w:p>
+      <w:pPr>
+        <w:pStyle w:val="ListParagraph"/>
+        <w:numPr>
+          <w:ilvl w:val="0"/>
+          <w:numId w:val="4"/>
+        </w:numPr>
+        <w:rPr>
+          <w:szCs w:val="22"/>
+        </w:rPr>
+      </w:pPr>
+      <w:r>
+        <w:rPr>
+          <w:szCs w:val="22"/>
+        </w:rPr>
+        <w:t xml:space="preserve">Korištenje </w:t>
+      </w:r>
+      <w:r>
+        <w:rPr>
+          <w:i/>
+          <w:szCs w:val="22"/>
+        </w:rPr>
+        <w:t>FXML-a</w:t>
+      </w:r>
+      <w:r>
+        <w:rPr>
+          <w:szCs w:val="22"/>
+        </w:rPr>
+        <w:t xml:space="preserve"> umjesto </w:t>
+      </w:r>
+      <w:r>
+        <w:rPr>
+          <w:i/>
+          <w:szCs w:val="22"/>
+        </w:rPr>
+        <w:t>XML-a</w:t>
+      </w:r>
+    </w:p>
+    <w:p>
+      <w:pPr>
+        <w:pStyle w:val="ListParagraph"/>
+        <w:numPr>
+          <w:ilvl w:val="0"/>
+          <w:numId w:val="4"/>
+        </w:numPr>
+        <w:rPr>
+          <w:i/>
+          <w:szCs w:val="22"/>
+        </w:rPr>
+      </w:pPr>
+      <w:r>
+        <w:rPr>
+          <w:i/>
+          <w:szCs w:val="22"/>
+        </w:rPr>
+        <w:t>GUI</w:t>
+      </w:r>
+      <w:r>
+        <w:rPr>
+          <w:i/>
+          <w:szCs w:val="22"/>
+        </w:rPr>
+        <w:t xml:space="preserve">(Graphical User Interface) </w:t>
+      </w:r>
+      <w:r>
+        <w:rPr>
+          <w:szCs w:val="22"/>
+        </w:rPr>
+        <w:t>komponente</w:t>
+      </w:r>
+    </w:p>
+    <w:p>
+      <w:pPr>
         <w:ind w:left="720" w:hanging="720"/>
         <w:rPr>
           <w:b/>
@@ -2844,65 +3360,324 @@
           <w:b/>
           <w:sz w:val="24"/>
         </w:rPr>
-        <w:tab/>
-      </w:r>
-    </w:p>
-    <w:p>
-      <w:pPr>
-        <w:ind w:firstLine="720"/>
+        <w:t>2.3</w:t>
+      </w:r>
+      <w:r>
         <w:rPr>
           <w:b/>
           <w:sz w:val="24"/>
         </w:rPr>
+        <w:tab/>
+        <w:t>JavaFX danas</w:t>
+      </w:r>
+    </w:p>
+    <w:p>
+      <w:pPr>
+        <w:rPr>
+          <w:szCs w:val="22"/>
+        </w:rPr>
+      </w:pPr>
+      <w:r>
+        <w:rPr>
+          <w:szCs w:val="22"/>
+        </w:rPr>
+        <w:t>Danas imamo verziju JavaFX 11 povodom izlaska novog Java 11 JDK-a. Od izlaska Java 8 JDK-a nije više potrebno posebno implementirati JavaFX u naše alate za rad s JavaFX-om jer Java 8 JDK u sebi sadrži JavaFX. Današnja verzija pruža potporu za 3D grafiku što omogućuje da aplikacije pravljene u JavaFX izgledaju bolje i inovativnije.</w:t>
+      </w:r>
+      <w:r>
+        <w:rPr>
+          <w:szCs w:val="22"/>
+        </w:rPr>
+        <w:t xml:space="preserve"> Konkurencija JavaFX-u zove se </w:t>
+      </w:r>
+      <w:r>
+        <w:rPr>
+          <w:i/>
+          <w:szCs w:val="22"/>
+        </w:rPr>
+        <w:t>Java Swing</w:t>
+      </w:r>
+      <w:r>
+        <w:rPr>
+          <w:i/>
+          <w:szCs w:val="22"/>
+        </w:rPr>
+        <w:t xml:space="preserve"> </w:t>
+      </w:r>
+      <w:r>
+        <w:rPr>
+          <w:szCs w:val="22"/>
+        </w:rPr>
+        <w:t xml:space="preserve">koja je već zastarjela inačica za pravljenje desktop aplikacija u Java programskom jeziku i možemo reći kako je JavaFX poptuno istisnuo Swing iz upotrebe. </w:t>
+      </w:r>
+      <w:r>
+        <w:rPr>
+          <w:szCs w:val="22"/>
+        </w:rPr>
+        <w:lastRenderedPageBreak/>
+        <w:t xml:space="preserve">Jedan od većih razloga je lakši i bolji pristup programiranja jer upotrebom </w:t>
+      </w:r>
+      <w:r>
+        <w:rPr>
+          <w:i/>
+          <w:szCs w:val="22"/>
+        </w:rPr>
+        <w:t>FXML-a</w:t>
+      </w:r>
+      <w:r>
+        <w:rPr>
+          <w:szCs w:val="22"/>
+        </w:rPr>
+        <w:t xml:space="preserve"> jasnije se dočarava </w:t>
+      </w:r>
+      <w:r>
+        <w:rPr>
+          <w:i/>
+          <w:szCs w:val="22"/>
+        </w:rPr>
+        <w:t>MVC</w:t>
+      </w:r>
+      <w:r>
+        <w:rPr>
+          <w:szCs w:val="22"/>
+        </w:rPr>
+        <w:t>(Model-View-Controller) sustav po kojem JavaFX radi.</w:t>
+      </w:r>
+    </w:p>
+    <w:p>
+      <w:pPr>
+        <w:rPr>
+          <w:szCs w:val="22"/>
+        </w:rPr>
+      </w:pPr>
+      <w:r>
+        <w:rPr>
+          <w:szCs w:val="22"/>
+        </w:rPr>
+        <w:t>Aplikacije poput : AIDA,MuseoId,</w:t>
+      </w:r>
+      <w:r>
+        <w:t xml:space="preserve"> </w:t>
+      </w:r>
+      <w:r>
+        <w:rPr>
+          <w:szCs w:val="22"/>
+        </w:rPr>
+        <w:t>Deep Space Trajectory Explorer</w:t>
+      </w:r>
+      <w:r>
+        <w:rPr>
+          <w:szCs w:val="22"/>
+        </w:rPr>
+        <w:t xml:space="preserve"> NASA, Geons NASA su vrhunske aplikacije rađene u JavaFX-u koje služe za poslovne,zdravstvene i istraživačke svrhe.</w:t>
+      </w:r>
+    </w:p>
+    <w:p>
+      <w:pPr>
+        <w:keepNext/>
+      </w:pPr>
+      <w:r>
+        <w:rPr>
+          <w:noProof/>
+          <w:szCs w:val="22"/>
+          <w:lang w:val="en-US"/>
+        </w:rPr>
+        <w:pict>
+          <v:shape id="_x0000_i1026" type="#_x0000_t75" style="width:455.25pt;height:255.75pt" o:allowoverlap="f">
+            <v:imagedata r:id="rId7" o:title="2-1"/>
+          </v:shape>
+        </w:pict>
+      </w:r>
+    </w:p>
+    <w:p>
+      <w:pPr>
+        <w:pStyle w:val="Caption"/>
+        <w:jc w:val="center"/>
+        <w:rPr>
+          <w:b w:val="0"/>
+          <w:color w:val="auto"/>
+          <w:sz w:val="20"/>
+          <w:szCs w:val="20"/>
+        </w:rPr>
+      </w:pPr>
+      <w:r>
+        <w:rPr>
+          <w:b w:val="0"/>
+          <w:color w:val="auto"/>
+          <w:sz w:val="20"/>
+          <w:szCs w:val="20"/>
+        </w:rPr>
+        <w:t>Slika 1.2: Geons Nasa aplikacija</w:t>
+      </w:r>
+    </w:p>
+    <w:p>
+      <w:pPr>
+        <w:keepNext/>
+      </w:pPr>
+      <w:r>
+        <w:lastRenderedPageBreak/>
+        <w:pict>
+          <v:shape id="_x0000_i1027" type="#_x0000_t75" style="width:455.25pt;height:255.75pt">
+            <v:imagedata r:id="rId8" o:title="dashboard"/>
+          </v:shape>
+        </w:pict>
+      </w:r>
+    </w:p>
+    <w:p>
+      <w:pPr>
+        <w:pStyle w:val="Caption"/>
+        <w:jc w:val="center"/>
+        <w:rPr>
+          <w:b w:val="0"/>
+          <w:color w:val="auto"/>
+          <w:sz w:val="20"/>
+          <w:szCs w:val="20"/>
+        </w:rPr>
+      </w:pPr>
+      <w:r>
+        <w:rPr>
+          <w:b w:val="0"/>
+          <w:color w:val="auto"/>
+          <w:sz w:val="20"/>
+          <w:szCs w:val="20"/>
+        </w:rPr>
+        <w:t>Slika</w:t>
+      </w:r>
+      <w:r>
+        <w:rPr>
+          <w:b w:val="0"/>
+          <w:color w:val="auto"/>
+          <w:sz w:val="20"/>
+          <w:szCs w:val="20"/>
+        </w:rPr>
+        <w:t xml:space="preserve"> </w:t>
+      </w:r>
+      <w:r>
+        <w:rPr>
+          <w:b w:val="0"/>
+          <w:color w:val="auto"/>
+          <w:sz w:val="20"/>
+          <w:szCs w:val="20"/>
+        </w:rPr>
+        <w:fldChar w:fldCharType="begin"/>
+      </w:r>
+      <w:r>
+        <w:rPr>
+          <w:b w:val="0"/>
+          <w:color w:val="auto"/>
+          <w:sz w:val="20"/>
+          <w:szCs w:val="20"/>
+        </w:rPr>
+        <w:instrText xml:space="preserve"> SEQ Figure \* ARABIC </w:instrText>
+      </w:r>
+      <w:r>
+        <w:rPr>
+          <w:b w:val="0"/>
+          <w:color w:val="auto"/>
+          <w:sz w:val="20"/>
+          <w:szCs w:val="20"/>
+        </w:rPr>
+        <w:fldChar w:fldCharType="separate"/>
+      </w:r>
+      <w:r>
+        <w:rPr>
+          <w:b w:val="0"/>
+          <w:noProof/>
+          <w:color w:val="auto"/>
+          <w:sz w:val="20"/>
+          <w:szCs w:val="20"/>
+        </w:rPr>
+        <w:t>1</w:t>
+      </w:r>
+      <w:r>
+        <w:rPr>
+          <w:b w:val="0"/>
+          <w:color w:val="auto"/>
+          <w:sz w:val="20"/>
+          <w:szCs w:val="20"/>
+        </w:rPr>
+        <w:fldChar w:fldCharType="end"/>
+      </w:r>
+      <w:r>
+        <w:rPr>
+          <w:b w:val="0"/>
+          <w:color w:val="auto"/>
+          <w:sz w:val="20"/>
+          <w:szCs w:val="20"/>
+        </w:rPr>
+        <w:t>.3: MuseoId aplikacija</w:t>
+      </w:r>
+    </w:p>
+    <w:p>
+      <w:pPr>
+        <w:rPr>
+          <w:szCs w:val="22"/>
+        </w:rPr>
+      </w:pPr>
+    </w:p>
+    <w:p>
+      <w:pPr>
+        <w:rPr>
+          <w:szCs w:val="22"/>
+        </w:rPr>
+      </w:pPr>
+    </w:p>
+    <w:p>
+      <w:pPr>
+        <w:rPr>
+          <w:szCs w:val="22"/>
+        </w:rPr>
+      </w:pPr>
+    </w:p>
+    <w:p>
+      <w:pPr>
+        <w:rPr>
+          <w:szCs w:val="22"/>
+        </w:rPr>
+      </w:pPr>
+    </w:p>
+    <w:p>
+      <w:pPr>
+        <w:rPr>
+          <w:szCs w:val="22"/>
+        </w:rPr>
+      </w:pPr>
+      <w:r>
+        <w:rPr>
+          <w:szCs w:val="22"/>
+        </w:rPr>
+        <w:t xml:space="preserve"> </w:t>
+      </w:r>
+    </w:p>
+    <w:p>
+      <w:pPr>
+        <w:pStyle w:val="ListParagraph"/>
+        <w:ind w:left="0"/>
+        <w:rPr>
+          <w:szCs w:val="22"/>
+        </w:rPr>
+      </w:pPr>
+    </w:p>
+    <w:p>
+      <w:pPr>
+        <w:rPr>
+          <w:szCs w:val="22"/>
+        </w:rPr>
+      </w:pPr>
+    </w:p>
+    <w:p>
+      <w:pPr>
+        <w:rPr>
+          <w:b/>
+          <w:sz w:val="24"/>
+        </w:rPr>
       </w:pPr>
     </w:p>
     <w:p/>
+    <w:p/>
     <w:p>
       <w:pPr>
         <w:spacing w:before="960" w:after="600"/>
-        <w:ind w:left="720" w:hanging="720"/>
-        <w:rPr>
-          <w:rStyle w:val="SubtleEmphasis"/>
-          <w:rFonts w:cs="Arial"/>
-          <w:b/>
-          <w:i w:val="0"/>
-          <w:iCs w:val="0"/>
-          <w:color w:val="auto"/>
-          <w:sz w:val="24"/>
-        </w:rPr>
-      </w:pPr>
-    </w:p>
-    <w:p>
-      <w:pPr>
-        <w:spacing w:before="960" w:after="600"/>
-        <w:ind w:firstLine="450"/>
-        <w:rPr>
-          <w:rStyle w:val="SubtleEmphasis"/>
-          <w:rFonts w:cs="Arial"/>
-          <w:i w:val="0"/>
-          <w:iCs w:val="0"/>
-          <w:color w:val="auto"/>
-          <w:szCs w:val="22"/>
-        </w:rPr>
-      </w:pPr>
-    </w:p>
-    <w:p>
-      <w:pPr>
-        <w:ind w:left="432" w:hanging="432"/>
-        <w:rPr>
-          <w:rStyle w:val="SubtleEmphasis"/>
-          <w:rFonts w:cs="Arial"/>
-          <w:i w:val="0"/>
-          <w:iCs w:val="0"/>
-          <w:color w:val="auto"/>
-          <w:sz w:val="32"/>
-          <w:szCs w:val="32"/>
-        </w:rPr>
-      </w:pPr>
-    </w:p>
-    <w:p>
-      <w:pPr>
-        <w:ind w:firstLine="446"/>
+        <w:ind w:left="431" w:hanging="431"/>
         <w:rPr>
           <w:rStyle w:val="SubtleEmphasis"/>
           <w:rFonts w:cs="Arial"/>
@@ -2914,46 +3689,22 @@
           <w:szCs w:val="36"/>
         </w:rPr>
       </w:pPr>
-    </w:p>
-    <w:p>
-      <w:pPr>
-        <w:spacing w:before="960" w:after="600"/>
-        <w:ind w:left="432" w:hanging="432"/>
-        <w:rPr>
-          <w:rStyle w:val="SubtleEmphasis"/>
-          <w:rFonts w:cs="Arial"/>
-          <w:i w:val="0"/>
-          <w:iCs w:val="0"/>
-          <w:color w:val="auto"/>
-          <w:szCs w:val="22"/>
-        </w:rPr>
-      </w:pPr>
-    </w:p>
-    <w:p>
-      <w:pPr>
-        <w:ind w:left="432" w:hanging="432"/>
-        <w:rPr>
-          <w:rStyle w:val="SubtleEmphasis"/>
-          <w:rFonts w:cs="Arial"/>
-          <w:i w:val="0"/>
-          <w:iCs w:val="0"/>
-          <w:color w:val="auto"/>
-          <w:szCs w:val="22"/>
-        </w:rPr>
-      </w:pPr>
-    </w:p>
-    <w:p>
-      <w:pPr>
-        <w:ind w:left="432" w:hanging="432"/>
-        <w:rPr>
-          <w:rStyle w:val="SubtleEmphasis"/>
-          <w:rFonts w:cs="Arial"/>
-          <w:i w:val="0"/>
-          <w:iCs w:val="0"/>
-          <w:color w:val="auto"/>
-          <w:szCs w:val="22"/>
-        </w:rPr>
-      </w:pPr>
+      <w:r>
+        <w:rPr>
+          <w:rStyle w:val="SubtleEmphasis"/>
+          <w:rFonts w:cs="Arial"/>
+          <w:b/>
+          <w:i w:val="0"/>
+          <w:iCs w:val="0"/>
+          <w:color w:val="auto"/>
+          <w:sz w:val="36"/>
+          <w:szCs w:val="36"/>
+        </w:rPr>
+        <w:lastRenderedPageBreak/>
+        <w:t>3 Arhitektura JavaFX-a</w:t>
+      </w:r>
+      <w:bookmarkStart w:id="0" w:name="_GoBack"/>
+      <w:bookmarkEnd w:id="0"/>
     </w:p>
     <w:sectPr>
       <w:pgSz w:w="12240" w:h="15840"/>
@@ -2968,9 +3719,9 @@
 <file path=word/numbering.xml><?xml version="1.0" encoding="utf-8"?>
 <w:numbering xmlns:wpc="http://schemas.microsoft.com/office/word/2010/wordprocessingCanvas" xmlns:mc="http://schemas.openxmlformats.org/markup-compatibility/2006" xmlns:o="urn:schemas-microsoft-com:office:office" xmlns:r="http://schemas.openxmlformats.org/officeDocument/2006/relationships" xmlns:m="http://schemas.openxmlformats.org/officeDocument/2006/math" xmlns:v="urn:schemas-microsoft-com:vml" xmlns:wp14="http://schemas.microsoft.com/office/word/2010/wordprocessingDrawing" xmlns:wp="http://schemas.openxmlformats.org/drawingml/2006/wordprocessingDrawing" xmlns:w10="urn:schemas-microsoft-com:office:word" xmlns:w="http://schemas.openxmlformats.org/wordprocessingml/2006/main" xmlns:w14="http://schemas.microsoft.com/office/word/2010/wordml" xmlns:wpg="http://schemas.microsoft.com/office/word/2010/wordprocessingGroup" xmlns:wpi="http://schemas.microsoft.com/office/word/2010/wordprocessingInk" xmlns:wne="http://schemas.microsoft.com/office/word/2006/wordml" xmlns:wps="http://schemas.microsoft.com/office/word/2010/wordprocessingShape" mc:Ignorable="w14 wp14">
   <w:abstractNum w:abstractNumId="0">
-    <w:nsid w:val="25BF538E"/>
+    <w:nsid w:val="08BC4027"/>
     <w:multiLevelType w:val="hybridMultilevel"/>
-    <w:tmpl w:val="78EECD42"/>
+    <w:tmpl w:val="CCCEB398"/>
     <w:lvl w:ilvl="0" w:tplc="04090001">
       <w:start w:val="1"/>
       <w:numFmt w:val="bullet"/>
@@ -3081,9 +3832,9 @@
     </w:lvl>
   </w:abstractNum>
   <w:abstractNum w:abstractNumId="1">
-    <w:nsid w:val="6E697A4B"/>
+    <w:nsid w:val="25BF538E"/>
     <w:multiLevelType w:val="hybridMultilevel"/>
-    <w:tmpl w:val="A6B4CC1A"/>
+    <w:tmpl w:val="78EECD42"/>
     <w:lvl w:ilvl="0" w:tplc="04090001">
       <w:start w:val="1"/>
       <w:numFmt w:val="bullet"/>
@@ -3193,10 +3944,242 @@
       </w:rPr>
     </w:lvl>
   </w:abstractNum>
+  <w:abstractNum w:abstractNumId="2">
+    <w:nsid w:val="650651F5"/>
+    <w:multiLevelType w:val="hybridMultilevel"/>
+    <w:tmpl w:val="C942633A"/>
+    <w:lvl w:ilvl="0" w:tplc="04090001">
+      <w:start w:val="1"/>
+      <w:numFmt w:val="bullet"/>
+      <w:lvlText w:val=""/>
+      <w:lvlJc w:val="left"/>
+      <w:pPr>
+        <w:ind w:left="720" w:hanging="360"/>
+      </w:pPr>
+      <w:rPr>
+        <w:rFonts w:ascii="Symbol" w:hAnsi="Symbol" w:hint="default"/>
+      </w:rPr>
+    </w:lvl>
+    <w:lvl w:ilvl="1" w:tplc="04090003" w:tentative="1">
+      <w:start w:val="1"/>
+      <w:numFmt w:val="bullet"/>
+      <w:lvlText w:val="o"/>
+      <w:lvlJc w:val="left"/>
+      <w:pPr>
+        <w:ind w:left="1440" w:hanging="360"/>
+      </w:pPr>
+      <w:rPr>
+        <w:rFonts w:ascii="Courier New" w:hAnsi="Courier New" w:cs="Courier New" w:hint="default"/>
+      </w:rPr>
+    </w:lvl>
+    <w:lvl w:ilvl="2" w:tplc="04090005" w:tentative="1">
+      <w:start w:val="1"/>
+      <w:numFmt w:val="bullet"/>
+      <w:lvlText w:val=""/>
+      <w:lvlJc w:val="left"/>
+      <w:pPr>
+        <w:ind w:left="2160" w:hanging="360"/>
+      </w:pPr>
+      <w:rPr>
+        <w:rFonts w:ascii="Wingdings" w:hAnsi="Wingdings" w:hint="default"/>
+      </w:rPr>
+    </w:lvl>
+    <w:lvl w:ilvl="3" w:tplc="04090001" w:tentative="1">
+      <w:start w:val="1"/>
+      <w:numFmt w:val="bullet"/>
+      <w:lvlText w:val=""/>
+      <w:lvlJc w:val="left"/>
+      <w:pPr>
+        <w:ind w:left="2880" w:hanging="360"/>
+      </w:pPr>
+      <w:rPr>
+        <w:rFonts w:ascii="Symbol" w:hAnsi="Symbol" w:hint="default"/>
+      </w:rPr>
+    </w:lvl>
+    <w:lvl w:ilvl="4" w:tplc="04090003" w:tentative="1">
+      <w:start w:val="1"/>
+      <w:numFmt w:val="bullet"/>
+      <w:lvlText w:val="o"/>
+      <w:lvlJc w:val="left"/>
+      <w:pPr>
+        <w:ind w:left="3600" w:hanging="360"/>
+      </w:pPr>
+      <w:rPr>
+        <w:rFonts w:ascii="Courier New" w:hAnsi="Courier New" w:cs="Courier New" w:hint="default"/>
+      </w:rPr>
+    </w:lvl>
+    <w:lvl w:ilvl="5" w:tplc="04090005" w:tentative="1">
+      <w:start w:val="1"/>
+      <w:numFmt w:val="bullet"/>
+      <w:lvlText w:val=""/>
+      <w:lvlJc w:val="left"/>
+      <w:pPr>
+        <w:ind w:left="4320" w:hanging="360"/>
+      </w:pPr>
+      <w:rPr>
+        <w:rFonts w:ascii="Wingdings" w:hAnsi="Wingdings" w:hint="default"/>
+      </w:rPr>
+    </w:lvl>
+    <w:lvl w:ilvl="6" w:tplc="04090001" w:tentative="1">
+      <w:start w:val="1"/>
+      <w:numFmt w:val="bullet"/>
+      <w:lvlText w:val=""/>
+      <w:lvlJc w:val="left"/>
+      <w:pPr>
+        <w:ind w:left="5040" w:hanging="360"/>
+      </w:pPr>
+      <w:rPr>
+        <w:rFonts w:ascii="Symbol" w:hAnsi="Symbol" w:hint="default"/>
+      </w:rPr>
+    </w:lvl>
+    <w:lvl w:ilvl="7" w:tplc="04090003" w:tentative="1">
+      <w:start w:val="1"/>
+      <w:numFmt w:val="bullet"/>
+      <w:lvlText w:val="o"/>
+      <w:lvlJc w:val="left"/>
+      <w:pPr>
+        <w:ind w:left="5760" w:hanging="360"/>
+      </w:pPr>
+      <w:rPr>
+        <w:rFonts w:ascii="Courier New" w:hAnsi="Courier New" w:cs="Courier New" w:hint="default"/>
+      </w:rPr>
+    </w:lvl>
+    <w:lvl w:ilvl="8" w:tplc="04090005" w:tentative="1">
+      <w:start w:val="1"/>
+      <w:numFmt w:val="bullet"/>
+      <w:lvlText w:val=""/>
+      <w:lvlJc w:val="left"/>
+      <w:pPr>
+        <w:ind w:left="6480" w:hanging="360"/>
+      </w:pPr>
+      <w:rPr>
+        <w:rFonts w:ascii="Wingdings" w:hAnsi="Wingdings" w:hint="default"/>
+      </w:rPr>
+    </w:lvl>
+  </w:abstractNum>
+  <w:abstractNum w:abstractNumId="3">
+    <w:nsid w:val="6E697A4B"/>
+    <w:multiLevelType w:val="hybridMultilevel"/>
+    <w:tmpl w:val="A6B4CC1A"/>
+    <w:lvl w:ilvl="0" w:tplc="04090001">
+      <w:start w:val="1"/>
+      <w:numFmt w:val="bullet"/>
+      <w:lvlText w:val=""/>
+      <w:lvlJc w:val="left"/>
+      <w:pPr>
+        <w:ind w:left="720" w:hanging="360"/>
+      </w:pPr>
+      <w:rPr>
+        <w:rFonts w:ascii="Symbol" w:hAnsi="Symbol" w:hint="default"/>
+      </w:rPr>
+    </w:lvl>
+    <w:lvl w:ilvl="1" w:tplc="04090003" w:tentative="1">
+      <w:start w:val="1"/>
+      <w:numFmt w:val="bullet"/>
+      <w:lvlText w:val="o"/>
+      <w:lvlJc w:val="left"/>
+      <w:pPr>
+        <w:ind w:left="1440" w:hanging="360"/>
+      </w:pPr>
+      <w:rPr>
+        <w:rFonts w:ascii="Courier New" w:hAnsi="Courier New" w:cs="Courier New" w:hint="default"/>
+      </w:rPr>
+    </w:lvl>
+    <w:lvl w:ilvl="2" w:tplc="04090005" w:tentative="1">
+      <w:start w:val="1"/>
+      <w:numFmt w:val="bullet"/>
+      <w:lvlText w:val=""/>
+      <w:lvlJc w:val="left"/>
+      <w:pPr>
+        <w:ind w:left="2160" w:hanging="360"/>
+      </w:pPr>
+      <w:rPr>
+        <w:rFonts w:ascii="Wingdings" w:hAnsi="Wingdings" w:hint="default"/>
+      </w:rPr>
+    </w:lvl>
+    <w:lvl w:ilvl="3" w:tplc="04090001" w:tentative="1">
+      <w:start w:val="1"/>
+      <w:numFmt w:val="bullet"/>
+      <w:lvlText w:val=""/>
+      <w:lvlJc w:val="left"/>
+      <w:pPr>
+        <w:ind w:left="2880" w:hanging="360"/>
+      </w:pPr>
+      <w:rPr>
+        <w:rFonts w:ascii="Symbol" w:hAnsi="Symbol" w:hint="default"/>
+      </w:rPr>
+    </w:lvl>
+    <w:lvl w:ilvl="4" w:tplc="04090003" w:tentative="1">
+      <w:start w:val="1"/>
+      <w:numFmt w:val="bullet"/>
+      <w:lvlText w:val="o"/>
+      <w:lvlJc w:val="left"/>
+      <w:pPr>
+        <w:ind w:left="3600" w:hanging="360"/>
+      </w:pPr>
+      <w:rPr>
+        <w:rFonts w:ascii="Courier New" w:hAnsi="Courier New" w:cs="Courier New" w:hint="default"/>
+      </w:rPr>
+    </w:lvl>
+    <w:lvl w:ilvl="5" w:tplc="04090005" w:tentative="1">
+      <w:start w:val="1"/>
+      <w:numFmt w:val="bullet"/>
+      <w:lvlText w:val=""/>
+      <w:lvlJc w:val="left"/>
+      <w:pPr>
+        <w:ind w:left="4320" w:hanging="360"/>
+      </w:pPr>
+      <w:rPr>
+        <w:rFonts w:ascii="Wingdings" w:hAnsi="Wingdings" w:hint="default"/>
+      </w:rPr>
+    </w:lvl>
+    <w:lvl w:ilvl="6" w:tplc="04090001" w:tentative="1">
+      <w:start w:val="1"/>
+      <w:numFmt w:val="bullet"/>
+      <w:lvlText w:val=""/>
+      <w:lvlJc w:val="left"/>
+      <w:pPr>
+        <w:ind w:left="5040" w:hanging="360"/>
+      </w:pPr>
+      <w:rPr>
+        <w:rFonts w:ascii="Symbol" w:hAnsi="Symbol" w:hint="default"/>
+      </w:rPr>
+    </w:lvl>
+    <w:lvl w:ilvl="7" w:tplc="04090003" w:tentative="1">
+      <w:start w:val="1"/>
+      <w:numFmt w:val="bullet"/>
+      <w:lvlText w:val="o"/>
+      <w:lvlJc w:val="left"/>
+      <w:pPr>
+        <w:ind w:left="5760" w:hanging="360"/>
+      </w:pPr>
+      <w:rPr>
+        <w:rFonts w:ascii="Courier New" w:hAnsi="Courier New" w:cs="Courier New" w:hint="default"/>
+      </w:rPr>
+    </w:lvl>
+    <w:lvl w:ilvl="8" w:tplc="04090005" w:tentative="1">
+      <w:start w:val="1"/>
+      <w:numFmt w:val="bullet"/>
+      <w:lvlText w:val=""/>
+      <w:lvlJc w:val="left"/>
+      <w:pPr>
+        <w:ind w:left="6480" w:hanging="360"/>
+      </w:pPr>
+      <w:rPr>
+        <w:rFonts w:ascii="Wingdings" w:hAnsi="Wingdings" w:hint="default"/>
+      </w:rPr>
+    </w:lvl>
+  </w:abstractNum>
   <w:num w:numId="1">
+    <w:abstractNumId w:val="3"/>
+  </w:num>
+  <w:num w:numId="2">
     <w:abstractNumId w:val="1"/>
   </w:num>
-  <w:num w:numId="2">
+  <w:num w:numId="3">
+    <w:abstractNumId w:val="2"/>
+  </w:num>
+  <w:num w:numId="4">
     <w:abstractNumId w:val="0"/>
   </w:num>
 </w:numbering>

</xml_diff>

<commit_message>
Počinjanje trećeg poglavlja,arhitektura JavaFX-a
</commit_message>
<xml_diff>
--- a/Završni rad - Jozo Skoko.docx
+++ b/Završni rad - Jozo Skoko.docx
@@ -3703,8 +3703,606 @@
         <w:lastRenderedPageBreak/>
         <w:t>3 Arhitektura JavaFX-a</w:t>
       </w:r>
+    </w:p>
+    <w:p>
+      <w:pPr>
+        <w:ind w:left="720" w:hanging="720"/>
+        <w:rPr>
+          <w:rStyle w:val="SubtleEmphasis"/>
+          <w:rFonts w:cs="Arial"/>
+          <w:b/>
+          <w:i w:val="0"/>
+          <w:iCs w:val="0"/>
+          <w:color w:val="auto"/>
+          <w:sz w:val="24"/>
+        </w:rPr>
+      </w:pPr>
+      <w:r>
+        <w:rPr>
+          <w:rStyle w:val="SubtleEmphasis"/>
+          <w:rFonts w:cs="Arial"/>
+          <w:b/>
+          <w:i w:val="0"/>
+          <w:iCs w:val="0"/>
+          <w:color w:val="auto"/>
+          <w:sz w:val="24"/>
+        </w:rPr>
+        <w:t>3.1</w:t>
+      </w:r>
+      <w:r>
+        <w:rPr>
+          <w:rStyle w:val="SubtleEmphasis"/>
+          <w:rFonts w:cs="Arial"/>
+          <w:b/>
+          <w:i w:val="0"/>
+          <w:iCs w:val="0"/>
+          <w:color w:val="auto"/>
+          <w:sz w:val="24"/>
+        </w:rPr>
+        <w:tab/>
+        <w:t xml:space="preserve"> Pozornica-scena-čvor</w:t>
+      </w:r>
+    </w:p>
+    <w:p>
+      <w:pPr>
+        <w:rPr>
+          <w:rStyle w:val="SubtleEmphasis"/>
+          <w:rFonts w:cs="Arial"/>
+          <w:i w:val="0"/>
+          <w:iCs w:val="0"/>
+          <w:color w:val="auto"/>
+          <w:szCs w:val="22"/>
+        </w:rPr>
+      </w:pPr>
+      <w:r>
+        <w:rPr>
+          <w:rStyle w:val="SubtleEmphasis"/>
+          <w:rFonts w:cs="Arial"/>
+          <w:i w:val="0"/>
+          <w:iCs w:val="0"/>
+          <w:color w:val="auto"/>
+          <w:szCs w:val="22"/>
+        </w:rPr>
+        <w:t xml:space="preserve">Pozornica-scena-čvor ili „Stage-scene-node“ je vizualni pojam koji označava način na koji JavaFX generira </w:t>
+      </w:r>
+      <w:r>
+        <w:rPr>
+          <w:rStyle w:val="SubtleEmphasis"/>
+          <w:rFonts w:cs="Arial"/>
+          <w:iCs w:val="0"/>
+          <w:color w:val="auto"/>
+          <w:szCs w:val="22"/>
+        </w:rPr>
+        <w:t xml:space="preserve">GUI, </w:t>
+      </w:r>
+      <w:r>
+        <w:rPr>
+          <w:rStyle w:val="SubtleEmphasis"/>
+          <w:rFonts w:cs="Arial"/>
+          <w:i w:val="0"/>
+          <w:iCs w:val="0"/>
+          <w:color w:val="auto"/>
+          <w:szCs w:val="22"/>
+        </w:rPr>
+        <w:t xml:space="preserve">tj. ono što vidimo. Pozornica ili </w:t>
+      </w:r>
+      <w:r>
+        <w:rPr>
+          <w:rStyle w:val="SubtleEmphasis"/>
+          <w:rFonts w:cs="Arial"/>
+          <w:iCs w:val="0"/>
+          <w:color w:val="auto"/>
+          <w:szCs w:val="22"/>
+        </w:rPr>
+        <w:t>Stage</w:t>
+      </w:r>
+      <w:r>
+        <w:rPr>
+          <w:rStyle w:val="SubtleEmphasis"/>
+          <w:rFonts w:cs="Arial"/>
+          <w:i w:val="0"/>
+          <w:iCs w:val="0"/>
+          <w:color w:val="auto"/>
+          <w:szCs w:val="22"/>
+        </w:rPr>
+        <w:t xml:space="preserve"> predstavlja dio koda koji je zadužen za prikaz i generiranje određene scene. To je ono što vidimo u programskoj traci našeg operativnog sustava. Pokretanjem JavaFX aplikacije može se generirat više od jedne pozornice, ali je opća praksa da se koristi jedna na kojoj ćemo izmjenjivati naše scene.</w:t>
+      </w:r>
+    </w:p>
+    <w:p>
+      <w:pPr>
+        <w:rPr>
+          <w:rStyle w:val="SubtleEmphasis"/>
+          <w:rFonts w:cs="Arial"/>
+          <w:i w:val="0"/>
+          <w:iCs w:val="0"/>
+          <w:color w:val="auto"/>
+          <w:szCs w:val="22"/>
+        </w:rPr>
+      </w:pPr>
+      <w:r>
+        <w:rPr>
+          <w:rStyle w:val="SubtleEmphasis"/>
+          <w:rFonts w:cs="Arial"/>
+          <w:i w:val="0"/>
+          <w:iCs w:val="0"/>
+          <w:color w:val="auto"/>
+          <w:szCs w:val="22"/>
+        </w:rPr>
+        <w:t xml:space="preserve">Scena ili </w:t>
+      </w:r>
+      <w:r>
+        <w:rPr>
+          <w:rStyle w:val="SubtleEmphasis"/>
+          <w:rFonts w:cs="Arial"/>
+          <w:iCs w:val="0"/>
+          <w:color w:val="auto"/>
+          <w:szCs w:val="22"/>
+        </w:rPr>
+        <w:t>Scene</w:t>
+      </w:r>
+      <w:r>
+        <w:rPr>
+          <w:rStyle w:val="SubtleEmphasis"/>
+          <w:rFonts w:cs="Arial"/>
+          <w:i w:val="0"/>
+          <w:iCs w:val="0"/>
+          <w:color w:val="auto"/>
+          <w:szCs w:val="22"/>
+        </w:rPr>
+        <w:t xml:space="preserve"> je početna točka za konstruiranje JavaFX aplikacije. Ona je hijerarhijsko stablo čvorova koje prestavlja sve vizualne elemente </w:t>
+      </w:r>
+      <w:r>
+        <w:rPr>
+          <w:rStyle w:val="SubtleEmphasis"/>
+          <w:rFonts w:cs="Arial"/>
+          <w:iCs w:val="0"/>
+          <w:color w:val="auto"/>
+          <w:szCs w:val="22"/>
+        </w:rPr>
+        <w:t xml:space="preserve">GUI-a </w:t>
+      </w:r>
+      <w:r>
+        <w:rPr>
+          <w:rStyle w:val="SubtleEmphasis"/>
+          <w:rFonts w:cs="Arial"/>
+          <w:i w:val="0"/>
+          <w:iCs w:val="0"/>
+          <w:color w:val="auto"/>
+          <w:szCs w:val="22"/>
+        </w:rPr>
+        <w:t xml:space="preserve">aplikacije. Scena se mjenja kodom s obzirom na interakciju korisnika s aplikacijom, npr. korisnik se želi registrirati na aplikaciji pri čemu mu se otvara na prozoru scena s poljima za ispunjavanje. Scena također može biti </w:t>
+      </w:r>
+      <w:r>
+        <w:rPr>
+          <w:rStyle w:val="SubtleEmphasis"/>
+          <w:rFonts w:cs="Arial"/>
+          <w:iCs w:val="0"/>
+          <w:color w:val="auto"/>
+          <w:szCs w:val="22"/>
+        </w:rPr>
+        <w:t>„izrenderirana“</w:t>
+      </w:r>
+      <w:r>
+        <w:rPr>
+          <w:rStyle w:val="SubtleEmphasis"/>
+          <w:rFonts w:cs="Arial"/>
+          <w:iCs w:val="0"/>
+          <w:color w:val="auto"/>
+          <w:szCs w:val="22"/>
+        </w:rPr>
+        <w:t>.</w:t>
+      </w:r>
+      <w:r>
+        <w:rPr>
+          <w:rStyle w:val="SubtleEmphasis"/>
+          <w:rFonts w:cs="Arial"/>
+          <w:iCs w:val="0"/>
+          <w:color w:val="auto"/>
+          <w:szCs w:val="22"/>
+        </w:rPr>
+        <w:t xml:space="preserve"> </w:t>
+      </w:r>
+      <w:r>
+        <w:rPr>
+          <w:rStyle w:val="SubtleEmphasis"/>
+          <w:rFonts w:cs="Arial"/>
+          <w:i w:val="0"/>
+          <w:iCs w:val="0"/>
+          <w:color w:val="auto"/>
+          <w:szCs w:val="22"/>
+        </w:rPr>
+        <w:t xml:space="preserve">JavaFX </w:t>
+      </w:r>
+      <w:r>
+        <w:rPr>
+          <w:rStyle w:val="SubtleEmphasis"/>
+          <w:rFonts w:cs="Arial"/>
+          <w:iCs w:val="0"/>
+          <w:color w:val="auto"/>
+          <w:szCs w:val="22"/>
+        </w:rPr>
+        <w:t>API</w:t>
+      </w:r>
+      <w:r>
+        <w:rPr>
+          <w:rStyle w:val="SubtleEmphasis"/>
+          <w:rFonts w:cs="Arial"/>
+          <w:iCs w:val="0"/>
+          <w:color w:val="auto"/>
+          <w:szCs w:val="22"/>
+        </w:rPr>
+        <w:t xml:space="preserve"> javafx.scene </w:t>
+      </w:r>
+      <w:r>
+        <w:rPr>
+          <w:rStyle w:val="SubtleEmphasis"/>
+          <w:rFonts w:cs="Arial"/>
+          <w:i w:val="0"/>
+          <w:iCs w:val="0"/>
+          <w:color w:val="auto"/>
+          <w:szCs w:val="22"/>
+        </w:rPr>
+        <w:t>dopušta kreiranje različitih tipova sadržaja, kao npr. :</w:t>
+      </w:r>
+    </w:p>
+    <w:p>
+      <w:pPr>
+        <w:pStyle w:val="ListParagraph"/>
+        <w:numPr>
+          <w:ilvl w:val="0"/>
+          <w:numId w:val="6"/>
+        </w:numPr>
+        <w:rPr>
+          <w:rStyle w:val="SubtleEmphasis"/>
+          <w:rFonts w:cs="Arial"/>
+          <w:i w:val="0"/>
+          <w:iCs w:val="0"/>
+          <w:color w:val="auto"/>
+          <w:szCs w:val="22"/>
+        </w:rPr>
+      </w:pPr>
+      <w:r>
+        <w:rPr>
+          <w:rStyle w:val="SubtleEmphasis"/>
+          <w:rFonts w:cs="Arial"/>
+          <w:i w:val="0"/>
+          <w:iCs w:val="0"/>
+          <w:color w:val="auto"/>
+          <w:szCs w:val="22"/>
+        </w:rPr>
+        <w:t>Čvorovi: 2-D i 3-D oblici,slike,media,web pretraživači,tekst,upravljači događajima.</w:t>
+      </w:r>
+    </w:p>
+    <w:p>
+      <w:pPr>
+        <w:pStyle w:val="ListParagraph"/>
+        <w:numPr>
+          <w:ilvl w:val="0"/>
+          <w:numId w:val="6"/>
+        </w:numPr>
+        <w:rPr>
+          <w:rStyle w:val="SubtleEmphasis"/>
+          <w:rFonts w:cs="Arial"/>
+          <w:i w:val="0"/>
+          <w:iCs w:val="0"/>
+          <w:color w:val="auto"/>
+          <w:szCs w:val="22"/>
+        </w:rPr>
+      </w:pPr>
+      <w:r>
+        <w:rPr>
+          <w:rStyle w:val="SubtleEmphasis"/>
+          <w:rFonts w:cs="Arial"/>
+          <w:i w:val="0"/>
+          <w:iCs w:val="0"/>
+          <w:color w:val="auto"/>
+          <w:szCs w:val="22"/>
+        </w:rPr>
+        <w:t>Stanja: vizualni efekti i transformacije(pozicioniranje i orijentacija čvorova).</w:t>
+      </w:r>
+    </w:p>
+    <w:p>
+      <w:pPr>
+        <w:pStyle w:val="ListParagraph"/>
+        <w:numPr>
+          <w:ilvl w:val="0"/>
+          <w:numId w:val="6"/>
+        </w:numPr>
+        <w:rPr>
+          <w:rStyle w:val="SubtleEmphasis"/>
+          <w:rFonts w:cs="Arial"/>
+          <w:i w:val="0"/>
+          <w:iCs w:val="0"/>
+          <w:color w:val="auto"/>
+          <w:szCs w:val="22"/>
+        </w:rPr>
+      </w:pPr>
+      <w:r>
+        <w:rPr>
+          <w:rStyle w:val="SubtleEmphasis"/>
+          <w:rFonts w:cs="Arial"/>
+          <w:i w:val="0"/>
+          <w:iCs w:val="0"/>
+          <w:color w:val="auto"/>
+          <w:szCs w:val="22"/>
+        </w:rPr>
+        <w:t>Efekti: sjene,prilagođavanje boje, zamagljenja i sve što utječe na izgled scene.</w:t>
+      </w:r>
+    </w:p>
+    <w:p>
+      <w:pPr>
+        <w:rPr>
+          <w:rStyle w:val="SubtleEmphasis"/>
+          <w:rFonts w:cs="Arial"/>
+          <w:i w:val="0"/>
+          <w:iCs w:val="0"/>
+          <w:color w:val="auto"/>
+          <w:szCs w:val="22"/>
+        </w:rPr>
+      </w:pPr>
+      <w:r>
+        <w:rPr>
+          <w:rStyle w:val="SubtleEmphasis"/>
+          <w:rFonts w:cs="Arial"/>
+          <w:i w:val="0"/>
+          <w:iCs w:val="0"/>
+          <w:color w:val="auto"/>
+          <w:szCs w:val="22"/>
+        </w:rPr>
+        <w:t xml:space="preserve">Čvor ili </w:t>
+      </w:r>
+      <w:r>
+        <w:rPr>
+          <w:rStyle w:val="SubtleEmphasis"/>
+          <w:rFonts w:cs="Arial"/>
+          <w:iCs w:val="0"/>
+          <w:color w:val="auto"/>
+          <w:szCs w:val="22"/>
+        </w:rPr>
+        <w:t>Node</w:t>
+      </w:r>
+      <w:r>
+        <w:rPr>
+          <w:rStyle w:val="SubtleEmphasis"/>
+          <w:rFonts w:cs="Arial"/>
+          <w:iCs w:val="0"/>
+          <w:color w:val="auto"/>
+          <w:szCs w:val="22"/>
+        </w:rPr>
+        <w:t xml:space="preserve"> </w:t>
+      </w:r>
+      <w:r>
+        <w:rPr>
+          <w:rStyle w:val="SubtleEmphasis"/>
+          <w:rFonts w:cs="Arial"/>
+          <w:i w:val="0"/>
+          <w:iCs w:val="0"/>
+          <w:color w:val="auto"/>
+          <w:szCs w:val="22"/>
+        </w:rPr>
+        <w:t>je zaseban element na sceni. Svaki čvor ima svoj ID, klasu i svojstva. Svaki čvor u sceni ima svog roditelja, osim glavnog „</w:t>
+      </w:r>
+      <w:r>
+        <w:rPr>
+          <w:rStyle w:val="SubtleEmphasis"/>
+          <w:rFonts w:cs="Arial"/>
+          <w:iCs w:val="0"/>
+          <w:color w:val="auto"/>
+          <w:szCs w:val="22"/>
+        </w:rPr>
+        <w:t>root</w:t>
+      </w:r>
+      <w:r>
+        <w:rPr>
+          <w:rStyle w:val="SubtleEmphasis"/>
+          <w:rFonts w:cs="Arial"/>
+          <w:i w:val="0"/>
+          <w:iCs w:val="0"/>
+          <w:color w:val="auto"/>
+          <w:szCs w:val="22"/>
+        </w:rPr>
+        <w:t>“ čvora. Čvor također može imati sljedeće:</w:t>
+      </w:r>
+    </w:p>
+    <w:p>
+      <w:pPr>
+        <w:pStyle w:val="ListParagraph"/>
+        <w:numPr>
+          <w:ilvl w:val="0"/>
+          <w:numId w:val="5"/>
+        </w:numPr>
+        <w:rPr>
+          <w:rStyle w:val="SubtleEmphasis"/>
+          <w:rFonts w:cs="Arial"/>
+          <w:i w:val="0"/>
+          <w:iCs w:val="0"/>
+          <w:color w:val="auto"/>
+          <w:szCs w:val="22"/>
+        </w:rPr>
+      </w:pPr>
+      <w:r>
+        <w:rPr>
+          <w:rStyle w:val="SubtleEmphasis"/>
+          <w:rFonts w:cs="Arial"/>
+          <w:i w:val="0"/>
+          <w:iCs w:val="0"/>
+          <w:color w:val="auto"/>
+          <w:szCs w:val="22"/>
+        </w:rPr>
+        <w:t>Efekte,npr. sjene i maglu (</w:t>
+      </w:r>
+      <w:r>
+        <w:rPr>
+          <w:rStyle w:val="SubtleEmphasis"/>
+          <w:rFonts w:cs="Arial"/>
+          <w:iCs w:val="0"/>
+          <w:color w:val="auto"/>
+          <w:szCs w:val="22"/>
+        </w:rPr>
+        <w:t>B</w:t>
+      </w:r>
+      <w:r>
+        <w:rPr>
+          <w:rStyle w:val="SubtleEmphasis"/>
+          <w:rFonts w:cs="Arial"/>
+          <w:iCs w:val="0"/>
+          <w:color w:val="auto"/>
+          <w:szCs w:val="22"/>
+        </w:rPr>
+        <w:t>lur</w:t>
+      </w:r>
+      <w:r>
+        <w:rPr>
+          <w:rStyle w:val="SubtleEmphasis"/>
+          <w:rFonts w:cs="Arial"/>
+          <w:i w:val="0"/>
+          <w:iCs w:val="0"/>
+          <w:color w:val="auto"/>
+          <w:szCs w:val="22"/>
+        </w:rPr>
+        <w:t>)</w:t>
+      </w:r>
+    </w:p>
+    <w:p>
+      <w:pPr>
+        <w:pStyle w:val="ListParagraph"/>
+        <w:numPr>
+          <w:ilvl w:val="0"/>
+          <w:numId w:val="5"/>
+        </w:numPr>
+        <w:rPr>
+          <w:rStyle w:val="SubtleEmphasis"/>
+          <w:rFonts w:cs="Arial"/>
+          <w:i w:val="0"/>
+          <w:iCs w:val="0"/>
+          <w:color w:val="auto"/>
+          <w:szCs w:val="22"/>
+        </w:rPr>
+      </w:pPr>
+      <w:r>
+        <w:rPr>
+          <w:rStyle w:val="SubtleEmphasis"/>
+          <w:rFonts w:cs="Arial"/>
+          <w:i w:val="0"/>
+          <w:iCs w:val="0"/>
+          <w:color w:val="auto"/>
+          <w:szCs w:val="22"/>
+        </w:rPr>
+        <w:t>Neprozirnost (</w:t>
+      </w:r>
+      <w:r>
+        <w:rPr>
+          <w:rStyle w:val="SubtleEmphasis"/>
+          <w:rFonts w:cs="Arial"/>
+          <w:iCs w:val="0"/>
+          <w:color w:val="auto"/>
+          <w:szCs w:val="22"/>
+        </w:rPr>
+        <w:t>Opacity</w:t>
+      </w:r>
+      <w:r>
+        <w:rPr>
+          <w:rStyle w:val="SubtleEmphasis"/>
+          <w:rFonts w:cs="Arial"/>
+          <w:i w:val="0"/>
+          <w:iCs w:val="0"/>
+          <w:color w:val="auto"/>
+          <w:szCs w:val="22"/>
+        </w:rPr>
+        <w:t>)</w:t>
+      </w:r>
+    </w:p>
+    <w:p>
+      <w:pPr>
+        <w:pStyle w:val="ListParagraph"/>
+        <w:numPr>
+          <w:ilvl w:val="0"/>
+          <w:numId w:val="5"/>
+        </w:numPr>
+        <w:rPr>
+          <w:rStyle w:val="SubtleEmphasis"/>
+          <w:rFonts w:cs="Arial"/>
+          <w:i w:val="0"/>
+          <w:iCs w:val="0"/>
+          <w:color w:val="auto"/>
+          <w:szCs w:val="22"/>
+        </w:rPr>
+      </w:pPr>
+      <w:r>
+        <w:rPr>
+          <w:rStyle w:val="SubtleEmphasis"/>
+          <w:rFonts w:cs="Arial"/>
+          <w:i w:val="0"/>
+          <w:iCs w:val="0"/>
+          <w:color w:val="auto"/>
+          <w:szCs w:val="22"/>
+        </w:rPr>
+        <w:t>Transformacije</w:t>
+      </w:r>
+    </w:p>
+    <w:p>
+      <w:pPr>
+        <w:pStyle w:val="ListParagraph"/>
+        <w:numPr>
+          <w:ilvl w:val="0"/>
+          <w:numId w:val="5"/>
+        </w:numPr>
+        <w:rPr>
+          <w:rStyle w:val="SubtleEmphasis"/>
+          <w:rFonts w:cs="Arial"/>
+          <w:i w:val="0"/>
+          <w:iCs w:val="0"/>
+          <w:color w:val="auto"/>
+          <w:szCs w:val="22"/>
+        </w:rPr>
+      </w:pPr>
+      <w:r>
+        <w:rPr>
+          <w:rStyle w:val="SubtleEmphasis"/>
+          <w:rFonts w:cs="Arial"/>
+          <w:i w:val="0"/>
+          <w:iCs w:val="0"/>
+          <w:color w:val="auto"/>
+          <w:szCs w:val="22"/>
+        </w:rPr>
+        <w:t>Upravljače događajima(</w:t>
+      </w:r>
+      <w:r>
+        <w:rPr>
+          <w:rStyle w:val="SubtleEmphasis"/>
+          <w:rFonts w:cs="Arial"/>
+          <w:iCs w:val="0"/>
+          <w:color w:val="auto"/>
+          <w:szCs w:val="22"/>
+        </w:rPr>
+        <w:t>Event handlers</w:t>
+      </w:r>
+      <w:r>
+        <w:rPr>
+          <w:rStyle w:val="SubtleEmphasis"/>
+          <w:rFonts w:cs="Arial"/>
+          <w:i w:val="0"/>
+          <w:iCs w:val="0"/>
+          <w:color w:val="auto"/>
+          <w:szCs w:val="22"/>
+        </w:rPr>
+        <w:t>)</w:t>
+      </w:r>
       <w:bookmarkStart w:id="0" w:name="_GoBack"/>
       <w:bookmarkEnd w:id="0"/>
+    </w:p>
+    <w:p>
+      <w:pPr>
+        <w:pStyle w:val="ListParagraph"/>
+        <w:rPr>
+          <w:rStyle w:val="SubtleEmphasis"/>
+          <w:rFonts w:cs="Arial"/>
+          <w:i w:val="0"/>
+          <w:iCs w:val="0"/>
+          <w:color w:val="auto"/>
+          <w:szCs w:val="22"/>
+        </w:rPr>
+      </w:pPr>
     </w:p>
     <w:sectPr>
       <w:pgSz w:w="12240" w:h="15840"/>
@@ -3832,9 +4430,9 @@
     </w:lvl>
   </w:abstractNum>
   <w:abstractNum w:abstractNumId="1">
-    <w:nsid w:val="25BF538E"/>
+    <w:nsid w:val="151A3E36"/>
     <w:multiLevelType w:val="hybridMultilevel"/>
-    <w:tmpl w:val="78EECD42"/>
+    <w:tmpl w:val="AC4A1552"/>
     <w:lvl w:ilvl="0" w:tplc="04090001">
       <w:start w:val="1"/>
       <w:numFmt w:val="bullet"/>
@@ -3945,9 +4543,9 @@
     </w:lvl>
   </w:abstractNum>
   <w:abstractNum w:abstractNumId="2">
-    <w:nsid w:val="650651F5"/>
+    <w:nsid w:val="25BF538E"/>
     <w:multiLevelType w:val="hybridMultilevel"/>
-    <w:tmpl w:val="C942633A"/>
+    <w:tmpl w:val="78EECD42"/>
     <w:lvl w:ilvl="0" w:tplc="04090001">
       <w:start w:val="1"/>
       <w:numFmt w:val="bullet"/>
@@ -4058,9 +4656,9 @@
     </w:lvl>
   </w:abstractNum>
   <w:abstractNum w:abstractNumId="3">
-    <w:nsid w:val="6E697A4B"/>
+    <w:nsid w:val="5B300CAB"/>
     <w:multiLevelType w:val="hybridMultilevel"/>
-    <w:tmpl w:val="A6B4CC1A"/>
+    <w:tmpl w:val="4EC6663C"/>
     <w:lvl w:ilvl="0" w:tplc="04090001">
       <w:start w:val="1"/>
       <w:numFmt w:val="bullet"/>
@@ -4170,17 +4768,249 @@
       </w:rPr>
     </w:lvl>
   </w:abstractNum>
+  <w:abstractNum w:abstractNumId="4">
+    <w:nsid w:val="650651F5"/>
+    <w:multiLevelType w:val="hybridMultilevel"/>
+    <w:tmpl w:val="C942633A"/>
+    <w:lvl w:ilvl="0" w:tplc="04090001">
+      <w:start w:val="1"/>
+      <w:numFmt w:val="bullet"/>
+      <w:lvlText w:val=""/>
+      <w:lvlJc w:val="left"/>
+      <w:pPr>
+        <w:ind w:left="720" w:hanging="360"/>
+      </w:pPr>
+      <w:rPr>
+        <w:rFonts w:ascii="Symbol" w:hAnsi="Symbol" w:hint="default"/>
+      </w:rPr>
+    </w:lvl>
+    <w:lvl w:ilvl="1" w:tplc="04090003" w:tentative="1">
+      <w:start w:val="1"/>
+      <w:numFmt w:val="bullet"/>
+      <w:lvlText w:val="o"/>
+      <w:lvlJc w:val="left"/>
+      <w:pPr>
+        <w:ind w:left="1440" w:hanging="360"/>
+      </w:pPr>
+      <w:rPr>
+        <w:rFonts w:ascii="Courier New" w:hAnsi="Courier New" w:cs="Courier New" w:hint="default"/>
+      </w:rPr>
+    </w:lvl>
+    <w:lvl w:ilvl="2" w:tplc="04090005" w:tentative="1">
+      <w:start w:val="1"/>
+      <w:numFmt w:val="bullet"/>
+      <w:lvlText w:val=""/>
+      <w:lvlJc w:val="left"/>
+      <w:pPr>
+        <w:ind w:left="2160" w:hanging="360"/>
+      </w:pPr>
+      <w:rPr>
+        <w:rFonts w:ascii="Wingdings" w:hAnsi="Wingdings" w:hint="default"/>
+      </w:rPr>
+    </w:lvl>
+    <w:lvl w:ilvl="3" w:tplc="04090001" w:tentative="1">
+      <w:start w:val="1"/>
+      <w:numFmt w:val="bullet"/>
+      <w:lvlText w:val=""/>
+      <w:lvlJc w:val="left"/>
+      <w:pPr>
+        <w:ind w:left="2880" w:hanging="360"/>
+      </w:pPr>
+      <w:rPr>
+        <w:rFonts w:ascii="Symbol" w:hAnsi="Symbol" w:hint="default"/>
+      </w:rPr>
+    </w:lvl>
+    <w:lvl w:ilvl="4" w:tplc="04090003" w:tentative="1">
+      <w:start w:val="1"/>
+      <w:numFmt w:val="bullet"/>
+      <w:lvlText w:val="o"/>
+      <w:lvlJc w:val="left"/>
+      <w:pPr>
+        <w:ind w:left="3600" w:hanging="360"/>
+      </w:pPr>
+      <w:rPr>
+        <w:rFonts w:ascii="Courier New" w:hAnsi="Courier New" w:cs="Courier New" w:hint="default"/>
+      </w:rPr>
+    </w:lvl>
+    <w:lvl w:ilvl="5" w:tplc="04090005" w:tentative="1">
+      <w:start w:val="1"/>
+      <w:numFmt w:val="bullet"/>
+      <w:lvlText w:val=""/>
+      <w:lvlJc w:val="left"/>
+      <w:pPr>
+        <w:ind w:left="4320" w:hanging="360"/>
+      </w:pPr>
+      <w:rPr>
+        <w:rFonts w:ascii="Wingdings" w:hAnsi="Wingdings" w:hint="default"/>
+      </w:rPr>
+    </w:lvl>
+    <w:lvl w:ilvl="6" w:tplc="04090001" w:tentative="1">
+      <w:start w:val="1"/>
+      <w:numFmt w:val="bullet"/>
+      <w:lvlText w:val=""/>
+      <w:lvlJc w:val="left"/>
+      <w:pPr>
+        <w:ind w:left="5040" w:hanging="360"/>
+      </w:pPr>
+      <w:rPr>
+        <w:rFonts w:ascii="Symbol" w:hAnsi="Symbol" w:hint="default"/>
+      </w:rPr>
+    </w:lvl>
+    <w:lvl w:ilvl="7" w:tplc="04090003" w:tentative="1">
+      <w:start w:val="1"/>
+      <w:numFmt w:val="bullet"/>
+      <w:lvlText w:val="o"/>
+      <w:lvlJc w:val="left"/>
+      <w:pPr>
+        <w:ind w:left="5760" w:hanging="360"/>
+      </w:pPr>
+      <w:rPr>
+        <w:rFonts w:ascii="Courier New" w:hAnsi="Courier New" w:cs="Courier New" w:hint="default"/>
+      </w:rPr>
+    </w:lvl>
+    <w:lvl w:ilvl="8" w:tplc="04090005" w:tentative="1">
+      <w:start w:val="1"/>
+      <w:numFmt w:val="bullet"/>
+      <w:lvlText w:val=""/>
+      <w:lvlJc w:val="left"/>
+      <w:pPr>
+        <w:ind w:left="6480" w:hanging="360"/>
+      </w:pPr>
+      <w:rPr>
+        <w:rFonts w:ascii="Wingdings" w:hAnsi="Wingdings" w:hint="default"/>
+      </w:rPr>
+    </w:lvl>
+  </w:abstractNum>
+  <w:abstractNum w:abstractNumId="5">
+    <w:nsid w:val="6E697A4B"/>
+    <w:multiLevelType w:val="hybridMultilevel"/>
+    <w:tmpl w:val="A6B4CC1A"/>
+    <w:lvl w:ilvl="0" w:tplc="04090001">
+      <w:start w:val="1"/>
+      <w:numFmt w:val="bullet"/>
+      <w:lvlText w:val=""/>
+      <w:lvlJc w:val="left"/>
+      <w:pPr>
+        <w:ind w:left="720" w:hanging="360"/>
+      </w:pPr>
+      <w:rPr>
+        <w:rFonts w:ascii="Symbol" w:hAnsi="Symbol" w:hint="default"/>
+      </w:rPr>
+    </w:lvl>
+    <w:lvl w:ilvl="1" w:tplc="04090003" w:tentative="1">
+      <w:start w:val="1"/>
+      <w:numFmt w:val="bullet"/>
+      <w:lvlText w:val="o"/>
+      <w:lvlJc w:val="left"/>
+      <w:pPr>
+        <w:ind w:left="1440" w:hanging="360"/>
+      </w:pPr>
+      <w:rPr>
+        <w:rFonts w:ascii="Courier New" w:hAnsi="Courier New" w:cs="Courier New" w:hint="default"/>
+      </w:rPr>
+    </w:lvl>
+    <w:lvl w:ilvl="2" w:tplc="04090005" w:tentative="1">
+      <w:start w:val="1"/>
+      <w:numFmt w:val="bullet"/>
+      <w:lvlText w:val=""/>
+      <w:lvlJc w:val="left"/>
+      <w:pPr>
+        <w:ind w:left="2160" w:hanging="360"/>
+      </w:pPr>
+      <w:rPr>
+        <w:rFonts w:ascii="Wingdings" w:hAnsi="Wingdings" w:hint="default"/>
+      </w:rPr>
+    </w:lvl>
+    <w:lvl w:ilvl="3" w:tplc="04090001" w:tentative="1">
+      <w:start w:val="1"/>
+      <w:numFmt w:val="bullet"/>
+      <w:lvlText w:val=""/>
+      <w:lvlJc w:val="left"/>
+      <w:pPr>
+        <w:ind w:left="2880" w:hanging="360"/>
+      </w:pPr>
+      <w:rPr>
+        <w:rFonts w:ascii="Symbol" w:hAnsi="Symbol" w:hint="default"/>
+      </w:rPr>
+    </w:lvl>
+    <w:lvl w:ilvl="4" w:tplc="04090003" w:tentative="1">
+      <w:start w:val="1"/>
+      <w:numFmt w:val="bullet"/>
+      <w:lvlText w:val="o"/>
+      <w:lvlJc w:val="left"/>
+      <w:pPr>
+        <w:ind w:left="3600" w:hanging="360"/>
+      </w:pPr>
+      <w:rPr>
+        <w:rFonts w:ascii="Courier New" w:hAnsi="Courier New" w:cs="Courier New" w:hint="default"/>
+      </w:rPr>
+    </w:lvl>
+    <w:lvl w:ilvl="5" w:tplc="04090005" w:tentative="1">
+      <w:start w:val="1"/>
+      <w:numFmt w:val="bullet"/>
+      <w:lvlText w:val=""/>
+      <w:lvlJc w:val="left"/>
+      <w:pPr>
+        <w:ind w:left="4320" w:hanging="360"/>
+      </w:pPr>
+      <w:rPr>
+        <w:rFonts w:ascii="Wingdings" w:hAnsi="Wingdings" w:hint="default"/>
+      </w:rPr>
+    </w:lvl>
+    <w:lvl w:ilvl="6" w:tplc="04090001" w:tentative="1">
+      <w:start w:val="1"/>
+      <w:numFmt w:val="bullet"/>
+      <w:lvlText w:val=""/>
+      <w:lvlJc w:val="left"/>
+      <w:pPr>
+        <w:ind w:left="5040" w:hanging="360"/>
+      </w:pPr>
+      <w:rPr>
+        <w:rFonts w:ascii="Symbol" w:hAnsi="Symbol" w:hint="default"/>
+      </w:rPr>
+    </w:lvl>
+    <w:lvl w:ilvl="7" w:tplc="04090003" w:tentative="1">
+      <w:start w:val="1"/>
+      <w:numFmt w:val="bullet"/>
+      <w:lvlText w:val="o"/>
+      <w:lvlJc w:val="left"/>
+      <w:pPr>
+        <w:ind w:left="5760" w:hanging="360"/>
+      </w:pPr>
+      <w:rPr>
+        <w:rFonts w:ascii="Courier New" w:hAnsi="Courier New" w:cs="Courier New" w:hint="default"/>
+      </w:rPr>
+    </w:lvl>
+    <w:lvl w:ilvl="8" w:tplc="04090005" w:tentative="1">
+      <w:start w:val="1"/>
+      <w:numFmt w:val="bullet"/>
+      <w:lvlText w:val=""/>
+      <w:lvlJc w:val="left"/>
+      <w:pPr>
+        <w:ind w:left="6480" w:hanging="360"/>
+      </w:pPr>
+      <w:rPr>
+        <w:rFonts w:ascii="Wingdings" w:hAnsi="Wingdings" w:hint="default"/>
+      </w:rPr>
+    </w:lvl>
+  </w:abstractNum>
   <w:num w:numId="1">
-    <w:abstractNumId w:val="3"/>
+    <w:abstractNumId w:val="5"/>
   </w:num>
   <w:num w:numId="2">
-    <w:abstractNumId w:val="1"/>
+    <w:abstractNumId w:val="2"/>
   </w:num>
   <w:num w:numId="3">
-    <w:abstractNumId w:val="2"/>
+    <w:abstractNumId w:val="4"/>
   </w:num>
   <w:num w:numId="4">
     <w:abstractNumId w:val="0"/>
+  </w:num>
+  <w:num w:numId="5">
+    <w:abstractNumId w:val="3"/>
+  </w:num>
+  <w:num w:numId="6">
+    <w:abstractNumId w:val="1"/>
   </w:num>
 </w:numbering>
 </file>

</xml_diff>

<commit_message>
Zavrsavanje 3.1. počinjane 3.2 FXML podpoglavlja.
</commit_message>
<xml_diff>
--- a/Završni rad - Jozo Skoko.docx
+++ b/Završni rad - Jozo Skoko.docx
@@ -2821,7 +2821,7 @@
             <v:path o:extrusionok="f" gradientshapeok="t" o:connecttype="rect"/>
             <o:lock v:ext="edit" aspectratio="t"/>
           </v:shapetype>
-          <v:shape id="_x0000_i1025" type="#_x0000_t75" style="width:455.25pt;height:228pt" o:allowoverlap="f">
+          <v:shape id="_x0000_i1025" type="#_x0000_t75" style="width:455.4pt;height:228.15pt" o:allowoverlap="f">
             <v:imagedata r:id="rId6" o:title="Javafx_logo_color"/>
           </v:shape>
         </w:pict>
@@ -3482,7 +3482,7 @@
           <w:lang w:val="en-US"/>
         </w:rPr>
         <w:pict>
-          <v:shape id="_x0000_i1026" type="#_x0000_t75" style="width:455.25pt;height:255.75pt" o:allowoverlap="f">
+          <v:shape id="_x0000_i1026" type="#_x0000_t75" style="width:455.4pt;height:256.2pt" o:allowoverlap="f">
             <v:imagedata r:id="rId7" o:title="2-1"/>
           </v:shape>
         </w:pict>
@@ -3516,7 +3516,7 @@
       <w:r>
         <w:lastRenderedPageBreak/>
         <w:pict>
-          <v:shape id="_x0000_i1027" type="#_x0000_t75" style="width:455.25pt;height:255.75pt">
+          <v:shape id="_x0000_i1027" type="#_x0000_t75" style="width:455.4pt;height:256.2pt">
             <v:imagedata r:id="rId8" o:title="dashboard"/>
           </v:shape>
         </w:pict>
@@ -4288,21 +4288,1348 @@
         </w:rPr>
         <w:t>)</w:t>
       </w:r>
+    </w:p>
+    <w:tbl>
+      <w:tblPr>
+        <w:tblStyle w:val="TableGrid"/>
+        <w:tblW w:w="0" w:type="auto"/>
+        <w:tblLook w:val="04A0" w:firstRow="1" w:lastRow="0" w:firstColumn="1" w:lastColumn="0" w:noHBand="0" w:noVBand="1"/>
+      </w:tblPr>
+      <w:tblGrid>
+        <w:gridCol w:w="9337"/>
+      </w:tblGrid>
+      <w:tr>
+        <w:tc>
+          <w:tcPr>
+            <w:tcW w:w="9337" w:type="dxa"/>
+          </w:tcPr>
+          <w:p>
+            <w:pPr>
+              <w:spacing w:before="0" w:after="0"/>
+              <w:jc w:val="left"/>
+              <w:rPr>
+                <w:rStyle w:val="SubtleEmphasis"/>
+                <w:rFonts w:ascii="Courier New" w:hAnsi="Courier New" w:cs="Courier New"/>
+                <w:i w:val="0"/>
+                <w:iCs w:val="0"/>
+                <w:color w:val="auto"/>
+                <w:sz w:val="20"/>
+                <w:szCs w:val="20"/>
+              </w:rPr>
+            </w:pPr>
+            <w:r>
+              <w:rPr>
+                <w:rStyle w:val="SubtleEmphasis"/>
+                <w:rFonts w:ascii="Courier New" w:hAnsi="Courier New" w:cs="Courier New"/>
+                <w:i w:val="0"/>
+                <w:iCs w:val="0"/>
+                <w:color w:val="auto"/>
+                <w:sz w:val="20"/>
+                <w:szCs w:val="20"/>
+              </w:rPr>
+              <w:t>public class Main extends Application {</w:t>
+            </w:r>
+          </w:p>
+          <w:p>
+            <w:pPr>
+              <w:spacing w:before="0" w:after="0"/>
+              <w:jc w:val="left"/>
+              <w:rPr>
+                <w:rStyle w:val="SubtleEmphasis"/>
+                <w:rFonts w:ascii="Courier New" w:hAnsi="Courier New" w:cs="Courier New"/>
+                <w:i w:val="0"/>
+                <w:iCs w:val="0"/>
+                <w:color w:val="auto"/>
+                <w:sz w:val="20"/>
+                <w:szCs w:val="20"/>
+              </w:rPr>
+            </w:pPr>
+            <w:r>
+              <w:rPr>
+                <w:rStyle w:val="SubtleEmphasis"/>
+                <w:rFonts w:ascii="Courier New" w:hAnsi="Courier New" w:cs="Courier New"/>
+                <w:i w:val="0"/>
+                <w:iCs w:val="0"/>
+                <w:color w:val="auto"/>
+                <w:sz w:val="20"/>
+                <w:szCs w:val="20"/>
+              </w:rPr>
+              <w:tab/>
+              <w:t>@Override</w:t>
+            </w:r>
+          </w:p>
+          <w:p>
+            <w:pPr>
+              <w:spacing w:before="0" w:after="0"/>
+              <w:jc w:val="left"/>
+              <w:rPr>
+                <w:rStyle w:val="SubtleEmphasis"/>
+                <w:rFonts w:ascii="Courier New" w:hAnsi="Courier New" w:cs="Courier New"/>
+                <w:i w:val="0"/>
+                <w:iCs w:val="0"/>
+                <w:color w:val="auto"/>
+                <w:sz w:val="20"/>
+                <w:szCs w:val="20"/>
+              </w:rPr>
+            </w:pPr>
+            <w:r>
+              <w:rPr>
+                <w:rStyle w:val="SubtleEmphasis"/>
+                <w:rFonts w:ascii="Courier New" w:hAnsi="Courier New" w:cs="Courier New"/>
+                <w:i w:val="0"/>
+                <w:iCs w:val="0"/>
+                <w:color w:val="auto"/>
+                <w:sz w:val="20"/>
+                <w:szCs w:val="20"/>
+              </w:rPr>
+              <w:tab/>
+              <w:t>public void start(Stage primaryStage) {</w:t>
+            </w:r>
+          </w:p>
+          <w:p>
+            <w:pPr>
+              <w:spacing w:before="0" w:after="0"/>
+              <w:jc w:val="left"/>
+              <w:rPr>
+                <w:rStyle w:val="SubtleEmphasis"/>
+                <w:rFonts w:ascii="Courier New" w:hAnsi="Courier New" w:cs="Courier New"/>
+                <w:i w:val="0"/>
+                <w:iCs w:val="0"/>
+                <w:color w:val="auto"/>
+                <w:sz w:val="20"/>
+                <w:szCs w:val="20"/>
+              </w:rPr>
+            </w:pPr>
+            <w:r>
+              <w:rPr>
+                <w:rStyle w:val="SubtleEmphasis"/>
+                <w:rFonts w:ascii="Courier New" w:hAnsi="Courier New" w:cs="Courier New"/>
+                <w:i w:val="0"/>
+                <w:iCs w:val="0"/>
+                <w:color w:val="auto"/>
+                <w:sz w:val="20"/>
+                <w:szCs w:val="20"/>
+              </w:rPr>
+              <w:t>try {</w:t>
+            </w:r>
+          </w:p>
+          <w:p>
+            <w:pPr>
+              <w:spacing w:before="0" w:after="0"/>
+              <w:jc w:val="left"/>
+              <w:rPr>
+                <w:rStyle w:val="SubtleEmphasis"/>
+                <w:rFonts w:ascii="Courier New" w:hAnsi="Courier New" w:cs="Courier New"/>
+                <w:i w:val="0"/>
+                <w:iCs w:val="0"/>
+                <w:color w:val="auto"/>
+                <w:sz w:val="20"/>
+                <w:szCs w:val="20"/>
+              </w:rPr>
+            </w:pPr>
+            <w:r>
+              <w:rPr>
+                <w:rStyle w:val="SubtleEmphasis"/>
+                <w:rFonts w:ascii="Courier New" w:hAnsi="Courier New" w:cs="Courier New"/>
+                <w:i w:val="0"/>
+                <w:iCs w:val="0"/>
+                <w:color w:val="auto"/>
+                <w:sz w:val="20"/>
+                <w:szCs w:val="20"/>
+              </w:rPr>
+              <w:t>Parent root = FXMLLoader.load(getClass().getResource(“/application/Login.fxml“)</w:t>
+            </w:r>
+          </w:p>
+          <w:p>
+            <w:pPr>
+              <w:spacing w:before="0" w:after="0"/>
+              <w:jc w:val="left"/>
+              <w:rPr>
+                <w:rStyle w:val="SubtleEmphasis"/>
+                <w:rFonts w:ascii="Courier New" w:hAnsi="Courier New" w:cs="Courier New"/>
+                <w:i w:val="0"/>
+                <w:iCs w:val="0"/>
+                <w:color w:val="auto"/>
+                <w:sz w:val="20"/>
+                <w:szCs w:val="20"/>
+              </w:rPr>
+            </w:pPr>
+            <w:r>
+              <w:rPr>
+                <w:rStyle w:val="SubtleEmphasis"/>
+                <w:rFonts w:ascii="Courier New" w:hAnsi="Courier New" w:cs="Courier New"/>
+                <w:i w:val="0"/>
+                <w:iCs w:val="0"/>
+                <w:color w:val="auto"/>
+                <w:sz w:val="20"/>
+                <w:szCs w:val="20"/>
+              </w:rPr>
+              <w:lastRenderedPageBreak/>
+              <w:t>Scene scene = new Scene(root);</w:t>
+            </w:r>
+          </w:p>
+          <w:p>
+            <w:pPr>
+              <w:spacing w:before="0" w:after="0"/>
+              <w:jc w:val="left"/>
+              <w:rPr>
+                <w:rStyle w:val="SubtleEmphasis"/>
+                <w:rFonts w:ascii="Courier New" w:hAnsi="Courier New" w:cs="Courier New"/>
+                <w:i w:val="0"/>
+                <w:iCs w:val="0"/>
+                <w:color w:val="auto"/>
+                <w:sz w:val="20"/>
+                <w:szCs w:val="20"/>
+              </w:rPr>
+            </w:pPr>
+            <w:r>
+              <w:rPr>
+                <w:rStyle w:val="SubtleEmphasis"/>
+                <w:rFonts w:ascii="Courier New" w:hAnsi="Courier New" w:cs="Courier New"/>
+                <w:i w:val="0"/>
+                <w:iCs w:val="0"/>
+                <w:color w:val="auto"/>
+                <w:sz w:val="20"/>
+                <w:szCs w:val="20"/>
+              </w:rPr>
+              <w:tab/>
+            </w:r>
+            <w:r>
+              <w:rPr>
+                <w:rStyle w:val="SubtleEmphasis"/>
+                <w:rFonts w:ascii="Courier New" w:hAnsi="Courier New" w:cs="Courier New"/>
+                <w:i w:val="0"/>
+                <w:iCs w:val="0"/>
+                <w:color w:val="auto"/>
+                <w:sz w:val="20"/>
+                <w:szCs w:val="20"/>
+              </w:rPr>
+              <w:tab/>
+            </w:r>
+            <w:r>
+              <w:rPr>
+                <w:rStyle w:val="SubtleEmphasis"/>
+                <w:rFonts w:ascii="Courier New" w:hAnsi="Courier New" w:cs="Courier New"/>
+                <w:i w:val="0"/>
+                <w:iCs w:val="0"/>
+                <w:color w:val="auto"/>
+                <w:sz w:val="20"/>
+                <w:szCs w:val="20"/>
+              </w:rPr>
+              <w:tab/>
+              <w:t>scene.getStylesheets().add(Main.class.getResource("login.css").toExternalForm());</w:t>
+            </w:r>
+          </w:p>
+          <w:p>
+            <w:pPr>
+              <w:spacing w:before="0" w:after="0"/>
+              <w:jc w:val="left"/>
+              <w:rPr>
+                <w:rStyle w:val="SubtleEmphasis"/>
+                <w:rFonts w:ascii="Courier New" w:hAnsi="Courier New" w:cs="Courier New"/>
+                <w:i w:val="0"/>
+                <w:iCs w:val="0"/>
+                <w:color w:val="auto"/>
+                <w:sz w:val="20"/>
+                <w:szCs w:val="20"/>
+              </w:rPr>
+            </w:pPr>
+            <w:r>
+              <w:rPr>
+                <w:rStyle w:val="SubtleEmphasis"/>
+                <w:rFonts w:ascii="Courier New" w:hAnsi="Courier New" w:cs="Courier New"/>
+                <w:i w:val="0"/>
+                <w:iCs w:val="0"/>
+                <w:color w:val="auto"/>
+                <w:sz w:val="20"/>
+                <w:szCs w:val="20"/>
+              </w:rPr>
+              <w:tab/>
+            </w:r>
+            <w:r>
+              <w:rPr>
+                <w:rStyle w:val="SubtleEmphasis"/>
+                <w:rFonts w:ascii="Courier New" w:hAnsi="Courier New" w:cs="Courier New"/>
+                <w:i w:val="0"/>
+                <w:iCs w:val="0"/>
+                <w:color w:val="auto"/>
+                <w:sz w:val="20"/>
+                <w:szCs w:val="20"/>
+              </w:rPr>
+              <w:tab/>
+            </w:r>
+            <w:r>
+              <w:rPr>
+                <w:rStyle w:val="SubtleEmphasis"/>
+                <w:rFonts w:ascii="Courier New" w:hAnsi="Courier New" w:cs="Courier New"/>
+                <w:i w:val="0"/>
+                <w:iCs w:val="0"/>
+                <w:color w:val="auto"/>
+                <w:sz w:val="20"/>
+                <w:szCs w:val="20"/>
+              </w:rPr>
+              <w:tab/>
+              <w:t>primaryStage.setScene(scene);</w:t>
+            </w:r>
+          </w:p>
+          <w:p>
+            <w:pPr>
+              <w:spacing w:before="0" w:after="0"/>
+              <w:jc w:val="left"/>
+              <w:rPr>
+                <w:rStyle w:val="SubtleEmphasis"/>
+                <w:rFonts w:ascii="Courier New" w:hAnsi="Courier New" w:cs="Courier New"/>
+                <w:i w:val="0"/>
+                <w:iCs w:val="0"/>
+                <w:color w:val="auto"/>
+                <w:sz w:val="20"/>
+                <w:szCs w:val="20"/>
+              </w:rPr>
+            </w:pPr>
+            <w:r>
+              <w:rPr>
+                <w:rStyle w:val="SubtleEmphasis"/>
+                <w:rFonts w:ascii="Courier New" w:hAnsi="Courier New" w:cs="Courier New"/>
+                <w:i w:val="0"/>
+                <w:iCs w:val="0"/>
+                <w:color w:val="auto"/>
+                <w:sz w:val="20"/>
+                <w:szCs w:val="20"/>
+              </w:rPr>
+              <w:tab/>
+            </w:r>
+            <w:r>
+              <w:rPr>
+                <w:rStyle w:val="SubtleEmphasis"/>
+                <w:rFonts w:ascii="Courier New" w:hAnsi="Courier New" w:cs="Courier New"/>
+                <w:i w:val="0"/>
+                <w:iCs w:val="0"/>
+                <w:color w:val="auto"/>
+                <w:sz w:val="20"/>
+                <w:szCs w:val="20"/>
+              </w:rPr>
+              <w:tab/>
+            </w:r>
+            <w:r>
+              <w:rPr>
+                <w:rStyle w:val="SubtleEmphasis"/>
+                <w:rFonts w:ascii="Courier New" w:hAnsi="Courier New" w:cs="Courier New"/>
+                <w:i w:val="0"/>
+                <w:iCs w:val="0"/>
+                <w:color w:val="auto"/>
+                <w:sz w:val="20"/>
+                <w:szCs w:val="20"/>
+              </w:rPr>
+              <w:tab/>
+              <w:t>primaryStage.setResizable(false);</w:t>
+            </w:r>
+          </w:p>
+          <w:p>
+            <w:pPr>
+              <w:spacing w:before="0" w:after="0"/>
+              <w:jc w:val="left"/>
+              <w:rPr>
+                <w:rStyle w:val="SubtleEmphasis"/>
+                <w:rFonts w:ascii="Courier New" w:hAnsi="Courier New" w:cs="Courier New"/>
+                <w:i w:val="0"/>
+                <w:iCs w:val="0"/>
+                <w:color w:val="auto"/>
+                <w:sz w:val="20"/>
+                <w:szCs w:val="20"/>
+              </w:rPr>
+            </w:pPr>
+            <w:r>
+              <w:rPr>
+                <w:rStyle w:val="SubtleEmphasis"/>
+                <w:rFonts w:ascii="Courier New" w:hAnsi="Courier New" w:cs="Courier New"/>
+                <w:i w:val="0"/>
+                <w:iCs w:val="0"/>
+                <w:color w:val="auto"/>
+                <w:sz w:val="20"/>
+                <w:szCs w:val="20"/>
+              </w:rPr>
+              <w:tab/>
+            </w:r>
+            <w:r>
+              <w:rPr>
+                <w:rStyle w:val="SubtleEmphasis"/>
+                <w:rFonts w:ascii="Courier New" w:hAnsi="Courier New" w:cs="Courier New"/>
+                <w:i w:val="0"/>
+                <w:iCs w:val="0"/>
+                <w:color w:val="auto"/>
+                <w:sz w:val="20"/>
+                <w:szCs w:val="20"/>
+              </w:rPr>
+              <w:tab/>
+            </w:r>
+            <w:r>
+              <w:rPr>
+                <w:rStyle w:val="SubtleEmphasis"/>
+                <w:rFonts w:ascii="Courier New" w:hAnsi="Courier New" w:cs="Courier New"/>
+                <w:i w:val="0"/>
+                <w:iCs w:val="0"/>
+                <w:color w:val="auto"/>
+                <w:sz w:val="20"/>
+                <w:szCs w:val="20"/>
+              </w:rPr>
+              <w:tab/>
+              <w:t>primaryStage.show();</w:t>
+            </w:r>
+          </w:p>
+          <w:p>
+            <w:pPr>
+              <w:spacing w:before="0" w:after="0"/>
+              <w:jc w:val="left"/>
+              <w:rPr>
+                <w:rStyle w:val="SubtleEmphasis"/>
+                <w:rFonts w:ascii="Courier New" w:hAnsi="Courier New" w:cs="Courier New"/>
+                <w:i w:val="0"/>
+                <w:iCs w:val="0"/>
+                <w:color w:val="auto"/>
+                <w:sz w:val="20"/>
+                <w:szCs w:val="20"/>
+              </w:rPr>
+            </w:pPr>
+            <w:r>
+              <w:rPr>
+                <w:rStyle w:val="SubtleEmphasis"/>
+                <w:rFonts w:ascii="Courier New" w:hAnsi="Courier New" w:cs="Courier New"/>
+                <w:i w:val="0"/>
+                <w:iCs w:val="0"/>
+                <w:color w:val="auto"/>
+                <w:sz w:val="20"/>
+                <w:szCs w:val="20"/>
+              </w:rPr>
+              <w:tab/>
+            </w:r>
+            <w:r>
+              <w:rPr>
+                <w:rStyle w:val="SubtleEmphasis"/>
+                <w:rFonts w:ascii="Courier New" w:hAnsi="Courier New" w:cs="Courier New"/>
+                <w:i w:val="0"/>
+                <w:iCs w:val="0"/>
+                <w:color w:val="auto"/>
+                <w:sz w:val="20"/>
+                <w:szCs w:val="20"/>
+              </w:rPr>
+              <w:tab/>
+              <w:t>} catch(Exception e) {</w:t>
+            </w:r>
+          </w:p>
+          <w:p>
+            <w:pPr>
+              <w:spacing w:before="0" w:after="0"/>
+              <w:jc w:val="left"/>
+              <w:rPr>
+                <w:rStyle w:val="SubtleEmphasis"/>
+                <w:rFonts w:ascii="Courier New" w:hAnsi="Courier New" w:cs="Courier New"/>
+                <w:i w:val="0"/>
+                <w:iCs w:val="0"/>
+                <w:color w:val="auto"/>
+                <w:sz w:val="20"/>
+                <w:szCs w:val="20"/>
+              </w:rPr>
+            </w:pPr>
+            <w:r>
+              <w:rPr>
+                <w:rStyle w:val="SubtleEmphasis"/>
+                <w:rFonts w:ascii="Courier New" w:hAnsi="Courier New" w:cs="Courier New"/>
+                <w:i w:val="0"/>
+                <w:iCs w:val="0"/>
+                <w:color w:val="auto"/>
+                <w:sz w:val="20"/>
+                <w:szCs w:val="20"/>
+              </w:rPr>
+              <w:tab/>
+            </w:r>
+            <w:r>
+              <w:rPr>
+                <w:rStyle w:val="SubtleEmphasis"/>
+                <w:rFonts w:ascii="Courier New" w:hAnsi="Courier New" w:cs="Courier New"/>
+                <w:i w:val="0"/>
+                <w:iCs w:val="0"/>
+                <w:color w:val="auto"/>
+                <w:sz w:val="20"/>
+                <w:szCs w:val="20"/>
+              </w:rPr>
+              <w:tab/>
+            </w:r>
+            <w:r>
+              <w:rPr>
+                <w:rStyle w:val="SubtleEmphasis"/>
+                <w:rFonts w:ascii="Courier New" w:hAnsi="Courier New" w:cs="Courier New"/>
+                <w:i w:val="0"/>
+                <w:iCs w:val="0"/>
+                <w:color w:val="auto"/>
+                <w:sz w:val="20"/>
+                <w:szCs w:val="20"/>
+              </w:rPr>
+              <w:tab/>
+              <w:t>e.printStackTrace();</w:t>
+            </w:r>
+          </w:p>
+          <w:p>
+            <w:pPr>
+              <w:spacing w:before="0" w:after="0"/>
+              <w:jc w:val="left"/>
+              <w:rPr>
+                <w:rStyle w:val="SubtleEmphasis"/>
+                <w:rFonts w:ascii="Courier New" w:hAnsi="Courier New" w:cs="Courier New"/>
+                <w:i w:val="0"/>
+                <w:iCs w:val="0"/>
+                <w:color w:val="auto"/>
+                <w:sz w:val="20"/>
+                <w:szCs w:val="20"/>
+              </w:rPr>
+            </w:pPr>
+            <w:r>
+              <w:rPr>
+                <w:rStyle w:val="SubtleEmphasis"/>
+                <w:rFonts w:ascii="Courier New" w:hAnsi="Courier New" w:cs="Courier New"/>
+                <w:i w:val="0"/>
+                <w:iCs w:val="0"/>
+                <w:color w:val="auto"/>
+                <w:sz w:val="20"/>
+                <w:szCs w:val="20"/>
+              </w:rPr>
+              <w:tab/>
+            </w:r>
+            <w:r>
+              <w:rPr>
+                <w:rStyle w:val="SubtleEmphasis"/>
+                <w:rFonts w:ascii="Courier New" w:hAnsi="Courier New" w:cs="Courier New"/>
+                <w:i w:val="0"/>
+                <w:iCs w:val="0"/>
+                <w:color w:val="auto"/>
+                <w:sz w:val="20"/>
+                <w:szCs w:val="20"/>
+              </w:rPr>
+              <w:tab/>
+              <w:t>}</w:t>
+            </w:r>
+          </w:p>
+          <w:p>
+            <w:pPr>
+              <w:spacing w:before="0" w:after="0"/>
+              <w:jc w:val="left"/>
+              <w:rPr>
+                <w:rStyle w:val="SubtleEmphasis"/>
+                <w:rFonts w:ascii="Courier New" w:hAnsi="Courier New" w:cs="Courier New"/>
+                <w:i w:val="0"/>
+                <w:iCs w:val="0"/>
+                <w:color w:val="auto"/>
+                <w:sz w:val="20"/>
+                <w:szCs w:val="20"/>
+              </w:rPr>
+            </w:pPr>
+            <w:r>
+              <w:rPr>
+                <w:rStyle w:val="SubtleEmphasis"/>
+                <w:rFonts w:ascii="Courier New" w:hAnsi="Courier New" w:cs="Courier New"/>
+                <w:i w:val="0"/>
+                <w:iCs w:val="0"/>
+                <w:color w:val="auto"/>
+                <w:sz w:val="20"/>
+                <w:szCs w:val="20"/>
+              </w:rPr>
+              <w:tab/>
+              <w:t>}</w:t>
+            </w:r>
+          </w:p>
+          <w:p>
+            <w:pPr>
+              <w:spacing w:before="0" w:after="0"/>
+              <w:jc w:val="left"/>
+              <w:rPr>
+                <w:rStyle w:val="SubtleEmphasis"/>
+                <w:rFonts w:ascii="Courier New" w:hAnsi="Courier New" w:cs="Courier New"/>
+                <w:i w:val="0"/>
+                <w:iCs w:val="0"/>
+                <w:color w:val="auto"/>
+                <w:sz w:val="20"/>
+                <w:szCs w:val="20"/>
+              </w:rPr>
+            </w:pPr>
+            <w:r>
+              <w:rPr>
+                <w:rStyle w:val="SubtleEmphasis"/>
+                <w:rFonts w:ascii="Courier New" w:hAnsi="Courier New" w:cs="Courier New"/>
+                <w:i w:val="0"/>
+                <w:iCs w:val="0"/>
+                <w:color w:val="auto"/>
+                <w:sz w:val="20"/>
+                <w:szCs w:val="20"/>
+              </w:rPr>
+              <w:tab/>
+              <w:t>public static void main(String[] args) {</w:t>
+            </w:r>
+          </w:p>
+          <w:p>
+            <w:pPr>
+              <w:spacing w:before="0" w:after="0"/>
+              <w:jc w:val="left"/>
+              <w:rPr>
+                <w:rStyle w:val="SubtleEmphasis"/>
+                <w:rFonts w:ascii="Courier New" w:hAnsi="Courier New" w:cs="Courier New"/>
+                <w:i w:val="0"/>
+                <w:iCs w:val="0"/>
+                <w:color w:val="auto"/>
+                <w:sz w:val="20"/>
+                <w:szCs w:val="20"/>
+              </w:rPr>
+            </w:pPr>
+            <w:r>
+              <w:rPr>
+                <w:rStyle w:val="SubtleEmphasis"/>
+                <w:rFonts w:ascii="Courier New" w:hAnsi="Courier New" w:cs="Courier New"/>
+                <w:i w:val="0"/>
+                <w:iCs w:val="0"/>
+                <w:color w:val="auto"/>
+                <w:sz w:val="20"/>
+                <w:szCs w:val="20"/>
+              </w:rPr>
+              <w:tab/>
+            </w:r>
+            <w:r>
+              <w:rPr>
+                <w:rStyle w:val="SubtleEmphasis"/>
+                <w:rFonts w:ascii="Courier New" w:hAnsi="Courier New" w:cs="Courier New"/>
+                <w:i w:val="0"/>
+                <w:iCs w:val="0"/>
+                <w:color w:val="auto"/>
+                <w:sz w:val="20"/>
+                <w:szCs w:val="20"/>
+              </w:rPr>
+              <w:tab/>
+              <w:t>launch(args);</w:t>
+            </w:r>
+          </w:p>
+          <w:p>
+            <w:pPr>
+              <w:spacing w:before="0" w:after="0"/>
+              <w:jc w:val="left"/>
+              <w:rPr>
+                <w:rStyle w:val="SubtleEmphasis"/>
+                <w:rFonts w:ascii="Courier New" w:hAnsi="Courier New" w:cs="Courier New"/>
+                <w:i w:val="0"/>
+                <w:iCs w:val="0"/>
+                <w:color w:val="auto"/>
+                <w:sz w:val="20"/>
+                <w:szCs w:val="20"/>
+              </w:rPr>
+            </w:pPr>
+            <w:r>
+              <w:rPr>
+                <w:rStyle w:val="SubtleEmphasis"/>
+                <w:rFonts w:ascii="Courier New" w:hAnsi="Courier New" w:cs="Courier New"/>
+                <w:i w:val="0"/>
+                <w:iCs w:val="0"/>
+                <w:color w:val="auto"/>
+                <w:sz w:val="20"/>
+                <w:szCs w:val="20"/>
+              </w:rPr>
+              <w:tab/>
+              <w:t>}</w:t>
+            </w:r>
+          </w:p>
+          <w:p>
+            <w:pPr>
+              <w:spacing w:before="0" w:after="0"/>
+              <w:jc w:val="left"/>
+              <w:rPr>
+                <w:rStyle w:val="SubtleEmphasis"/>
+                <w:rFonts w:cs="Arial"/>
+                <w:i w:val="0"/>
+                <w:iCs w:val="0"/>
+                <w:color w:val="auto"/>
+                <w:szCs w:val="22"/>
+              </w:rPr>
+            </w:pPr>
+            <w:r>
+              <w:rPr>
+                <w:rStyle w:val="SubtleEmphasis"/>
+                <w:rFonts w:ascii="Courier New" w:hAnsi="Courier New" w:cs="Courier New"/>
+                <w:i w:val="0"/>
+                <w:iCs w:val="0"/>
+                <w:color w:val="auto"/>
+                <w:sz w:val="20"/>
+                <w:szCs w:val="20"/>
+              </w:rPr>
+              <w:t>}</w:t>
+            </w:r>
+          </w:p>
+        </w:tc>
+      </w:tr>
+    </w:tbl>
+    <w:p>
+      <w:pPr>
+        <w:jc w:val="center"/>
+        <w:rPr>
+          <w:rStyle w:val="SubtleEmphasis"/>
+          <w:rFonts w:cs="Arial"/>
+          <w:i w:val="0"/>
+          <w:iCs w:val="0"/>
+          <w:color w:val="auto"/>
+          <w:sz w:val="20"/>
+          <w:szCs w:val="20"/>
+        </w:rPr>
+      </w:pPr>
+      <w:r>
+        <w:rPr>
+          <w:rStyle w:val="SubtleEmphasis"/>
+          <w:rFonts w:cs="Arial"/>
+          <w:i w:val="0"/>
+          <w:iCs w:val="0"/>
+          <w:color w:val="auto"/>
+          <w:sz w:val="20"/>
+          <w:szCs w:val="20"/>
+        </w:rPr>
+        <w:lastRenderedPageBreak/>
+        <w:t>Kod 3.1: Postavljanje pozornice,scene i čvorova u projektu</w:t>
+      </w:r>
+    </w:p>
+    <w:p>
+      <w:pPr>
+        <w:rPr>
+          <w:rStyle w:val="SubtleEmphasis"/>
+          <w:rFonts w:cs="Arial"/>
+          <w:i w:val="0"/>
+          <w:iCs w:val="0"/>
+          <w:color w:val="auto"/>
+          <w:szCs w:val="22"/>
+        </w:rPr>
+      </w:pPr>
+      <w:r>
+        <w:rPr>
+          <w:rStyle w:val="SubtleEmphasis"/>
+          <w:rFonts w:cs="Arial"/>
+          <w:i w:val="0"/>
+          <w:iCs w:val="0"/>
+          <w:color w:val="auto"/>
+          <w:szCs w:val="22"/>
+        </w:rPr>
+        <w:t xml:space="preserve">U prikazanom kodu predstavljen je način postavljanja pozornice,scene i čvorova u projektu oko kojeg je baziran ovaj rad. </w:t>
+      </w:r>
+      <w:r>
+        <w:rPr>
+          <w:rStyle w:val="SubtleEmphasis"/>
+          <w:rFonts w:ascii="Courier New" w:hAnsi="Courier New" w:cs="Courier New"/>
+          <w:i w:val="0"/>
+          <w:iCs w:val="0"/>
+          <w:color w:val="auto"/>
+          <w:sz w:val="20"/>
+          <w:szCs w:val="20"/>
+        </w:rPr>
+        <w:t>public void start(Stage primaryStage)</w:t>
+      </w:r>
+      <w:r>
+        <w:rPr>
+          <w:rStyle w:val="SubtleEmphasis"/>
+          <w:rFonts w:ascii="Courier New" w:hAnsi="Courier New" w:cs="Courier New"/>
+          <w:i w:val="0"/>
+          <w:iCs w:val="0"/>
+          <w:color w:val="auto"/>
+          <w:sz w:val="20"/>
+          <w:szCs w:val="20"/>
+        </w:rPr>
+        <w:t xml:space="preserve"> </w:t>
+      </w:r>
+      <w:r>
+        <w:rPr>
+          <w:rStyle w:val="SubtleEmphasis"/>
+          <w:rFonts w:cs="Arial"/>
+          <w:i w:val="0"/>
+          <w:iCs w:val="0"/>
+          <w:color w:val="auto"/>
+          <w:szCs w:val="22"/>
+        </w:rPr>
+        <w:t>je nadjačana metoda koja se prva pokreće prilikom paljenja aplikacije i u njoj se poziva početna pozornica i scena.</w:t>
+      </w:r>
+    </w:p>
+    <w:p>
+      <w:pPr>
+        <w:rPr>
+          <w:rStyle w:val="SubtleEmphasis"/>
+          <w:rFonts w:cs="Arial"/>
+          <w:i w:val="0"/>
+          <w:iCs w:val="0"/>
+          <w:color w:val="auto"/>
+          <w:szCs w:val="22"/>
+        </w:rPr>
+      </w:pPr>
+      <w:r>
+        <w:rPr>
+          <w:rStyle w:val="SubtleEmphasis"/>
+          <w:rFonts w:cs="Arial"/>
+          <w:i w:val="0"/>
+          <w:iCs w:val="0"/>
+          <w:color w:val="auto"/>
+          <w:szCs w:val="22"/>
+        </w:rPr>
+        <w:t>U dijelu koda:</w:t>
+      </w:r>
+    </w:p>
+    <w:p>
+      <w:pPr>
+        <w:spacing w:before="0" w:after="0"/>
+        <w:ind w:left="1440"/>
+        <w:jc w:val="left"/>
+        <w:rPr>
+          <w:rStyle w:val="SubtleEmphasis"/>
+          <w:rFonts w:ascii="Courier New" w:hAnsi="Courier New" w:cs="Courier New"/>
+          <w:i w:val="0"/>
+          <w:iCs w:val="0"/>
+          <w:color w:val="auto"/>
+          <w:sz w:val="20"/>
+          <w:szCs w:val="20"/>
+        </w:rPr>
+      </w:pPr>
+      <w:r>
+        <w:rPr>
+          <w:rStyle w:val="SubtleEmphasis"/>
+          <w:rFonts w:ascii="Courier New" w:hAnsi="Courier New" w:cs="Courier New"/>
+          <w:i w:val="0"/>
+          <w:iCs w:val="0"/>
+          <w:color w:val="auto"/>
+          <w:sz w:val="20"/>
+          <w:szCs w:val="20"/>
+        </w:rPr>
+        <w:t>Parent root = FXMLLoader.load(getClass().getResource(“/application/Login.fxml“)</w:t>
+      </w:r>
+    </w:p>
+    <w:p>
+      <w:pPr>
+        <w:spacing w:before="0" w:after="0"/>
+        <w:ind w:left="1440"/>
+        <w:jc w:val="left"/>
+        <w:rPr>
+          <w:rStyle w:val="SubtleEmphasis"/>
+          <w:rFonts w:ascii="Courier New" w:hAnsi="Courier New" w:cs="Courier New"/>
+          <w:i w:val="0"/>
+          <w:iCs w:val="0"/>
+          <w:color w:val="auto"/>
+          <w:sz w:val="20"/>
+          <w:szCs w:val="20"/>
+        </w:rPr>
+      </w:pPr>
+      <w:r>
+        <w:rPr>
+          <w:rStyle w:val="SubtleEmphasis"/>
+          <w:rFonts w:ascii="Courier New" w:hAnsi="Courier New" w:cs="Courier New"/>
+          <w:i w:val="0"/>
+          <w:iCs w:val="0"/>
+          <w:color w:val="auto"/>
+          <w:sz w:val="20"/>
+          <w:szCs w:val="20"/>
+        </w:rPr>
+        <w:t>Scene scene = new Scene(root);</w:t>
+      </w:r>
+    </w:p>
+    <w:p>
+      <w:pPr>
+        <w:spacing w:before="0" w:after="0"/>
+        <w:ind w:left="1440"/>
+        <w:jc w:val="left"/>
+        <w:rPr>
+          <w:rStyle w:val="SubtleEmphasis"/>
+          <w:rFonts w:ascii="Courier New" w:hAnsi="Courier New" w:cs="Courier New"/>
+          <w:i w:val="0"/>
+          <w:iCs w:val="0"/>
+          <w:color w:val="auto"/>
+          <w:sz w:val="20"/>
+          <w:szCs w:val="20"/>
+        </w:rPr>
+      </w:pPr>
+      <w:r>
+        <w:rPr>
+          <w:rStyle w:val="SubtleEmphasis"/>
+          <w:rFonts w:ascii="Courier New" w:hAnsi="Courier New" w:cs="Courier New"/>
+          <w:i w:val="0"/>
+          <w:iCs w:val="0"/>
+          <w:color w:val="auto"/>
+          <w:sz w:val="20"/>
+          <w:szCs w:val="20"/>
+        </w:rPr>
+        <w:t>scene.getStylesheets().add(Main.class.getResource("login.css").toExternalForm());</w:t>
+      </w:r>
+    </w:p>
+    <w:p>
+      <w:pPr>
+        <w:spacing w:before="0" w:after="0"/>
+        <w:ind w:left="1440"/>
+        <w:jc w:val="left"/>
+        <w:rPr>
+          <w:rStyle w:val="SubtleEmphasis"/>
+          <w:rFonts w:ascii="Courier New" w:hAnsi="Courier New" w:cs="Courier New"/>
+          <w:i w:val="0"/>
+          <w:iCs w:val="0"/>
+          <w:color w:val="auto"/>
+          <w:sz w:val="20"/>
+          <w:szCs w:val="20"/>
+        </w:rPr>
+      </w:pPr>
+      <w:r>
+        <w:rPr>
+          <w:rStyle w:val="SubtleEmphasis"/>
+          <w:rFonts w:ascii="Courier New" w:hAnsi="Courier New" w:cs="Courier New"/>
+          <w:i w:val="0"/>
+          <w:iCs w:val="0"/>
+          <w:color w:val="auto"/>
+          <w:sz w:val="20"/>
+          <w:szCs w:val="20"/>
+        </w:rPr>
+        <w:t>primaryStage.setScene(scene);</w:t>
+      </w:r>
+    </w:p>
+    <w:p>
+      <w:pPr>
+        <w:spacing w:before="0" w:after="0"/>
+        <w:ind w:left="1440"/>
+        <w:jc w:val="left"/>
+        <w:rPr>
+          <w:rStyle w:val="SubtleEmphasis"/>
+          <w:rFonts w:ascii="Courier New" w:hAnsi="Courier New" w:cs="Courier New"/>
+          <w:i w:val="0"/>
+          <w:iCs w:val="0"/>
+          <w:color w:val="auto"/>
+          <w:sz w:val="20"/>
+          <w:szCs w:val="20"/>
+        </w:rPr>
+      </w:pPr>
+      <w:r>
+        <w:rPr>
+          <w:rStyle w:val="SubtleEmphasis"/>
+          <w:rFonts w:ascii="Courier New" w:hAnsi="Courier New" w:cs="Courier New"/>
+          <w:i w:val="0"/>
+          <w:iCs w:val="0"/>
+          <w:color w:val="auto"/>
+          <w:sz w:val="20"/>
+          <w:szCs w:val="20"/>
+        </w:rPr>
+        <w:t>primaryStage.setResizable(false);</w:t>
+      </w:r>
+    </w:p>
+    <w:p>
+      <w:pPr>
+        <w:spacing w:before="0" w:after="0"/>
+        <w:ind w:left="1440"/>
+        <w:jc w:val="left"/>
+        <w:rPr>
+          <w:rStyle w:val="SubtleEmphasis"/>
+          <w:rFonts w:ascii="Courier New" w:hAnsi="Courier New" w:cs="Courier New"/>
+          <w:i w:val="0"/>
+          <w:iCs w:val="0"/>
+          <w:color w:val="auto"/>
+          <w:sz w:val="20"/>
+          <w:szCs w:val="20"/>
+        </w:rPr>
+      </w:pPr>
+      <w:r>
+        <w:rPr>
+          <w:rStyle w:val="SubtleEmphasis"/>
+          <w:rFonts w:ascii="Courier New" w:hAnsi="Courier New" w:cs="Courier New"/>
+          <w:i w:val="0"/>
+          <w:iCs w:val="0"/>
+          <w:color w:val="auto"/>
+          <w:sz w:val="20"/>
+          <w:szCs w:val="20"/>
+        </w:rPr>
+        <w:t>primaryStage.show();</w:t>
+      </w:r>
+    </w:p>
+    <w:p>
+      <w:pPr>
+        <w:spacing w:before="0" w:after="0"/>
+        <w:ind w:left="1440"/>
+        <w:jc w:val="left"/>
+        <w:rPr>
+          <w:rStyle w:val="SubtleEmphasis"/>
+          <w:rFonts w:ascii="Courier New" w:hAnsi="Courier New" w:cs="Courier New"/>
+          <w:i w:val="0"/>
+          <w:iCs w:val="0"/>
+          <w:color w:val="auto"/>
+          <w:sz w:val="20"/>
+          <w:szCs w:val="20"/>
+        </w:rPr>
+      </w:pPr>
+      <w:r>
+        <w:rPr>
+          <w:rStyle w:val="SubtleEmphasis"/>
+          <w:rFonts w:ascii="Courier New" w:hAnsi="Courier New" w:cs="Courier New"/>
+          <w:i w:val="0"/>
+          <w:iCs w:val="0"/>
+          <w:color w:val="auto"/>
+          <w:sz w:val="20"/>
+          <w:szCs w:val="20"/>
+        </w:rPr>
+        <w:t>}</w:t>
+      </w:r>
+    </w:p>
+    <w:p>
+      <w:pPr>
+        <w:jc w:val="left"/>
+        <w:rPr>
+          <w:rStyle w:val="SubtleEmphasis"/>
+          <w:rFonts w:cs="Arial"/>
+          <w:i w:val="0"/>
+          <w:iCs w:val="0"/>
+          <w:color w:val="auto"/>
+          <w:szCs w:val="20"/>
+        </w:rPr>
+      </w:pPr>
+      <w:r>
+        <w:rPr>
+          <w:rStyle w:val="SubtleEmphasis"/>
+          <w:rFonts w:ascii="Courier New" w:hAnsi="Courier New" w:cs="Courier New"/>
+          <w:i w:val="0"/>
+          <w:iCs w:val="0"/>
+          <w:color w:val="auto"/>
+          <w:sz w:val="20"/>
+          <w:szCs w:val="20"/>
+        </w:rPr>
+        <w:t>Parent root</w:t>
+      </w:r>
+      <w:r>
+        <w:rPr>
+          <w:rStyle w:val="SubtleEmphasis"/>
+          <w:rFonts w:ascii="Courier New" w:hAnsi="Courier New" w:cs="Courier New"/>
+          <w:i w:val="0"/>
+          <w:iCs w:val="0"/>
+          <w:color w:val="auto"/>
+          <w:sz w:val="20"/>
+          <w:szCs w:val="20"/>
+        </w:rPr>
+        <w:t xml:space="preserve"> </w:t>
+      </w:r>
+      <w:r>
+        <w:rPr>
+          <w:rStyle w:val="SubtleEmphasis"/>
+          <w:rFonts w:cs="Arial"/>
+          <w:i w:val="0"/>
+          <w:iCs w:val="0"/>
+          <w:color w:val="auto"/>
+          <w:szCs w:val="20"/>
+        </w:rPr>
+        <w:t xml:space="preserve">je klasa koja učitava FXML datoteku koja se nalazi u paketu </w:t>
+      </w:r>
+      <w:r>
+        <w:rPr>
+          <w:rStyle w:val="SubtleEmphasis"/>
+          <w:rFonts w:ascii="Courier New" w:hAnsi="Courier New" w:cs="Courier New"/>
+          <w:i w:val="0"/>
+          <w:iCs w:val="0"/>
+          <w:color w:val="auto"/>
+          <w:sz w:val="20"/>
+          <w:szCs w:val="20"/>
+        </w:rPr>
+        <w:t>application</w:t>
+      </w:r>
+      <w:r>
+        <w:rPr>
+          <w:rStyle w:val="SubtleEmphasis"/>
+          <w:rFonts w:ascii="Courier New" w:hAnsi="Courier New" w:cs="Courier New"/>
+          <w:i w:val="0"/>
+          <w:iCs w:val="0"/>
+          <w:color w:val="auto"/>
+          <w:sz w:val="20"/>
+          <w:szCs w:val="20"/>
+        </w:rPr>
+        <w:t xml:space="preserve"> </w:t>
+      </w:r>
+      <w:r>
+        <w:rPr>
+          <w:rStyle w:val="SubtleEmphasis"/>
+          <w:rFonts w:cs="Arial"/>
+          <w:i w:val="0"/>
+          <w:iCs w:val="0"/>
+          <w:color w:val="auto"/>
+          <w:szCs w:val="20"/>
+        </w:rPr>
+        <w:t xml:space="preserve">i koja služi da se postavi na scenu </w:t>
+      </w:r>
+      <w:r>
+        <w:rPr>
+          <w:rStyle w:val="SubtleEmphasis"/>
+          <w:rFonts w:ascii="Courier New" w:hAnsi="Courier New" w:cs="Courier New"/>
+          <w:i w:val="0"/>
+          <w:iCs w:val="0"/>
+          <w:color w:val="auto"/>
+          <w:sz w:val="20"/>
+          <w:szCs w:val="20"/>
+        </w:rPr>
+        <w:t>Scene scene = new Scene(root);</w:t>
+      </w:r>
+      <w:r>
+        <w:rPr>
+          <w:rStyle w:val="SubtleEmphasis"/>
+          <w:rFonts w:cs="Arial"/>
+          <w:i w:val="0"/>
+          <w:iCs w:val="0"/>
+          <w:color w:val="auto"/>
+          <w:szCs w:val="22"/>
+        </w:rPr>
+        <w:t>.</w:t>
+      </w:r>
+      <w:r>
+        <w:rPr>
+          <w:rStyle w:val="SubtleEmphasis"/>
+          <w:rFonts w:cs="Arial"/>
+          <w:i w:val="0"/>
+          <w:iCs w:val="0"/>
+          <w:color w:val="auto"/>
+          <w:szCs w:val="22"/>
+        </w:rPr>
+        <w:t xml:space="preserve"> FXML datoteka sadrži sve elemente koji će biti prikazani na sceni. Sceni se dodaje </w:t>
+      </w:r>
+      <w:r>
+        <w:rPr>
+          <w:rStyle w:val="SubtleEmphasis"/>
+          <w:rFonts w:cs="Arial"/>
+          <w:iCs w:val="0"/>
+          <w:color w:val="auto"/>
+          <w:szCs w:val="22"/>
+        </w:rPr>
+        <w:t>CSS</w:t>
+      </w:r>
+      <w:r>
+        <w:rPr>
+          <w:rStyle w:val="SubtleEmphasis"/>
+          <w:rFonts w:cs="Arial"/>
+          <w:iCs w:val="0"/>
+          <w:color w:val="auto"/>
+          <w:szCs w:val="22"/>
+        </w:rPr>
+        <w:t xml:space="preserve"> </w:t>
+      </w:r>
+      <w:r>
+        <w:rPr>
+          <w:rStyle w:val="SubtleEmphasis"/>
+          <w:rFonts w:cs="Arial"/>
+          <w:i w:val="0"/>
+          <w:iCs w:val="0"/>
+          <w:color w:val="auto"/>
+          <w:szCs w:val="22"/>
+        </w:rPr>
+        <w:t xml:space="preserve">dizajn metodom </w:t>
+      </w:r>
+      <w:r>
+        <w:rPr>
+          <w:rStyle w:val="SubtleEmphasis"/>
+          <w:rFonts w:ascii="Courier New" w:hAnsi="Courier New" w:cs="Courier New"/>
+          <w:i w:val="0"/>
+          <w:iCs w:val="0"/>
+          <w:color w:val="auto"/>
+          <w:sz w:val="20"/>
+          <w:szCs w:val="20"/>
+        </w:rPr>
+        <w:lastRenderedPageBreak/>
+        <w:t>.getStylesheets().add(</w:t>
+      </w:r>
+      <w:r>
+        <w:rPr>
+          <w:rStyle w:val="SubtleEmphasis"/>
+          <w:rFonts w:ascii="Courier New" w:hAnsi="Courier New" w:cs="Courier New"/>
+          <w:i w:val="0"/>
+          <w:iCs w:val="0"/>
+          <w:color w:val="auto"/>
+          <w:sz w:val="20"/>
+          <w:szCs w:val="20"/>
+        </w:rPr>
+        <w:t>)</w:t>
+      </w:r>
+      <w:r>
+        <w:rPr>
+          <w:rStyle w:val="SubtleEmphasis"/>
+          <w:rFonts w:cs="Arial"/>
+          <w:i w:val="0"/>
+          <w:iCs w:val="0"/>
+          <w:color w:val="auto"/>
+          <w:szCs w:val="20"/>
+        </w:rPr>
+        <w:t xml:space="preserve">. Zatim je tu scenu potrebno postaviti koristeći metodu na pozornici </w:t>
+      </w:r>
+      <w:r>
+        <w:rPr>
+          <w:rStyle w:val="SubtleEmphasis"/>
+          <w:rFonts w:ascii="Courier New" w:hAnsi="Courier New" w:cs="Courier New"/>
+          <w:i w:val="0"/>
+          <w:iCs w:val="0"/>
+          <w:color w:val="auto"/>
+          <w:sz w:val="20"/>
+          <w:szCs w:val="20"/>
+        </w:rPr>
+        <w:t>primaryStage.setScene(scene)</w:t>
+      </w:r>
+      <w:r>
+        <w:rPr>
+          <w:rStyle w:val="SubtleEmphasis"/>
+          <w:rFonts w:ascii="Courier New" w:hAnsi="Courier New" w:cs="Courier New"/>
+          <w:i w:val="0"/>
+          <w:iCs w:val="0"/>
+          <w:color w:val="auto"/>
+          <w:sz w:val="20"/>
+          <w:szCs w:val="20"/>
+        </w:rPr>
+        <w:t xml:space="preserve">. </w:t>
+      </w:r>
+      <w:r>
+        <w:rPr>
+          <w:rStyle w:val="SubtleEmphasis"/>
+          <w:rFonts w:cs="Arial"/>
+          <w:i w:val="0"/>
+          <w:iCs w:val="0"/>
+          <w:color w:val="auto"/>
+          <w:szCs w:val="22"/>
+        </w:rPr>
+        <w:t xml:space="preserve">Kada se scena postavi ona se mora i prikazati metodom </w:t>
+      </w:r>
+      <w:r>
+        <w:rPr>
+          <w:rStyle w:val="SubtleEmphasis"/>
+          <w:rFonts w:ascii="Courier New" w:hAnsi="Courier New" w:cs="Courier New"/>
+          <w:i w:val="0"/>
+          <w:iCs w:val="0"/>
+          <w:color w:val="auto"/>
+          <w:sz w:val="20"/>
+          <w:szCs w:val="20"/>
+        </w:rPr>
+        <w:t>.show()</w:t>
+      </w:r>
+      <w:r>
+        <w:rPr>
+          <w:rStyle w:val="SubtleEmphasis"/>
+          <w:rFonts w:cs="Arial"/>
+          <w:i w:val="0"/>
+          <w:iCs w:val="0"/>
+          <w:color w:val="auto"/>
+          <w:szCs w:val="20"/>
+        </w:rPr>
+        <w:t>.</w:t>
+      </w:r>
+      <w:r>
+        <w:rPr>
+          <w:rStyle w:val="SubtleEmphasis"/>
+          <w:rFonts w:cs="Arial"/>
+          <w:i w:val="0"/>
+          <w:iCs w:val="0"/>
+          <w:color w:val="auto"/>
+          <w:szCs w:val="20"/>
+        </w:rPr>
+        <w:t xml:space="preserve"> Metoda </w:t>
+      </w:r>
+      <w:r>
+        <w:rPr>
+          <w:rStyle w:val="SubtleEmphasis"/>
+          <w:rFonts w:ascii="Courier New" w:hAnsi="Courier New" w:cs="Courier New"/>
+          <w:i w:val="0"/>
+          <w:iCs w:val="0"/>
+          <w:color w:val="auto"/>
+          <w:sz w:val="20"/>
+          <w:szCs w:val="20"/>
+        </w:rPr>
+        <w:t>.setResizable(false)</w:t>
+      </w:r>
+      <w:r>
+        <w:rPr>
+          <w:rStyle w:val="SubtleEmphasis"/>
+          <w:rFonts w:cs="Arial"/>
+          <w:i w:val="0"/>
+          <w:iCs w:val="0"/>
+          <w:color w:val="auto"/>
+          <w:szCs w:val="20"/>
+        </w:rPr>
+        <w:t xml:space="preserve"> onemogućuje korisniku da proizvoljno razvlači ili smanjuje prozorčić pozornice kako bi elementi koji će biti prikazani na sceni ostali pozicionirani onakvim kakvi su postavljeni u FXML datoteci,te duljina i širina pozornice također ovisi o FXML datoteci.</w:t>
+      </w:r>
+    </w:p>
+    <w:p>
+      <w:pPr>
+        <w:ind w:left="720" w:hanging="720"/>
+        <w:jc w:val="left"/>
+        <w:rPr>
+          <w:rStyle w:val="SubtleEmphasis"/>
+          <w:rFonts w:cs="Arial"/>
+          <w:i w:val="0"/>
+          <w:iCs w:val="0"/>
+          <w:color w:val="auto"/>
+          <w:szCs w:val="20"/>
+        </w:rPr>
+      </w:pPr>
+      <w:r>
+        <w:rPr>
+          <w:rStyle w:val="SubtleEmphasis"/>
+          <w:rFonts w:cs="Arial"/>
+          <w:b/>
+          <w:i w:val="0"/>
+          <w:iCs w:val="0"/>
+          <w:color w:val="auto"/>
+          <w:sz w:val="24"/>
+        </w:rPr>
+        <w:t>3.2</w:t>
+      </w:r>
+      <w:r>
+        <w:rPr>
+          <w:rStyle w:val="SubtleEmphasis"/>
+          <w:rFonts w:cs="Arial"/>
+          <w:b/>
+          <w:i w:val="0"/>
+          <w:iCs w:val="0"/>
+          <w:color w:val="auto"/>
+          <w:sz w:val="24"/>
+        </w:rPr>
+        <w:tab/>
+      </w:r>
+      <w:r>
+        <w:rPr>
+          <w:rStyle w:val="SubtleEmphasis"/>
+          <w:rFonts w:cs="Arial"/>
+          <w:b/>
+          <w:i w:val="0"/>
+          <w:iCs w:val="0"/>
+          <w:color w:val="auto"/>
+          <w:sz w:val="24"/>
+        </w:rPr>
+        <w:t>FXML</w:t>
+      </w:r>
+      <w:r>
+        <w:rPr>
+          <w:rStyle w:val="SubtleEmphasis"/>
+          <w:rFonts w:cs="Arial"/>
+          <w:b/>
+          <w:i w:val="0"/>
+          <w:iCs w:val="0"/>
+          <w:color w:val="auto"/>
+          <w:sz w:val="24"/>
+        </w:rPr>
+        <w:tab/>
+      </w:r>
+    </w:p>
+    <w:p>
+      <w:pPr>
+        <w:spacing w:before="0" w:after="0"/>
+        <w:jc w:val="left"/>
+        <w:rPr>
+          <w:rStyle w:val="SubtleEmphasis"/>
+          <w:rFonts w:cs="Arial"/>
+          <w:i w:val="0"/>
+          <w:iCs w:val="0"/>
+          <w:color w:val="auto"/>
+          <w:szCs w:val="22"/>
+        </w:rPr>
+      </w:pPr>
+    </w:p>
+    <w:p>
+      <w:pPr>
+        <w:rPr>
+          <w:rStyle w:val="SubtleEmphasis"/>
+          <w:rFonts w:cs="Arial"/>
+          <w:i w:val="0"/>
+          <w:iCs w:val="0"/>
+          <w:color w:val="auto"/>
+          <w:szCs w:val="22"/>
+        </w:rPr>
+      </w:pPr>
       <w:bookmarkStart w:id="0" w:name="_GoBack"/>
       <w:bookmarkEnd w:id="0"/>
-    </w:p>
-    <w:p>
-      <w:pPr>
-        <w:pStyle w:val="ListParagraph"/>
-        <w:rPr>
-          <w:rStyle w:val="SubtleEmphasis"/>
-          <w:rFonts w:cs="Arial"/>
-          <w:i w:val="0"/>
-          <w:iCs w:val="0"/>
-          <w:color w:val="auto"/>
-          <w:szCs w:val="22"/>
-        </w:rPr>
-      </w:pPr>
     </w:p>
     <w:sectPr>
       <w:pgSz w:w="12240" w:h="15840"/>
@@ -4658,7 +5985,7 @@
   <w:abstractNum w:abstractNumId="3">
     <w:nsid w:val="5B300CAB"/>
     <w:multiLevelType w:val="hybridMultilevel"/>
-    <w:tmpl w:val="4EC6663C"/>
+    <w:tmpl w:val="E98AED02"/>
     <w:lvl w:ilvl="0" w:tplc="04090001">
       <w:start w:val="1"/>
       <w:numFmt w:val="bullet"/>
@@ -5299,6 +6626,32 @@
       <w:szCs w:val="18"/>
     </w:rPr>
   </w:style>
+  <w:style w:type="table" w:styleId="TableGrid">
+    <w:name w:val="Table Grid"/>
+    <w:basedOn w:val="TableNormal"/>
+    <w:uiPriority w:val="59"/>
+    <w:rsid w:val="00D502DA"/>
+    <w:pPr>
+      <w:spacing w:after="0" w:line="240" w:lineRule="auto"/>
+    </w:pPr>
+    <w:tblPr>
+      <w:tblInd w:w="0" w:type="dxa"/>
+      <w:tblBorders>
+        <w:top w:val="single" w:sz="4" w:space="0" w:color="auto"/>
+        <w:left w:val="single" w:sz="4" w:space="0" w:color="auto"/>
+        <w:bottom w:val="single" w:sz="4" w:space="0" w:color="auto"/>
+        <w:right w:val="single" w:sz="4" w:space="0" w:color="auto"/>
+        <w:insideH w:val="single" w:sz="4" w:space="0" w:color="auto"/>
+        <w:insideV w:val="single" w:sz="4" w:space="0" w:color="auto"/>
+      </w:tblBorders>
+      <w:tblCellMar>
+        <w:top w:w="0" w:type="dxa"/>
+        <w:left w:w="108" w:type="dxa"/>
+        <w:bottom w:w="0" w:type="dxa"/>
+        <w:right w:w="108" w:type="dxa"/>
+      </w:tblCellMar>
+    </w:tblPr>
+  </w:style>
 </w:styles>
 </file>
 
@@ -5585,6 +6938,32 @@
       <w:sz w:val="18"/>
       <w:szCs w:val="18"/>
     </w:rPr>
+  </w:style>
+  <w:style w:type="table" w:styleId="TableGrid">
+    <w:name w:val="Table Grid"/>
+    <w:basedOn w:val="TableNormal"/>
+    <w:uiPriority w:val="59"/>
+    <w:rsid w:val="00D502DA"/>
+    <w:pPr>
+      <w:spacing w:after="0" w:line="240" w:lineRule="auto"/>
+    </w:pPr>
+    <w:tblPr>
+      <w:tblInd w:w="0" w:type="dxa"/>
+      <w:tblBorders>
+        <w:top w:val="single" w:sz="4" w:space="0" w:color="auto"/>
+        <w:left w:val="single" w:sz="4" w:space="0" w:color="auto"/>
+        <w:bottom w:val="single" w:sz="4" w:space="0" w:color="auto"/>
+        <w:right w:val="single" w:sz="4" w:space="0" w:color="auto"/>
+        <w:insideH w:val="single" w:sz="4" w:space="0" w:color="auto"/>
+        <w:insideV w:val="single" w:sz="4" w:space="0" w:color="auto"/>
+      </w:tblBorders>
+      <w:tblCellMar>
+        <w:top w:w="0" w:type="dxa"/>
+        <w:left w:w="108" w:type="dxa"/>
+        <w:bottom w:w="0" w:type="dxa"/>
+        <w:right w:w="108" w:type="dxa"/>
+      </w:tblCellMar>
+    </w:tblPr>
   </w:style>
 </w:styles>
 </file>

</xml_diff>

<commit_message>
Popravljanje rednih brojeva na slikama i zavrsavanje FXML pod podpoglavlja
</commit_message>
<xml_diff>
--- a/Završni rad - Jozo Skoko.docx
+++ b/Završni rad - Jozo Skoko.docx
@@ -2854,44 +2854,7 @@
           <w:sz w:val="20"/>
           <w:szCs w:val="20"/>
         </w:rPr>
-        <w:fldChar w:fldCharType="begin"/>
-      </w:r>
-      <w:r>
-        <w:rPr>
-          <w:b w:val="0"/>
-          <w:color w:val="auto"/>
-          <w:sz w:val="20"/>
-          <w:szCs w:val="20"/>
-        </w:rPr>
-        <w:instrText xml:space="preserve"> SEQ Slika \* ARABIC </w:instrText>
-      </w:r>
-      <w:r>
-        <w:rPr>
-          <w:b w:val="0"/>
-          <w:color w:val="auto"/>
-          <w:sz w:val="20"/>
-          <w:szCs w:val="20"/>
-        </w:rPr>
-        <w:fldChar w:fldCharType="separate"/>
-      </w:r>
-      <w:r>
-        <w:rPr>
-          <w:b w:val="0"/>
-          <w:noProof/>
-          <w:color w:val="auto"/>
-          <w:sz w:val="20"/>
-          <w:szCs w:val="20"/>
-        </w:rPr>
-        <w:t>1</w:t>
-      </w:r>
-      <w:r>
-        <w:rPr>
-          <w:b w:val="0"/>
-          <w:color w:val="auto"/>
-          <w:sz w:val="20"/>
-          <w:szCs w:val="20"/>
-        </w:rPr>
-        <w:fldChar w:fldCharType="end"/>
+        <w:t>2</w:t>
       </w:r>
       <w:r>
         <w:rPr>
@@ -3506,7 +3469,27 @@
           <w:sz w:val="20"/>
           <w:szCs w:val="20"/>
         </w:rPr>
-        <w:t>Slika 1.2: Geons Nasa aplikacija</w:t>
+        <w:t>Slika 2</w:t>
+      </w:r>
+      <w:r>
+        <w:rPr>
+          <w:b w:val="0"/>
+          <w:color w:val="auto"/>
+          <w:sz w:val="20"/>
+          <w:szCs w:val="20"/>
+        </w:rPr>
+        <w:t xml:space="preserve">.2: </w:t>
+      </w:r>
+      <w:bookmarkStart w:id="0" w:name="_GoBack"/>
+      <w:bookmarkEnd w:id="0"/>
+      <w:r>
+        <w:rPr>
+          <w:b w:val="0"/>
+          <w:color w:val="auto"/>
+          <w:sz w:val="20"/>
+          <w:szCs w:val="20"/>
+        </w:rPr>
+        <w:t>Geons Nasa aplikacija</w:t>
       </w:r>
     </w:p>
     <w:p>
@@ -3558,44 +3541,7 @@
           <w:sz w:val="20"/>
           <w:szCs w:val="20"/>
         </w:rPr>
-        <w:fldChar w:fldCharType="begin"/>
-      </w:r>
-      <w:r>
-        <w:rPr>
-          <w:b w:val="0"/>
-          <w:color w:val="auto"/>
-          <w:sz w:val="20"/>
-          <w:szCs w:val="20"/>
-        </w:rPr>
-        <w:instrText xml:space="preserve"> SEQ Figure \* ARABIC </w:instrText>
-      </w:r>
-      <w:r>
-        <w:rPr>
-          <w:b w:val="0"/>
-          <w:color w:val="auto"/>
-          <w:sz w:val="20"/>
-          <w:szCs w:val="20"/>
-        </w:rPr>
-        <w:fldChar w:fldCharType="separate"/>
-      </w:r>
-      <w:r>
-        <w:rPr>
-          <w:b w:val="0"/>
-          <w:noProof/>
-          <w:color w:val="auto"/>
-          <w:sz w:val="20"/>
-          <w:szCs w:val="20"/>
-        </w:rPr>
-        <w:t>1</w:t>
-      </w:r>
-      <w:r>
-        <w:rPr>
-          <w:b w:val="0"/>
-          <w:color w:val="auto"/>
-          <w:sz w:val="20"/>
-          <w:szCs w:val="20"/>
-        </w:rPr>
-        <w:fldChar w:fldCharType="end"/>
+        <w:t>2</w:t>
       </w:r>
       <w:r>
         <w:rPr>
@@ -5543,11 +5489,243 @@
     </w:p>
     <w:p>
       <w:pPr>
+        <w:keepNext/>
+        <w:jc w:val="center"/>
+      </w:pPr>
+      <w:r>
+        <w:rPr>
+          <w:rFonts w:cs="Arial"/>
+          <w:noProof/>
+          <w:szCs w:val="20"/>
+          <w:lang w:val="en-US"/>
+        </w:rPr>
+        <w:drawing>
+          <wp:inline distT="0" distB="0" distL="0" distR="0" wp14:anchorId="583F46B6" wp14:editId="0E88A304">
+            <wp:extent cx="4895850" cy="3752850"/>
+            <wp:effectExtent l="0" t="0" r="0" b="0"/>
+            <wp:docPr id="1" name="Picture 1"/>
+            <wp:cNvGraphicFramePr>
+              <a:graphicFrameLocks xmlns:a="http://schemas.openxmlformats.org/drawingml/2006/main" noChangeAspect="1"/>
+            </wp:cNvGraphicFramePr>
+            <a:graphic xmlns:a="http://schemas.openxmlformats.org/drawingml/2006/main">
+              <a:graphicData uri="http://schemas.openxmlformats.org/drawingml/2006/picture">
+                <pic:pic xmlns:pic="http://schemas.openxmlformats.org/drawingml/2006/picture">
+                  <pic:nvPicPr>
+                    <pic:cNvPr id="0" name="Clipboard01.jpg"/>
+                    <pic:cNvPicPr/>
+                  </pic:nvPicPr>
+                  <pic:blipFill>
+                    <a:blip r:embed="rId9">
+                      <a:extLst>
+                        <a:ext uri="{28A0092B-C50C-407E-A947-70E740481C1C}">
+                          <a14:useLocalDpi xmlns:a14="http://schemas.microsoft.com/office/drawing/2010/main" val="0"/>
+                        </a:ext>
+                      </a:extLst>
+                    </a:blip>
+                    <a:stretch>
+                      <a:fillRect/>
+                    </a:stretch>
+                  </pic:blipFill>
+                  <pic:spPr>
+                    <a:xfrm>
+                      <a:off x="0" y="0"/>
+                      <a:ext cx="4895850" cy="3752850"/>
+                    </a:xfrm>
+                    <a:prstGeom prst="rect">
+                      <a:avLst/>
+                    </a:prstGeom>
+                  </pic:spPr>
+                </pic:pic>
+              </a:graphicData>
+            </a:graphic>
+          </wp:inline>
+        </w:drawing>
+      </w:r>
+    </w:p>
+    <w:p>
+      <w:pPr>
+        <w:pStyle w:val="Caption"/>
+        <w:jc w:val="center"/>
+        <w:rPr>
+          <w:b w:val="0"/>
+          <w:color w:val="auto"/>
+          <w:sz w:val="20"/>
+          <w:szCs w:val="20"/>
+        </w:rPr>
+      </w:pPr>
+      <w:r>
+        <w:rPr>
+          <w:b w:val="0"/>
+          <w:color w:val="auto"/>
+          <w:sz w:val="20"/>
+          <w:szCs w:val="20"/>
+        </w:rPr>
+        <w:t>Slika 3.1: Prikaz aplikacije nakon izvršavanja navedenog koda</w:t>
+      </w:r>
+    </w:p>
+    <w:p>
+      <w:pPr>
         <w:ind w:left="720" w:hanging="720"/>
         <w:jc w:val="left"/>
         <w:rPr>
           <w:rStyle w:val="SubtleEmphasis"/>
           <w:rFonts w:cs="Arial"/>
+          <w:b/>
+          <w:i w:val="0"/>
+          <w:iCs w:val="0"/>
+          <w:color w:val="auto"/>
+          <w:sz w:val="24"/>
+        </w:rPr>
+      </w:pPr>
+      <w:r>
+        <w:rPr>
+          <w:rStyle w:val="SubtleEmphasis"/>
+          <w:rFonts w:cs="Arial"/>
+          <w:b/>
+          <w:i w:val="0"/>
+          <w:iCs w:val="0"/>
+          <w:color w:val="auto"/>
+          <w:sz w:val="24"/>
+        </w:rPr>
+        <w:t>3.2</w:t>
+      </w:r>
+      <w:r>
+        <w:rPr>
+          <w:rStyle w:val="SubtleEmphasis"/>
+          <w:rFonts w:cs="Arial"/>
+          <w:b/>
+          <w:i w:val="0"/>
+          <w:iCs w:val="0"/>
+          <w:color w:val="auto"/>
+          <w:sz w:val="24"/>
+        </w:rPr>
+        <w:tab/>
+      </w:r>
+      <w:r>
+        <w:rPr>
+          <w:rStyle w:val="SubtleEmphasis"/>
+          <w:rFonts w:cs="Arial"/>
+          <w:b/>
+          <w:i w:val="0"/>
+          <w:iCs w:val="0"/>
+          <w:color w:val="auto"/>
+          <w:sz w:val="24"/>
+        </w:rPr>
+        <w:t>FXML</w:t>
+      </w:r>
+    </w:p>
+    <w:p>
+      <w:pPr>
+        <w:jc w:val="left"/>
+        <w:rPr>
+          <w:rStyle w:val="SubtleEmphasis"/>
+          <w:rFonts w:cs="Arial"/>
+          <w:i w:val="0"/>
+          <w:iCs w:val="0"/>
+          <w:color w:val="auto"/>
+        </w:rPr>
+      </w:pPr>
+      <w:r>
+        <w:rPr>
+          <w:rStyle w:val="SubtleEmphasis"/>
+          <w:rFonts w:cs="Arial"/>
+          <w:i w:val="0"/>
+          <w:iCs w:val="0"/>
+          <w:color w:val="auto"/>
+        </w:rPr>
+        <w:t xml:space="preserve">FXML  je skriptirani </w:t>
+      </w:r>
+      <w:r>
+        <w:rPr>
+          <w:rStyle w:val="SubtleEmphasis"/>
+          <w:rFonts w:cs="Arial"/>
+          <w:iCs w:val="0"/>
+          <w:color w:val="auto"/>
+        </w:rPr>
+        <w:t xml:space="preserve">XML </w:t>
+      </w:r>
+      <w:r>
+        <w:rPr>
+          <w:rStyle w:val="SubtleEmphasis"/>
+          <w:rFonts w:cs="Arial"/>
+          <w:i w:val="0"/>
+          <w:iCs w:val="0"/>
+          <w:color w:val="auto"/>
+        </w:rPr>
+        <w:t xml:space="preserve">baziran jezik za konstruiranje Java objektnih grafova, u ovom slučaju scena u JavaFX. Omogućuje zgodnu alternativu konstruiranja grafa u proceduralnomkodiranju i savršeno je pogodan za pravljenje korisničkog sučelja u JavaFX-u pošto koristi </w:t>
+      </w:r>
+      <w:r>
+        <w:rPr>
+          <w:rStyle w:val="SubtleEmphasis"/>
+          <w:rFonts w:cs="Arial"/>
+          <w:iCs w:val="0"/>
+          <w:color w:val="auto"/>
+        </w:rPr>
+        <w:t>XML</w:t>
+      </w:r>
+      <w:r>
+        <w:rPr>
+          <w:rStyle w:val="SubtleEmphasis"/>
+          <w:rFonts w:cs="Arial"/>
+          <w:i w:val="0"/>
+          <w:iCs w:val="0"/>
+          <w:color w:val="auto"/>
+        </w:rPr>
+        <w:t xml:space="preserve"> hijerarhijsk ustrukturu zatvarnja elemenata.</w:t>
+      </w:r>
+    </w:p>
+    <w:p>
+      <w:pPr>
+        <w:jc w:val="left"/>
+        <w:rPr>
+          <w:rStyle w:val="SubtleEmphasis"/>
+          <w:rFonts w:cs="Arial"/>
+          <w:i w:val="0"/>
+          <w:iCs w:val="0"/>
+          <w:color w:val="auto"/>
+        </w:rPr>
+      </w:pPr>
+      <w:r>
+        <w:rPr>
+          <w:rStyle w:val="SubtleEmphasis"/>
+          <w:rFonts w:cs="Arial"/>
+          <w:i w:val="0"/>
+          <w:iCs w:val="0"/>
+          <w:color w:val="auto"/>
+        </w:rPr>
+        <w:t xml:space="preserve">U FXML, </w:t>
+      </w:r>
+      <w:r>
+        <w:rPr>
+          <w:rStyle w:val="SubtleEmphasis"/>
+          <w:rFonts w:cs="Arial"/>
+          <w:iCs w:val="0"/>
+          <w:color w:val="auto"/>
+        </w:rPr>
+        <w:t>XML</w:t>
+      </w:r>
+      <w:r>
+        <w:rPr>
+          <w:rStyle w:val="SubtleEmphasis"/>
+          <w:rFonts w:cs="Arial"/>
+          <w:i w:val="0"/>
+          <w:iCs w:val="0"/>
+          <w:color w:val="auto"/>
+        </w:rPr>
+        <w:t xml:space="preserve"> element predstavlja jedno od sljedećeg:</w:t>
+      </w:r>
+    </w:p>
+    <w:p>
+      <w:pPr>
+        <w:pStyle w:val="ListParagraph"/>
+        <w:numPr>
+          <w:ilvl w:val="0"/>
+          <w:numId w:val="7"/>
+        </w:numPr>
+        <w:jc w:val="left"/>
+        <w:rPr>
+          <w:rStyle w:val="SubtleEmphasis"/>
+          <w:rFonts w:cs="Arial"/>
           <w:i w:val="0"/>
           <w:iCs w:val="0"/>
           <w:color w:val="auto"/>
@@ -5558,14 +5736,1643 @@
         <w:rPr>
           <w:rStyle w:val="SubtleEmphasis"/>
           <w:rFonts w:cs="Arial"/>
+          <w:i w:val="0"/>
+          <w:iCs w:val="0"/>
+          <w:color w:val="auto"/>
+          <w:szCs w:val="20"/>
+        </w:rPr>
+        <w:t>Instancu klase</w:t>
+      </w:r>
+    </w:p>
+    <w:p>
+      <w:pPr>
+        <w:pStyle w:val="ListParagraph"/>
+        <w:numPr>
+          <w:ilvl w:val="0"/>
+          <w:numId w:val="7"/>
+        </w:numPr>
+        <w:jc w:val="left"/>
+        <w:rPr>
+          <w:rStyle w:val="SubtleEmphasis"/>
+          <w:rFonts w:cs="Arial"/>
+          <w:i w:val="0"/>
+          <w:iCs w:val="0"/>
+          <w:color w:val="auto"/>
+          <w:szCs w:val="20"/>
+        </w:rPr>
+      </w:pPr>
+      <w:r>
+        <w:rPr>
+          <w:rStyle w:val="SubtleEmphasis"/>
+          <w:rFonts w:cs="Arial"/>
+          <w:i w:val="0"/>
+          <w:iCs w:val="0"/>
+          <w:color w:val="auto"/>
+          <w:szCs w:val="20"/>
+        </w:rPr>
+        <w:t>Svojstvo instance klase</w:t>
+      </w:r>
+    </w:p>
+    <w:p>
+      <w:pPr>
+        <w:pStyle w:val="ListParagraph"/>
+        <w:numPr>
+          <w:ilvl w:val="0"/>
+          <w:numId w:val="7"/>
+        </w:numPr>
+        <w:jc w:val="left"/>
+        <w:rPr>
+          <w:rStyle w:val="SubtleEmphasis"/>
+          <w:rFonts w:cs="Arial"/>
+          <w:i w:val="0"/>
+          <w:iCs w:val="0"/>
+          <w:color w:val="auto"/>
+          <w:szCs w:val="20"/>
+        </w:rPr>
+      </w:pPr>
+      <w:r>
+        <w:rPr>
+          <w:rStyle w:val="SubtleEmphasis"/>
+          <w:rFonts w:cs="Arial"/>
+          <w:i w:val="0"/>
+          <w:iCs w:val="0"/>
+          <w:color w:val="auto"/>
+          <w:szCs w:val="20"/>
+        </w:rPr>
+        <w:lastRenderedPageBreak/>
+        <w:t>Statičko svojstvo</w:t>
+      </w:r>
+    </w:p>
+    <w:p>
+      <w:pPr>
+        <w:pStyle w:val="ListParagraph"/>
+        <w:numPr>
+          <w:ilvl w:val="0"/>
+          <w:numId w:val="7"/>
+        </w:numPr>
+        <w:jc w:val="left"/>
+        <w:rPr>
+          <w:rStyle w:val="SubtleEmphasis"/>
+          <w:rFonts w:cs="Arial"/>
+          <w:i w:val="0"/>
+          <w:iCs w:val="0"/>
+          <w:color w:val="auto"/>
+          <w:szCs w:val="20"/>
+        </w:rPr>
+      </w:pPr>
+      <w:r>
+        <w:rPr>
+          <w:rStyle w:val="SubtleEmphasis"/>
+          <w:rFonts w:cs="Arial"/>
+          <w:i w:val="0"/>
+          <w:iCs w:val="0"/>
+          <w:color w:val="auto"/>
+          <w:szCs w:val="20"/>
+        </w:rPr>
+        <w:t>Definicijski blok</w:t>
+      </w:r>
+    </w:p>
+    <w:p>
+      <w:pPr>
+        <w:pStyle w:val="ListParagraph"/>
+        <w:numPr>
+          <w:ilvl w:val="0"/>
+          <w:numId w:val="7"/>
+        </w:numPr>
+        <w:jc w:val="left"/>
+        <w:rPr>
+          <w:rStyle w:val="SubtleEmphasis"/>
+          <w:rFonts w:cs="Arial"/>
+          <w:i w:val="0"/>
+          <w:iCs w:val="0"/>
+          <w:color w:val="auto"/>
+          <w:szCs w:val="20"/>
+        </w:rPr>
+      </w:pPr>
+      <w:r>
+        <w:rPr>
+          <w:rStyle w:val="SubtleEmphasis"/>
+          <w:rFonts w:cs="Arial"/>
+          <w:i w:val="0"/>
+          <w:iCs w:val="0"/>
+          <w:color w:val="auto"/>
+          <w:szCs w:val="20"/>
+        </w:rPr>
+        <w:t>Blok skriptiranog koda</w:t>
+      </w:r>
+    </w:p>
+    <w:tbl>
+      <w:tblPr>
+        <w:tblStyle w:val="TableGrid"/>
+        <w:tblW w:w="0" w:type="auto"/>
+        <w:tblLook w:val="04A0" w:firstRow="1" w:lastRow="0" w:firstColumn="1" w:lastColumn="0" w:noHBand="0" w:noVBand="1"/>
+      </w:tblPr>
+      <w:tblGrid>
+        <w:gridCol w:w="9337"/>
+      </w:tblGrid>
+      <w:tr>
+        <w:tc>
+          <w:tcPr>
+            <w:tcW w:w="9337" w:type="dxa"/>
+          </w:tcPr>
+          <w:p>
+            <w:pPr>
+              <w:spacing w:before="0" w:after="0"/>
+              <w:jc w:val="left"/>
+              <w:rPr>
+                <w:rStyle w:val="SubtleEmphasis"/>
+                <w:rFonts w:ascii="Courier New" w:hAnsi="Courier New" w:cs="Courier New"/>
+                <w:i w:val="0"/>
+                <w:iCs w:val="0"/>
+                <w:color w:val="auto"/>
+                <w:sz w:val="20"/>
+                <w:szCs w:val="20"/>
+              </w:rPr>
+            </w:pPr>
+            <w:r>
+              <w:rPr>
+                <w:rStyle w:val="SubtleEmphasis"/>
+                <w:rFonts w:ascii="Courier New" w:hAnsi="Courier New" w:cs="Courier New"/>
+                <w:i w:val="0"/>
+                <w:iCs w:val="0"/>
+                <w:color w:val="auto"/>
+                <w:sz w:val="20"/>
+                <w:szCs w:val="20"/>
+              </w:rPr>
+              <w:t>&lt;?xml version="1.0" encoding="UTF-8"?&gt;</w:t>
+            </w:r>
+          </w:p>
+          <w:p>
+            <w:pPr>
+              <w:spacing w:before="0" w:after="0"/>
+              <w:jc w:val="left"/>
+              <w:rPr>
+                <w:rStyle w:val="SubtleEmphasis"/>
+                <w:rFonts w:ascii="Courier New" w:hAnsi="Courier New" w:cs="Courier New"/>
+                <w:i w:val="0"/>
+                <w:iCs w:val="0"/>
+                <w:color w:val="auto"/>
+                <w:sz w:val="20"/>
+                <w:szCs w:val="20"/>
+              </w:rPr>
+            </w:pPr>
+            <w:r>
+              <w:rPr>
+                <w:rStyle w:val="SubtleEmphasis"/>
+                <w:rFonts w:ascii="Courier New" w:hAnsi="Courier New" w:cs="Courier New"/>
+                <w:i w:val="0"/>
+                <w:iCs w:val="0"/>
+                <w:color w:val="auto"/>
+                <w:sz w:val="20"/>
+                <w:szCs w:val="20"/>
+              </w:rPr>
+              <w:t>&lt;?import javafx.geometry.Insets?&gt;</w:t>
+            </w:r>
+          </w:p>
+          <w:p>
+            <w:pPr>
+              <w:spacing w:before="0" w:after="0"/>
+              <w:jc w:val="left"/>
+              <w:rPr>
+                <w:rStyle w:val="SubtleEmphasis"/>
+                <w:rFonts w:ascii="Courier New" w:hAnsi="Courier New" w:cs="Courier New"/>
+                <w:i w:val="0"/>
+                <w:iCs w:val="0"/>
+                <w:color w:val="auto"/>
+                <w:sz w:val="20"/>
+                <w:szCs w:val="20"/>
+              </w:rPr>
+            </w:pPr>
+            <w:r>
+              <w:rPr>
+                <w:rStyle w:val="SubtleEmphasis"/>
+                <w:rFonts w:ascii="Courier New" w:hAnsi="Courier New" w:cs="Courier New"/>
+                <w:i w:val="0"/>
+                <w:iCs w:val="0"/>
+                <w:color w:val="auto"/>
+                <w:sz w:val="20"/>
+                <w:szCs w:val="20"/>
+              </w:rPr>
+              <w:t>&lt;?import javafx.scene.control.Button?&gt;</w:t>
+            </w:r>
+          </w:p>
+          <w:p>
+            <w:pPr>
+              <w:spacing w:before="0" w:after="0"/>
+              <w:jc w:val="left"/>
+              <w:rPr>
+                <w:rStyle w:val="SubtleEmphasis"/>
+                <w:rFonts w:ascii="Courier New" w:hAnsi="Courier New" w:cs="Courier New"/>
+                <w:i w:val="0"/>
+                <w:iCs w:val="0"/>
+                <w:color w:val="auto"/>
+                <w:sz w:val="20"/>
+                <w:szCs w:val="20"/>
+              </w:rPr>
+            </w:pPr>
+            <w:r>
+              <w:rPr>
+                <w:rStyle w:val="SubtleEmphasis"/>
+                <w:rFonts w:ascii="Courier New" w:hAnsi="Courier New" w:cs="Courier New"/>
+                <w:i w:val="0"/>
+                <w:iCs w:val="0"/>
+                <w:color w:val="auto"/>
+                <w:sz w:val="20"/>
+                <w:szCs w:val="20"/>
+              </w:rPr>
+              <w:t>&lt;?import javafx.scene.control.Label?&gt;</w:t>
+            </w:r>
+          </w:p>
+          <w:p>
+            <w:pPr>
+              <w:spacing w:before="0" w:after="0"/>
+              <w:jc w:val="left"/>
+              <w:rPr>
+                <w:rStyle w:val="SubtleEmphasis"/>
+                <w:rFonts w:ascii="Courier New" w:hAnsi="Courier New" w:cs="Courier New"/>
+                <w:i w:val="0"/>
+                <w:iCs w:val="0"/>
+                <w:color w:val="auto"/>
+                <w:sz w:val="20"/>
+                <w:szCs w:val="20"/>
+              </w:rPr>
+            </w:pPr>
+            <w:r>
+              <w:rPr>
+                <w:rStyle w:val="SubtleEmphasis"/>
+                <w:rFonts w:ascii="Courier New" w:hAnsi="Courier New" w:cs="Courier New"/>
+                <w:i w:val="0"/>
+                <w:iCs w:val="0"/>
+                <w:color w:val="auto"/>
+                <w:sz w:val="20"/>
+                <w:szCs w:val="20"/>
+              </w:rPr>
+              <w:t>&lt;?import javafx.scene.control.PasswordField?&gt;</w:t>
+            </w:r>
+          </w:p>
+          <w:p>
+            <w:pPr>
+              <w:spacing w:before="0" w:after="0"/>
+              <w:jc w:val="left"/>
+              <w:rPr>
+                <w:rStyle w:val="SubtleEmphasis"/>
+                <w:rFonts w:ascii="Courier New" w:hAnsi="Courier New" w:cs="Courier New"/>
+                <w:i w:val="0"/>
+                <w:iCs w:val="0"/>
+                <w:color w:val="auto"/>
+                <w:sz w:val="20"/>
+                <w:szCs w:val="20"/>
+              </w:rPr>
+            </w:pPr>
+            <w:r>
+              <w:rPr>
+                <w:rStyle w:val="SubtleEmphasis"/>
+                <w:rFonts w:ascii="Courier New" w:hAnsi="Courier New" w:cs="Courier New"/>
+                <w:i w:val="0"/>
+                <w:iCs w:val="0"/>
+                <w:color w:val="auto"/>
+                <w:sz w:val="20"/>
+                <w:szCs w:val="20"/>
+              </w:rPr>
+              <w:t>&lt;?import javafx.scene.control.TextField?&gt;</w:t>
+            </w:r>
+          </w:p>
+          <w:p>
+            <w:pPr>
+              <w:spacing w:before="0" w:after="0"/>
+              <w:jc w:val="left"/>
+              <w:rPr>
+                <w:rStyle w:val="SubtleEmphasis"/>
+                <w:rFonts w:ascii="Courier New" w:hAnsi="Courier New" w:cs="Courier New"/>
+                <w:i w:val="0"/>
+                <w:iCs w:val="0"/>
+                <w:color w:val="auto"/>
+                <w:sz w:val="20"/>
+                <w:szCs w:val="20"/>
+              </w:rPr>
+            </w:pPr>
+            <w:r>
+              <w:rPr>
+                <w:rStyle w:val="SubtleEmphasis"/>
+                <w:rFonts w:ascii="Courier New" w:hAnsi="Courier New" w:cs="Courier New"/>
+                <w:i w:val="0"/>
+                <w:iCs w:val="0"/>
+                <w:color w:val="auto"/>
+                <w:sz w:val="20"/>
+                <w:szCs w:val="20"/>
+              </w:rPr>
+              <w:t>&lt;?import javafx.scene.layout.VBox?&gt;</w:t>
+            </w:r>
+          </w:p>
+          <w:p>
+            <w:pPr>
+              <w:spacing w:before="0" w:after="0"/>
+              <w:jc w:val="left"/>
+              <w:rPr>
+                <w:rStyle w:val="SubtleEmphasis"/>
+                <w:rFonts w:ascii="Courier New" w:hAnsi="Courier New" w:cs="Courier New"/>
+                <w:i w:val="0"/>
+                <w:iCs w:val="0"/>
+                <w:color w:val="auto"/>
+                <w:sz w:val="20"/>
+                <w:szCs w:val="20"/>
+              </w:rPr>
+            </w:pPr>
+            <w:r>
+              <w:rPr>
+                <w:rStyle w:val="SubtleEmphasis"/>
+                <w:rFonts w:ascii="Courier New" w:hAnsi="Courier New" w:cs="Courier New"/>
+                <w:i w:val="0"/>
+                <w:iCs w:val="0"/>
+                <w:color w:val="auto"/>
+                <w:sz w:val="20"/>
+                <w:szCs w:val="20"/>
+              </w:rPr>
+              <w:t>&lt;?import javafx.scene.text.Font?&gt;</w:t>
+            </w:r>
+          </w:p>
+          <w:p>
+            <w:pPr>
+              <w:spacing w:before="0" w:after="0"/>
+              <w:jc w:val="left"/>
+              <w:rPr>
+                <w:rStyle w:val="SubtleEmphasis"/>
+                <w:rFonts w:ascii="Courier New" w:hAnsi="Courier New" w:cs="Courier New"/>
+                <w:i w:val="0"/>
+                <w:iCs w:val="0"/>
+                <w:color w:val="auto"/>
+                <w:sz w:val="20"/>
+                <w:szCs w:val="20"/>
+              </w:rPr>
+            </w:pPr>
+            <w:r>
+              <w:rPr>
+                <w:rStyle w:val="SubtleEmphasis"/>
+                <w:rFonts w:ascii="Courier New" w:hAnsi="Courier New" w:cs="Courier New"/>
+                <w:i w:val="0"/>
+                <w:iCs w:val="0"/>
+                <w:color w:val="auto"/>
+                <w:sz w:val="20"/>
+                <w:szCs w:val="20"/>
+              </w:rPr>
+              <w:t>&lt;VBox fx:id="vb" alignment="TOP_CENTER" maxHeight="-Infinity" maxWidth="-Infinity" minHeight="-Infinity" minWidth="-Infinity" prefHeight="350.0" prefWidth="500.0" style="-fx-background-color: gray;" xmlns="http://javafx.com/javafx/8.0.141" xmlns:fx="http://javafx.com/fxml/1" fx:controller="application.LoginController"&gt;</w:t>
+            </w:r>
+          </w:p>
+          <w:p>
+            <w:pPr>
+              <w:spacing w:before="0" w:after="0"/>
+              <w:jc w:val="left"/>
+              <w:rPr>
+                <w:rStyle w:val="SubtleEmphasis"/>
+                <w:rFonts w:ascii="Courier New" w:hAnsi="Courier New" w:cs="Courier New"/>
+                <w:i w:val="0"/>
+                <w:iCs w:val="0"/>
+                <w:color w:val="auto"/>
+                <w:sz w:val="20"/>
+                <w:szCs w:val="20"/>
+              </w:rPr>
+            </w:pPr>
+            <w:r>
+              <w:rPr>
+                <w:rStyle w:val="SubtleEmphasis"/>
+                <w:rFonts w:ascii="Courier New" w:hAnsi="Courier New" w:cs="Courier New"/>
+                <w:i w:val="0"/>
+                <w:iCs w:val="0"/>
+                <w:color w:val="auto"/>
+                <w:sz w:val="20"/>
+                <w:szCs w:val="20"/>
+              </w:rPr>
+              <w:t xml:space="preserve">   &lt;children&gt;</w:t>
+            </w:r>
+          </w:p>
+          <w:p>
+            <w:pPr>
+              <w:spacing w:before="0" w:after="0"/>
+              <w:jc w:val="left"/>
+              <w:rPr>
+                <w:rStyle w:val="SubtleEmphasis"/>
+                <w:rFonts w:ascii="Courier New" w:hAnsi="Courier New" w:cs="Courier New"/>
+                <w:i w:val="0"/>
+                <w:iCs w:val="0"/>
+                <w:color w:val="auto"/>
+                <w:sz w:val="20"/>
+                <w:szCs w:val="20"/>
+              </w:rPr>
+            </w:pPr>
+            <w:r>
+              <w:rPr>
+                <w:rStyle w:val="SubtleEmphasis"/>
+                <w:rFonts w:ascii="Courier New" w:hAnsi="Courier New" w:cs="Courier New"/>
+                <w:i w:val="0"/>
+                <w:iCs w:val="0"/>
+                <w:color w:val="auto"/>
+                <w:sz w:val="20"/>
+                <w:szCs w:val="20"/>
+              </w:rPr>
+              <w:t xml:space="preserve">      &lt;Label fx:id="welcome" alignment="CENTER" contentDisplay="TOP" prefHeight="38.0" prefWidth="190.0" text="WELCOME" textAlignment="CENTER" textFill="#a10c0c"&gt;</w:t>
+            </w:r>
+          </w:p>
+          <w:p>
+            <w:pPr>
+              <w:spacing w:before="0" w:after="0"/>
+              <w:jc w:val="left"/>
+              <w:rPr>
+                <w:rStyle w:val="SubtleEmphasis"/>
+                <w:rFonts w:ascii="Courier New" w:hAnsi="Courier New" w:cs="Courier New"/>
+                <w:i w:val="0"/>
+                <w:iCs w:val="0"/>
+                <w:color w:val="auto"/>
+                <w:sz w:val="20"/>
+                <w:szCs w:val="20"/>
+              </w:rPr>
+            </w:pPr>
+            <w:r>
+              <w:rPr>
+                <w:rStyle w:val="SubtleEmphasis"/>
+                <w:rFonts w:ascii="Courier New" w:hAnsi="Courier New" w:cs="Courier New"/>
+                <w:i w:val="0"/>
+                <w:iCs w:val="0"/>
+                <w:color w:val="auto"/>
+                <w:sz w:val="20"/>
+                <w:szCs w:val="20"/>
+              </w:rPr>
+              <w:t xml:space="preserve">         &lt;font&gt;</w:t>
+            </w:r>
+          </w:p>
+          <w:p>
+            <w:pPr>
+              <w:spacing w:before="0" w:after="0"/>
+              <w:jc w:val="left"/>
+              <w:rPr>
+                <w:rStyle w:val="SubtleEmphasis"/>
+                <w:rFonts w:ascii="Courier New" w:hAnsi="Courier New" w:cs="Courier New"/>
+                <w:i w:val="0"/>
+                <w:iCs w:val="0"/>
+                <w:color w:val="auto"/>
+                <w:sz w:val="20"/>
+                <w:szCs w:val="20"/>
+              </w:rPr>
+            </w:pPr>
+            <w:r>
+              <w:rPr>
+                <w:rStyle w:val="SubtleEmphasis"/>
+                <w:rFonts w:ascii="Courier New" w:hAnsi="Courier New" w:cs="Courier New"/>
+                <w:i w:val="0"/>
+                <w:iCs w:val="0"/>
+                <w:color w:val="auto"/>
+                <w:sz w:val="20"/>
+                <w:szCs w:val="20"/>
+              </w:rPr>
+              <w:t xml:space="preserve">            &lt;Font size="24.0" /&gt;</w:t>
+            </w:r>
+          </w:p>
+          <w:p>
+            <w:pPr>
+              <w:spacing w:before="0" w:after="0"/>
+              <w:jc w:val="left"/>
+              <w:rPr>
+                <w:rStyle w:val="SubtleEmphasis"/>
+                <w:rFonts w:ascii="Courier New" w:hAnsi="Courier New" w:cs="Courier New"/>
+                <w:i w:val="0"/>
+                <w:iCs w:val="0"/>
+                <w:color w:val="auto"/>
+                <w:sz w:val="20"/>
+                <w:szCs w:val="20"/>
+              </w:rPr>
+            </w:pPr>
+            <w:r>
+              <w:rPr>
+                <w:rStyle w:val="SubtleEmphasis"/>
+                <w:rFonts w:ascii="Courier New" w:hAnsi="Courier New" w:cs="Courier New"/>
+                <w:i w:val="0"/>
+                <w:iCs w:val="0"/>
+                <w:color w:val="auto"/>
+                <w:sz w:val="20"/>
+                <w:szCs w:val="20"/>
+              </w:rPr>
+              <w:t xml:space="preserve">         &lt;/font&gt;</w:t>
+            </w:r>
+          </w:p>
+          <w:p>
+            <w:pPr>
+              <w:spacing w:before="0" w:after="0"/>
+              <w:jc w:val="left"/>
+              <w:rPr>
+                <w:rStyle w:val="SubtleEmphasis"/>
+                <w:rFonts w:ascii="Courier New" w:hAnsi="Courier New" w:cs="Courier New"/>
+                <w:i w:val="0"/>
+                <w:iCs w:val="0"/>
+                <w:color w:val="auto"/>
+                <w:sz w:val="20"/>
+                <w:szCs w:val="20"/>
+              </w:rPr>
+            </w:pPr>
+            <w:r>
+              <w:rPr>
+                <w:rStyle w:val="SubtleEmphasis"/>
+                <w:rFonts w:ascii="Courier New" w:hAnsi="Courier New" w:cs="Courier New"/>
+                <w:i w:val="0"/>
+                <w:iCs w:val="0"/>
+                <w:color w:val="auto"/>
+                <w:sz w:val="20"/>
+                <w:szCs w:val="20"/>
+              </w:rPr>
+              <w:t xml:space="preserve">      &lt;/Label&gt;</w:t>
+            </w:r>
+          </w:p>
+          <w:p>
+            <w:pPr>
+              <w:spacing w:before="0" w:after="0"/>
+              <w:jc w:val="left"/>
+              <w:rPr>
+                <w:rStyle w:val="SubtleEmphasis"/>
+                <w:rFonts w:ascii="Courier New" w:hAnsi="Courier New" w:cs="Courier New"/>
+                <w:i w:val="0"/>
+                <w:iCs w:val="0"/>
+                <w:color w:val="auto"/>
+                <w:sz w:val="20"/>
+                <w:szCs w:val="20"/>
+              </w:rPr>
+            </w:pPr>
+            <w:r>
+              <w:rPr>
+                <w:rStyle w:val="SubtleEmphasis"/>
+                <w:rFonts w:ascii="Courier New" w:hAnsi="Courier New" w:cs="Courier New"/>
+                <w:i w:val="0"/>
+                <w:iCs w:val="0"/>
+                <w:color w:val="auto"/>
+                <w:sz w:val="20"/>
+                <w:szCs w:val="20"/>
+              </w:rPr>
+              <w:t xml:space="preserve">      &lt;TextField fx:id="username" prefHeight="54.0" prefWidth="394.0" promptText="Username"&gt;</w:t>
+            </w:r>
+          </w:p>
+          <w:p>
+            <w:pPr>
+              <w:spacing w:before="0" w:after="0"/>
+              <w:jc w:val="left"/>
+              <w:rPr>
+                <w:rStyle w:val="SubtleEmphasis"/>
+                <w:rFonts w:ascii="Courier New" w:hAnsi="Courier New" w:cs="Courier New"/>
+                <w:i w:val="0"/>
+                <w:iCs w:val="0"/>
+                <w:color w:val="auto"/>
+                <w:sz w:val="20"/>
+                <w:szCs w:val="20"/>
+              </w:rPr>
+            </w:pPr>
+            <w:r>
+              <w:rPr>
+                <w:rStyle w:val="SubtleEmphasis"/>
+                <w:rFonts w:ascii="Courier New" w:hAnsi="Courier New" w:cs="Courier New"/>
+                <w:i w:val="0"/>
+                <w:iCs w:val="0"/>
+                <w:color w:val="auto"/>
+                <w:sz w:val="20"/>
+                <w:szCs w:val="20"/>
+              </w:rPr>
+              <w:t xml:space="preserve">         &lt;VBox.margin&gt;</w:t>
+            </w:r>
+          </w:p>
+          <w:p>
+            <w:pPr>
+              <w:spacing w:before="0" w:after="0"/>
+              <w:jc w:val="left"/>
+              <w:rPr>
+                <w:rStyle w:val="SubtleEmphasis"/>
+                <w:rFonts w:ascii="Courier New" w:hAnsi="Courier New" w:cs="Courier New"/>
+                <w:i w:val="0"/>
+                <w:iCs w:val="0"/>
+                <w:color w:val="auto"/>
+                <w:sz w:val="20"/>
+                <w:szCs w:val="20"/>
+              </w:rPr>
+            </w:pPr>
+            <w:r>
+              <w:rPr>
+                <w:rStyle w:val="SubtleEmphasis"/>
+                <w:rFonts w:ascii="Courier New" w:hAnsi="Courier New" w:cs="Courier New"/>
+                <w:i w:val="0"/>
+                <w:iCs w:val="0"/>
+                <w:color w:val="auto"/>
+                <w:sz w:val="20"/>
+                <w:szCs w:val="20"/>
+              </w:rPr>
+              <w:t xml:space="preserve">            &lt;Insets left="100.0" right="100.0" top="50.0" /&gt;</w:t>
+            </w:r>
+          </w:p>
+          <w:p>
+            <w:pPr>
+              <w:spacing w:before="0" w:after="0"/>
+              <w:jc w:val="left"/>
+              <w:rPr>
+                <w:rStyle w:val="SubtleEmphasis"/>
+                <w:rFonts w:ascii="Courier New" w:hAnsi="Courier New" w:cs="Courier New"/>
+                <w:i w:val="0"/>
+                <w:iCs w:val="0"/>
+                <w:color w:val="auto"/>
+                <w:sz w:val="20"/>
+                <w:szCs w:val="20"/>
+              </w:rPr>
+            </w:pPr>
+            <w:r>
+              <w:rPr>
+                <w:rStyle w:val="SubtleEmphasis"/>
+                <w:rFonts w:ascii="Courier New" w:hAnsi="Courier New" w:cs="Courier New"/>
+                <w:i w:val="0"/>
+                <w:iCs w:val="0"/>
+                <w:color w:val="auto"/>
+                <w:sz w:val="20"/>
+                <w:szCs w:val="20"/>
+              </w:rPr>
+              <w:t xml:space="preserve">         &lt;/VBox.margin&gt;</w:t>
+            </w:r>
+          </w:p>
+          <w:p>
+            <w:pPr>
+              <w:spacing w:before="0" w:after="0"/>
+              <w:jc w:val="left"/>
+              <w:rPr>
+                <w:rStyle w:val="SubtleEmphasis"/>
+                <w:rFonts w:ascii="Courier New" w:hAnsi="Courier New" w:cs="Courier New"/>
+                <w:i w:val="0"/>
+                <w:iCs w:val="0"/>
+                <w:color w:val="auto"/>
+                <w:sz w:val="20"/>
+                <w:szCs w:val="20"/>
+              </w:rPr>
+            </w:pPr>
+            <w:r>
+              <w:rPr>
+                <w:rStyle w:val="SubtleEmphasis"/>
+                <w:rFonts w:ascii="Courier New" w:hAnsi="Courier New" w:cs="Courier New"/>
+                <w:i w:val="0"/>
+                <w:iCs w:val="0"/>
+                <w:color w:val="auto"/>
+                <w:sz w:val="20"/>
+                <w:szCs w:val="20"/>
+              </w:rPr>
+              <w:t xml:space="preserve">      &lt;/TextField&gt;</w:t>
+            </w:r>
+          </w:p>
+          <w:p>
+            <w:pPr>
+              <w:spacing w:before="0" w:after="0"/>
+              <w:jc w:val="left"/>
+              <w:rPr>
+                <w:rStyle w:val="SubtleEmphasis"/>
+                <w:rFonts w:ascii="Courier New" w:hAnsi="Courier New" w:cs="Courier New"/>
+                <w:i w:val="0"/>
+                <w:iCs w:val="0"/>
+                <w:color w:val="auto"/>
+                <w:sz w:val="20"/>
+                <w:szCs w:val="20"/>
+              </w:rPr>
+            </w:pPr>
+            <w:r>
+              <w:rPr>
+                <w:rStyle w:val="SubtleEmphasis"/>
+                <w:rFonts w:ascii="Courier New" w:hAnsi="Courier New" w:cs="Courier New"/>
+                <w:i w:val="0"/>
+                <w:iCs w:val="0"/>
+                <w:color w:val="auto"/>
+                <w:sz w:val="20"/>
+                <w:szCs w:val="20"/>
+              </w:rPr>
+              <w:t xml:space="preserve">      &lt;PasswordField fx:id="password" prefHeight="54.0" prefWidth="394.0" promptText="Password"&gt;</w:t>
+            </w:r>
+          </w:p>
+          <w:p>
+            <w:pPr>
+              <w:spacing w:before="0" w:after="0"/>
+              <w:jc w:val="left"/>
+              <w:rPr>
+                <w:rStyle w:val="SubtleEmphasis"/>
+                <w:rFonts w:ascii="Courier New" w:hAnsi="Courier New" w:cs="Courier New"/>
+                <w:i w:val="0"/>
+                <w:iCs w:val="0"/>
+                <w:color w:val="auto"/>
+                <w:sz w:val="20"/>
+                <w:szCs w:val="20"/>
+              </w:rPr>
+            </w:pPr>
+            <w:r>
+              <w:rPr>
+                <w:rStyle w:val="SubtleEmphasis"/>
+                <w:rFonts w:ascii="Courier New" w:hAnsi="Courier New" w:cs="Courier New"/>
+                <w:i w:val="0"/>
+                <w:iCs w:val="0"/>
+                <w:color w:val="auto"/>
+                <w:sz w:val="20"/>
+                <w:szCs w:val="20"/>
+              </w:rPr>
+              <w:t xml:space="preserve">         &lt;VBox.margin&gt;</w:t>
+            </w:r>
+          </w:p>
+          <w:p>
+            <w:pPr>
+              <w:spacing w:before="0" w:after="0"/>
+              <w:jc w:val="left"/>
+              <w:rPr>
+                <w:rStyle w:val="SubtleEmphasis"/>
+                <w:rFonts w:ascii="Courier New" w:hAnsi="Courier New" w:cs="Courier New"/>
+                <w:i w:val="0"/>
+                <w:iCs w:val="0"/>
+                <w:color w:val="auto"/>
+                <w:sz w:val="20"/>
+                <w:szCs w:val="20"/>
+              </w:rPr>
+            </w:pPr>
+            <w:r>
+              <w:rPr>
+                <w:rStyle w:val="SubtleEmphasis"/>
+                <w:rFonts w:ascii="Courier New" w:hAnsi="Courier New" w:cs="Courier New"/>
+                <w:i w:val="0"/>
+                <w:iCs w:val="0"/>
+                <w:color w:val="auto"/>
+                <w:sz w:val="20"/>
+                <w:szCs w:val="20"/>
+              </w:rPr>
+              <w:t xml:space="preserve">            &lt;Insets left="100.0" right="100.0" top="10.0" /&gt;</w:t>
+            </w:r>
+          </w:p>
+          <w:p>
+            <w:pPr>
+              <w:spacing w:before="0" w:after="0"/>
+              <w:jc w:val="left"/>
+              <w:rPr>
+                <w:rStyle w:val="SubtleEmphasis"/>
+                <w:rFonts w:ascii="Courier New" w:hAnsi="Courier New" w:cs="Courier New"/>
+                <w:i w:val="0"/>
+                <w:iCs w:val="0"/>
+                <w:color w:val="auto"/>
+                <w:sz w:val="20"/>
+                <w:szCs w:val="20"/>
+              </w:rPr>
+            </w:pPr>
+            <w:r>
+              <w:rPr>
+                <w:rStyle w:val="SubtleEmphasis"/>
+                <w:rFonts w:ascii="Courier New" w:hAnsi="Courier New" w:cs="Courier New"/>
+                <w:i w:val="0"/>
+                <w:iCs w:val="0"/>
+                <w:color w:val="auto"/>
+                <w:sz w:val="20"/>
+                <w:szCs w:val="20"/>
+              </w:rPr>
+              <w:t xml:space="preserve">         &lt;/VBox.margin&gt;</w:t>
+            </w:r>
+          </w:p>
+          <w:p>
+            <w:pPr>
+              <w:spacing w:before="0" w:after="0"/>
+              <w:jc w:val="left"/>
+              <w:rPr>
+                <w:rStyle w:val="SubtleEmphasis"/>
+                <w:rFonts w:ascii="Courier New" w:hAnsi="Courier New" w:cs="Courier New"/>
+                <w:i w:val="0"/>
+                <w:iCs w:val="0"/>
+                <w:color w:val="auto"/>
+                <w:sz w:val="20"/>
+                <w:szCs w:val="20"/>
+              </w:rPr>
+            </w:pPr>
+            <w:r>
+              <w:rPr>
+                <w:rStyle w:val="SubtleEmphasis"/>
+                <w:rFonts w:ascii="Courier New" w:hAnsi="Courier New" w:cs="Courier New"/>
+                <w:i w:val="0"/>
+                <w:iCs w:val="0"/>
+                <w:color w:val="auto"/>
+                <w:sz w:val="20"/>
+                <w:szCs w:val="20"/>
+              </w:rPr>
+              <w:t xml:space="preserve">      &lt;/PasswordField&gt;</w:t>
+            </w:r>
+          </w:p>
+          <w:p>
+            <w:pPr>
+              <w:spacing w:before="0" w:after="0"/>
+              <w:jc w:val="left"/>
+              <w:rPr>
+                <w:rStyle w:val="SubtleEmphasis"/>
+                <w:rFonts w:ascii="Courier New" w:hAnsi="Courier New" w:cs="Courier New"/>
+                <w:i w:val="0"/>
+                <w:iCs w:val="0"/>
+                <w:color w:val="auto"/>
+                <w:sz w:val="20"/>
+                <w:szCs w:val="20"/>
+              </w:rPr>
+            </w:pPr>
+            <w:r>
+              <w:rPr>
+                <w:rStyle w:val="SubtleEmphasis"/>
+                <w:rFonts w:ascii="Courier New" w:hAnsi="Courier New" w:cs="Courier New"/>
+                <w:i w:val="0"/>
+                <w:iCs w:val="0"/>
+                <w:color w:val="auto"/>
+                <w:sz w:val="20"/>
+                <w:szCs w:val="20"/>
+              </w:rPr>
+              <w:lastRenderedPageBreak/>
+              <w:t xml:space="preserve">      &lt;Button mnemonicParsing="false" onAction="#login" prefHeight="37.0" prefWidth="79.0" text="Login"&gt;</w:t>
+            </w:r>
+          </w:p>
+          <w:p>
+            <w:pPr>
+              <w:spacing w:before="0" w:after="0"/>
+              <w:jc w:val="left"/>
+              <w:rPr>
+                <w:rStyle w:val="SubtleEmphasis"/>
+                <w:rFonts w:ascii="Courier New" w:hAnsi="Courier New" w:cs="Courier New"/>
+                <w:i w:val="0"/>
+                <w:iCs w:val="0"/>
+                <w:color w:val="auto"/>
+                <w:sz w:val="20"/>
+                <w:szCs w:val="20"/>
+              </w:rPr>
+            </w:pPr>
+            <w:r>
+              <w:rPr>
+                <w:rStyle w:val="SubtleEmphasis"/>
+                <w:rFonts w:ascii="Courier New" w:hAnsi="Courier New" w:cs="Courier New"/>
+                <w:i w:val="0"/>
+                <w:iCs w:val="0"/>
+                <w:color w:val="auto"/>
+                <w:sz w:val="20"/>
+                <w:szCs w:val="20"/>
+              </w:rPr>
+              <w:t xml:space="preserve">         &lt;VBox.margin&gt;</w:t>
+            </w:r>
+          </w:p>
+          <w:p>
+            <w:pPr>
+              <w:spacing w:before="0" w:after="0"/>
+              <w:jc w:val="left"/>
+              <w:rPr>
+                <w:rStyle w:val="SubtleEmphasis"/>
+                <w:rFonts w:ascii="Courier New" w:hAnsi="Courier New" w:cs="Courier New"/>
+                <w:i w:val="0"/>
+                <w:iCs w:val="0"/>
+                <w:color w:val="auto"/>
+                <w:sz w:val="20"/>
+                <w:szCs w:val="20"/>
+              </w:rPr>
+            </w:pPr>
+            <w:r>
+              <w:rPr>
+                <w:rStyle w:val="SubtleEmphasis"/>
+                <w:rFonts w:ascii="Courier New" w:hAnsi="Courier New" w:cs="Courier New"/>
+                <w:i w:val="0"/>
+                <w:iCs w:val="0"/>
+                <w:color w:val="auto"/>
+                <w:sz w:val="20"/>
+                <w:szCs w:val="20"/>
+              </w:rPr>
+              <w:t xml:space="preserve">            &lt;Insets top="5.0" /&gt;</w:t>
+            </w:r>
+          </w:p>
+          <w:p>
+            <w:pPr>
+              <w:spacing w:before="0" w:after="0"/>
+              <w:jc w:val="left"/>
+              <w:rPr>
+                <w:rStyle w:val="SubtleEmphasis"/>
+                <w:rFonts w:ascii="Courier New" w:hAnsi="Courier New" w:cs="Courier New"/>
+                <w:i w:val="0"/>
+                <w:iCs w:val="0"/>
+                <w:color w:val="auto"/>
+                <w:sz w:val="20"/>
+                <w:szCs w:val="20"/>
+              </w:rPr>
+            </w:pPr>
+            <w:r>
+              <w:rPr>
+                <w:rStyle w:val="SubtleEmphasis"/>
+                <w:rFonts w:ascii="Courier New" w:hAnsi="Courier New" w:cs="Courier New"/>
+                <w:i w:val="0"/>
+                <w:iCs w:val="0"/>
+                <w:color w:val="auto"/>
+                <w:sz w:val="20"/>
+                <w:szCs w:val="20"/>
+              </w:rPr>
+              <w:t xml:space="preserve">         &lt;/VBox.margin&gt;</w:t>
+            </w:r>
+          </w:p>
+          <w:p>
+            <w:pPr>
+              <w:spacing w:before="0" w:after="0"/>
+              <w:jc w:val="left"/>
+              <w:rPr>
+                <w:rStyle w:val="SubtleEmphasis"/>
+                <w:rFonts w:ascii="Courier New" w:hAnsi="Courier New" w:cs="Courier New"/>
+                <w:i w:val="0"/>
+                <w:iCs w:val="0"/>
+                <w:color w:val="auto"/>
+                <w:sz w:val="20"/>
+                <w:szCs w:val="20"/>
+              </w:rPr>
+            </w:pPr>
+            <w:r>
+              <w:rPr>
+                <w:rStyle w:val="SubtleEmphasis"/>
+                <w:rFonts w:ascii="Courier New" w:hAnsi="Courier New" w:cs="Courier New"/>
+                <w:i w:val="0"/>
+                <w:iCs w:val="0"/>
+                <w:color w:val="auto"/>
+                <w:sz w:val="20"/>
+                <w:szCs w:val="20"/>
+              </w:rPr>
+              <w:t xml:space="preserve">      &lt;/Button&gt;</w:t>
+            </w:r>
+          </w:p>
+          <w:p>
+            <w:pPr>
+              <w:spacing w:before="0" w:after="0"/>
+              <w:jc w:val="left"/>
+              <w:rPr>
+                <w:rStyle w:val="SubtleEmphasis"/>
+                <w:rFonts w:ascii="Courier New" w:hAnsi="Courier New" w:cs="Courier New"/>
+                <w:i w:val="0"/>
+                <w:iCs w:val="0"/>
+                <w:color w:val="auto"/>
+                <w:sz w:val="20"/>
+                <w:szCs w:val="20"/>
+              </w:rPr>
+            </w:pPr>
+            <w:r>
+              <w:rPr>
+                <w:rStyle w:val="SubtleEmphasis"/>
+                <w:rFonts w:ascii="Courier New" w:hAnsi="Courier New" w:cs="Courier New"/>
+                <w:i w:val="0"/>
+                <w:iCs w:val="0"/>
+                <w:color w:val="auto"/>
+                <w:sz w:val="20"/>
+                <w:szCs w:val="20"/>
+              </w:rPr>
+              <w:t xml:space="preserve">      &lt;Button mnemonicParsing="false" onAction="#register" prefHeight="37.0" prefWidth="79.0" text="Register"&gt;</w:t>
+            </w:r>
+          </w:p>
+          <w:p>
+            <w:pPr>
+              <w:spacing w:before="0" w:after="0"/>
+              <w:jc w:val="left"/>
+              <w:rPr>
+                <w:rStyle w:val="SubtleEmphasis"/>
+                <w:rFonts w:ascii="Courier New" w:hAnsi="Courier New" w:cs="Courier New"/>
+                <w:i w:val="0"/>
+                <w:iCs w:val="0"/>
+                <w:color w:val="auto"/>
+                <w:sz w:val="20"/>
+                <w:szCs w:val="20"/>
+              </w:rPr>
+            </w:pPr>
+            <w:r>
+              <w:rPr>
+                <w:rStyle w:val="SubtleEmphasis"/>
+                <w:rFonts w:ascii="Courier New" w:hAnsi="Courier New" w:cs="Courier New"/>
+                <w:i w:val="0"/>
+                <w:iCs w:val="0"/>
+                <w:color w:val="auto"/>
+                <w:sz w:val="20"/>
+                <w:szCs w:val="20"/>
+              </w:rPr>
+              <w:t xml:space="preserve">         &lt;VBox.margin&gt;</w:t>
+            </w:r>
+          </w:p>
+          <w:p>
+            <w:pPr>
+              <w:spacing w:before="0" w:after="0"/>
+              <w:jc w:val="left"/>
+              <w:rPr>
+                <w:rStyle w:val="SubtleEmphasis"/>
+                <w:rFonts w:ascii="Courier New" w:hAnsi="Courier New" w:cs="Courier New"/>
+                <w:i w:val="0"/>
+                <w:iCs w:val="0"/>
+                <w:color w:val="auto"/>
+                <w:sz w:val="20"/>
+                <w:szCs w:val="20"/>
+              </w:rPr>
+            </w:pPr>
+            <w:r>
+              <w:rPr>
+                <w:rStyle w:val="SubtleEmphasis"/>
+                <w:rFonts w:ascii="Courier New" w:hAnsi="Courier New" w:cs="Courier New"/>
+                <w:i w:val="0"/>
+                <w:iCs w:val="0"/>
+                <w:color w:val="auto"/>
+                <w:sz w:val="20"/>
+                <w:szCs w:val="20"/>
+              </w:rPr>
+              <w:t xml:space="preserve">            &lt;Insets top="10.0" /&gt;</w:t>
+            </w:r>
+          </w:p>
+          <w:p>
+            <w:pPr>
+              <w:spacing w:before="0" w:after="0"/>
+              <w:jc w:val="left"/>
+              <w:rPr>
+                <w:rStyle w:val="SubtleEmphasis"/>
+                <w:rFonts w:ascii="Courier New" w:hAnsi="Courier New" w:cs="Courier New"/>
+                <w:i w:val="0"/>
+                <w:iCs w:val="0"/>
+                <w:color w:val="auto"/>
+                <w:sz w:val="20"/>
+                <w:szCs w:val="20"/>
+              </w:rPr>
+            </w:pPr>
+            <w:r>
+              <w:rPr>
+                <w:rStyle w:val="SubtleEmphasis"/>
+                <w:rFonts w:ascii="Courier New" w:hAnsi="Courier New" w:cs="Courier New"/>
+                <w:i w:val="0"/>
+                <w:iCs w:val="0"/>
+                <w:color w:val="auto"/>
+                <w:sz w:val="20"/>
+                <w:szCs w:val="20"/>
+              </w:rPr>
+              <w:t xml:space="preserve">         &lt;/VBox.margin&gt;</w:t>
+            </w:r>
+          </w:p>
+          <w:p>
+            <w:pPr>
+              <w:spacing w:before="0" w:after="0"/>
+              <w:jc w:val="left"/>
+              <w:rPr>
+                <w:rStyle w:val="SubtleEmphasis"/>
+                <w:rFonts w:ascii="Courier New" w:hAnsi="Courier New" w:cs="Courier New"/>
+                <w:i w:val="0"/>
+                <w:iCs w:val="0"/>
+                <w:color w:val="auto"/>
+                <w:sz w:val="20"/>
+                <w:szCs w:val="20"/>
+              </w:rPr>
+            </w:pPr>
+            <w:r>
+              <w:rPr>
+                <w:rStyle w:val="SubtleEmphasis"/>
+                <w:rFonts w:ascii="Courier New" w:hAnsi="Courier New" w:cs="Courier New"/>
+                <w:i w:val="0"/>
+                <w:iCs w:val="0"/>
+                <w:color w:val="auto"/>
+                <w:sz w:val="20"/>
+                <w:szCs w:val="20"/>
+              </w:rPr>
+              <w:t xml:space="preserve">      &lt;/Button&gt;</w:t>
+            </w:r>
+          </w:p>
+          <w:p>
+            <w:pPr>
+              <w:spacing w:before="0" w:after="0"/>
+              <w:jc w:val="left"/>
+              <w:rPr>
+                <w:rStyle w:val="SubtleEmphasis"/>
+                <w:rFonts w:ascii="Courier New" w:hAnsi="Courier New" w:cs="Courier New"/>
+                <w:i w:val="0"/>
+                <w:iCs w:val="0"/>
+                <w:color w:val="auto"/>
+                <w:sz w:val="20"/>
+                <w:szCs w:val="20"/>
+              </w:rPr>
+            </w:pPr>
+            <w:r>
+              <w:rPr>
+                <w:rStyle w:val="SubtleEmphasis"/>
+                <w:rFonts w:ascii="Courier New" w:hAnsi="Courier New" w:cs="Courier New"/>
+                <w:i w:val="0"/>
+                <w:iCs w:val="0"/>
+                <w:color w:val="auto"/>
+                <w:sz w:val="20"/>
+                <w:szCs w:val="20"/>
+              </w:rPr>
+              <w:t xml:space="preserve">      &lt;Label fx:id="info"&gt;</w:t>
+            </w:r>
+          </w:p>
+          <w:p>
+            <w:pPr>
+              <w:spacing w:before="0" w:after="0"/>
+              <w:jc w:val="left"/>
+              <w:rPr>
+                <w:rStyle w:val="SubtleEmphasis"/>
+                <w:rFonts w:ascii="Courier New" w:hAnsi="Courier New" w:cs="Courier New"/>
+                <w:i w:val="0"/>
+                <w:iCs w:val="0"/>
+                <w:color w:val="auto"/>
+                <w:sz w:val="20"/>
+                <w:szCs w:val="20"/>
+              </w:rPr>
+            </w:pPr>
+            <w:r>
+              <w:rPr>
+                <w:rStyle w:val="SubtleEmphasis"/>
+                <w:rFonts w:ascii="Courier New" w:hAnsi="Courier New" w:cs="Courier New"/>
+                <w:i w:val="0"/>
+                <w:iCs w:val="0"/>
+                <w:color w:val="auto"/>
+                <w:sz w:val="20"/>
+                <w:szCs w:val="20"/>
+              </w:rPr>
+              <w:t xml:space="preserve">         &lt;VBox.margin&gt;</w:t>
+            </w:r>
+          </w:p>
+          <w:p>
+            <w:pPr>
+              <w:spacing w:before="0" w:after="0"/>
+              <w:jc w:val="left"/>
+              <w:rPr>
+                <w:rStyle w:val="SubtleEmphasis"/>
+                <w:rFonts w:ascii="Courier New" w:hAnsi="Courier New" w:cs="Courier New"/>
+                <w:i w:val="0"/>
+                <w:iCs w:val="0"/>
+                <w:color w:val="auto"/>
+                <w:sz w:val="20"/>
+                <w:szCs w:val="20"/>
+              </w:rPr>
+            </w:pPr>
+            <w:r>
+              <w:rPr>
+                <w:rStyle w:val="SubtleEmphasis"/>
+                <w:rFonts w:ascii="Courier New" w:hAnsi="Courier New" w:cs="Courier New"/>
+                <w:i w:val="0"/>
+                <w:iCs w:val="0"/>
+                <w:color w:val="auto"/>
+                <w:sz w:val="20"/>
+                <w:szCs w:val="20"/>
+              </w:rPr>
+              <w:t xml:space="preserve">            &lt;Insets right="350.0" top="20.0" /&gt;</w:t>
+            </w:r>
+          </w:p>
+          <w:p>
+            <w:pPr>
+              <w:spacing w:before="0" w:after="0"/>
+              <w:jc w:val="left"/>
+              <w:rPr>
+                <w:rStyle w:val="SubtleEmphasis"/>
+                <w:rFonts w:ascii="Courier New" w:hAnsi="Courier New" w:cs="Courier New"/>
+                <w:i w:val="0"/>
+                <w:iCs w:val="0"/>
+                <w:color w:val="auto"/>
+                <w:sz w:val="20"/>
+                <w:szCs w:val="20"/>
+              </w:rPr>
+            </w:pPr>
+            <w:r>
+              <w:rPr>
+                <w:rStyle w:val="SubtleEmphasis"/>
+                <w:rFonts w:ascii="Courier New" w:hAnsi="Courier New" w:cs="Courier New"/>
+                <w:i w:val="0"/>
+                <w:iCs w:val="0"/>
+                <w:color w:val="auto"/>
+                <w:sz w:val="20"/>
+                <w:szCs w:val="20"/>
+              </w:rPr>
+              <w:t xml:space="preserve">         &lt;/VBox.margin&gt;</w:t>
+            </w:r>
+          </w:p>
+          <w:p>
+            <w:pPr>
+              <w:spacing w:before="0" w:after="0"/>
+              <w:jc w:val="left"/>
+              <w:rPr>
+                <w:rStyle w:val="SubtleEmphasis"/>
+                <w:rFonts w:ascii="Courier New" w:hAnsi="Courier New" w:cs="Courier New"/>
+                <w:i w:val="0"/>
+                <w:iCs w:val="0"/>
+                <w:color w:val="auto"/>
+                <w:sz w:val="20"/>
+                <w:szCs w:val="20"/>
+              </w:rPr>
+            </w:pPr>
+            <w:r>
+              <w:rPr>
+                <w:rStyle w:val="SubtleEmphasis"/>
+                <w:rFonts w:ascii="Courier New" w:hAnsi="Courier New" w:cs="Courier New"/>
+                <w:i w:val="0"/>
+                <w:iCs w:val="0"/>
+                <w:color w:val="auto"/>
+                <w:sz w:val="20"/>
+                <w:szCs w:val="20"/>
+              </w:rPr>
+              <w:t xml:space="preserve">      &lt;/Label&gt;</w:t>
+            </w:r>
+          </w:p>
+          <w:p>
+            <w:pPr>
+              <w:spacing w:before="0" w:after="0"/>
+              <w:jc w:val="left"/>
+              <w:rPr>
+                <w:rStyle w:val="SubtleEmphasis"/>
+                <w:rFonts w:ascii="Courier New" w:hAnsi="Courier New" w:cs="Courier New"/>
+                <w:i w:val="0"/>
+                <w:iCs w:val="0"/>
+                <w:color w:val="auto"/>
+                <w:sz w:val="20"/>
+                <w:szCs w:val="20"/>
+              </w:rPr>
+            </w:pPr>
+            <w:r>
+              <w:rPr>
+                <w:rStyle w:val="SubtleEmphasis"/>
+                <w:rFonts w:ascii="Courier New" w:hAnsi="Courier New" w:cs="Courier New"/>
+                <w:i w:val="0"/>
+                <w:iCs w:val="0"/>
+                <w:color w:val="auto"/>
+                <w:sz w:val="20"/>
+                <w:szCs w:val="20"/>
+              </w:rPr>
+              <w:t xml:space="preserve">   &lt;/children&gt;</w:t>
+            </w:r>
+          </w:p>
+          <w:p>
+            <w:pPr>
+              <w:spacing w:before="0" w:after="0"/>
+              <w:jc w:val="left"/>
+              <w:rPr>
+                <w:rStyle w:val="SubtleEmphasis"/>
+                <w:rFonts w:cs="Arial"/>
+                <w:i w:val="0"/>
+                <w:iCs w:val="0"/>
+                <w:color w:val="auto"/>
+                <w:szCs w:val="22"/>
+              </w:rPr>
+            </w:pPr>
+            <w:r>
+              <w:rPr>
+                <w:rStyle w:val="SubtleEmphasis"/>
+                <w:rFonts w:ascii="Courier New" w:hAnsi="Courier New" w:cs="Courier New"/>
+                <w:i w:val="0"/>
+                <w:iCs w:val="0"/>
+                <w:color w:val="auto"/>
+                <w:sz w:val="20"/>
+                <w:szCs w:val="20"/>
+              </w:rPr>
+              <w:t>&lt;/VBox&gt;</w:t>
+            </w:r>
+          </w:p>
+        </w:tc>
+      </w:tr>
+    </w:tbl>
+    <w:p>
+      <w:pPr>
+        <w:jc w:val="center"/>
+        <w:rPr>
+          <w:rStyle w:val="SubtleEmphasis"/>
+          <w:rFonts w:cs="Arial"/>
+          <w:i w:val="0"/>
+          <w:iCs w:val="0"/>
+          <w:color w:val="auto"/>
+          <w:sz w:val="20"/>
+          <w:szCs w:val="20"/>
+        </w:rPr>
+      </w:pPr>
+      <w:r>
+        <w:rPr>
+          <w:rStyle w:val="SubtleEmphasis"/>
+          <w:rFonts w:cs="Arial"/>
+          <w:i w:val="0"/>
+          <w:iCs w:val="0"/>
+          <w:color w:val="auto"/>
+          <w:sz w:val="20"/>
+          <w:szCs w:val="20"/>
+        </w:rPr>
+        <w:lastRenderedPageBreak/>
+        <w:t>Kod 3.2: Prikaz Login.fxml FXML datoteke</w:t>
+      </w:r>
+    </w:p>
+    <w:p>
+      <w:pPr>
+        <w:rPr>
+          <w:rStyle w:val="SubtleEmphasis"/>
+          <w:rFonts w:ascii="Courier New" w:hAnsi="Courier New" w:cs="Courier New"/>
+          <w:i w:val="0"/>
+          <w:iCs w:val="0"/>
+          <w:color w:val="auto"/>
+          <w:sz w:val="20"/>
+          <w:szCs w:val="20"/>
+        </w:rPr>
+      </w:pPr>
+      <w:r>
+        <w:rPr>
+          <w:rStyle w:val="SubtleEmphasis"/>
+          <w:rFonts w:cs="Arial"/>
+          <w:i w:val="0"/>
+          <w:iCs w:val="0"/>
+          <w:color w:val="auto"/>
+          <w:szCs w:val="22"/>
+        </w:rPr>
+        <w:t xml:space="preserve">U navedenom kodu vidimo elemente kao što su Label,Button,TextField i da oni mogu sadržavati svojstva kao </w:t>
+      </w:r>
+      <w:r>
+        <w:rPr>
+          <w:rStyle w:val="SubtleEmphasis"/>
+          <w:rFonts w:ascii="Courier New" w:hAnsi="Courier New" w:cs="Courier New"/>
+          <w:i w:val="0"/>
+          <w:iCs w:val="0"/>
+          <w:color w:val="auto"/>
+          <w:sz w:val="20"/>
+          <w:szCs w:val="20"/>
+        </w:rPr>
+        <w:t>prefHeight</w:t>
+      </w:r>
+      <w:r>
+        <w:rPr>
+          <w:rStyle w:val="SubtleEmphasis"/>
+          <w:rFonts w:ascii="Courier New" w:hAnsi="Courier New" w:cs="Courier New"/>
+          <w:i w:val="0"/>
+          <w:iCs w:val="0"/>
+          <w:color w:val="auto"/>
+          <w:sz w:val="20"/>
+          <w:szCs w:val="20"/>
+        </w:rPr>
+        <w:t>,</w:t>
+      </w:r>
+      <w:r>
+        <w:rPr>
+          <w:rStyle w:val="SubtleEmphasis"/>
+          <w:rFonts w:ascii="Courier New" w:hAnsi="Courier New" w:cs="Courier New"/>
+          <w:i w:val="0"/>
+          <w:iCs w:val="0"/>
+          <w:color w:val="auto"/>
+          <w:sz w:val="20"/>
+          <w:szCs w:val="20"/>
+        </w:rPr>
+        <w:t>prefWidth</w:t>
+      </w:r>
+      <w:r>
+        <w:rPr>
+          <w:rStyle w:val="SubtleEmphasis"/>
+          <w:rFonts w:ascii="Courier New" w:hAnsi="Courier New" w:cs="Courier New"/>
+          <w:i w:val="0"/>
+          <w:iCs w:val="0"/>
+          <w:color w:val="auto"/>
+          <w:sz w:val="20"/>
+          <w:szCs w:val="20"/>
+        </w:rPr>
+        <w:t xml:space="preserve">,id,alignment </w:t>
+      </w:r>
+      <w:r>
+        <w:rPr>
+          <w:rStyle w:val="SubtleEmphasis"/>
+          <w:rFonts w:cs="Arial"/>
+          <w:i w:val="0"/>
+          <w:iCs w:val="0"/>
+          <w:color w:val="auto"/>
+          <w:szCs w:val="22"/>
+        </w:rPr>
+        <w:t xml:space="preserve">što podsjeća na </w:t>
+      </w:r>
+      <w:r>
+        <w:rPr>
+          <w:rStyle w:val="SubtleEmphasis"/>
+          <w:rFonts w:cs="Arial"/>
+          <w:iCs w:val="0"/>
+          <w:color w:val="auto"/>
+          <w:szCs w:val="22"/>
+        </w:rPr>
+        <w:t>XML</w:t>
+      </w:r>
+      <w:r>
+        <w:rPr>
+          <w:rStyle w:val="SubtleEmphasis"/>
+          <w:rFonts w:cs="Arial"/>
+          <w:i w:val="0"/>
+          <w:iCs w:val="0"/>
+          <w:color w:val="auto"/>
+          <w:szCs w:val="22"/>
+        </w:rPr>
+        <w:t xml:space="preserve"> i </w:t>
+      </w:r>
+      <w:r>
+        <w:rPr>
+          <w:rStyle w:val="SubtleEmphasis"/>
+          <w:rFonts w:cs="Arial"/>
+          <w:iCs w:val="0"/>
+          <w:color w:val="auto"/>
+          <w:szCs w:val="22"/>
+        </w:rPr>
+        <w:t>HTML</w:t>
+      </w:r>
+      <w:r>
+        <w:rPr>
+          <w:rStyle w:val="SubtleEmphasis"/>
+          <w:rFonts w:cs="Arial"/>
+          <w:i w:val="0"/>
+          <w:iCs w:val="0"/>
+          <w:color w:val="auto"/>
+          <w:szCs w:val="22"/>
+        </w:rPr>
+        <w:t xml:space="preserve"> dijelove koda s obzirom da je FXML baziran na </w:t>
+      </w:r>
+      <w:r>
+        <w:rPr>
+          <w:rStyle w:val="SubtleEmphasis"/>
+          <w:rFonts w:cs="Arial"/>
+          <w:iCs w:val="0"/>
+          <w:color w:val="auto"/>
+          <w:szCs w:val="22"/>
+        </w:rPr>
+        <w:t>XML-u</w:t>
+      </w:r>
+      <w:r>
+        <w:rPr>
+          <w:rStyle w:val="SubtleEmphasis"/>
+          <w:rFonts w:cs="Arial"/>
+          <w:i w:val="0"/>
+          <w:iCs w:val="0"/>
+          <w:color w:val="auto"/>
+          <w:szCs w:val="22"/>
+        </w:rPr>
+        <w:t xml:space="preserve">. Najbitnije svojstvo je id jer on omogućuje da </w:t>
+      </w:r>
+      <w:r>
+        <w:rPr>
+          <w:rStyle w:val="SubtleEmphasis"/>
+          <w:rFonts w:cs="Arial"/>
+          <w:i w:val="0"/>
+          <w:iCs w:val="0"/>
+          <w:color w:val="auto"/>
+          <w:szCs w:val="22"/>
+        </w:rPr>
+        <w:t xml:space="preserve">kontroler koji upravlja tim FXML-om može preopoznati određeni element. Svojstvo </w:t>
+      </w:r>
+      <w:r>
+        <w:rPr>
+          <w:rStyle w:val="SubtleEmphasis"/>
+          <w:rFonts w:ascii="Courier New" w:hAnsi="Courier New" w:cs="Courier New"/>
+          <w:i w:val="0"/>
+          <w:iCs w:val="0"/>
+          <w:color w:val="auto"/>
+          <w:sz w:val="20"/>
+          <w:szCs w:val="20"/>
+        </w:rPr>
+        <w:t>fx:controller="application.LoginController"</w:t>
+      </w:r>
+      <w:r>
+        <w:rPr>
+          <w:rStyle w:val="SubtleEmphasis"/>
+          <w:rFonts w:ascii="Courier New" w:hAnsi="Courier New" w:cs="Courier New"/>
+          <w:i w:val="0"/>
+          <w:iCs w:val="0"/>
+          <w:color w:val="auto"/>
+          <w:sz w:val="20"/>
+          <w:szCs w:val="20"/>
+        </w:rPr>
+        <w:t xml:space="preserve"> </w:t>
+      </w:r>
+      <w:r>
+        <w:rPr>
+          <w:rStyle w:val="SubtleEmphasis"/>
+          <w:rFonts w:cs="Arial"/>
+          <w:i w:val="0"/>
+          <w:iCs w:val="0"/>
+          <w:color w:val="auto"/>
+          <w:szCs w:val="22"/>
+        </w:rPr>
+        <w:t>nam definira kontroler</w:t>
+      </w:r>
+      <w:r>
+        <w:rPr>
+          <w:rStyle w:val="SubtleEmphasis"/>
+          <w:rFonts w:ascii="Courier New" w:hAnsi="Courier New" w:cs="Courier New"/>
+          <w:i w:val="0"/>
+          <w:iCs w:val="0"/>
+          <w:color w:val="auto"/>
+          <w:sz w:val="20"/>
+          <w:szCs w:val="20"/>
+        </w:rPr>
+        <w:t>.</w:t>
+      </w:r>
+    </w:p>
+    <w:p>
+      <w:pPr>
+        <w:rPr>
+          <w:rStyle w:val="SubtleEmphasis"/>
+          <w:rFonts w:cs="Arial"/>
+          <w:i w:val="0"/>
+          <w:iCs w:val="0"/>
+          <w:color w:val="auto"/>
+          <w:szCs w:val="22"/>
+        </w:rPr>
+      </w:pPr>
+      <w:r>
+        <w:rPr>
+          <w:rStyle w:val="SubtleEmphasis"/>
+          <w:rFonts w:cs="Arial"/>
+          <w:i w:val="0"/>
+          <w:iCs w:val="0"/>
+          <w:color w:val="auto"/>
+          <w:szCs w:val="22"/>
+        </w:rPr>
+        <w:t>Funkcije koja postavlja FXML datoteku je :</w:t>
+      </w:r>
+    </w:p>
+    <w:p>
+      <w:pPr>
+        <w:jc w:val="center"/>
+        <w:rPr>
+          <w:rStyle w:val="SubtleEmphasis"/>
+          <w:rFonts w:ascii="Courier New" w:hAnsi="Courier New" w:cs="Courier New"/>
+          <w:i w:val="0"/>
+          <w:iCs w:val="0"/>
+          <w:color w:val="auto"/>
+          <w:sz w:val="20"/>
+          <w:szCs w:val="20"/>
+        </w:rPr>
+      </w:pPr>
+      <w:r>
+        <w:rPr>
+          <w:rStyle w:val="SubtleEmphasis"/>
+          <w:rFonts w:ascii="Courier New" w:hAnsi="Courier New" w:cs="Courier New"/>
+          <w:i w:val="0"/>
+          <w:iCs w:val="0"/>
+          <w:color w:val="auto"/>
+          <w:sz w:val="20"/>
+          <w:szCs w:val="20"/>
+        </w:rPr>
+        <w:t>FXMLLoader.load(getClass().getResource())</w:t>
+      </w:r>
+    </w:p>
+    <w:p>
+      <w:pPr>
+        <w:rPr>
+          <w:rStyle w:val="SubtleEmphasis"/>
+          <w:rFonts w:cs="Arial"/>
+          <w:i w:val="0"/>
+          <w:iCs w:val="0"/>
+          <w:color w:val="auto"/>
+          <w:szCs w:val="22"/>
+        </w:rPr>
+      </w:pPr>
+      <w:r>
+        <w:rPr>
+          <w:rStyle w:val="SubtleEmphasis"/>
+          <w:rFonts w:cs="Arial"/>
+          <w:i w:val="0"/>
+          <w:iCs w:val="0"/>
+          <w:color w:val="auto"/>
+          <w:szCs w:val="22"/>
+        </w:rPr>
+        <w:t xml:space="preserve">Njena upotreba se može pronaći na kodu Kod 3.1 u </w:t>
+      </w:r>
+      <w:r>
+        <w:rPr>
+          <w:rStyle w:val="SubtleEmphasis"/>
+          <w:rFonts w:ascii="Courier New" w:hAnsi="Courier New" w:cs="Courier New"/>
+          <w:i w:val="0"/>
+          <w:iCs w:val="0"/>
+          <w:color w:val="auto"/>
+          <w:sz w:val="20"/>
+          <w:szCs w:val="20"/>
+        </w:rPr>
+        <w:t>public void start(Stage primaryStage)</w:t>
+      </w:r>
+      <w:r>
+        <w:rPr>
+          <w:rStyle w:val="SubtleEmphasis"/>
+          <w:rFonts w:ascii="Courier New" w:hAnsi="Courier New" w:cs="Courier New"/>
+          <w:i w:val="0"/>
+          <w:iCs w:val="0"/>
+          <w:color w:val="auto"/>
+          <w:szCs w:val="22"/>
+        </w:rPr>
+        <w:t xml:space="preserve"> </w:t>
+      </w:r>
+      <w:r>
+        <w:rPr>
+          <w:rStyle w:val="SubtleEmphasis"/>
+          <w:rFonts w:cs="Arial"/>
+          <w:i w:val="0"/>
+          <w:iCs w:val="0"/>
+          <w:color w:val="auto"/>
+          <w:szCs w:val="22"/>
+        </w:rPr>
+        <w:t>funkciji</w:t>
+      </w:r>
+      <w:r>
+        <w:rPr>
+          <w:rStyle w:val="SubtleEmphasis"/>
+          <w:rFonts w:cs="Arial"/>
+          <w:i w:val="0"/>
+          <w:iCs w:val="0"/>
+          <w:color w:val="auto"/>
+          <w:szCs w:val="22"/>
+        </w:rPr>
+        <w:t>.</w:t>
+      </w:r>
+    </w:p>
+    <w:p>
+      <w:pPr>
+        <w:ind w:left="720" w:hanging="720"/>
+        <w:rPr>
+          <w:rStyle w:val="SubtleEmphasis"/>
+          <w:rFonts w:cs="Arial"/>
           <w:b/>
           <w:i w:val="0"/>
           <w:iCs w:val="0"/>
           <w:color w:val="auto"/>
           <w:sz w:val="24"/>
         </w:rPr>
-        <w:t>3.2</w:t>
-      </w:r>
+      </w:pPr>
       <w:r>
         <w:rPr>
           <w:rStyle w:val="SubtleEmphasis"/>
@@ -5576,60 +7383,70 @@
           <w:color w:val="auto"/>
           <w:sz w:val="24"/>
         </w:rPr>
+        <w:t>3.3</w:t>
+      </w:r>
+      <w:r>
+        <w:rPr>
+          <w:rStyle w:val="SubtleEmphasis"/>
+          <w:rFonts w:cs="Arial"/>
+          <w:b/>
+          <w:i w:val="0"/>
+          <w:iCs w:val="0"/>
+          <w:color w:val="auto"/>
+          <w:sz w:val="24"/>
+        </w:rPr>
         <w:tab/>
-      </w:r>
-      <w:r>
-        <w:rPr>
-          <w:rStyle w:val="SubtleEmphasis"/>
-          <w:rFonts w:cs="Arial"/>
-          <w:b/>
-          <w:i w:val="0"/>
-          <w:iCs w:val="0"/>
-          <w:color w:val="auto"/>
-          <w:sz w:val="24"/>
-        </w:rPr>
-        <w:t>FXML</w:t>
-      </w:r>
-      <w:r>
-        <w:rPr>
-          <w:rStyle w:val="SubtleEmphasis"/>
-          <w:rFonts w:cs="Arial"/>
-          <w:b/>
-          <w:i w:val="0"/>
-          <w:iCs w:val="0"/>
-          <w:color w:val="auto"/>
-          <w:sz w:val="24"/>
-        </w:rPr>
-        <w:tab/>
-      </w:r>
+        <w:t>CSS</w:t>
+      </w:r>
+    </w:p>
+    <w:p>
+      <w:pPr>
+        <w:rPr>
+          <w:rStyle w:val="SubtleEmphasis"/>
+          <w:rFonts w:cs="Arial"/>
+          <w:i w:val="0"/>
+          <w:iCs w:val="0"/>
+          <w:color w:val="auto"/>
+          <w:szCs w:val="22"/>
+        </w:rPr>
+      </w:pPr>
     </w:p>
     <w:p>
       <w:pPr>
         <w:spacing w:before="0" w:after="0"/>
-        <w:jc w:val="left"/>
-        <w:rPr>
-          <w:rStyle w:val="SubtleEmphasis"/>
-          <w:rFonts w:cs="Arial"/>
-          <w:i w:val="0"/>
-          <w:iCs w:val="0"/>
-          <w:color w:val="auto"/>
-          <w:szCs w:val="22"/>
-        </w:rPr>
-      </w:pPr>
-    </w:p>
-    <w:p>
-      <w:pPr>
-        <w:rPr>
-          <w:rStyle w:val="SubtleEmphasis"/>
-          <w:rFonts w:cs="Arial"/>
-          <w:i w:val="0"/>
-          <w:iCs w:val="0"/>
-          <w:color w:val="auto"/>
-          <w:szCs w:val="22"/>
-        </w:rPr>
-      </w:pPr>
-      <w:bookmarkStart w:id="0" w:name="_GoBack"/>
-      <w:bookmarkEnd w:id="0"/>
+        <w:rPr>
+          <w:rStyle w:val="SubtleEmphasis"/>
+          <w:rFonts w:ascii="Courier New" w:hAnsi="Courier New" w:cs="Courier New"/>
+          <w:i w:val="0"/>
+          <w:iCs w:val="0"/>
+          <w:color w:val="auto"/>
+          <w:szCs w:val="22"/>
+        </w:rPr>
+      </w:pPr>
+      <w:r>
+        <w:rPr>
+          <w:rStyle w:val="SubtleEmphasis"/>
+          <w:rFonts w:ascii="Courier New" w:hAnsi="Courier New" w:cs="Courier New"/>
+          <w:i w:val="0"/>
+          <w:iCs w:val="0"/>
+          <w:color w:val="auto"/>
+          <w:szCs w:val="22"/>
+        </w:rPr>
+        <w:lastRenderedPageBreak/>
+        <w:t xml:space="preserve"> </w:t>
+      </w:r>
+    </w:p>
+    <w:p>
+      <w:pPr>
+        <w:rPr>
+          <w:rStyle w:val="SubtleEmphasis"/>
+          <w:rFonts w:cs="Arial"/>
+          <w:i w:val="0"/>
+          <w:iCs w:val="0"/>
+          <w:color w:val="auto"/>
+          <w:szCs w:val="22"/>
+        </w:rPr>
+      </w:pPr>
     </w:p>
     <w:sectPr>
       <w:pgSz w:w="12240" w:h="15840"/>
@@ -6315,6 +8132,119 @@
       <w:lvlJc w:val="left"/>
       <w:pPr>
         <w:ind w:left="6480" w:hanging="360"/>
+      </w:pPr>
+      <w:rPr>
+        <w:rFonts w:ascii="Wingdings" w:hAnsi="Wingdings" w:hint="default"/>
+      </w:rPr>
+    </w:lvl>
+  </w:abstractNum>
+  <w:abstractNum w:abstractNumId="6">
+    <w:nsid w:val="71911322"/>
+    <w:multiLevelType w:val="hybridMultilevel"/>
+    <w:tmpl w:val="8C620D2C"/>
+    <w:lvl w:ilvl="0" w:tplc="04090001">
+      <w:start w:val="1"/>
+      <w:numFmt w:val="bullet"/>
+      <w:lvlText w:val=""/>
+      <w:lvlJc w:val="left"/>
+      <w:pPr>
+        <w:ind w:left="1440" w:hanging="360"/>
+      </w:pPr>
+      <w:rPr>
+        <w:rFonts w:ascii="Symbol" w:hAnsi="Symbol" w:hint="default"/>
+      </w:rPr>
+    </w:lvl>
+    <w:lvl w:ilvl="1" w:tplc="04090003" w:tentative="1">
+      <w:start w:val="1"/>
+      <w:numFmt w:val="bullet"/>
+      <w:lvlText w:val="o"/>
+      <w:lvlJc w:val="left"/>
+      <w:pPr>
+        <w:ind w:left="2160" w:hanging="360"/>
+      </w:pPr>
+      <w:rPr>
+        <w:rFonts w:ascii="Courier New" w:hAnsi="Courier New" w:cs="Courier New" w:hint="default"/>
+      </w:rPr>
+    </w:lvl>
+    <w:lvl w:ilvl="2" w:tplc="04090005" w:tentative="1">
+      <w:start w:val="1"/>
+      <w:numFmt w:val="bullet"/>
+      <w:lvlText w:val=""/>
+      <w:lvlJc w:val="left"/>
+      <w:pPr>
+        <w:ind w:left="2880" w:hanging="360"/>
+      </w:pPr>
+      <w:rPr>
+        <w:rFonts w:ascii="Wingdings" w:hAnsi="Wingdings" w:hint="default"/>
+      </w:rPr>
+    </w:lvl>
+    <w:lvl w:ilvl="3" w:tplc="04090001" w:tentative="1">
+      <w:start w:val="1"/>
+      <w:numFmt w:val="bullet"/>
+      <w:lvlText w:val=""/>
+      <w:lvlJc w:val="left"/>
+      <w:pPr>
+        <w:ind w:left="3600" w:hanging="360"/>
+      </w:pPr>
+      <w:rPr>
+        <w:rFonts w:ascii="Symbol" w:hAnsi="Symbol" w:hint="default"/>
+      </w:rPr>
+    </w:lvl>
+    <w:lvl w:ilvl="4" w:tplc="04090003" w:tentative="1">
+      <w:start w:val="1"/>
+      <w:numFmt w:val="bullet"/>
+      <w:lvlText w:val="o"/>
+      <w:lvlJc w:val="left"/>
+      <w:pPr>
+        <w:ind w:left="4320" w:hanging="360"/>
+      </w:pPr>
+      <w:rPr>
+        <w:rFonts w:ascii="Courier New" w:hAnsi="Courier New" w:cs="Courier New" w:hint="default"/>
+      </w:rPr>
+    </w:lvl>
+    <w:lvl w:ilvl="5" w:tplc="04090005" w:tentative="1">
+      <w:start w:val="1"/>
+      <w:numFmt w:val="bullet"/>
+      <w:lvlText w:val=""/>
+      <w:lvlJc w:val="left"/>
+      <w:pPr>
+        <w:ind w:left="5040" w:hanging="360"/>
+      </w:pPr>
+      <w:rPr>
+        <w:rFonts w:ascii="Wingdings" w:hAnsi="Wingdings" w:hint="default"/>
+      </w:rPr>
+    </w:lvl>
+    <w:lvl w:ilvl="6" w:tplc="04090001" w:tentative="1">
+      <w:start w:val="1"/>
+      <w:numFmt w:val="bullet"/>
+      <w:lvlText w:val=""/>
+      <w:lvlJc w:val="left"/>
+      <w:pPr>
+        <w:ind w:left="5760" w:hanging="360"/>
+      </w:pPr>
+      <w:rPr>
+        <w:rFonts w:ascii="Symbol" w:hAnsi="Symbol" w:hint="default"/>
+      </w:rPr>
+    </w:lvl>
+    <w:lvl w:ilvl="7" w:tplc="04090003" w:tentative="1">
+      <w:start w:val="1"/>
+      <w:numFmt w:val="bullet"/>
+      <w:lvlText w:val="o"/>
+      <w:lvlJc w:val="left"/>
+      <w:pPr>
+        <w:ind w:left="6480" w:hanging="360"/>
+      </w:pPr>
+      <w:rPr>
+        <w:rFonts w:ascii="Courier New" w:hAnsi="Courier New" w:cs="Courier New" w:hint="default"/>
+      </w:rPr>
+    </w:lvl>
+    <w:lvl w:ilvl="8" w:tplc="04090005" w:tentative="1">
+      <w:start w:val="1"/>
+      <w:numFmt w:val="bullet"/>
+      <w:lvlText w:val=""/>
+      <w:lvlJc w:val="left"/>
+      <w:pPr>
+        <w:ind w:left="7200" w:hanging="360"/>
       </w:pPr>
       <w:rPr>
         <w:rFonts w:ascii="Wingdings" w:hAnsi="Wingdings" w:hint="default"/>
@@ -6338,6 +8268,9 @@
   </w:num>
   <w:num w:numId="6">
     <w:abstractNumId w:val="1"/>
+  </w:num>
+  <w:num w:numId="7">
+    <w:abstractNumId w:val="6"/>
   </w:num>
 </w:numbering>
 </file>

</xml_diff>

<commit_message>
dodavanje slike zavrsavanje CSS podpoglavlja, pocinjanje Event Controllera
</commit_message>
<xml_diff>
--- a/Završni rad - Jozo Skoko.docx
+++ b/Završni rad - Jozo Skoko.docx
@@ -2821,7 +2821,7 @@
             <v:path o:extrusionok="f" gradientshapeok="t" o:connecttype="rect"/>
             <o:lock v:ext="edit" aspectratio="t"/>
           </v:shapetype>
-          <v:shape id="_x0000_i1025" type="#_x0000_t75" style="width:455.4pt;height:228.15pt" o:allowoverlap="f">
+          <v:shape id="_x0000_i1025" type="#_x0000_t75" style="width:455.25pt;height:228pt" o:allowoverlap="f">
             <v:imagedata r:id="rId6" o:title="Javafx_logo_color"/>
           </v:shape>
         </w:pict>
@@ -3445,7 +3445,7 @@
           <w:lang w:val="en-US"/>
         </w:rPr>
         <w:pict>
-          <v:shape id="_x0000_i1026" type="#_x0000_t75" style="width:455.4pt;height:256.2pt" o:allowoverlap="f">
+          <v:shape id="_x0000_i1026" type="#_x0000_t75" style="width:455.25pt;height:255.75pt" o:allowoverlap="f">
             <v:imagedata r:id="rId7" o:title="2-1"/>
           </v:shape>
         </w:pict>
@@ -3478,18 +3478,7 @@
           <w:sz w:val="20"/>
           <w:szCs w:val="20"/>
         </w:rPr>
-        <w:t xml:space="preserve">.2: </w:t>
-      </w:r>
-      <w:bookmarkStart w:id="0" w:name="_GoBack"/>
-      <w:bookmarkEnd w:id="0"/>
-      <w:r>
-        <w:rPr>
-          <w:b w:val="0"/>
-          <w:color w:val="auto"/>
-          <w:sz w:val="20"/>
-          <w:szCs w:val="20"/>
-        </w:rPr>
-        <w:t>Geons Nasa aplikacija</w:t>
+        <w:t>.2: Geons Nasa aplikacija</w:t>
       </w:r>
     </w:p>
     <w:p>
@@ -3499,7 +3488,7 @@
       <w:r>
         <w:lastRenderedPageBreak/>
         <w:pict>
-          <v:shape id="_x0000_i1027" type="#_x0000_t75" style="width:455.4pt;height:256.2pt">
+          <v:shape id="_x0000_i1027" type="#_x0000_t75" style="width:455.25pt;height:255.75pt">
             <v:imagedata r:id="rId8" o:title="dashboard"/>
           </v:shape>
         </w:pict>
@@ -5545,6 +5534,7 @@
     <w:p>
       <w:pPr>
         <w:pStyle w:val="Caption"/>
+        <w:spacing w:before="220" w:after="220"/>
         <w:jc w:val="center"/>
         <w:rPr>
           <w:b w:val="0"/>
@@ -7410,19 +7400,1253 @@
           <w:szCs w:val="22"/>
         </w:rPr>
       </w:pPr>
-    </w:p>
-    <w:p>
-      <w:pPr>
-        <w:spacing w:before="0" w:after="0"/>
+      <w:r>
+        <w:rPr>
+          <w:rStyle w:val="SubtleEmphasis"/>
+          <w:rFonts w:cs="Arial"/>
+          <w:iCs w:val="0"/>
+          <w:color w:val="auto"/>
+          <w:szCs w:val="22"/>
+        </w:rPr>
+        <w:t>CSS</w:t>
+      </w:r>
+      <w:r>
+        <w:rPr>
+          <w:rStyle w:val="SubtleEmphasis"/>
+          <w:rFonts w:cs="Arial"/>
+          <w:i w:val="0"/>
+          <w:iCs w:val="0"/>
+          <w:color w:val="auto"/>
+          <w:szCs w:val="22"/>
+        </w:rPr>
+        <w:t xml:space="preserve"> je kratica od </w:t>
+      </w:r>
+      <w:r>
+        <w:rPr>
+          <w:rStyle w:val="SubtleEmphasis"/>
+          <w:rFonts w:cs="Arial"/>
+          <w:iCs w:val="0"/>
+          <w:color w:val="auto"/>
+          <w:szCs w:val="22"/>
+        </w:rPr>
+        <w:t>Cascading Style Sheets</w:t>
+      </w:r>
+      <w:r>
+        <w:rPr>
+          <w:rStyle w:val="SubtleEmphasis"/>
+          <w:rFonts w:cs="Arial"/>
+          <w:i w:val="0"/>
+          <w:iCs w:val="0"/>
+          <w:color w:val="auto"/>
+          <w:szCs w:val="22"/>
+        </w:rPr>
+        <w:t xml:space="preserve">. Radi se </w:t>
+      </w:r>
+      <w:r>
+        <w:rPr>
+          <w:rStyle w:val="SubtleEmphasis"/>
+          <w:rFonts w:cs="Arial"/>
+          <w:i w:val="0"/>
+          <w:iCs w:val="0"/>
+          <w:color w:val="auto"/>
+          <w:szCs w:val="22"/>
+        </w:rPr>
+        <w:t xml:space="preserve">o </w:t>
+      </w:r>
+      <w:r>
+        <w:rPr>
+          <w:rStyle w:val="SubtleEmphasis"/>
+          <w:rFonts w:cs="Arial"/>
+          <w:i w:val="0"/>
+          <w:iCs w:val="0"/>
+          <w:color w:val="auto"/>
+          <w:szCs w:val="22"/>
+        </w:rPr>
+        <w:t>stilskom jeziku, koji se rabi za opis prezentacije dokumenta napisanog pomoću</w:t>
+      </w:r>
+      <w:r>
+        <w:rPr>
+          <w:rStyle w:val="SubtleEmphasis"/>
+          <w:rFonts w:cs="Arial"/>
+          <w:i w:val="0"/>
+          <w:iCs w:val="0"/>
+          <w:color w:val="auto"/>
+          <w:szCs w:val="22"/>
+        </w:rPr>
+        <w:t xml:space="preserve"> HTML jezika. </w:t>
+      </w:r>
+      <w:r>
+        <w:rPr>
+          <w:rStyle w:val="SubtleEmphasis"/>
+          <w:rFonts w:cs="Arial"/>
+          <w:i w:val="0"/>
+          <w:iCs w:val="0"/>
+          <w:color w:val="auto"/>
+          <w:szCs w:val="22"/>
+        </w:rPr>
+        <w:t xml:space="preserve">Kako se web razvijao, prvotno su u </w:t>
+      </w:r>
+      <w:r>
+        <w:rPr>
+          <w:rStyle w:val="SubtleEmphasis"/>
+          <w:rFonts w:cs="Arial"/>
+          <w:iCs w:val="0"/>
+          <w:color w:val="auto"/>
+          <w:szCs w:val="22"/>
+        </w:rPr>
+        <w:lastRenderedPageBreak/>
+        <w:t>HTML</w:t>
+      </w:r>
+      <w:r>
+        <w:rPr>
+          <w:rStyle w:val="SubtleEmphasis"/>
+          <w:rFonts w:cs="Arial"/>
+          <w:i w:val="0"/>
+          <w:iCs w:val="0"/>
+          <w:color w:val="auto"/>
+          <w:szCs w:val="22"/>
+        </w:rPr>
+        <w:t xml:space="preserve"> ubacivani elementi za definiciju prezentacije (npr. tag &lt;font&gt;), ali je dovoljno brzo uočena potreba za stilskim jezikom koji će HTML osloboditi potrebe prikazivanja sadržaja (što je prvenstvena namjena HTML-a) i njegovog oblikovanja (čemu danas služi </w:t>
+      </w:r>
+      <w:r>
+        <w:rPr>
+          <w:rStyle w:val="SubtleEmphasis"/>
+          <w:rFonts w:cs="Arial"/>
+          <w:iCs w:val="0"/>
+          <w:color w:val="auto"/>
+          <w:szCs w:val="22"/>
+        </w:rPr>
+        <w:t>CSS</w:t>
+      </w:r>
+      <w:r>
+        <w:rPr>
+          <w:rStyle w:val="SubtleEmphasis"/>
+          <w:rFonts w:cs="Arial"/>
+          <w:i w:val="0"/>
+          <w:iCs w:val="0"/>
+          <w:color w:val="auto"/>
+          <w:szCs w:val="22"/>
+        </w:rPr>
+        <w:t xml:space="preserve">). Drugim riječima, stil definira kako prikazati </w:t>
+      </w:r>
+      <w:r>
+        <w:rPr>
+          <w:rStyle w:val="SubtleEmphasis"/>
+          <w:rFonts w:cs="Arial"/>
+          <w:iCs w:val="0"/>
+          <w:color w:val="auto"/>
+          <w:szCs w:val="22"/>
+        </w:rPr>
+        <w:t>HTML</w:t>
+      </w:r>
+      <w:r>
+        <w:rPr>
+          <w:rStyle w:val="SubtleEmphasis"/>
+          <w:rFonts w:cs="Arial"/>
+          <w:i w:val="0"/>
+          <w:iCs w:val="0"/>
+          <w:color w:val="auto"/>
+          <w:szCs w:val="22"/>
+        </w:rPr>
+        <w:t xml:space="preserve"> elemente. </w:t>
+      </w:r>
+      <w:r>
+        <w:rPr>
+          <w:rStyle w:val="SubtleEmphasis"/>
+          <w:rFonts w:cs="Arial"/>
+          <w:iCs w:val="0"/>
+          <w:color w:val="auto"/>
+          <w:szCs w:val="22"/>
+        </w:rPr>
+        <w:t>CSS-om</w:t>
+      </w:r>
+      <w:r>
+        <w:rPr>
+          <w:rStyle w:val="SubtleEmphasis"/>
+          <w:rFonts w:cs="Arial"/>
+          <w:i w:val="0"/>
+          <w:iCs w:val="0"/>
+          <w:color w:val="auto"/>
+          <w:szCs w:val="22"/>
+        </w:rPr>
+        <w:t xml:space="preserve"> se uređuje sam izgled i raspored stranice.</w:t>
+      </w:r>
+    </w:p>
+    <w:p>
+      <w:pPr>
+        <w:rPr>
+          <w:rStyle w:val="SubtleEmphasis"/>
+          <w:rFonts w:cs="Arial"/>
+          <w:i w:val="0"/>
+          <w:iCs w:val="0"/>
+          <w:color w:val="auto"/>
+          <w:szCs w:val="22"/>
+        </w:rPr>
+      </w:pPr>
+      <w:r>
+        <w:rPr>
+          <w:rStyle w:val="SubtleEmphasis"/>
+          <w:rFonts w:cs="Arial"/>
+          <w:iCs w:val="0"/>
+          <w:color w:val="auto"/>
+          <w:szCs w:val="22"/>
+        </w:rPr>
+        <w:t xml:space="preserve">CSS </w:t>
+      </w:r>
+      <w:r>
+        <w:rPr>
+          <w:rStyle w:val="SubtleEmphasis"/>
+          <w:rFonts w:cs="Arial"/>
+          <w:i w:val="0"/>
+          <w:iCs w:val="0"/>
+          <w:color w:val="auto"/>
+          <w:szCs w:val="22"/>
+        </w:rPr>
+        <w:t>je moguće koristiti u JavaFX-u. Koristi se za stiliziranje FXML dokumenta.</w:t>
+      </w:r>
+    </w:p>
+    <w:tbl>
+      <w:tblPr>
+        <w:tblStyle w:val="TableGrid"/>
+        <w:tblW w:w="0" w:type="auto"/>
+        <w:tblLook w:val="04A0" w:firstRow="1" w:lastRow="0" w:firstColumn="1" w:lastColumn="0" w:noHBand="0" w:noVBand="1"/>
+      </w:tblPr>
+      <w:tblGrid>
+        <w:gridCol w:w="9337"/>
+      </w:tblGrid>
+      <w:tr>
+        <w:tc>
+          <w:tcPr>
+            <w:tcW w:w="9337" w:type="dxa"/>
+          </w:tcPr>
+          <w:p>
+            <w:pPr>
+              <w:spacing w:before="0" w:after="0"/>
+              <w:rPr>
+                <w:rStyle w:val="SubtleEmphasis"/>
+                <w:rFonts w:ascii="Courier New" w:hAnsi="Courier New" w:cs="Courier New"/>
+                <w:i w:val="0"/>
+                <w:iCs w:val="0"/>
+                <w:color w:val="auto"/>
+                <w:sz w:val="20"/>
+                <w:szCs w:val="20"/>
+              </w:rPr>
+            </w:pPr>
+            <w:r>
+              <w:rPr>
+                <w:rStyle w:val="SubtleEmphasis"/>
+                <w:rFonts w:ascii="Courier New" w:hAnsi="Courier New" w:cs="Courier New"/>
+                <w:i w:val="0"/>
+                <w:iCs w:val="0"/>
+                <w:color w:val="auto"/>
+                <w:sz w:val="20"/>
+                <w:szCs w:val="20"/>
+              </w:rPr>
+              <w:t>#vb {</w:t>
+            </w:r>
+          </w:p>
+          <w:p>
+            <w:pPr>
+              <w:spacing w:before="0" w:after="0"/>
+              <w:rPr>
+                <w:rStyle w:val="SubtleEmphasis"/>
+                <w:rFonts w:ascii="Courier New" w:hAnsi="Courier New" w:cs="Courier New"/>
+                <w:i w:val="0"/>
+                <w:iCs w:val="0"/>
+                <w:color w:val="auto"/>
+                <w:sz w:val="20"/>
+                <w:szCs w:val="20"/>
+              </w:rPr>
+            </w:pPr>
+            <w:r>
+              <w:rPr>
+                <w:rStyle w:val="SubtleEmphasis"/>
+                <w:rFonts w:ascii="Courier New" w:hAnsi="Courier New" w:cs="Courier New"/>
+                <w:i w:val="0"/>
+                <w:iCs w:val="0"/>
+                <w:color w:val="auto"/>
+                <w:sz w:val="20"/>
+                <w:szCs w:val="20"/>
+              </w:rPr>
+              <w:tab/>
+              <w:t>-fx-background-image: url("/slike/background.jpg.jpg");</w:t>
+            </w:r>
+          </w:p>
+          <w:p>
+            <w:pPr>
+              <w:spacing w:before="0" w:after="0"/>
+              <w:rPr>
+                <w:rStyle w:val="SubtleEmphasis"/>
+                <w:rFonts w:ascii="Courier New" w:hAnsi="Courier New" w:cs="Courier New"/>
+                <w:i w:val="0"/>
+                <w:iCs w:val="0"/>
+                <w:color w:val="auto"/>
+                <w:sz w:val="20"/>
+                <w:szCs w:val="20"/>
+              </w:rPr>
+            </w:pPr>
+            <w:r>
+              <w:rPr>
+                <w:rStyle w:val="SubtleEmphasis"/>
+                <w:rFonts w:ascii="Courier New" w:hAnsi="Courier New" w:cs="Courier New"/>
+                <w:i w:val="0"/>
+                <w:iCs w:val="0"/>
+                <w:color w:val="auto"/>
+                <w:sz w:val="20"/>
+                <w:szCs w:val="20"/>
+              </w:rPr>
+              <w:t>}</w:t>
+            </w:r>
+          </w:p>
+          <w:p>
+            <w:pPr>
+              <w:spacing w:before="0" w:after="0"/>
+              <w:rPr>
+                <w:rStyle w:val="SubtleEmphasis"/>
+                <w:rFonts w:ascii="Courier New" w:hAnsi="Courier New" w:cs="Courier New"/>
+                <w:i w:val="0"/>
+                <w:iCs w:val="0"/>
+                <w:color w:val="auto"/>
+                <w:sz w:val="20"/>
+                <w:szCs w:val="20"/>
+              </w:rPr>
+            </w:pPr>
+            <w:r>
+              <w:rPr>
+                <w:rStyle w:val="SubtleEmphasis"/>
+                <w:rFonts w:ascii="Courier New" w:hAnsi="Courier New" w:cs="Courier New"/>
+                <w:i w:val="0"/>
+                <w:iCs w:val="0"/>
+                <w:color w:val="auto"/>
+                <w:sz w:val="20"/>
+                <w:szCs w:val="20"/>
+              </w:rPr>
+              <w:t>.label {</w:t>
+            </w:r>
+          </w:p>
+          <w:p>
+            <w:pPr>
+              <w:spacing w:before="0" w:after="0"/>
+              <w:rPr>
+                <w:rStyle w:val="SubtleEmphasis"/>
+                <w:rFonts w:ascii="Courier New" w:hAnsi="Courier New" w:cs="Courier New"/>
+                <w:i w:val="0"/>
+                <w:iCs w:val="0"/>
+                <w:color w:val="auto"/>
+                <w:sz w:val="20"/>
+                <w:szCs w:val="20"/>
+              </w:rPr>
+            </w:pPr>
+            <w:r>
+              <w:rPr>
+                <w:rStyle w:val="SubtleEmphasis"/>
+                <w:rFonts w:ascii="Courier New" w:hAnsi="Courier New" w:cs="Courier New"/>
+                <w:i w:val="0"/>
+                <w:iCs w:val="0"/>
+                <w:color w:val="auto"/>
+                <w:sz w:val="20"/>
+                <w:szCs w:val="20"/>
+              </w:rPr>
+              <w:t xml:space="preserve">    -fx-font-size: 12px;</w:t>
+            </w:r>
+          </w:p>
+          <w:p>
+            <w:pPr>
+              <w:spacing w:before="0" w:after="0"/>
+              <w:rPr>
+                <w:rStyle w:val="SubtleEmphasis"/>
+                <w:rFonts w:ascii="Courier New" w:hAnsi="Courier New" w:cs="Courier New"/>
+                <w:i w:val="0"/>
+                <w:iCs w:val="0"/>
+                <w:color w:val="auto"/>
+                <w:sz w:val="20"/>
+                <w:szCs w:val="20"/>
+              </w:rPr>
+            </w:pPr>
+            <w:r>
+              <w:rPr>
+                <w:rStyle w:val="SubtleEmphasis"/>
+                <w:rFonts w:ascii="Courier New" w:hAnsi="Courier New" w:cs="Courier New"/>
+                <w:i w:val="0"/>
+                <w:iCs w:val="0"/>
+                <w:color w:val="auto"/>
+                <w:sz w:val="20"/>
+                <w:szCs w:val="20"/>
+              </w:rPr>
+              <w:t xml:space="preserve">    -fx-font-weight: bold;</w:t>
+            </w:r>
+          </w:p>
+          <w:p>
+            <w:pPr>
+              <w:spacing w:before="0" w:after="0"/>
+              <w:rPr>
+                <w:rStyle w:val="SubtleEmphasis"/>
+                <w:rFonts w:ascii="Courier New" w:hAnsi="Courier New" w:cs="Courier New"/>
+                <w:i w:val="0"/>
+                <w:iCs w:val="0"/>
+                <w:color w:val="auto"/>
+                <w:sz w:val="20"/>
+                <w:szCs w:val="20"/>
+              </w:rPr>
+            </w:pPr>
+            <w:r>
+              <w:rPr>
+                <w:rStyle w:val="SubtleEmphasis"/>
+                <w:rFonts w:ascii="Courier New" w:hAnsi="Courier New" w:cs="Courier New"/>
+                <w:i w:val="0"/>
+                <w:iCs w:val="0"/>
+                <w:color w:val="auto"/>
+                <w:sz w:val="20"/>
+                <w:szCs w:val="20"/>
+              </w:rPr>
+              <w:t xml:space="preserve">    -fx-text-fill: #333333;</w:t>
+            </w:r>
+          </w:p>
+          <w:p>
+            <w:pPr>
+              <w:spacing w:before="0" w:after="0"/>
+              <w:rPr>
+                <w:rStyle w:val="SubtleEmphasis"/>
+                <w:rFonts w:ascii="Courier New" w:hAnsi="Courier New" w:cs="Courier New"/>
+                <w:i w:val="0"/>
+                <w:iCs w:val="0"/>
+                <w:color w:val="auto"/>
+                <w:sz w:val="20"/>
+                <w:szCs w:val="20"/>
+              </w:rPr>
+            </w:pPr>
+            <w:r>
+              <w:rPr>
+                <w:rStyle w:val="SubtleEmphasis"/>
+                <w:rFonts w:ascii="Courier New" w:hAnsi="Courier New" w:cs="Courier New"/>
+                <w:i w:val="0"/>
+                <w:iCs w:val="0"/>
+                <w:color w:val="auto"/>
+                <w:sz w:val="20"/>
+                <w:szCs w:val="20"/>
+              </w:rPr>
+              <w:t xml:space="preserve">    -fx-effect: dropshadow( gaussian , rgba(255,255,255,0.5) , 0,0,0,1 );</w:t>
+            </w:r>
+          </w:p>
+          <w:p>
+            <w:pPr>
+              <w:spacing w:before="0" w:after="0"/>
+              <w:rPr>
+                <w:rStyle w:val="SubtleEmphasis"/>
+                <w:rFonts w:ascii="Courier New" w:hAnsi="Courier New" w:cs="Courier New"/>
+                <w:i w:val="0"/>
+                <w:iCs w:val="0"/>
+                <w:color w:val="auto"/>
+                <w:sz w:val="20"/>
+                <w:szCs w:val="20"/>
+              </w:rPr>
+            </w:pPr>
+            <w:r>
+              <w:rPr>
+                <w:rStyle w:val="SubtleEmphasis"/>
+                <w:rFonts w:ascii="Courier New" w:hAnsi="Courier New" w:cs="Courier New"/>
+                <w:i w:val="0"/>
+                <w:iCs w:val="0"/>
+                <w:color w:val="auto"/>
+                <w:sz w:val="20"/>
+                <w:szCs w:val="20"/>
+              </w:rPr>
+              <w:t>}</w:t>
+            </w:r>
+          </w:p>
+          <w:p>
+            <w:pPr>
+              <w:spacing w:before="0" w:after="0"/>
+              <w:rPr>
+                <w:rStyle w:val="SubtleEmphasis"/>
+                <w:rFonts w:ascii="Courier New" w:hAnsi="Courier New" w:cs="Courier New"/>
+                <w:i w:val="0"/>
+                <w:iCs w:val="0"/>
+                <w:color w:val="auto"/>
+                <w:sz w:val="20"/>
+                <w:szCs w:val="20"/>
+              </w:rPr>
+            </w:pPr>
+            <w:r>
+              <w:rPr>
+                <w:rStyle w:val="SubtleEmphasis"/>
+                <w:rFonts w:ascii="Courier New" w:hAnsi="Courier New" w:cs="Courier New"/>
+                <w:i w:val="0"/>
+                <w:iCs w:val="0"/>
+                <w:color w:val="auto"/>
+                <w:sz w:val="20"/>
+                <w:szCs w:val="20"/>
+              </w:rPr>
+              <w:t>#welcome {</w:t>
+            </w:r>
+          </w:p>
+          <w:p>
+            <w:pPr>
+              <w:spacing w:before="0" w:after="0"/>
+              <w:rPr>
+                <w:rStyle w:val="SubtleEmphasis"/>
+                <w:rFonts w:ascii="Courier New" w:hAnsi="Courier New" w:cs="Courier New"/>
+                <w:i w:val="0"/>
+                <w:iCs w:val="0"/>
+                <w:color w:val="auto"/>
+                <w:sz w:val="20"/>
+                <w:szCs w:val="20"/>
+              </w:rPr>
+            </w:pPr>
+            <w:r>
+              <w:rPr>
+                <w:rStyle w:val="SubtleEmphasis"/>
+                <w:rFonts w:ascii="Courier New" w:hAnsi="Courier New" w:cs="Courier New"/>
+                <w:i w:val="0"/>
+                <w:iCs w:val="0"/>
+                <w:color w:val="auto"/>
+                <w:sz w:val="20"/>
+                <w:szCs w:val="20"/>
+              </w:rPr>
+              <w:t xml:space="preserve">    -fx-font-size: 32px;</w:t>
+            </w:r>
+          </w:p>
+          <w:p>
+            <w:pPr>
+              <w:spacing w:before="0" w:after="0"/>
+              <w:rPr>
+                <w:rStyle w:val="SubtleEmphasis"/>
+                <w:rFonts w:ascii="Courier New" w:hAnsi="Courier New" w:cs="Courier New"/>
+                <w:i w:val="0"/>
+                <w:iCs w:val="0"/>
+                <w:color w:val="auto"/>
+                <w:sz w:val="20"/>
+                <w:szCs w:val="20"/>
+              </w:rPr>
+            </w:pPr>
+            <w:r>
+              <w:rPr>
+                <w:rStyle w:val="SubtleEmphasis"/>
+                <w:rFonts w:ascii="Courier New" w:hAnsi="Courier New" w:cs="Courier New"/>
+                <w:i w:val="0"/>
+                <w:iCs w:val="0"/>
+                <w:color w:val="auto"/>
+                <w:sz w:val="20"/>
+                <w:szCs w:val="20"/>
+              </w:rPr>
+              <w:t xml:space="preserve">   -fx-font-family: "Arial Black";</w:t>
+            </w:r>
+          </w:p>
+          <w:p>
+            <w:pPr>
+              <w:spacing w:before="0" w:after="0"/>
+              <w:rPr>
+                <w:rStyle w:val="SubtleEmphasis"/>
+                <w:rFonts w:ascii="Courier New" w:hAnsi="Courier New" w:cs="Courier New"/>
+                <w:i w:val="0"/>
+                <w:iCs w:val="0"/>
+                <w:color w:val="auto"/>
+                <w:sz w:val="20"/>
+                <w:szCs w:val="20"/>
+              </w:rPr>
+            </w:pPr>
+            <w:r>
+              <w:rPr>
+                <w:rStyle w:val="SubtleEmphasis"/>
+                <w:rFonts w:ascii="Courier New" w:hAnsi="Courier New" w:cs="Courier New"/>
+                <w:i w:val="0"/>
+                <w:iCs w:val="0"/>
+                <w:color w:val="auto"/>
+                <w:sz w:val="20"/>
+                <w:szCs w:val="20"/>
+              </w:rPr>
+              <w:t xml:space="preserve">   -fx-fill: #818181;</w:t>
+            </w:r>
+          </w:p>
+          <w:p>
+            <w:pPr>
+              <w:spacing w:before="0" w:after="0"/>
+              <w:rPr>
+                <w:rStyle w:val="SubtleEmphasis"/>
+                <w:rFonts w:ascii="Courier New" w:hAnsi="Courier New" w:cs="Courier New"/>
+                <w:i w:val="0"/>
+                <w:iCs w:val="0"/>
+                <w:color w:val="auto"/>
+                <w:sz w:val="20"/>
+                <w:szCs w:val="20"/>
+              </w:rPr>
+            </w:pPr>
+            <w:r>
+              <w:rPr>
+                <w:rStyle w:val="SubtleEmphasis"/>
+                <w:rFonts w:ascii="Courier New" w:hAnsi="Courier New" w:cs="Courier New"/>
+                <w:i w:val="0"/>
+                <w:iCs w:val="0"/>
+                <w:color w:val="auto"/>
+                <w:sz w:val="20"/>
+                <w:szCs w:val="20"/>
+              </w:rPr>
+              <w:t xml:space="preserve">   -fx-effect: innershadow( three-pass-box , rgba(0,0,0,0.7) , 6, 0.0 , 0 , 2 );</w:t>
+            </w:r>
+          </w:p>
+          <w:p>
+            <w:pPr>
+              <w:spacing w:before="0" w:after="0"/>
+              <w:rPr>
+                <w:rStyle w:val="SubtleEmphasis"/>
+                <w:rFonts w:ascii="Courier New" w:hAnsi="Courier New" w:cs="Courier New"/>
+                <w:i w:val="0"/>
+                <w:iCs w:val="0"/>
+                <w:color w:val="auto"/>
+                <w:sz w:val="20"/>
+                <w:szCs w:val="20"/>
+              </w:rPr>
+            </w:pPr>
+            <w:r>
+              <w:rPr>
+                <w:rStyle w:val="SubtleEmphasis"/>
+                <w:rFonts w:ascii="Courier New" w:hAnsi="Courier New" w:cs="Courier New"/>
+                <w:i w:val="0"/>
+                <w:iCs w:val="0"/>
+                <w:color w:val="auto"/>
+                <w:sz w:val="20"/>
+                <w:szCs w:val="20"/>
+              </w:rPr>
+              <w:t>}</w:t>
+            </w:r>
+          </w:p>
+          <w:p>
+            <w:pPr>
+              <w:spacing w:before="0" w:after="0"/>
+              <w:rPr>
+                <w:rStyle w:val="SubtleEmphasis"/>
+                <w:rFonts w:ascii="Courier New" w:hAnsi="Courier New" w:cs="Courier New"/>
+                <w:i w:val="0"/>
+                <w:iCs w:val="0"/>
+                <w:color w:val="auto"/>
+                <w:sz w:val="20"/>
+                <w:szCs w:val="20"/>
+              </w:rPr>
+            </w:pPr>
+            <w:r>
+              <w:rPr>
+                <w:rStyle w:val="SubtleEmphasis"/>
+                <w:rFonts w:ascii="Courier New" w:hAnsi="Courier New" w:cs="Courier New"/>
+                <w:i w:val="0"/>
+                <w:iCs w:val="0"/>
+                <w:color w:val="auto"/>
+                <w:sz w:val="20"/>
+                <w:szCs w:val="20"/>
+              </w:rPr>
+              <w:t>.button {</w:t>
+            </w:r>
+          </w:p>
+          <w:p>
+            <w:pPr>
+              <w:spacing w:before="0" w:after="0"/>
+              <w:rPr>
+                <w:rStyle w:val="SubtleEmphasis"/>
+                <w:rFonts w:ascii="Courier New" w:hAnsi="Courier New" w:cs="Courier New"/>
+                <w:i w:val="0"/>
+                <w:iCs w:val="0"/>
+                <w:color w:val="auto"/>
+                <w:sz w:val="20"/>
+                <w:szCs w:val="20"/>
+              </w:rPr>
+            </w:pPr>
+            <w:r>
+              <w:rPr>
+                <w:rStyle w:val="SubtleEmphasis"/>
+                <w:rFonts w:ascii="Courier New" w:hAnsi="Courier New" w:cs="Courier New"/>
+                <w:i w:val="0"/>
+                <w:iCs w:val="0"/>
+                <w:color w:val="auto"/>
+                <w:sz w:val="20"/>
+                <w:szCs w:val="20"/>
+              </w:rPr>
+              <w:t xml:space="preserve">    -fx-text-fill: white;</w:t>
+            </w:r>
+          </w:p>
+          <w:p>
+            <w:pPr>
+              <w:spacing w:before="0" w:after="0"/>
+              <w:rPr>
+                <w:rStyle w:val="SubtleEmphasis"/>
+                <w:rFonts w:ascii="Courier New" w:hAnsi="Courier New" w:cs="Courier New"/>
+                <w:i w:val="0"/>
+                <w:iCs w:val="0"/>
+                <w:color w:val="auto"/>
+                <w:sz w:val="20"/>
+                <w:szCs w:val="20"/>
+              </w:rPr>
+            </w:pPr>
+            <w:r>
+              <w:rPr>
+                <w:rStyle w:val="SubtleEmphasis"/>
+                <w:rFonts w:ascii="Courier New" w:hAnsi="Courier New" w:cs="Courier New"/>
+                <w:i w:val="0"/>
+                <w:iCs w:val="0"/>
+                <w:color w:val="auto"/>
+                <w:sz w:val="20"/>
+                <w:szCs w:val="20"/>
+              </w:rPr>
+              <w:t xml:space="preserve">    -fx-font-family: "Arial Narrow";</w:t>
+            </w:r>
+          </w:p>
+          <w:p>
+            <w:pPr>
+              <w:spacing w:before="0" w:after="0"/>
+              <w:rPr>
+                <w:rStyle w:val="SubtleEmphasis"/>
+                <w:rFonts w:ascii="Courier New" w:hAnsi="Courier New" w:cs="Courier New"/>
+                <w:i w:val="0"/>
+                <w:iCs w:val="0"/>
+                <w:color w:val="auto"/>
+                <w:sz w:val="20"/>
+                <w:szCs w:val="20"/>
+              </w:rPr>
+            </w:pPr>
+            <w:r>
+              <w:rPr>
+                <w:rStyle w:val="SubtleEmphasis"/>
+                <w:rFonts w:ascii="Courier New" w:hAnsi="Courier New" w:cs="Courier New"/>
+                <w:i w:val="0"/>
+                <w:iCs w:val="0"/>
+                <w:color w:val="auto"/>
+                <w:sz w:val="20"/>
+                <w:szCs w:val="20"/>
+              </w:rPr>
+              <w:t xml:space="preserve">    -fx-font-weight: bold;</w:t>
+            </w:r>
+          </w:p>
+          <w:p>
+            <w:pPr>
+              <w:spacing w:before="0" w:after="0"/>
+              <w:rPr>
+                <w:rStyle w:val="SubtleEmphasis"/>
+                <w:rFonts w:ascii="Courier New" w:hAnsi="Courier New" w:cs="Courier New"/>
+                <w:i w:val="0"/>
+                <w:iCs w:val="0"/>
+                <w:color w:val="auto"/>
+                <w:sz w:val="20"/>
+                <w:szCs w:val="20"/>
+              </w:rPr>
+            </w:pPr>
+            <w:r>
+              <w:rPr>
+                <w:rStyle w:val="SubtleEmphasis"/>
+                <w:rFonts w:ascii="Courier New" w:hAnsi="Courier New" w:cs="Courier New"/>
+                <w:i w:val="0"/>
+                <w:iCs w:val="0"/>
+                <w:color w:val="auto"/>
+                <w:sz w:val="20"/>
+                <w:szCs w:val="20"/>
+              </w:rPr>
+              <w:t xml:space="preserve">    -fx-background-color: linear-gradient(#61a2b1, #2A5058);</w:t>
+            </w:r>
+          </w:p>
+          <w:p>
+            <w:pPr>
+              <w:spacing w:before="0" w:after="0"/>
+              <w:rPr>
+                <w:rStyle w:val="SubtleEmphasis"/>
+                <w:rFonts w:ascii="Courier New" w:hAnsi="Courier New" w:cs="Courier New"/>
+                <w:i w:val="0"/>
+                <w:iCs w:val="0"/>
+                <w:color w:val="auto"/>
+                <w:sz w:val="20"/>
+                <w:szCs w:val="20"/>
+              </w:rPr>
+            </w:pPr>
+            <w:r>
+              <w:rPr>
+                <w:rStyle w:val="SubtleEmphasis"/>
+                <w:rFonts w:ascii="Courier New" w:hAnsi="Courier New" w:cs="Courier New"/>
+                <w:i w:val="0"/>
+                <w:iCs w:val="0"/>
+                <w:color w:val="auto"/>
+                <w:sz w:val="20"/>
+                <w:szCs w:val="20"/>
+              </w:rPr>
+              <w:t xml:space="preserve">    -fx-effect: dropshadow( three-pass-box , rgba(0,0,0,0.6) , 5, 0.0 , 0 , 1 );</w:t>
+            </w:r>
+          </w:p>
+          <w:p>
+            <w:pPr>
+              <w:spacing w:before="0" w:after="0"/>
+              <w:rPr>
+                <w:rStyle w:val="SubtleEmphasis"/>
+                <w:rFonts w:ascii="Courier New" w:hAnsi="Courier New" w:cs="Courier New"/>
+                <w:i w:val="0"/>
+                <w:iCs w:val="0"/>
+                <w:color w:val="auto"/>
+                <w:sz w:val="20"/>
+                <w:szCs w:val="20"/>
+              </w:rPr>
+            </w:pPr>
+            <w:r>
+              <w:rPr>
+                <w:rStyle w:val="SubtleEmphasis"/>
+                <w:rFonts w:ascii="Courier New" w:hAnsi="Courier New" w:cs="Courier New"/>
+                <w:i w:val="0"/>
+                <w:iCs w:val="0"/>
+                <w:color w:val="auto"/>
+                <w:sz w:val="20"/>
+                <w:szCs w:val="20"/>
+              </w:rPr>
+              <w:t>}</w:t>
+            </w:r>
+          </w:p>
+          <w:p>
+            <w:pPr>
+              <w:spacing w:before="0" w:after="0"/>
+              <w:rPr>
+                <w:rStyle w:val="SubtleEmphasis"/>
+                <w:rFonts w:ascii="Courier New" w:hAnsi="Courier New" w:cs="Courier New"/>
+                <w:i w:val="0"/>
+                <w:iCs w:val="0"/>
+                <w:color w:val="auto"/>
+                <w:sz w:val="20"/>
+                <w:szCs w:val="20"/>
+              </w:rPr>
+            </w:pPr>
+            <w:r>
+              <w:rPr>
+                <w:rStyle w:val="SubtleEmphasis"/>
+                <w:rFonts w:ascii="Courier New" w:hAnsi="Courier New" w:cs="Courier New"/>
+                <w:i w:val="0"/>
+                <w:iCs w:val="0"/>
+                <w:color w:val="auto"/>
+                <w:sz w:val="20"/>
+                <w:szCs w:val="20"/>
+              </w:rPr>
+              <w:t>.button:hover {</w:t>
+            </w:r>
+          </w:p>
+          <w:p>
+            <w:pPr>
+              <w:spacing w:before="0" w:after="0"/>
+              <w:rPr>
+                <w:rStyle w:val="SubtleEmphasis"/>
+                <w:rFonts w:ascii="Courier New" w:hAnsi="Courier New" w:cs="Courier New"/>
+                <w:i w:val="0"/>
+                <w:iCs w:val="0"/>
+                <w:color w:val="auto"/>
+                <w:sz w:val="20"/>
+                <w:szCs w:val="20"/>
+              </w:rPr>
+            </w:pPr>
+            <w:r>
+              <w:rPr>
+                <w:rStyle w:val="SubtleEmphasis"/>
+                <w:rFonts w:ascii="Courier New" w:hAnsi="Courier New" w:cs="Courier New"/>
+                <w:i w:val="0"/>
+                <w:iCs w:val="0"/>
+                <w:color w:val="auto"/>
+                <w:sz w:val="20"/>
+                <w:szCs w:val="20"/>
+              </w:rPr>
+              <w:t xml:space="preserve">    -fx-background-color: linear-gradient(#2A5058, #61a2b1);</w:t>
+            </w:r>
+          </w:p>
+          <w:p>
+            <w:pPr>
+              <w:spacing w:before="0" w:after="0"/>
+              <w:rPr>
+                <w:rStyle w:val="SubtleEmphasis"/>
+                <w:rFonts w:ascii="Courier New" w:hAnsi="Courier New" w:cs="Courier New"/>
+                <w:i w:val="0"/>
+                <w:iCs w:val="0"/>
+                <w:color w:val="auto"/>
+                <w:sz w:val="20"/>
+                <w:szCs w:val="20"/>
+              </w:rPr>
+            </w:pPr>
+            <w:r>
+              <w:rPr>
+                <w:rStyle w:val="SubtleEmphasis"/>
+                <w:rFonts w:ascii="Courier New" w:hAnsi="Courier New" w:cs="Courier New"/>
+                <w:i w:val="0"/>
+                <w:iCs w:val="0"/>
+                <w:color w:val="auto"/>
+                <w:sz w:val="20"/>
+                <w:szCs w:val="20"/>
+              </w:rPr>
+              <w:t>}</w:t>
+            </w:r>
+          </w:p>
+          <w:p>
+            <w:pPr>
+              <w:spacing w:before="0" w:after="0"/>
+              <w:rPr>
+                <w:rStyle w:val="SubtleEmphasis"/>
+                <w:rFonts w:ascii="Courier New" w:hAnsi="Courier New" w:cs="Courier New"/>
+                <w:i w:val="0"/>
+                <w:iCs w:val="0"/>
+                <w:color w:val="auto"/>
+                <w:sz w:val="20"/>
+                <w:szCs w:val="20"/>
+              </w:rPr>
+            </w:pPr>
+            <w:r>
+              <w:rPr>
+                <w:rStyle w:val="SubtleEmphasis"/>
+                <w:rFonts w:ascii="Courier New" w:hAnsi="Courier New" w:cs="Courier New"/>
+                <w:i w:val="0"/>
+                <w:iCs w:val="0"/>
+                <w:color w:val="auto"/>
+                <w:sz w:val="20"/>
+                <w:szCs w:val="20"/>
+              </w:rPr>
+              <w:t>#info {</w:t>
+            </w:r>
+          </w:p>
+          <w:p>
+            <w:pPr>
+              <w:spacing w:before="0" w:after="0"/>
+              <w:rPr>
+                <w:rStyle w:val="SubtleEmphasis"/>
+                <w:rFonts w:ascii="Courier New" w:hAnsi="Courier New" w:cs="Courier New"/>
+                <w:i w:val="0"/>
+                <w:iCs w:val="0"/>
+                <w:color w:val="auto"/>
+                <w:sz w:val="20"/>
+                <w:szCs w:val="20"/>
+              </w:rPr>
+            </w:pPr>
+            <w:r>
+              <w:rPr>
+                <w:rStyle w:val="SubtleEmphasis"/>
+                <w:rFonts w:ascii="Courier New" w:hAnsi="Courier New" w:cs="Courier New"/>
+                <w:i w:val="0"/>
+                <w:iCs w:val="0"/>
+                <w:color w:val="auto"/>
+                <w:sz w:val="20"/>
+                <w:szCs w:val="20"/>
+              </w:rPr>
+              <w:tab/>
+              <w:t xml:space="preserve"> -fx-fill:#FF0000;</w:t>
+            </w:r>
+          </w:p>
+          <w:p>
+            <w:pPr>
+              <w:spacing w:before="0" w:after="0"/>
+              <w:rPr>
+                <w:rStyle w:val="SubtleEmphasis"/>
+                <w:rFonts w:ascii="Courier New" w:hAnsi="Courier New" w:cs="Courier New"/>
+                <w:i w:val="0"/>
+                <w:iCs w:val="0"/>
+                <w:color w:val="auto"/>
+                <w:sz w:val="20"/>
+                <w:szCs w:val="20"/>
+              </w:rPr>
+            </w:pPr>
+            <w:r>
+              <w:rPr>
+                <w:rStyle w:val="SubtleEmphasis"/>
+                <w:rFonts w:ascii="Courier New" w:hAnsi="Courier New" w:cs="Courier New"/>
+                <w:i w:val="0"/>
+                <w:iCs w:val="0"/>
+                <w:color w:val="auto"/>
+                <w:sz w:val="20"/>
+                <w:szCs w:val="20"/>
+              </w:rPr>
+              <w:tab/>
+              <w:t xml:space="preserve"> -fx-text-fill:#FF0000;</w:t>
+            </w:r>
+          </w:p>
+          <w:p>
+            <w:pPr>
+              <w:spacing w:before="0" w:after="0"/>
+              <w:rPr>
+                <w:rStyle w:val="SubtleEmphasis"/>
+                <w:rFonts w:ascii="Courier New" w:hAnsi="Courier New" w:cs="Courier New"/>
+                <w:i w:val="0"/>
+                <w:iCs w:val="0"/>
+                <w:color w:val="auto"/>
+                <w:sz w:val="20"/>
+                <w:szCs w:val="20"/>
+              </w:rPr>
+            </w:pPr>
+            <w:r>
+              <w:rPr>
+                <w:rStyle w:val="SubtleEmphasis"/>
+                <w:rFonts w:ascii="Courier New" w:hAnsi="Courier New" w:cs="Courier New"/>
+                <w:i w:val="0"/>
+                <w:iCs w:val="0"/>
+                <w:color w:val="auto"/>
+                <w:sz w:val="20"/>
+                <w:szCs w:val="20"/>
+              </w:rPr>
+              <w:lastRenderedPageBreak/>
+              <w:t xml:space="preserve">  -fx-font-weight: bold;</w:t>
+            </w:r>
+          </w:p>
+          <w:p>
+            <w:pPr>
+              <w:spacing w:before="0" w:after="0"/>
+              <w:rPr>
+                <w:rStyle w:val="SubtleEmphasis"/>
+                <w:rFonts w:ascii="Courier New" w:hAnsi="Courier New" w:cs="Courier New"/>
+                <w:i w:val="0"/>
+                <w:iCs w:val="0"/>
+                <w:color w:val="auto"/>
+                <w:sz w:val="20"/>
+                <w:szCs w:val="20"/>
+              </w:rPr>
+            </w:pPr>
+            <w:r>
+              <w:rPr>
+                <w:rStyle w:val="SubtleEmphasis"/>
+                <w:rFonts w:ascii="Courier New" w:hAnsi="Courier New" w:cs="Courier New"/>
+                <w:i w:val="0"/>
+                <w:iCs w:val="0"/>
+                <w:color w:val="auto"/>
+                <w:sz w:val="20"/>
+                <w:szCs w:val="20"/>
+              </w:rPr>
+              <w:t xml:space="preserve">  -fx-effect: dropshadow( gaussian , rgba(</w:t>
+            </w:r>
+            <w:r>
+              <w:rPr>
+                <w:rStyle w:val="SubtleEmphasis"/>
+                <w:rFonts w:ascii="Courier New" w:hAnsi="Courier New" w:cs="Courier New"/>
+                <w:i w:val="0"/>
+                <w:iCs w:val="0"/>
+                <w:color w:val="auto"/>
+                <w:sz w:val="20"/>
+                <w:szCs w:val="20"/>
+              </w:rPr>
+              <w:t xml:space="preserve">255,255,255,0.5) , 0,0,0,1 );  </w:t>
+            </w:r>
+          </w:p>
+          <w:p>
+            <w:pPr>
+              <w:spacing w:before="0" w:after="0"/>
+              <w:rPr>
+                <w:rStyle w:val="SubtleEmphasis"/>
+                <w:rFonts w:cs="Arial"/>
+                <w:i w:val="0"/>
+                <w:iCs w:val="0"/>
+                <w:color w:val="auto"/>
+                <w:szCs w:val="22"/>
+              </w:rPr>
+            </w:pPr>
+            <w:r>
+              <w:rPr>
+                <w:rStyle w:val="SubtleEmphasis"/>
+                <w:rFonts w:ascii="Courier New" w:hAnsi="Courier New" w:cs="Courier New"/>
+                <w:i w:val="0"/>
+                <w:iCs w:val="0"/>
+                <w:color w:val="auto"/>
+                <w:sz w:val="20"/>
+                <w:szCs w:val="20"/>
+              </w:rPr>
+              <w:t>}</w:t>
+            </w:r>
+          </w:p>
+        </w:tc>
+      </w:tr>
+    </w:tbl>
+    <w:p>
+      <w:pPr>
+        <w:jc w:val="center"/>
+        <w:rPr>
+          <w:rStyle w:val="SubtleEmphasis"/>
+          <w:rFonts w:cs="Arial"/>
+          <w:i w:val="0"/>
+          <w:iCs w:val="0"/>
+          <w:color w:val="auto"/>
+          <w:sz w:val="20"/>
+          <w:szCs w:val="20"/>
+        </w:rPr>
+      </w:pPr>
+      <w:r>
+        <w:rPr>
+          <w:rStyle w:val="SubtleEmphasis"/>
+          <w:rFonts w:cs="Arial"/>
+          <w:i w:val="0"/>
+          <w:iCs w:val="0"/>
+          <w:color w:val="auto"/>
+          <w:sz w:val="20"/>
+          <w:szCs w:val="20"/>
+        </w:rPr>
+        <w:lastRenderedPageBreak/>
+        <w:t>Kod 3.3: Prikaz CSS datoteke za Login.fxml</w:t>
+      </w:r>
+    </w:p>
+    <w:p>
+      <w:pPr>
+        <w:rPr>
+          <w:rStyle w:val="SubtleEmphasis"/>
+          <w:rFonts w:cs="Arial"/>
+          <w:i w:val="0"/>
+          <w:iCs w:val="0"/>
+          <w:color w:val="auto"/>
+          <w:szCs w:val="20"/>
+        </w:rPr>
+      </w:pPr>
+      <w:r>
+        <w:rPr>
+          <w:rStyle w:val="SubtleEmphasis"/>
+          <w:rFonts w:cs="Arial"/>
+          <w:i w:val="0"/>
+          <w:iCs w:val="0"/>
+          <w:color w:val="auto"/>
+          <w:szCs w:val="20"/>
+        </w:rPr>
+        <w:t>Na navede</w:t>
+      </w:r>
+      <w:r>
+        <w:rPr>
+          <w:rStyle w:val="SubtleEmphasis"/>
+          <w:rFonts w:cs="Arial"/>
+          <w:i w:val="0"/>
+          <w:iCs w:val="0"/>
+          <w:color w:val="auto"/>
+          <w:szCs w:val="20"/>
+        </w:rPr>
+        <w:t xml:space="preserve">nom kodu vidimo </w:t>
+      </w:r>
+      <w:r>
+        <w:rPr>
+          <w:rStyle w:val="SubtleEmphasis"/>
+          <w:rFonts w:cs="Arial"/>
+          <w:iCs w:val="0"/>
+          <w:color w:val="auto"/>
+          <w:szCs w:val="20"/>
+        </w:rPr>
+        <w:t xml:space="preserve">CSS </w:t>
+      </w:r>
+      <w:r>
+        <w:rPr>
+          <w:rStyle w:val="SubtleEmphasis"/>
+          <w:rFonts w:cs="Arial"/>
+          <w:i w:val="0"/>
+          <w:iCs w:val="0"/>
+          <w:color w:val="auto"/>
+          <w:szCs w:val="20"/>
+        </w:rPr>
+        <w:t xml:space="preserve">dizajn login prozora aplikacije. Po svim karakteristikama vidimo da se on koristi potpuno isto koa u </w:t>
+      </w:r>
+      <w:r>
+        <w:rPr>
+          <w:rStyle w:val="SubtleEmphasis"/>
+          <w:rFonts w:cs="Arial"/>
+          <w:iCs w:val="0"/>
+          <w:color w:val="auto"/>
+          <w:szCs w:val="20"/>
+        </w:rPr>
+        <w:t>HTML-u</w:t>
+      </w:r>
+      <w:r>
+        <w:rPr>
+          <w:rStyle w:val="SubtleEmphasis"/>
+          <w:rFonts w:cs="Arial"/>
+          <w:i w:val="0"/>
+          <w:iCs w:val="0"/>
+          <w:color w:val="auto"/>
+          <w:szCs w:val="20"/>
+        </w:rPr>
+        <w:t>. ID selektori, selektori s točkom</w:t>
+      </w:r>
+      <w:r>
+        <w:rPr>
+          <w:rStyle w:val="SubtleEmphasis"/>
+          <w:rFonts w:cs="Arial"/>
+          <w:i w:val="0"/>
+          <w:iCs w:val="0"/>
+          <w:color w:val="auto"/>
+          <w:szCs w:val="20"/>
+        </w:rPr>
+        <w:t>,selektori po imenu</w:t>
+      </w:r>
+      <w:r>
+        <w:rPr>
+          <w:rStyle w:val="SubtleEmphasis"/>
+          <w:rFonts w:cs="Arial"/>
+          <w:i w:val="0"/>
+          <w:iCs w:val="0"/>
+          <w:color w:val="auto"/>
+          <w:szCs w:val="20"/>
+        </w:rPr>
+        <w:t xml:space="preserve"> se koriste kako bi se dizajnirali sami elementi u </w:t>
+      </w:r>
+      <w:r>
+        <w:rPr>
+          <w:rStyle w:val="SubtleEmphasis"/>
+          <w:rFonts w:cs="Arial"/>
+          <w:iCs w:val="0"/>
+          <w:color w:val="auto"/>
+          <w:szCs w:val="20"/>
+        </w:rPr>
+        <w:t>FXML</w:t>
+      </w:r>
+      <w:r>
+        <w:rPr>
+          <w:rStyle w:val="SubtleEmphasis"/>
+          <w:rFonts w:cs="Arial"/>
+          <w:i w:val="0"/>
+          <w:iCs w:val="0"/>
+          <w:color w:val="auto"/>
+          <w:szCs w:val="20"/>
+        </w:rPr>
+        <w:t xml:space="preserve"> datoteci i upravo davanje</w:t>
+      </w:r>
+      <w:r>
+        <w:rPr>
+          <w:rStyle w:val="SubtleEmphasis"/>
+          <w:rFonts w:cs="Arial"/>
+          <w:i w:val="0"/>
+          <w:iCs w:val="0"/>
+          <w:color w:val="auto"/>
+          <w:sz w:val="20"/>
+          <w:szCs w:val="20"/>
+        </w:rPr>
+        <w:t xml:space="preserve"> </w:t>
+      </w:r>
+      <w:r>
         <w:rPr>
           <w:rStyle w:val="SubtleEmphasis"/>
           <w:rFonts w:ascii="Courier New" w:hAnsi="Courier New" w:cs="Courier New"/>
           <w:i w:val="0"/>
           <w:iCs w:val="0"/>
           <w:color w:val="auto"/>
-          <w:szCs w:val="22"/>
-        </w:rPr>
-      </w:pPr>
+          <w:sz w:val="20"/>
+          <w:szCs w:val="20"/>
+        </w:rPr>
+        <w:t>id</w:t>
+      </w:r>
+      <w:r>
+        <w:rPr>
+          <w:rStyle w:val="SubtleEmphasis"/>
+          <w:rFonts w:cs="Arial"/>
+          <w:i w:val="0"/>
+          <w:iCs w:val="0"/>
+          <w:color w:val="auto"/>
+          <w:sz w:val="20"/>
+          <w:szCs w:val="20"/>
+        </w:rPr>
+        <w:t xml:space="preserve"> </w:t>
+      </w:r>
+      <w:r>
+        <w:rPr>
+          <w:rStyle w:val="SubtleEmphasis"/>
+          <w:rFonts w:cs="Arial"/>
+          <w:i w:val="0"/>
+          <w:iCs w:val="0"/>
+          <w:color w:val="auto"/>
+          <w:szCs w:val="20"/>
+        </w:rPr>
+        <w:t>i</w:t>
+      </w:r>
+      <w:r>
+        <w:rPr>
+          <w:rStyle w:val="SubtleEmphasis"/>
+          <w:rFonts w:cs="Arial"/>
+          <w:i w:val="0"/>
+          <w:iCs w:val="0"/>
+          <w:color w:val="auto"/>
+          <w:sz w:val="20"/>
+          <w:szCs w:val="20"/>
+        </w:rPr>
+        <w:t xml:space="preserve"> </w:t>
+      </w:r>
       <w:r>
         <w:rPr>
           <w:rStyle w:val="SubtleEmphasis"/>
@@ -7430,11 +8654,444 @@
           <w:i w:val="0"/>
           <w:iCs w:val="0"/>
           <w:color w:val="auto"/>
-          <w:szCs w:val="22"/>
+          <w:sz w:val="20"/>
+          <w:szCs w:val="20"/>
+        </w:rPr>
+        <w:t>name</w:t>
+      </w:r>
+      <w:r>
+        <w:rPr>
+          <w:rStyle w:val="SubtleEmphasis"/>
+          <w:rFonts w:ascii="Courier New" w:hAnsi="Courier New" w:cs="Courier New"/>
+          <w:i w:val="0"/>
+          <w:iCs w:val="0"/>
+          <w:color w:val="auto"/>
+          <w:sz w:val="20"/>
+          <w:szCs w:val="20"/>
+        </w:rPr>
+        <w:t xml:space="preserve"> </w:t>
+      </w:r>
+      <w:r>
+        <w:rPr>
+          <w:rStyle w:val="SubtleEmphasis"/>
+          <w:rFonts w:cs="Arial"/>
+          <w:i w:val="0"/>
+          <w:iCs w:val="0"/>
+          <w:color w:val="auto"/>
+          <w:szCs w:val="20"/>
+        </w:rPr>
+        <w:t xml:space="preserve">svojstva nam omogućuju za komunikacija s određenim elementima u </w:t>
+      </w:r>
+      <w:r>
+        <w:rPr>
+          <w:rStyle w:val="SubtleEmphasis"/>
+          <w:rFonts w:cs="Arial"/>
+          <w:iCs w:val="0"/>
+          <w:color w:val="auto"/>
+          <w:szCs w:val="20"/>
+        </w:rPr>
+        <w:t>FXML</w:t>
+      </w:r>
+      <w:r>
+        <w:rPr>
+          <w:rStyle w:val="SubtleEmphasis"/>
+          <w:rFonts w:cs="Arial"/>
+          <w:i w:val="0"/>
+          <w:iCs w:val="0"/>
+          <w:color w:val="auto"/>
+          <w:szCs w:val="20"/>
+        </w:rPr>
+        <w:t xml:space="preserve"> datoteci.</w:t>
+      </w:r>
+    </w:p>
+    <w:p>
+      <w:pPr>
+        <w:rPr>
+          <w:rStyle w:val="SubtleEmphasis"/>
+          <w:rFonts w:cs="Arial"/>
+          <w:i w:val="0"/>
+          <w:iCs w:val="0"/>
+          <w:color w:val="auto"/>
+          <w:szCs w:val="20"/>
+        </w:rPr>
+      </w:pPr>
+      <w:r>
+        <w:rPr>
+          <w:rStyle w:val="SubtleEmphasis"/>
+          <w:rFonts w:cs="Arial"/>
+          <w:i w:val="0"/>
+          <w:iCs w:val="0"/>
+          <w:color w:val="auto"/>
+          <w:szCs w:val="20"/>
+        </w:rPr>
+        <w:t xml:space="preserve">Dio </w:t>
+      </w:r>
+      <w:r>
+        <w:rPr>
+          <w:rStyle w:val="SubtleEmphasis"/>
+          <w:rFonts w:cs="Arial"/>
+          <w:iCs w:val="0"/>
+          <w:color w:val="auto"/>
+          <w:szCs w:val="20"/>
+        </w:rPr>
+        <w:t>CSS</w:t>
+      </w:r>
+      <w:r>
+        <w:rPr>
+          <w:rStyle w:val="SubtleEmphasis"/>
+          <w:rFonts w:cs="Arial"/>
+          <w:i w:val="0"/>
+          <w:iCs w:val="0"/>
+          <w:color w:val="auto"/>
+          <w:szCs w:val="20"/>
+        </w:rPr>
+        <w:t xml:space="preserve"> koda</w:t>
+      </w:r>
+      <w:r>
+        <w:rPr>
+          <w:rStyle w:val="SubtleEmphasis"/>
+          <w:rFonts w:ascii="Courier New" w:hAnsi="Courier New" w:cs="Courier New"/>
+          <w:i w:val="0"/>
+          <w:iCs w:val="0"/>
+          <w:color w:val="auto"/>
+          <w:szCs w:val="20"/>
+        </w:rPr>
+        <w:t xml:space="preserve"> </w:t>
+      </w:r>
+      <w:r>
+        <w:rPr>
+          <w:rStyle w:val="SubtleEmphasis"/>
+          <w:rFonts w:ascii="Courier New" w:hAnsi="Courier New" w:cs="Courier New"/>
+          <w:i w:val="0"/>
+          <w:iCs w:val="0"/>
+          <w:color w:val="auto"/>
+          <w:sz w:val="20"/>
+          <w:szCs w:val="20"/>
+        </w:rPr>
+        <w:t>.button</w:t>
+      </w:r>
+      <w:r>
+        <w:rPr>
+          <w:rStyle w:val="SubtleEmphasis"/>
+          <w:rFonts w:ascii="Courier New" w:hAnsi="Courier New" w:cs="Courier New"/>
+          <w:i w:val="0"/>
+          <w:iCs w:val="0"/>
+          <w:color w:val="auto"/>
+          <w:sz w:val="20"/>
+          <w:szCs w:val="20"/>
+        </w:rPr>
+        <w:t xml:space="preserve"> </w:t>
+      </w:r>
+      <w:r>
+        <w:rPr>
+          <w:rStyle w:val="SubtleEmphasis"/>
+          <w:rFonts w:cs="Arial"/>
+          <w:i w:val="0"/>
+          <w:iCs w:val="0"/>
+          <w:color w:val="auto"/>
+          <w:szCs w:val="20"/>
+        </w:rPr>
+        <w:t xml:space="preserve">postavlja svim gumbovima na sceni zadano css svojstvo, </w:t>
+      </w:r>
+      <w:r>
+        <w:rPr>
+          <w:rStyle w:val="SubtleEmphasis"/>
+          <w:rFonts w:ascii="Courier New" w:hAnsi="Courier New" w:cs="Courier New"/>
+          <w:i w:val="0"/>
+          <w:iCs w:val="0"/>
+          <w:color w:val="auto"/>
+          <w:sz w:val="20"/>
+          <w:szCs w:val="20"/>
+        </w:rPr>
+        <w:t>#welcome</w:t>
+      </w:r>
+      <w:r>
+        <w:rPr>
+          <w:rStyle w:val="SubtleEmphasis"/>
+          <w:rFonts w:ascii="Courier New" w:hAnsi="Courier New" w:cs="Courier New"/>
+          <w:i w:val="0"/>
+          <w:iCs w:val="0"/>
+          <w:color w:val="auto"/>
+          <w:sz w:val="20"/>
+          <w:szCs w:val="20"/>
+        </w:rPr>
+        <w:t xml:space="preserve"> </w:t>
+      </w:r>
+      <w:r>
+        <w:rPr>
+          <w:rStyle w:val="SubtleEmphasis"/>
+          <w:rFonts w:cs="Arial"/>
+          <w:i w:val="0"/>
+          <w:iCs w:val="0"/>
+          <w:color w:val="auto"/>
+          <w:szCs w:val="20"/>
+        </w:rPr>
+        <w:t xml:space="preserve">postavlja samo labeli </w:t>
+      </w:r>
+      <w:r>
+        <w:rPr>
+          <w:rStyle w:val="SubtleEmphasis"/>
+          <w:rFonts w:ascii="Courier New" w:hAnsi="Courier New" w:cs="Courier New"/>
+          <w:i w:val="0"/>
+          <w:iCs w:val="0"/>
+          <w:color w:val="auto"/>
+          <w:sz w:val="20"/>
+          <w:szCs w:val="20"/>
+        </w:rPr>
+        <w:t>welcome</w:t>
+      </w:r>
+      <w:r>
+        <w:rPr>
+          <w:rStyle w:val="SubtleEmphasis"/>
+          <w:rFonts w:ascii="Courier New" w:hAnsi="Courier New" w:cs="Courier New"/>
+          <w:i w:val="0"/>
+          <w:iCs w:val="0"/>
+          <w:color w:val="auto"/>
+          <w:sz w:val="20"/>
+          <w:szCs w:val="20"/>
+        </w:rPr>
+        <w:t xml:space="preserve"> </w:t>
+      </w:r>
+      <w:r>
+        <w:rPr>
+          <w:rStyle w:val="SubtleEmphasis"/>
+          <w:rFonts w:cs="Arial"/>
+          <w:i w:val="0"/>
+          <w:iCs w:val="0"/>
+          <w:color w:val="auto"/>
+          <w:szCs w:val="20"/>
+        </w:rPr>
+        <w:t>jer se radi o ID selektoru.</w:t>
+      </w:r>
+    </w:p>
+    <w:p>
+      <w:pPr>
+        <w:keepNext/>
+        <w:jc w:val="center"/>
+      </w:pPr>
+      <w:r>
+        <w:rPr>
+          <w:rFonts w:cs="Arial"/>
+          <w:noProof/>
+          <w:szCs w:val="22"/>
+          <w:lang w:val="en-US"/>
+        </w:rPr>
+        <w:drawing>
+          <wp:inline distT="0" distB="0" distL="0" distR="0" wp14:anchorId="05B0C718" wp14:editId="69D2A488">
+            <wp:extent cx="4924425" cy="3705225"/>
+            <wp:effectExtent l="0" t="0" r="9525" b="9525"/>
+            <wp:docPr id="2" name="Picture 2"/>
+            <wp:cNvGraphicFramePr>
+              <a:graphicFrameLocks xmlns:a="http://schemas.openxmlformats.org/drawingml/2006/main" noChangeAspect="1"/>
+            </wp:cNvGraphicFramePr>
+            <a:graphic xmlns:a="http://schemas.openxmlformats.org/drawingml/2006/main">
+              <a:graphicData uri="http://schemas.openxmlformats.org/drawingml/2006/picture">
+                <pic:pic xmlns:pic="http://schemas.openxmlformats.org/drawingml/2006/picture">
+                  <pic:nvPicPr>
+                    <pic:cNvPr id="0" name="Clipboard02.jpg"/>
+                    <pic:cNvPicPr/>
+                  </pic:nvPicPr>
+                  <pic:blipFill>
+                    <a:blip r:embed="rId10">
+                      <a:extLst>
+                        <a:ext uri="{28A0092B-C50C-407E-A947-70E740481C1C}">
+                          <a14:useLocalDpi xmlns:a14="http://schemas.microsoft.com/office/drawing/2010/main" val="0"/>
+                        </a:ext>
+                      </a:extLst>
+                    </a:blip>
+                    <a:stretch>
+                      <a:fillRect/>
+                    </a:stretch>
+                  </pic:blipFill>
+                  <pic:spPr>
+                    <a:xfrm>
+                      <a:off x="0" y="0"/>
+                      <a:ext cx="4924425" cy="3705225"/>
+                    </a:xfrm>
+                    <a:prstGeom prst="rect">
+                      <a:avLst/>
+                    </a:prstGeom>
+                  </pic:spPr>
+                </pic:pic>
+              </a:graphicData>
+            </a:graphic>
+          </wp:inline>
+        </w:drawing>
+      </w:r>
+    </w:p>
+    <w:p>
+      <w:pPr>
+        <w:pStyle w:val="Caption"/>
+        <w:spacing w:before="220" w:after="220"/>
+        <w:jc w:val="center"/>
+        <w:rPr>
+          <w:rStyle w:val="SubtleEmphasis"/>
+          <w:rFonts w:cs="Arial"/>
+          <w:b w:val="0"/>
+          <w:i w:val="0"/>
+          <w:iCs w:val="0"/>
+          <w:color w:val="auto"/>
+          <w:sz w:val="20"/>
+          <w:szCs w:val="20"/>
+        </w:rPr>
+      </w:pPr>
+      <w:r>
+        <w:rPr>
+          <w:b w:val="0"/>
+          <w:color w:val="auto"/>
+          <w:sz w:val="20"/>
+          <w:szCs w:val="20"/>
+        </w:rPr>
+        <w:t xml:space="preserve">Slika </w:t>
+      </w:r>
+      <w:r>
+        <w:rPr>
+          <w:b w:val="0"/>
+          <w:color w:val="auto"/>
+          <w:sz w:val="20"/>
+          <w:szCs w:val="20"/>
+        </w:rPr>
+        <w:t>3.2: Izgled Login prozora bez CSS-a</w:t>
+      </w:r>
+    </w:p>
+    <w:p>
+      <w:pPr>
+        <w:keepNext/>
+        <w:jc w:val="center"/>
+      </w:pPr>
+      <w:r>
+        <w:rPr>
+          <w:rFonts w:ascii="Courier New" w:hAnsi="Courier New" w:cs="Courier New"/>
+          <w:noProof/>
+          <w:szCs w:val="22"/>
+          <w:lang w:val="en-US"/>
         </w:rPr>
         <w:lastRenderedPageBreak/>
-        <w:t xml:space="preserve"> </w:t>
-      </w:r>
+        <w:drawing>
+          <wp:inline distT="0" distB="0" distL="0" distR="0" wp14:anchorId="355F6693" wp14:editId="27EEDA1D">
+            <wp:extent cx="4895850" cy="3752850"/>
+            <wp:effectExtent l="0" t="0" r="0" b="0"/>
+            <wp:docPr id="3" name="Picture 3"/>
+            <wp:cNvGraphicFramePr>
+              <a:graphicFrameLocks xmlns:a="http://schemas.openxmlformats.org/drawingml/2006/main" noChangeAspect="1"/>
+            </wp:cNvGraphicFramePr>
+            <a:graphic xmlns:a="http://schemas.openxmlformats.org/drawingml/2006/main">
+              <a:graphicData uri="http://schemas.openxmlformats.org/drawingml/2006/picture">
+                <pic:pic xmlns:pic="http://schemas.openxmlformats.org/drawingml/2006/picture">
+                  <pic:nvPicPr>
+                    <pic:cNvPr id="0" name="Clipboard01.jpg"/>
+                    <pic:cNvPicPr/>
+                  </pic:nvPicPr>
+                  <pic:blipFill>
+                    <a:blip r:embed="rId9">
+                      <a:extLst>
+                        <a:ext uri="{28A0092B-C50C-407E-A947-70E740481C1C}">
+                          <a14:useLocalDpi xmlns:a14="http://schemas.microsoft.com/office/drawing/2010/main" val="0"/>
+                        </a:ext>
+                      </a:extLst>
+                    </a:blip>
+                    <a:stretch>
+                      <a:fillRect/>
+                    </a:stretch>
+                  </pic:blipFill>
+                  <pic:spPr>
+                    <a:xfrm>
+                      <a:off x="0" y="0"/>
+                      <a:ext cx="4895850" cy="3752850"/>
+                    </a:xfrm>
+                    <a:prstGeom prst="rect">
+                      <a:avLst/>
+                    </a:prstGeom>
+                  </pic:spPr>
+                </pic:pic>
+              </a:graphicData>
+            </a:graphic>
+          </wp:inline>
+        </w:drawing>
+      </w:r>
+    </w:p>
+    <w:p>
+      <w:pPr>
+        <w:pStyle w:val="Caption"/>
+        <w:spacing w:before="220" w:after="220"/>
+        <w:jc w:val="center"/>
+        <w:rPr>
+          <w:b w:val="0"/>
+          <w:color w:val="auto"/>
+          <w:sz w:val="20"/>
+        </w:rPr>
+      </w:pPr>
+      <w:r>
+        <w:rPr>
+          <w:b w:val="0"/>
+          <w:color w:val="auto"/>
+          <w:sz w:val="20"/>
+        </w:rPr>
+        <w:t xml:space="preserve">Slika </w:t>
+      </w:r>
+      <w:r>
+        <w:rPr>
+          <w:b w:val="0"/>
+          <w:color w:val="auto"/>
+          <w:sz w:val="20"/>
+        </w:rPr>
+        <w:t>3.3: Izgled Login prozora sa CSS-om</w:t>
+      </w:r>
+    </w:p>
+    <w:p>
+      <w:pPr>
+        <w:ind w:left="720" w:hanging="720"/>
+        <w:rPr>
+          <w:rStyle w:val="SubtleEmphasis"/>
+          <w:rFonts w:cs="Arial"/>
+          <w:b/>
+          <w:i w:val="0"/>
+          <w:iCs w:val="0"/>
+          <w:color w:val="auto"/>
+          <w:sz w:val="24"/>
+        </w:rPr>
+      </w:pPr>
+      <w:r>
+        <w:rPr>
+          <w:rStyle w:val="SubtleEmphasis"/>
+          <w:rFonts w:cs="Arial"/>
+          <w:b/>
+          <w:i w:val="0"/>
+          <w:iCs w:val="0"/>
+          <w:color w:val="auto"/>
+          <w:sz w:val="24"/>
+        </w:rPr>
+        <w:t>3.4</w:t>
+      </w:r>
+      <w:r>
+        <w:rPr>
+          <w:rStyle w:val="SubtleEmphasis"/>
+          <w:rFonts w:cs="Arial"/>
+          <w:b/>
+          <w:i w:val="0"/>
+          <w:iCs w:val="0"/>
+          <w:color w:val="auto"/>
+          <w:sz w:val="24"/>
+        </w:rPr>
+        <w:tab/>
+        <w:t>Kontroler događajem</w:t>
+      </w:r>
+      <w:bookmarkStart w:id="0" w:name="_GoBack"/>
+      <w:bookmarkEnd w:id="0"/>
+    </w:p>
+    <w:p>
+      <w:pPr>
+        <w:ind w:left="720" w:hanging="720"/>
+        <w:rPr>
+          <w:rStyle w:val="SubtleEmphasis"/>
+          <w:rFonts w:cs="Arial"/>
+          <w:b/>
+          <w:i w:val="0"/>
+          <w:iCs w:val="0"/>
+          <w:color w:val="auto"/>
+          <w:sz w:val="24"/>
+        </w:rPr>
+      </w:pPr>
     </w:p>
     <w:p>
       <w:pPr>

</xml_diff>

<commit_message>
zavrsavanje 3 poglavlja pocinjanje cetvrtog
</commit_message>
<xml_diff>
--- a/Završni rad - Jozo Skoko.docx
+++ b/Završni rad - Jozo Skoko.docx
@@ -9075,6 +9075,2236 @@
         </w:rPr>
         <w:tab/>
         <w:t>Kontroler događajem</w:t>
+      </w:r>
+    </w:p>
+    <w:p>
+      <w:pPr>
+        <w:ind w:left="11" w:hanging="11"/>
+        <w:rPr>
+          <w:rStyle w:val="SubtleEmphasis"/>
+          <w:rFonts w:cs="Arial"/>
+          <w:i w:val="0"/>
+          <w:iCs w:val="0"/>
+          <w:color w:val="auto"/>
+          <w:szCs w:val="22"/>
+        </w:rPr>
+      </w:pPr>
+      <w:r>
+        <w:rPr>
+          <w:rStyle w:val="SubtleEmphasis"/>
+          <w:rFonts w:cs="Arial"/>
+          <w:i w:val="0"/>
+          <w:iCs w:val="0"/>
+          <w:color w:val="auto"/>
+          <w:szCs w:val="22"/>
+        </w:rPr>
+        <w:t xml:space="preserve">Događaji su, poput svega u Javi, predstavljeni objektima. Postoji nekoliko različitih vrsta događaja, a svaka vrsta zasebno predstavljena je klasom. Sve klase događaja korištene u </w:t>
+      </w:r>
+      <w:r>
+        <w:rPr>
+          <w:rStyle w:val="SubtleEmphasis"/>
+          <w:rFonts w:cs="Arial"/>
+          <w:iCs w:val="0"/>
+          <w:color w:val="auto"/>
+          <w:szCs w:val="22"/>
+        </w:rPr>
+        <w:t>AWT-u</w:t>
+      </w:r>
+      <w:r>
+        <w:rPr>
+          <w:rStyle w:val="SubtleEmphasis"/>
+          <w:rFonts w:cs="Arial"/>
+          <w:i w:val="0"/>
+          <w:iCs w:val="0"/>
+          <w:color w:val="auto"/>
+          <w:szCs w:val="22"/>
+        </w:rPr>
+        <w:t xml:space="preserve"> su podklase apstraktne klase </w:t>
+      </w:r>
+      <w:r>
+        <w:rPr>
+          <w:rStyle w:val="SubtleEmphasis"/>
+          <w:rFonts w:cs="Arial"/>
+          <w:iCs w:val="0"/>
+          <w:color w:val="auto"/>
+          <w:szCs w:val="22"/>
+        </w:rPr>
+        <w:t>java.awt.AWTEvent.</w:t>
+      </w:r>
+      <w:r>
+        <w:rPr>
+          <w:rStyle w:val="SubtleEmphasis"/>
+          <w:rFonts w:cs="Arial"/>
+          <w:i w:val="0"/>
+          <w:iCs w:val="0"/>
+          <w:color w:val="auto"/>
+          <w:szCs w:val="22"/>
+        </w:rPr>
+        <w:t xml:space="preserve"> Klase događaja koje opisuju točno određene vrste događaja, poput </w:t>
+      </w:r>
+      <w:r>
+        <w:rPr>
+          <w:rStyle w:val="SubtleEmphasis"/>
+          <w:rFonts w:cs="Arial"/>
+          <w:iCs w:val="0"/>
+          <w:color w:val="auto"/>
+          <w:szCs w:val="22"/>
+        </w:rPr>
+        <w:t>MouseEvent</w:t>
+      </w:r>
+      <w:r>
+        <w:rPr>
+          <w:rStyle w:val="SubtleEmphasis"/>
+          <w:rFonts w:cs="Arial"/>
+          <w:i w:val="0"/>
+          <w:iCs w:val="0"/>
+          <w:color w:val="auto"/>
+          <w:szCs w:val="22"/>
+        </w:rPr>
+        <w:t xml:space="preserve"> i </w:t>
+      </w:r>
+      <w:r>
+        <w:rPr>
+          <w:rStyle w:val="SubtleEmphasis"/>
+          <w:rFonts w:cs="Arial"/>
+          <w:iCs w:val="0"/>
+          <w:color w:val="auto"/>
+          <w:szCs w:val="22"/>
+        </w:rPr>
+        <w:t>ActionEvent</w:t>
+      </w:r>
+      <w:r>
+        <w:rPr>
+          <w:rStyle w:val="SubtleEmphasis"/>
+          <w:rFonts w:cs="Arial"/>
+          <w:i w:val="0"/>
+          <w:iCs w:val="0"/>
+          <w:color w:val="auto"/>
+          <w:szCs w:val="22"/>
+        </w:rPr>
+        <w:t xml:space="preserve">, nalaze se u paketu </w:t>
+      </w:r>
+      <w:r>
+        <w:rPr>
+          <w:rStyle w:val="SubtleEmphasis"/>
+          <w:rFonts w:cs="Arial"/>
+          <w:iCs w:val="0"/>
+          <w:color w:val="auto"/>
+          <w:szCs w:val="22"/>
+        </w:rPr>
+        <w:t>java.awt.event</w:t>
+      </w:r>
+      <w:r>
+        <w:rPr>
+          <w:rStyle w:val="SubtleEmphasis"/>
+          <w:rFonts w:cs="Arial"/>
+          <w:i w:val="0"/>
+          <w:iCs w:val="0"/>
+          <w:color w:val="auto"/>
+          <w:szCs w:val="22"/>
+        </w:rPr>
+        <w:t>. Da bi događaj imao utjecaj, potrebno je da program otkrije događaj i odgovori na njega. Z</w:t>
+      </w:r>
+      <w:r>
+        <w:rPr>
+          <w:rStyle w:val="SubtleEmphasis"/>
+          <w:rFonts w:cs="Arial"/>
+          <w:i w:val="0"/>
+          <w:iCs w:val="0"/>
+          <w:color w:val="auto"/>
+          <w:szCs w:val="22"/>
+        </w:rPr>
+        <w:t>a svaku klasu događaja postoji sučelje</w:t>
+      </w:r>
+      <w:r>
+        <w:rPr>
+          <w:rStyle w:val="SubtleEmphasis"/>
+          <w:rFonts w:cs="Arial"/>
+          <w:i w:val="0"/>
+          <w:iCs w:val="0"/>
+          <w:color w:val="auto"/>
+          <w:szCs w:val="22"/>
+        </w:rPr>
+        <w:t xml:space="preserve"> koji određuje jednu ili više metoda za odgovor na događaje te klase. Na primjer uz klasu </w:t>
+      </w:r>
+      <w:r>
+        <w:rPr>
+          <w:rStyle w:val="SubtleEmphasis"/>
+          <w:rFonts w:cs="Arial"/>
+          <w:iCs w:val="0"/>
+          <w:color w:val="auto"/>
+          <w:szCs w:val="22"/>
+        </w:rPr>
+        <w:t>ActionEvent</w:t>
+      </w:r>
+      <w:r>
+        <w:rPr>
+          <w:rStyle w:val="SubtleEmphasis"/>
+          <w:rFonts w:cs="Arial"/>
+          <w:i w:val="0"/>
+          <w:iCs w:val="0"/>
+          <w:color w:val="auto"/>
+          <w:szCs w:val="22"/>
+        </w:rPr>
+        <w:t xml:space="preserve"> vezan</w:t>
+      </w:r>
+      <w:r>
+        <w:rPr>
+          <w:rStyle w:val="SubtleEmphasis"/>
+          <w:rFonts w:cs="Arial"/>
+          <w:i w:val="0"/>
+          <w:iCs w:val="0"/>
+          <w:color w:val="auto"/>
+          <w:szCs w:val="22"/>
+        </w:rPr>
+        <w:t>o</w:t>
+      </w:r>
+      <w:r>
+        <w:rPr>
+          <w:rStyle w:val="SubtleEmphasis"/>
+          <w:rFonts w:cs="Arial"/>
+          <w:i w:val="0"/>
+          <w:iCs w:val="0"/>
+          <w:color w:val="auto"/>
+          <w:szCs w:val="22"/>
+        </w:rPr>
+        <w:t xml:space="preserve"> je </w:t>
+      </w:r>
+      <w:r>
+        <w:rPr>
+          <w:rStyle w:val="SubtleEmphasis"/>
+          <w:rFonts w:cs="Arial"/>
+          <w:i w:val="0"/>
+          <w:iCs w:val="0"/>
+          <w:color w:val="auto"/>
+          <w:szCs w:val="22"/>
+        </w:rPr>
+        <w:t>sučelje koje</w:t>
+      </w:r>
+      <w:r>
+        <w:rPr>
+          <w:rStyle w:val="SubtleEmphasis"/>
+          <w:rFonts w:cs="Arial"/>
+          <w:i w:val="0"/>
+          <w:iCs w:val="0"/>
+          <w:color w:val="auto"/>
+          <w:szCs w:val="22"/>
+        </w:rPr>
+        <w:t xml:space="preserve"> se zove </w:t>
+      </w:r>
+      <w:r>
+        <w:rPr>
+          <w:rStyle w:val="SubtleEmphasis"/>
+          <w:rFonts w:cs="Arial"/>
+          <w:iCs w:val="0"/>
+          <w:color w:val="auto"/>
+          <w:szCs w:val="22"/>
+        </w:rPr>
+        <w:t>ActionListener</w:t>
+      </w:r>
+      <w:r>
+        <w:rPr>
+          <w:rStyle w:val="SubtleEmphasis"/>
+          <w:rFonts w:cs="Arial"/>
+          <w:i w:val="0"/>
+          <w:iCs w:val="0"/>
+          <w:color w:val="auto"/>
+          <w:szCs w:val="22"/>
+        </w:rPr>
+        <w:t xml:space="preserve">. To sučelje definira metodu, </w:t>
+      </w:r>
+      <w:r>
+        <w:rPr>
+          <w:rStyle w:val="SubtleEmphasis"/>
+          <w:rFonts w:cs="Arial"/>
+          <w:iCs w:val="0"/>
+          <w:color w:val="auto"/>
+          <w:szCs w:val="22"/>
+        </w:rPr>
+        <w:t>"public void actionPerfromed(ActionEvent evt)"</w:t>
+      </w:r>
+      <w:r>
+        <w:rPr>
+          <w:rStyle w:val="SubtleEmphasis"/>
+          <w:rFonts w:cs="Arial"/>
+          <w:i w:val="0"/>
+          <w:iCs w:val="0"/>
+          <w:color w:val="auto"/>
+          <w:szCs w:val="22"/>
+        </w:rPr>
+        <w:t>.</w:t>
+      </w:r>
+    </w:p>
+    <w:p>
+      <w:pPr>
+        <w:ind w:left="11" w:hanging="11"/>
+        <w:rPr>
+          <w:rStyle w:val="SubtleEmphasis"/>
+          <w:rFonts w:cs="Arial"/>
+          <w:i w:val="0"/>
+          <w:iCs w:val="0"/>
+          <w:color w:val="auto"/>
+          <w:szCs w:val="22"/>
+        </w:rPr>
+      </w:pPr>
+      <w:r>
+        <w:rPr>
+          <w:rStyle w:val="SubtleEmphasis"/>
+          <w:rFonts w:cs="Arial"/>
+          <w:i w:val="0"/>
+          <w:iCs w:val="0"/>
+          <w:color w:val="auto"/>
+          <w:szCs w:val="22"/>
+        </w:rPr>
+        <w:t xml:space="preserve">Primjenom </w:t>
+      </w:r>
+      <w:r>
+        <w:rPr>
+          <w:rStyle w:val="SubtleEmphasis"/>
+          <w:rFonts w:cs="Arial"/>
+          <w:iCs w:val="0"/>
+          <w:color w:val="auto"/>
+          <w:szCs w:val="22"/>
+        </w:rPr>
+        <w:t>ActionListener</w:t>
+      </w:r>
+      <w:r>
+        <w:rPr>
+          <w:rStyle w:val="SubtleEmphasis"/>
+          <w:rFonts w:cs="Arial"/>
+          <w:i w:val="0"/>
+          <w:iCs w:val="0"/>
+          <w:color w:val="auto"/>
+          <w:szCs w:val="22"/>
+        </w:rPr>
+        <w:t xml:space="preserve"> sučelja, objekt postaje sposoban "slušati" događaje. Ali prije nego može stvarno "čuti" događaje, mora biti prijavljen kao slušač događaja (</w:t>
+      </w:r>
+      <w:r>
+        <w:rPr>
+          <w:rStyle w:val="SubtleEmphasis"/>
+          <w:rFonts w:cs="Arial"/>
+          <w:iCs w:val="0"/>
+          <w:color w:val="auto"/>
+          <w:szCs w:val="22"/>
+        </w:rPr>
+        <w:t>action listener</w:t>
+      </w:r>
+      <w:r>
+        <w:rPr>
+          <w:rStyle w:val="SubtleEmphasis"/>
+          <w:rFonts w:cs="Arial"/>
+          <w:i w:val="0"/>
+          <w:iCs w:val="0"/>
+          <w:color w:val="auto"/>
+          <w:szCs w:val="22"/>
+        </w:rPr>
+        <w:t>). Događaji</w:t>
+      </w:r>
+      <w:r>
+        <w:rPr>
+          <w:rStyle w:val="SubtleEmphasis"/>
+          <w:rFonts w:cs="Arial"/>
+          <w:i w:val="0"/>
+          <w:iCs w:val="0"/>
+          <w:color w:val="auto"/>
+          <w:szCs w:val="22"/>
+        </w:rPr>
+        <w:t xml:space="preserve"> stvaraju komponente. Tako, na primjer, kad korisnik pritisne tipku, generira se jedan događaj. Svaka komponenta koja može stvarati događaje ima definiranu metodu addActionListener, koja služi za prijavljivanje slušača događaja kod komponente. Kad </w:t>
+      </w:r>
+      <w:r>
+        <w:rPr>
+          <w:rStyle w:val="SubtleEmphasis"/>
+          <w:rFonts w:cs="Arial"/>
+          <w:i w:val="0"/>
+          <w:iCs w:val="0"/>
+          <w:color w:val="auto"/>
+          <w:szCs w:val="22"/>
+        </w:rPr>
+        <w:lastRenderedPageBreak/>
+        <w:t>komponenta stvori događaj, obavještava sve prijavljene slušače događaja pozivanjem njihovih actionPerformed() metoda.</w:t>
+      </w:r>
+      <w:r>
+        <w:rPr>
+          <w:rStyle w:val="SubtleEmphasis"/>
+          <w:rFonts w:cs="Arial"/>
+          <w:i w:val="0"/>
+          <w:iCs w:val="0"/>
+          <w:color w:val="auto"/>
+          <w:szCs w:val="22"/>
+        </w:rPr>
+        <w:t xml:space="preserve"> </w:t>
+      </w:r>
+    </w:p>
+    <w:tbl>
+      <w:tblPr>
+        <w:tblStyle w:val="TableGrid"/>
+        <w:tblW w:w="0" w:type="auto"/>
+        <w:tblLook w:val="04A0" w:firstRow="1" w:lastRow="0" w:firstColumn="1" w:lastColumn="0" w:noHBand="0" w:noVBand="1"/>
+      </w:tblPr>
+      <w:tblGrid>
+        <w:gridCol w:w="9337"/>
+      </w:tblGrid>
+      <w:tr>
+        <w:tc>
+          <w:tcPr>
+            <w:tcW w:w="9337" w:type="dxa"/>
+          </w:tcPr>
+          <w:p>
+            <w:pPr>
+              <w:spacing w:before="0" w:after="0"/>
+              <w:rPr>
+                <w:rStyle w:val="SubtleEmphasis"/>
+                <w:rFonts w:ascii="Courier New" w:hAnsi="Courier New" w:cs="Courier New"/>
+                <w:i w:val="0"/>
+                <w:iCs w:val="0"/>
+                <w:color w:val="auto"/>
+                <w:sz w:val="20"/>
+                <w:szCs w:val="20"/>
+              </w:rPr>
+            </w:pPr>
+            <w:r>
+              <w:rPr>
+                <w:rStyle w:val="SubtleEmphasis"/>
+                <w:rFonts w:ascii="Courier New" w:hAnsi="Courier New" w:cs="Courier New"/>
+                <w:i w:val="0"/>
+                <w:iCs w:val="0"/>
+                <w:color w:val="auto"/>
+                <w:sz w:val="20"/>
+                <w:szCs w:val="20"/>
+              </w:rPr>
+              <w:t xml:space="preserve">    </w:t>
+            </w:r>
+            <w:r>
+              <w:rPr>
+                <w:rStyle w:val="SubtleEmphasis"/>
+                <w:rFonts w:ascii="Courier New" w:hAnsi="Courier New" w:cs="Courier New"/>
+                <w:i w:val="0"/>
+                <w:iCs w:val="0"/>
+                <w:color w:val="auto"/>
+                <w:sz w:val="20"/>
+                <w:szCs w:val="20"/>
+              </w:rPr>
+              <w:t>@FXML Label changepw;</w:t>
+            </w:r>
+          </w:p>
+          <w:p>
+            <w:pPr>
+              <w:spacing w:before="0" w:after="0"/>
+              <w:rPr>
+                <w:rStyle w:val="SubtleEmphasis"/>
+                <w:rFonts w:ascii="Courier New" w:hAnsi="Courier New" w:cs="Courier New"/>
+                <w:i w:val="0"/>
+                <w:iCs w:val="0"/>
+                <w:color w:val="auto"/>
+                <w:sz w:val="20"/>
+                <w:szCs w:val="20"/>
+              </w:rPr>
+            </w:pPr>
+            <w:r>
+              <w:rPr>
+                <w:rStyle w:val="SubtleEmphasis"/>
+                <w:rFonts w:ascii="Courier New" w:hAnsi="Courier New" w:cs="Courier New"/>
+                <w:i w:val="0"/>
+                <w:iCs w:val="0"/>
+                <w:color w:val="auto"/>
+                <w:sz w:val="20"/>
+                <w:szCs w:val="20"/>
+              </w:rPr>
+              <w:t xml:space="preserve">    @FXML PasswordField pw;</w:t>
+            </w:r>
+          </w:p>
+          <w:p>
+            <w:pPr>
+              <w:spacing w:before="0" w:after="0"/>
+              <w:rPr>
+                <w:rStyle w:val="SubtleEmphasis"/>
+                <w:rFonts w:ascii="Courier New" w:hAnsi="Courier New" w:cs="Courier New"/>
+                <w:i w:val="0"/>
+                <w:iCs w:val="0"/>
+                <w:color w:val="auto"/>
+                <w:sz w:val="20"/>
+                <w:szCs w:val="20"/>
+              </w:rPr>
+            </w:pPr>
+            <w:r>
+              <w:rPr>
+                <w:rStyle w:val="SubtleEmphasis"/>
+                <w:rFonts w:ascii="Courier New" w:hAnsi="Courier New" w:cs="Courier New"/>
+                <w:i w:val="0"/>
+                <w:iCs w:val="0"/>
+                <w:color w:val="auto"/>
+                <w:sz w:val="20"/>
+                <w:szCs w:val="20"/>
+              </w:rPr>
+              <w:t xml:space="preserve">    @FXML PasswordField reenterpw;</w:t>
+            </w:r>
+          </w:p>
+          <w:p>
+            <w:pPr>
+              <w:spacing w:before="0" w:after="0"/>
+              <w:rPr>
+                <w:rStyle w:val="SubtleEmphasis"/>
+                <w:rFonts w:ascii="Courier New" w:hAnsi="Courier New" w:cs="Courier New"/>
+                <w:i w:val="0"/>
+                <w:iCs w:val="0"/>
+                <w:color w:val="auto"/>
+                <w:sz w:val="20"/>
+                <w:szCs w:val="20"/>
+              </w:rPr>
+            </w:pPr>
+            <w:r>
+              <w:rPr>
+                <w:rStyle w:val="SubtleEmphasis"/>
+                <w:rFonts w:ascii="Courier New" w:hAnsi="Courier New" w:cs="Courier New"/>
+                <w:i w:val="0"/>
+                <w:iCs w:val="0"/>
+                <w:color w:val="auto"/>
+                <w:sz w:val="20"/>
+                <w:szCs w:val="20"/>
+              </w:rPr>
+              <w:t xml:space="preserve">    @FXML Button confirm;</w:t>
+            </w:r>
+          </w:p>
+          <w:p>
+            <w:pPr>
+              <w:spacing w:before="0" w:after="0"/>
+              <w:rPr>
+                <w:rStyle w:val="SubtleEmphasis"/>
+                <w:rFonts w:ascii="Courier New" w:hAnsi="Courier New" w:cs="Courier New"/>
+                <w:i w:val="0"/>
+                <w:iCs w:val="0"/>
+                <w:color w:val="auto"/>
+                <w:sz w:val="20"/>
+                <w:szCs w:val="20"/>
+              </w:rPr>
+            </w:pPr>
+            <w:r>
+              <w:rPr>
+                <w:rStyle w:val="SubtleEmphasis"/>
+                <w:rFonts w:ascii="Courier New" w:hAnsi="Courier New" w:cs="Courier New"/>
+                <w:i w:val="0"/>
+                <w:iCs w:val="0"/>
+                <w:color w:val="auto"/>
+                <w:sz w:val="20"/>
+                <w:szCs w:val="20"/>
+              </w:rPr>
+              <w:t xml:space="preserve">    </w:t>
+            </w:r>
+            <w:r>
+              <w:rPr>
+                <w:rStyle w:val="SubtleEmphasis"/>
+                <w:rFonts w:ascii="Courier New" w:hAnsi="Courier New" w:cs="Courier New"/>
+                <w:i w:val="0"/>
+                <w:iCs w:val="0"/>
+                <w:color w:val="auto"/>
+                <w:sz w:val="20"/>
+                <w:szCs w:val="20"/>
+              </w:rPr>
+              <w:t xml:space="preserve">@FXML </w:t>
+            </w:r>
+            <w:r>
+              <w:rPr>
+                <w:rStyle w:val="SubtleEmphasis"/>
+                <w:rFonts w:ascii="Courier New" w:hAnsi="Courier New" w:cs="Courier New"/>
+                <w:i w:val="0"/>
+                <w:iCs w:val="0"/>
+                <w:color w:val="auto"/>
+                <w:sz w:val="20"/>
+                <w:szCs w:val="20"/>
+              </w:rPr>
+              <w:t>pri</w:t>
+            </w:r>
+            <w:r>
+              <w:rPr>
+                <w:rStyle w:val="SubtleEmphasis"/>
+                <w:rFonts w:ascii="Courier New" w:hAnsi="Courier New" w:cs="Courier New"/>
+                <w:i w:val="0"/>
+                <w:iCs w:val="0"/>
+                <w:color w:val="auto"/>
+                <w:sz w:val="20"/>
+                <w:szCs w:val="20"/>
+              </w:rPr>
+              <w:t>vate ChoiceBox&lt;String&gt; cb_menu;</w:t>
+            </w:r>
+          </w:p>
+          <w:p>
+            <w:pPr>
+              <w:spacing w:before="0" w:after="0"/>
+              <w:rPr>
+                <w:rStyle w:val="SubtleEmphasis"/>
+                <w:rFonts w:ascii="Courier New" w:hAnsi="Courier New" w:cs="Courier New"/>
+                <w:i w:val="0"/>
+                <w:iCs w:val="0"/>
+                <w:color w:val="auto"/>
+                <w:sz w:val="20"/>
+                <w:szCs w:val="20"/>
+              </w:rPr>
+            </w:pPr>
+            <w:r>
+              <w:rPr>
+                <w:rStyle w:val="SubtleEmphasis"/>
+                <w:rFonts w:ascii="Courier New" w:hAnsi="Courier New" w:cs="Courier New"/>
+                <w:i w:val="0"/>
+                <w:iCs w:val="0"/>
+                <w:color w:val="auto"/>
+                <w:sz w:val="20"/>
+                <w:szCs w:val="20"/>
+              </w:rPr>
+              <w:t xml:space="preserve">    public static MediaPlayer mediaPlayer = new MediaPlayer(media);</w:t>
+            </w:r>
+          </w:p>
+          <w:p>
+            <w:pPr>
+              <w:spacing w:before="0" w:after="0"/>
+              <w:rPr>
+                <w:rStyle w:val="SubtleEmphasis"/>
+                <w:rFonts w:ascii="Courier New" w:hAnsi="Courier New" w:cs="Courier New"/>
+                <w:i w:val="0"/>
+                <w:iCs w:val="0"/>
+                <w:color w:val="auto"/>
+                <w:sz w:val="20"/>
+                <w:szCs w:val="20"/>
+              </w:rPr>
+            </w:pPr>
+            <w:r>
+              <w:rPr>
+                <w:rStyle w:val="SubtleEmphasis"/>
+                <w:rFonts w:ascii="Courier New" w:hAnsi="Courier New" w:cs="Courier New"/>
+                <w:i w:val="0"/>
+                <w:iCs w:val="0"/>
+                <w:color w:val="auto"/>
+                <w:sz w:val="20"/>
+                <w:szCs w:val="20"/>
+              </w:rPr>
+              <w:t xml:space="preserve">    public static boolean running = false;</w:t>
+            </w:r>
+          </w:p>
+          <w:p>
+            <w:pPr>
+              <w:spacing w:before="0" w:after="0"/>
+              <w:rPr>
+                <w:rStyle w:val="SubtleEmphasis"/>
+                <w:rFonts w:ascii="Courier New" w:hAnsi="Courier New" w:cs="Courier New"/>
+                <w:i w:val="0"/>
+                <w:iCs w:val="0"/>
+                <w:color w:val="auto"/>
+                <w:sz w:val="20"/>
+                <w:szCs w:val="20"/>
+              </w:rPr>
+            </w:pPr>
+            <w:r>
+              <w:rPr>
+                <w:rStyle w:val="SubtleEmphasis"/>
+                <w:rFonts w:ascii="Courier New" w:hAnsi="Courier New" w:cs="Courier New"/>
+                <w:i w:val="0"/>
+                <w:iCs w:val="0"/>
+                <w:color w:val="auto"/>
+                <w:sz w:val="20"/>
+                <w:szCs w:val="20"/>
+              </w:rPr>
+              <w:t xml:space="preserve">    public static int tezina;</w:t>
+            </w:r>
+          </w:p>
+          <w:p>
+            <w:pPr>
+              <w:spacing w:before="0" w:after="0"/>
+              <w:rPr>
+                <w:rStyle w:val="SubtleEmphasis"/>
+                <w:rFonts w:ascii="Courier New" w:hAnsi="Courier New" w:cs="Courier New"/>
+                <w:i w:val="0"/>
+                <w:iCs w:val="0"/>
+                <w:color w:val="auto"/>
+                <w:sz w:val="20"/>
+                <w:szCs w:val="20"/>
+              </w:rPr>
+            </w:pPr>
+            <w:r>
+              <w:rPr>
+                <w:rStyle w:val="SubtleEmphasis"/>
+                <w:rFonts w:ascii="Courier New" w:hAnsi="Courier New" w:cs="Courier New"/>
+                <w:i w:val="0"/>
+                <w:iCs w:val="0"/>
+                <w:color w:val="auto"/>
+                <w:sz w:val="20"/>
+                <w:szCs w:val="20"/>
+              </w:rPr>
+              <w:t xml:space="preserve">    public static String tezinaS;</w:t>
+            </w:r>
+          </w:p>
+          <w:p>
+            <w:pPr>
+              <w:spacing w:before="0" w:after="0"/>
+              <w:rPr>
+                <w:rStyle w:val="SubtleEmphasis"/>
+                <w:rFonts w:ascii="Courier New" w:hAnsi="Courier New" w:cs="Courier New"/>
+                <w:i w:val="0"/>
+                <w:iCs w:val="0"/>
+                <w:color w:val="auto"/>
+                <w:sz w:val="20"/>
+                <w:szCs w:val="20"/>
+              </w:rPr>
+            </w:pPr>
+          </w:p>
+          <w:p>
+            <w:pPr>
+              <w:spacing w:before="0" w:after="0"/>
+              <w:rPr>
+                <w:rStyle w:val="SubtleEmphasis"/>
+                <w:rFonts w:ascii="Courier New" w:hAnsi="Courier New" w:cs="Courier New"/>
+                <w:i w:val="0"/>
+                <w:iCs w:val="0"/>
+                <w:color w:val="auto"/>
+                <w:sz w:val="20"/>
+                <w:szCs w:val="22"/>
+              </w:rPr>
+            </w:pPr>
+            <w:r>
+              <w:rPr>
+                <w:rStyle w:val="SubtleEmphasis"/>
+                <w:rFonts w:ascii="Courier New" w:hAnsi="Courier New" w:cs="Courier New"/>
+                <w:i w:val="0"/>
+                <w:iCs w:val="0"/>
+                <w:color w:val="auto"/>
+                <w:sz w:val="20"/>
+                <w:szCs w:val="22"/>
+              </w:rPr>
+              <w:t>public void changepwClick(MouseEvent e) {</w:t>
+            </w:r>
+          </w:p>
+          <w:p>
+            <w:pPr>
+              <w:spacing w:before="0" w:after="0"/>
+              <w:rPr>
+                <w:rStyle w:val="SubtleEmphasis"/>
+                <w:rFonts w:ascii="Courier New" w:hAnsi="Courier New" w:cs="Courier New"/>
+                <w:i w:val="0"/>
+                <w:iCs w:val="0"/>
+                <w:color w:val="auto"/>
+                <w:sz w:val="20"/>
+                <w:szCs w:val="22"/>
+              </w:rPr>
+            </w:pPr>
+            <w:r>
+              <w:rPr>
+                <w:rStyle w:val="SubtleEmphasis"/>
+                <w:rFonts w:ascii="Courier New" w:hAnsi="Courier New" w:cs="Courier New"/>
+                <w:i w:val="0"/>
+                <w:iCs w:val="0"/>
+                <w:color w:val="auto"/>
+                <w:sz w:val="20"/>
+                <w:szCs w:val="22"/>
+              </w:rPr>
+              <w:t xml:space="preserve">        if (pw.isVisible()) {</w:t>
+            </w:r>
+          </w:p>
+          <w:p>
+            <w:pPr>
+              <w:spacing w:before="0" w:after="0"/>
+              <w:rPr>
+                <w:rStyle w:val="SubtleEmphasis"/>
+                <w:rFonts w:ascii="Courier New" w:hAnsi="Courier New" w:cs="Courier New"/>
+                <w:i w:val="0"/>
+                <w:iCs w:val="0"/>
+                <w:color w:val="auto"/>
+                <w:sz w:val="20"/>
+                <w:szCs w:val="22"/>
+              </w:rPr>
+            </w:pPr>
+            <w:r>
+              <w:rPr>
+                <w:rStyle w:val="SubtleEmphasis"/>
+                <w:rFonts w:ascii="Courier New" w:hAnsi="Courier New" w:cs="Courier New"/>
+                <w:i w:val="0"/>
+                <w:iCs w:val="0"/>
+                <w:color w:val="auto"/>
+                <w:sz w:val="20"/>
+                <w:szCs w:val="22"/>
+              </w:rPr>
+              <w:t xml:space="preserve">            pw.setVisible(false);</w:t>
+            </w:r>
+          </w:p>
+          <w:p>
+            <w:pPr>
+              <w:spacing w:before="0" w:after="0"/>
+              <w:rPr>
+                <w:rStyle w:val="SubtleEmphasis"/>
+                <w:rFonts w:ascii="Courier New" w:hAnsi="Courier New" w:cs="Courier New"/>
+                <w:i w:val="0"/>
+                <w:iCs w:val="0"/>
+                <w:color w:val="auto"/>
+                <w:sz w:val="20"/>
+                <w:szCs w:val="22"/>
+              </w:rPr>
+            </w:pPr>
+            <w:r>
+              <w:rPr>
+                <w:rStyle w:val="SubtleEmphasis"/>
+                <w:rFonts w:ascii="Courier New" w:hAnsi="Courier New" w:cs="Courier New"/>
+                <w:i w:val="0"/>
+                <w:iCs w:val="0"/>
+                <w:color w:val="auto"/>
+                <w:sz w:val="20"/>
+                <w:szCs w:val="22"/>
+              </w:rPr>
+              <w:t xml:space="preserve">            reenterpw.setVisible(false);</w:t>
+            </w:r>
+          </w:p>
+          <w:p>
+            <w:pPr>
+              <w:spacing w:before="0" w:after="0"/>
+              <w:rPr>
+                <w:rStyle w:val="SubtleEmphasis"/>
+                <w:rFonts w:ascii="Courier New" w:hAnsi="Courier New" w:cs="Courier New"/>
+                <w:i w:val="0"/>
+                <w:iCs w:val="0"/>
+                <w:color w:val="auto"/>
+                <w:sz w:val="20"/>
+                <w:szCs w:val="22"/>
+              </w:rPr>
+            </w:pPr>
+            <w:r>
+              <w:rPr>
+                <w:rStyle w:val="SubtleEmphasis"/>
+                <w:rFonts w:ascii="Courier New" w:hAnsi="Courier New" w:cs="Courier New"/>
+                <w:i w:val="0"/>
+                <w:iCs w:val="0"/>
+                <w:color w:val="auto"/>
+                <w:sz w:val="20"/>
+                <w:szCs w:val="22"/>
+              </w:rPr>
+              <w:t xml:space="preserve">            confirm.setVisible(false);</w:t>
+            </w:r>
+          </w:p>
+          <w:p>
+            <w:pPr>
+              <w:spacing w:before="0" w:after="0"/>
+              <w:rPr>
+                <w:rStyle w:val="SubtleEmphasis"/>
+                <w:rFonts w:ascii="Courier New" w:hAnsi="Courier New" w:cs="Courier New"/>
+                <w:i w:val="0"/>
+                <w:iCs w:val="0"/>
+                <w:color w:val="auto"/>
+                <w:sz w:val="20"/>
+                <w:szCs w:val="22"/>
+              </w:rPr>
+            </w:pPr>
+            <w:r>
+              <w:rPr>
+                <w:rStyle w:val="SubtleEmphasis"/>
+                <w:rFonts w:ascii="Courier New" w:hAnsi="Courier New" w:cs="Courier New"/>
+                <w:i w:val="0"/>
+                <w:iCs w:val="0"/>
+                <w:color w:val="auto"/>
+                <w:sz w:val="20"/>
+                <w:szCs w:val="22"/>
+              </w:rPr>
+              <w:t xml:space="preserve">            pw.setText("");</w:t>
+            </w:r>
+          </w:p>
+          <w:p>
+            <w:pPr>
+              <w:spacing w:before="0" w:after="0"/>
+              <w:rPr>
+                <w:rStyle w:val="SubtleEmphasis"/>
+                <w:rFonts w:ascii="Courier New" w:hAnsi="Courier New" w:cs="Courier New"/>
+                <w:i w:val="0"/>
+                <w:iCs w:val="0"/>
+                <w:color w:val="auto"/>
+                <w:sz w:val="20"/>
+                <w:szCs w:val="22"/>
+              </w:rPr>
+            </w:pPr>
+            <w:r>
+              <w:rPr>
+                <w:rStyle w:val="SubtleEmphasis"/>
+                <w:rFonts w:ascii="Courier New" w:hAnsi="Courier New" w:cs="Courier New"/>
+                <w:i w:val="0"/>
+                <w:iCs w:val="0"/>
+                <w:color w:val="auto"/>
+                <w:sz w:val="20"/>
+                <w:szCs w:val="22"/>
+              </w:rPr>
+              <w:t xml:space="preserve">            reenterpw.setText("");</w:t>
+            </w:r>
+          </w:p>
+          <w:p>
+            <w:pPr>
+              <w:spacing w:before="0" w:after="0"/>
+              <w:rPr>
+                <w:rStyle w:val="SubtleEmphasis"/>
+                <w:rFonts w:ascii="Courier New" w:hAnsi="Courier New" w:cs="Courier New"/>
+                <w:i w:val="0"/>
+                <w:iCs w:val="0"/>
+                <w:color w:val="auto"/>
+                <w:sz w:val="20"/>
+                <w:szCs w:val="22"/>
+              </w:rPr>
+            </w:pPr>
+          </w:p>
+          <w:p>
+            <w:pPr>
+              <w:spacing w:before="0" w:after="0"/>
+              <w:rPr>
+                <w:rStyle w:val="SubtleEmphasis"/>
+                <w:rFonts w:ascii="Courier New" w:hAnsi="Courier New" w:cs="Courier New"/>
+                <w:i w:val="0"/>
+                <w:iCs w:val="0"/>
+                <w:color w:val="auto"/>
+                <w:sz w:val="20"/>
+                <w:szCs w:val="22"/>
+              </w:rPr>
+            </w:pPr>
+            <w:r>
+              <w:rPr>
+                <w:rStyle w:val="SubtleEmphasis"/>
+                <w:rFonts w:ascii="Courier New" w:hAnsi="Courier New" w:cs="Courier New"/>
+                <w:i w:val="0"/>
+                <w:iCs w:val="0"/>
+                <w:color w:val="auto"/>
+                <w:sz w:val="20"/>
+                <w:szCs w:val="22"/>
+              </w:rPr>
+              <w:t xml:space="preserve">        } else {</w:t>
+            </w:r>
+          </w:p>
+          <w:p>
+            <w:pPr>
+              <w:spacing w:before="0" w:after="0"/>
+              <w:rPr>
+                <w:rStyle w:val="SubtleEmphasis"/>
+                <w:rFonts w:ascii="Courier New" w:hAnsi="Courier New" w:cs="Courier New"/>
+                <w:i w:val="0"/>
+                <w:iCs w:val="0"/>
+                <w:color w:val="auto"/>
+                <w:sz w:val="20"/>
+                <w:szCs w:val="22"/>
+              </w:rPr>
+            </w:pPr>
+            <w:r>
+              <w:rPr>
+                <w:rStyle w:val="SubtleEmphasis"/>
+                <w:rFonts w:ascii="Courier New" w:hAnsi="Courier New" w:cs="Courier New"/>
+                <w:i w:val="0"/>
+                <w:iCs w:val="0"/>
+                <w:color w:val="auto"/>
+                <w:sz w:val="20"/>
+                <w:szCs w:val="22"/>
+              </w:rPr>
+              <w:t xml:space="preserve">            pw.setVisible(true);</w:t>
+            </w:r>
+          </w:p>
+          <w:p>
+            <w:pPr>
+              <w:spacing w:before="0" w:after="0"/>
+              <w:rPr>
+                <w:rStyle w:val="SubtleEmphasis"/>
+                <w:rFonts w:ascii="Courier New" w:hAnsi="Courier New" w:cs="Courier New"/>
+                <w:i w:val="0"/>
+                <w:iCs w:val="0"/>
+                <w:color w:val="auto"/>
+                <w:sz w:val="20"/>
+                <w:szCs w:val="22"/>
+              </w:rPr>
+            </w:pPr>
+            <w:r>
+              <w:rPr>
+                <w:rStyle w:val="SubtleEmphasis"/>
+                <w:rFonts w:ascii="Courier New" w:hAnsi="Courier New" w:cs="Courier New"/>
+                <w:i w:val="0"/>
+                <w:iCs w:val="0"/>
+                <w:color w:val="auto"/>
+                <w:sz w:val="20"/>
+                <w:szCs w:val="22"/>
+              </w:rPr>
+              <w:t xml:space="preserve">            reenterpw.setVisible(true);</w:t>
+            </w:r>
+          </w:p>
+          <w:p>
+            <w:pPr>
+              <w:spacing w:before="0" w:after="0"/>
+              <w:rPr>
+                <w:rStyle w:val="SubtleEmphasis"/>
+                <w:rFonts w:ascii="Courier New" w:hAnsi="Courier New" w:cs="Courier New"/>
+                <w:i w:val="0"/>
+                <w:iCs w:val="0"/>
+                <w:color w:val="auto"/>
+                <w:sz w:val="20"/>
+                <w:szCs w:val="22"/>
+              </w:rPr>
+            </w:pPr>
+            <w:r>
+              <w:rPr>
+                <w:rStyle w:val="SubtleEmphasis"/>
+                <w:rFonts w:ascii="Courier New" w:hAnsi="Courier New" w:cs="Courier New"/>
+                <w:i w:val="0"/>
+                <w:iCs w:val="0"/>
+                <w:color w:val="auto"/>
+                <w:sz w:val="20"/>
+                <w:szCs w:val="22"/>
+              </w:rPr>
+              <w:t xml:space="preserve">            confirm.setVisible(true);</w:t>
+            </w:r>
+          </w:p>
+          <w:p>
+            <w:pPr>
+              <w:spacing w:before="0" w:after="0"/>
+              <w:rPr>
+                <w:rStyle w:val="SubtleEmphasis"/>
+                <w:rFonts w:ascii="Courier New" w:hAnsi="Courier New" w:cs="Courier New"/>
+                <w:i w:val="0"/>
+                <w:iCs w:val="0"/>
+                <w:color w:val="auto"/>
+                <w:sz w:val="20"/>
+                <w:szCs w:val="22"/>
+              </w:rPr>
+            </w:pPr>
+            <w:r>
+              <w:rPr>
+                <w:rStyle w:val="SubtleEmphasis"/>
+                <w:rFonts w:ascii="Courier New" w:hAnsi="Courier New" w:cs="Courier New"/>
+                <w:i w:val="0"/>
+                <w:iCs w:val="0"/>
+                <w:color w:val="auto"/>
+                <w:sz w:val="20"/>
+                <w:szCs w:val="22"/>
+              </w:rPr>
+              <w:t xml:space="preserve">        }</w:t>
+            </w:r>
+          </w:p>
+          <w:p>
+            <w:pPr>
+              <w:spacing w:before="0" w:after="0"/>
+              <w:rPr>
+                <w:rStyle w:val="SubtleEmphasis"/>
+                <w:rFonts w:ascii="Courier New" w:hAnsi="Courier New" w:cs="Courier New"/>
+                <w:i w:val="0"/>
+                <w:iCs w:val="0"/>
+                <w:color w:val="auto"/>
+                <w:sz w:val="20"/>
+                <w:szCs w:val="22"/>
+              </w:rPr>
+            </w:pPr>
+            <w:r>
+              <w:rPr>
+                <w:rStyle w:val="SubtleEmphasis"/>
+                <w:rFonts w:ascii="Courier New" w:hAnsi="Courier New" w:cs="Courier New"/>
+                <w:i w:val="0"/>
+                <w:iCs w:val="0"/>
+                <w:color w:val="auto"/>
+                <w:sz w:val="20"/>
+                <w:szCs w:val="22"/>
+              </w:rPr>
+              <w:t xml:space="preserve"> }</w:t>
+            </w:r>
+          </w:p>
+          <w:p>
+            <w:pPr>
+              <w:spacing w:before="0" w:after="0"/>
+              <w:rPr>
+                <w:rStyle w:val="SubtleEmphasis"/>
+                <w:rFonts w:ascii="Courier New" w:hAnsi="Courier New" w:cs="Courier New"/>
+                <w:i w:val="0"/>
+                <w:iCs w:val="0"/>
+                <w:color w:val="auto"/>
+                <w:sz w:val="20"/>
+                <w:szCs w:val="22"/>
+              </w:rPr>
+            </w:pPr>
+            <w:r>
+              <w:rPr>
+                <w:rStyle w:val="SubtleEmphasis"/>
+                <w:rFonts w:ascii="Courier New" w:hAnsi="Courier New" w:cs="Courier New"/>
+                <w:i w:val="0"/>
+                <w:iCs w:val="0"/>
+                <w:color w:val="auto"/>
+                <w:sz w:val="20"/>
+                <w:szCs w:val="22"/>
+              </w:rPr>
+              <w:t>public void NewGameClick(ActionEvent event) {</w:t>
+            </w:r>
+          </w:p>
+          <w:p>
+            <w:pPr>
+              <w:spacing w:before="0" w:after="0"/>
+              <w:rPr>
+                <w:rStyle w:val="SubtleEmphasis"/>
+                <w:rFonts w:ascii="Courier New" w:hAnsi="Courier New" w:cs="Courier New"/>
+                <w:i w:val="0"/>
+                <w:iCs w:val="0"/>
+                <w:color w:val="auto"/>
+                <w:sz w:val="20"/>
+                <w:szCs w:val="22"/>
+              </w:rPr>
+            </w:pPr>
+            <w:r>
+              <w:rPr>
+                <w:rStyle w:val="SubtleEmphasis"/>
+                <w:rFonts w:ascii="Courier New" w:hAnsi="Courier New" w:cs="Courier New"/>
+                <w:i w:val="0"/>
+                <w:iCs w:val="0"/>
+                <w:color w:val="auto"/>
+                <w:sz w:val="20"/>
+                <w:szCs w:val="22"/>
+              </w:rPr>
+              <w:t xml:space="preserve">        tezina = cb_menu.getSelectionModel().getSelectedIndex() + 1;</w:t>
+            </w:r>
+          </w:p>
+          <w:p>
+            <w:pPr>
+              <w:spacing w:before="0" w:after="0"/>
+              <w:rPr>
+                <w:rStyle w:val="SubtleEmphasis"/>
+                <w:rFonts w:ascii="Courier New" w:hAnsi="Courier New" w:cs="Courier New"/>
+                <w:i w:val="0"/>
+                <w:iCs w:val="0"/>
+                <w:color w:val="auto"/>
+                <w:sz w:val="20"/>
+                <w:szCs w:val="22"/>
+              </w:rPr>
+            </w:pPr>
+            <w:r>
+              <w:rPr>
+                <w:rStyle w:val="SubtleEmphasis"/>
+                <w:rFonts w:ascii="Courier New" w:hAnsi="Courier New" w:cs="Courier New"/>
+                <w:i w:val="0"/>
+                <w:iCs w:val="0"/>
+                <w:color w:val="auto"/>
+                <w:sz w:val="20"/>
+                <w:szCs w:val="22"/>
+              </w:rPr>
+              <w:t xml:space="preserve">        tezinaS = cb_menu.getSelectionModel().getSelectedItem();</w:t>
+            </w:r>
+          </w:p>
+          <w:p>
+            <w:pPr>
+              <w:spacing w:before="0" w:after="0"/>
+              <w:rPr>
+                <w:rStyle w:val="SubtleEmphasis"/>
+                <w:rFonts w:ascii="Courier New" w:hAnsi="Courier New" w:cs="Courier New"/>
+                <w:i w:val="0"/>
+                <w:iCs w:val="0"/>
+                <w:color w:val="auto"/>
+                <w:sz w:val="20"/>
+                <w:szCs w:val="22"/>
+              </w:rPr>
+            </w:pPr>
+            <w:r>
+              <w:rPr>
+                <w:rStyle w:val="SubtleEmphasis"/>
+                <w:rFonts w:ascii="Courier New" w:hAnsi="Courier New" w:cs="Courier New"/>
+                <w:i w:val="0"/>
+                <w:iCs w:val="0"/>
+                <w:color w:val="auto"/>
+                <w:sz w:val="20"/>
+                <w:szCs w:val="22"/>
+              </w:rPr>
+              <w:t xml:space="preserve">        try {</w:t>
+            </w:r>
+          </w:p>
+          <w:p>
+            <w:pPr>
+              <w:spacing w:before="0" w:after="0"/>
+              <w:rPr>
+                <w:rStyle w:val="SubtleEmphasis"/>
+                <w:rFonts w:ascii="Courier New" w:hAnsi="Courier New" w:cs="Courier New"/>
+                <w:i w:val="0"/>
+                <w:iCs w:val="0"/>
+                <w:color w:val="auto"/>
+                <w:sz w:val="20"/>
+                <w:szCs w:val="22"/>
+              </w:rPr>
+            </w:pPr>
+            <w:r>
+              <w:rPr>
+                <w:rStyle w:val="SubtleEmphasis"/>
+                <w:rFonts w:ascii="Courier New" w:hAnsi="Courier New" w:cs="Courier New"/>
+                <w:i w:val="0"/>
+                <w:iCs w:val="0"/>
+                <w:color w:val="auto"/>
+                <w:sz w:val="20"/>
+                <w:szCs w:val="22"/>
+              </w:rPr>
+              <w:t xml:space="preserve">            mediaPlayer.stop();</w:t>
+            </w:r>
+          </w:p>
+          <w:p>
+            <w:pPr>
+              <w:spacing w:before="0" w:after="0"/>
+              <w:rPr>
+                <w:rStyle w:val="SubtleEmphasis"/>
+                <w:rFonts w:ascii="Courier New" w:hAnsi="Courier New" w:cs="Courier New"/>
+                <w:i w:val="0"/>
+                <w:iCs w:val="0"/>
+                <w:color w:val="auto"/>
+                <w:sz w:val="20"/>
+                <w:szCs w:val="22"/>
+              </w:rPr>
+            </w:pPr>
+            <w:r>
+              <w:rPr>
+                <w:rStyle w:val="SubtleEmphasis"/>
+                <w:rFonts w:ascii="Courier New" w:hAnsi="Courier New" w:cs="Courier New"/>
+                <w:i w:val="0"/>
+                <w:iCs w:val="0"/>
+                <w:color w:val="auto"/>
+                <w:sz w:val="20"/>
+                <w:szCs w:val="22"/>
+              </w:rPr>
+              <w:t xml:space="preserve">            running = false;</w:t>
+            </w:r>
+          </w:p>
+          <w:p>
+            <w:pPr>
+              <w:spacing w:before="0" w:after="0"/>
+              <w:rPr>
+                <w:rStyle w:val="SubtleEmphasis"/>
+                <w:rFonts w:ascii="Courier New" w:hAnsi="Courier New" w:cs="Courier New"/>
+                <w:i w:val="0"/>
+                <w:iCs w:val="0"/>
+                <w:color w:val="auto"/>
+                <w:sz w:val="20"/>
+                <w:szCs w:val="22"/>
+              </w:rPr>
+            </w:pPr>
+            <w:r>
+              <w:rPr>
+                <w:rStyle w:val="SubtleEmphasis"/>
+                <w:rFonts w:ascii="Courier New" w:hAnsi="Courier New" w:cs="Courier New"/>
+                <w:i w:val="0"/>
+                <w:iCs w:val="0"/>
+                <w:color w:val="auto"/>
+                <w:sz w:val="20"/>
+                <w:szCs w:val="22"/>
+              </w:rPr>
+              <w:t xml:space="preserve">            Stage stage = (Stage) btn_options.getScene().getWindow();</w:t>
+            </w:r>
+          </w:p>
+          <w:p>
+            <w:pPr>
+              <w:spacing w:before="0" w:after="0"/>
+              <w:rPr>
+                <w:rStyle w:val="SubtleEmphasis"/>
+                <w:rFonts w:ascii="Courier New" w:hAnsi="Courier New" w:cs="Courier New"/>
+                <w:i w:val="0"/>
+                <w:iCs w:val="0"/>
+                <w:color w:val="auto"/>
+                <w:sz w:val="20"/>
+                <w:szCs w:val="22"/>
+              </w:rPr>
+            </w:pPr>
+            <w:r>
+              <w:rPr>
+                <w:rStyle w:val="SubtleEmphasis"/>
+                <w:rFonts w:ascii="Courier New" w:hAnsi="Courier New" w:cs="Courier New"/>
+                <w:i w:val="0"/>
+                <w:iCs w:val="0"/>
+                <w:color w:val="auto"/>
+                <w:sz w:val="20"/>
+                <w:szCs w:val="22"/>
+              </w:rPr>
+              <w:t xml:space="preserve">            Parent root;</w:t>
+            </w:r>
+          </w:p>
+          <w:p>
+            <w:pPr>
+              <w:spacing w:before="0" w:after="0"/>
+              <w:rPr>
+                <w:rStyle w:val="SubtleEmphasis"/>
+                <w:rFonts w:ascii="Courier New" w:hAnsi="Courier New" w:cs="Courier New"/>
+                <w:i w:val="0"/>
+                <w:iCs w:val="0"/>
+                <w:color w:val="auto"/>
+                <w:sz w:val="20"/>
+                <w:szCs w:val="22"/>
+              </w:rPr>
+            </w:pPr>
+            <w:r>
+              <w:rPr>
+                <w:rStyle w:val="SubtleEmphasis"/>
+                <w:rFonts w:ascii="Courier New" w:hAnsi="Courier New" w:cs="Courier New"/>
+                <w:i w:val="0"/>
+                <w:iCs w:val="0"/>
+                <w:color w:val="auto"/>
+                <w:sz w:val="20"/>
+                <w:szCs w:val="22"/>
+              </w:rPr>
+              <w:t xml:space="preserve">            root = FXMLLoader.load(getClass().getResource("Game.fxml"));</w:t>
+            </w:r>
+          </w:p>
+          <w:p>
+            <w:pPr>
+              <w:spacing w:before="0" w:after="0"/>
+              <w:rPr>
+                <w:rStyle w:val="SubtleEmphasis"/>
+                <w:rFonts w:ascii="Courier New" w:hAnsi="Courier New" w:cs="Courier New"/>
+                <w:i w:val="0"/>
+                <w:iCs w:val="0"/>
+                <w:color w:val="auto"/>
+                <w:sz w:val="20"/>
+                <w:szCs w:val="22"/>
+              </w:rPr>
+            </w:pPr>
+            <w:r>
+              <w:rPr>
+                <w:rStyle w:val="SubtleEmphasis"/>
+                <w:rFonts w:ascii="Courier New" w:hAnsi="Courier New" w:cs="Courier New"/>
+                <w:i w:val="0"/>
+                <w:iCs w:val="0"/>
+                <w:color w:val="auto"/>
+                <w:sz w:val="20"/>
+                <w:szCs w:val="22"/>
+              </w:rPr>
+              <w:t xml:space="preserve">            Scene scene = new Scene(root);</w:t>
+            </w:r>
+          </w:p>
+          <w:p>
+            <w:pPr>
+              <w:spacing w:before="0" w:after="0"/>
+              <w:rPr>
+                <w:rStyle w:val="SubtleEmphasis"/>
+                <w:rFonts w:ascii="Courier New" w:hAnsi="Courier New" w:cs="Courier New"/>
+                <w:i w:val="0"/>
+                <w:iCs w:val="0"/>
+                <w:color w:val="auto"/>
+                <w:sz w:val="20"/>
+                <w:szCs w:val="22"/>
+              </w:rPr>
+            </w:pPr>
+            <w:r>
+              <w:rPr>
+                <w:rStyle w:val="SubtleEmphasis"/>
+                <w:rFonts w:ascii="Courier New" w:hAnsi="Courier New" w:cs="Courier New"/>
+                <w:i w:val="0"/>
+                <w:iCs w:val="0"/>
+                <w:color w:val="auto"/>
+                <w:sz w:val="20"/>
+                <w:szCs w:val="22"/>
+              </w:rPr>
+              <w:t xml:space="preserve">            </w:t>
+            </w:r>
+            <w:r>
+              <w:rPr>
+                <w:rStyle w:val="SubtleEmphasis"/>
+                <w:rFonts w:ascii="Courier New" w:hAnsi="Courier New" w:cs="Courier New"/>
+                <w:i w:val="0"/>
+                <w:iCs w:val="0"/>
+                <w:color w:val="auto"/>
+                <w:sz w:val="20"/>
+                <w:szCs w:val="22"/>
+              </w:rPr>
+              <w:lastRenderedPageBreak/>
+              <w:t>scene.getStylesheets().add(Main.class.getResource("game.css").toExternalForm());</w:t>
+            </w:r>
+          </w:p>
+          <w:p>
+            <w:pPr>
+              <w:spacing w:before="0" w:after="0"/>
+              <w:rPr>
+                <w:rStyle w:val="SubtleEmphasis"/>
+                <w:rFonts w:ascii="Courier New" w:hAnsi="Courier New" w:cs="Courier New"/>
+                <w:i w:val="0"/>
+                <w:iCs w:val="0"/>
+                <w:color w:val="auto"/>
+                <w:sz w:val="20"/>
+                <w:szCs w:val="22"/>
+              </w:rPr>
+            </w:pPr>
+            <w:r>
+              <w:rPr>
+                <w:rStyle w:val="SubtleEmphasis"/>
+                <w:rFonts w:ascii="Courier New" w:hAnsi="Courier New" w:cs="Courier New"/>
+                <w:i w:val="0"/>
+                <w:iCs w:val="0"/>
+                <w:color w:val="auto"/>
+                <w:sz w:val="20"/>
+                <w:szCs w:val="22"/>
+              </w:rPr>
+              <w:t xml:space="preserve">            stage.setScene(scene);</w:t>
+            </w:r>
+          </w:p>
+          <w:p>
+            <w:pPr>
+              <w:spacing w:before="0" w:after="0"/>
+              <w:rPr>
+                <w:rStyle w:val="SubtleEmphasis"/>
+                <w:rFonts w:ascii="Courier New" w:hAnsi="Courier New" w:cs="Courier New"/>
+                <w:i w:val="0"/>
+                <w:iCs w:val="0"/>
+                <w:color w:val="auto"/>
+                <w:sz w:val="20"/>
+                <w:szCs w:val="22"/>
+              </w:rPr>
+            </w:pPr>
+            <w:r>
+              <w:rPr>
+                <w:rStyle w:val="SubtleEmphasis"/>
+                <w:rFonts w:ascii="Courier New" w:hAnsi="Courier New" w:cs="Courier New"/>
+                <w:i w:val="0"/>
+                <w:iCs w:val="0"/>
+                <w:color w:val="auto"/>
+                <w:sz w:val="20"/>
+                <w:szCs w:val="22"/>
+              </w:rPr>
+              <w:t xml:space="preserve">        } catch (IOException e) {</w:t>
+            </w:r>
+          </w:p>
+          <w:p>
+            <w:pPr>
+              <w:spacing w:before="0" w:after="0"/>
+              <w:rPr>
+                <w:rStyle w:val="SubtleEmphasis"/>
+                <w:rFonts w:ascii="Courier New" w:hAnsi="Courier New" w:cs="Courier New"/>
+                <w:i w:val="0"/>
+                <w:iCs w:val="0"/>
+                <w:color w:val="auto"/>
+                <w:sz w:val="20"/>
+                <w:szCs w:val="22"/>
+              </w:rPr>
+            </w:pPr>
+          </w:p>
+          <w:p>
+            <w:pPr>
+              <w:spacing w:before="0" w:after="0"/>
+              <w:rPr>
+                <w:rStyle w:val="SubtleEmphasis"/>
+                <w:rFonts w:ascii="Courier New" w:hAnsi="Courier New" w:cs="Courier New"/>
+                <w:i w:val="0"/>
+                <w:iCs w:val="0"/>
+                <w:color w:val="auto"/>
+                <w:sz w:val="20"/>
+                <w:szCs w:val="22"/>
+              </w:rPr>
+            </w:pPr>
+            <w:r>
+              <w:rPr>
+                <w:rStyle w:val="SubtleEmphasis"/>
+                <w:rFonts w:ascii="Courier New" w:hAnsi="Courier New" w:cs="Courier New"/>
+                <w:i w:val="0"/>
+                <w:iCs w:val="0"/>
+                <w:color w:val="auto"/>
+                <w:sz w:val="20"/>
+                <w:szCs w:val="22"/>
+              </w:rPr>
+              <w:t xml:space="preserve">        }</w:t>
+            </w:r>
+          </w:p>
+          <w:p>
+            <w:pPr>
+              <w:spacing w:before="0" w:after="0"/>
+              <w:rPr>
+                <w:rStyle w:val="SubtleEmphasis"/>
+                <w:rFonts w:cs="Arial"/>
+                <w:i w:val="0"/>
+                <w:iCs w:val="0"/>
+                <w:color w:val="auto"/>
+                <w:szCs w:val="22"/>
+              </w:rPr>
+            </w:pPr>
+            <w:r>
+              <w:rPr>
+                <w:rStyle w:val="SubtleEmphasis"/>
+                <w:rFonts w:ascii="Courier New" w:hAnsi="Courier New" w:cs="Courier New"/>
+                <w:i w:val="0"/>
+                <w:iCs w:val="0"/>
+                <w:color w:val="auto"/>
+                <w:sz w:val="20"/>
+                <w:szCs w:val="22"/>
+              </w:rPr>
+              <w:t xml:space="preserve">    }</w:t>
+            </w:r>
+          </w:p>
+        </w:tc>
+      </w:tr>
+    </w:tbl>
+    <w:p>
+      <w:pPr>
+        <w:ind w:left="11" w:hanging="11"/>
+        <w:jc w:val="center"/>
+        <w:rPr>
+          <w:rStyle w:val="SubtleEmphasis"/>
+          <w:rFonts w:cs="Arial"/>
+          <w:i w:val="0"/>
+          <w:iCs w:val="0"/>
+          <w:color w:val="auto"/>
+          <w:sz w:val="20"/>
+          <w:szCs w:val="20"/>
+        </w:rPr>
+      </w:pPr>
+      <w:r>
+        <w:rPr>
+          <w:rStyle w:val="SubtleEmphasis"/>
+          <w:rFonts w:cs="Arial"/>
+          <w:i w:val="0"/>
+          <w:iCs w:val="0"/>
+          <w:color w:val="auto"/>
+          <w:sz w:val="20"/>
+          <w:szCs w:val="20"/>
+        </w:rPr>
+        <w:lastRenderedPageBreak/>
+        <w:t>Kod 3.4: Primjer ActionEventa i MouseEventa u projektu u MenuController</w:t>
+      </w:r>
+    </w:p>
+    <w:p>
+      <w:pPr>
+        <w:ind w:left="11" w:hanging="11"/>
+        <w:rPr>
+          <w:rStyle w:val="SubtleEmphasis"/>
+          <w:rFonts w:cs="Arial"/>
+          <w:i w:val="0"/>
+          <w:iCs w:val="0"/>
+          <w:color w:val="auto"/>
+          <w:szCs w:val="20"/>
+        </w:rPr>
+      </w:pPr>
+      <w:r>
+        <w:rPr>
+          <w:rStyle w:val="SubtleEmphasis"/>
+          <w:rFonts w:cs="Arial"/>
+          <w:i w:val="0"/>
+          <w:iCs w:val="0"/>
+          <w:color w:val="auto"/>
+          <w:szCs w:val="22"/>
+        </w:rPr>
+        <w:t xml:space="preserve">U navedenom kodu imamo primjer funkcija </w:t>
+      </w:r>
+      <w:r>
+        <w:rPr>
+          <w:rStyle w:val="SubtleEmphasis"/>
+          <w:rFonts w:ascii="Courier New" w:hAnsi="Courier New" w:cs="Courier New"/>
+          <w:i w:val="0"/>
+          <w:iCs w:val="0"/>
+          <w:color w:val="auto"/>
+          <w:sz w:val="20"/>
+          <w:szCs w:val="20"/>
+        </w:rPr>
+        <w:t>changepwClick</w:t>
+      </w:r>
+      <w:r>
+        <w:rPr>
+          <w:rStyle w:val="SubtleEmphasis"/>
+          <w:rFonts w:cs="Arial"/>
+          <w:i w:val="0"/>
+          <w:iCs w:val="0"/>
+          <w:color w:val="auto"/>
+          <w:szCs w:val="22"/>
+        </w:rPr>
+        <w:t xml:space="preserve"> koja predstavlja MouseEvent i </w:t>
+      </w:r>
+      <w:r>
+        <w:rPr>
+          <w:rStyle w:val="SubtleEmphasis"/>
+          <w:rFonts w:ascii="Courier New" w:hAnsi="Courier New" w:cs="Courier New"/>
+          <w:i w:val="0"/>
+          <w:iCs w:val="0"/>
+          <w:color w:val="auto"/>
+          <w:sz w:val="20"/>
+          <w:szCs w:val="22"/>
+        </w:rPr>
+        <w:t>NewGameClick</w:t>
+      </w:r>
+      <w:r>
+        <w:rPr>
+          <w:rStyle w:val="SubtleEmphasis"/>
+          <w:rFonts w:cs="Arial"/>
+          <w:i w:val="0"/>
+          <w:iCs w:val="0"/>
+          <w:color w:val="auto"/>
+          <w:szCs w:val="22"/>
+        </w:rPr>
+        <w:t xml:space="preserve"> koja predstavlja ActionEvent. </w:t>
+      </w:r>
+      <w:r>
+        <w:rPr>
+          <w:rStyle w:val="SubtleEmphasis"/>
+          <w:rFonts w:ascii="Courier New" w:hAnsi="Courier New" w:cs="Courier New"/>
+          <w:i w:val="0"/>
+          <w:iCs w:val="0"/>
+          <w:color w:val="auto"/>
+          <w:sz w:val="20"/>
+          <w:szCs w:val="20"/>
+        </w:rPr>
+        <w:t>changepwClick</w:t>
+      </w:r>
+      <w:r>
+        <w:rPr>
+          <w:rStyle w:val="SubtleEmphasis"/>
+          <w:rFonts w:ascii="Courier New" w:hAnsi="Courier New" w:cs="Courier New"/>
+          <w:i w:val="0"/>
+          <w:iCs w:val="0"/>
+          <w:color w:val="auto"/>
+          <w:sz w:val="20"/>
+          <w:szCs w:val="20"/>
+        </w:rPr>
+        <w:t xml:space="preserve"> </w:t>
+      </w:r>
+      <w:r>
+        <w:rPr>
+          <w:rStyle w:val="SubtleEmphasis"/>
+          <w:rFonts w:cs="Arial"/>
+          <w:i w:val="0"/>
+          <w:iCs w:val="0"/>
+          <w:color w:val="auto"/>
+          <w:szCs w:val="20"/>
+        </w:rPr>
+        <w:t xml:space="preserve">funkcija će na labelu </w:t>
+      </w:r>
+      <w:r>
+        <w:rPr>
+          <w:rStyle w:val="SubtleEmphasis"/>
+          <w:rFonts w:ascii="Courier New" w:hAnsi="Courier New" w:cs="Courier New"/>
+          <w:i w:val="0"/>
+          <w:iCs w:val="0"/>
+          <w:color w:val="auto"/>
+          <w:sz w:val="20"/>
+          <w:szCs w:val="20"/>
+        </w:rPr>
+        <w:t>changepw</w:t>
+      </w:r>
+      <w:r>
+        <w:rPr>
+          <w:rStyle w:val="SubtleEmphasis"/>
+          <w:rFonts w:cs="Arial"/>
+          <w:i w:val="0"/>
+          <w:iCs w:val="0"/>
+          <w:color w:val="auto"/>
+          <w:szCs w:val="20"/>
+        </w:rPr>
+        <w:t xml:space="preserve"> klikom miša otkriti </w:t>
+      </w:r>
+      <w:r>
+        <w:rPr>
+          <w:rStyle w:val="SubtleEmphasis"/>
+          <w:rFonts w:cs="Arial"/>
+          <w:iCs w:val="0"/>
+          <w:color w:val="auto"/>
+          <w:szCs w:val="20"/>
+        </w:rPr>
+        <w:t>PasswordField-ove</w:t>
+      </w:r>
+      <w:r>
+        <w:rPr>
+          <w:rStyle w:val="SubtleEmphasis"/>
+          <w:rFonts w:cs="Arial"/>
+          <w:iCs w:val="0"/>
+          <w:color w:val="auto"/>
+          <w:szCs w:val="20"/>
+        </w:rPr>
+        <w:t xml:space="preserve"> </w:t>
+      </w:r>
+      <w:r>
+        <w:rPr>
+          <w:rStyle w:val="SubtleEmphasis"/>
+          <w:rFonts w:ascii="Courier New" w:hAnsi="Courier New" w:cs="Courier New"/>
+          <w:i w:val="0"/>
+          <w:iCs w:val="0"/>
+          <w:color w:val="auto"/>
+          <w:sz w:val="20"/>
+          <w:szCs w:val="20"/>
+        </w:rPr>
+        <w:t>pw</w:t>
+      </w:r>
+      <w:r>
+        <w:rPr>
+          <w:rStyle w:val="SubtleEmphasis"/>
+          <w:rFonts w:cs="Arial"/>
+          <w:i w:val="0"/>
+          <w:iCs w:val="0"/>
+          <w:color w:val="auto"/>
+          <w:szCs w:val="20"/>
+        </w:rPr>
+        <w:t>,</w:t>
+      </w:r>
+      <w:r>
+        <w:rPr>
+          <w:rStyle w:val="SubtleEmphasis"/>
+          <w:rFonts w:ascii="Courier New" w:hAnsi="Courier New" w:cs="Courier New"/>
+          <w:i w:val="0"/>
+          <w:iCs w:val="0"/>
+          <w:color w:val="auto"/>
+          <w:sz w:val="20"/>
+          <w:szCs w:val="20"/>
+        </w:rPr>
+        <w:t>reenterpw</w:t>
+      </w:r>
+      <w:r>
+        <w:rPr>
+          <w:rStyle w:val="SubtleEmphasis"/>
+          <w:rFonts w:cs="Arial"/>
+          <w:i w:val="0"/>
+          <w:iCs w:val="0"/>
+          <w:color w:val="auto"/>
+          <w:sz w:val="20"/>
+          <w:szCs w:val="20"/>
+        </w:rPr>
+        <w:t xml:space="preserve"> </w:t>
+      </w:r>
+      <w:r>
+        <w:rPr>
+          <w:rStyle w:val="SubtleEmphasis"/>
+          <w:rFonts w:cs="Arial"/>
+          <w:i w:val="0"/>
+          <w:iCs w:val="0"/>
+          <w:color w:val="auto"/>
+          <w:szCs w:val="20"/>
+        </w:rPr>
+        <w:t xml:space="preserve">i </w:t>
+      </w:r>
+      <w:r>
+        <w:rPr>
+          <w:rStyle w:val="SubtleEmphasis"/>
+          <w:rFonts w:cs="Arial"/>
+          <w:iCs w:val="0"/>
+          <w:color w:val="auto"/>
+          <w:szCs w:val="20"/>
+        </w:rPr>
+        <w:t>Button</w:t>
+      </w:r>
+      <w:r>
+        <w:rPr>
+          <w:rStyle w:val="SubtleEmphasis"/>
+          <w:rFonts w:cs="Arial"/>
+          <w:i w:val="0"/>
+          <w:iCs w:val="0"/>
+          <w:color w:val="auto"/>
+          <w:szCs w:val="20"/>
+        </w:rPr>
+        <w:t xml:space="preserve"> </w:t>
+      </w:r>
+      <w:r>
+        <w:rPr>
+          <w:rStyle w:val="SubtleEmphasis"/>
+          <w:rFonts w:ascii="Courier New" w:hAnsi="Courier New" w:cs="Courier New"/>
+          <w:i w:val="0"/>
+          <w:iCs w:val="0"/>
+          <w:color w:val="auto"/>
+          <w:sz w:val="20"/>
+          <w:szCs w:val="20"/>
+        </w:rPr>
+        <w:t>confirm</w:t>
+      </w:r>
+      <w:r>
+        <w:rPr>
+          <w:rStyle w:val="SubtleEmphasis"/>
+          <w:rFonts w:ascii="Courier New" w:hAnsi="Courier New" w:cs="Courier New"/>
+          <w:i w:val="0"/>
+          <w:iCs w:val="0"/>
+          <w:color w:val="auto"/>
+          <w:sz w:val="20"/>
+          <w:szCs w:val="20"/>
+        </w:rPr>
+        <w:t xml:space="preserve"> </w:t>
+      </w:r>
+      <w:r>
+        <w:rPr>
+          <w:rStyle w:val="SubtleEmphasis"/>
+          <w:rFonts w:cs="Arial"/>
+          <w:i w:val="0"/>
+          <w:iCs w:val="0"/>
+          <w:color w:val="auto"/>
+          <w:szCs w:val="20"/>
+        </w:rPr>
+        <w:t xml:space="preserve">ako su nevidljivi, u suprotnom će ih sakriti. </w:t>
+      </w:r>
+    </w:p>
+    <w:p>
+      <w:pPr>
+        <w:ind w:left="11" w:hanging="11"/>
+        <w:rPr>
+          <w:rStyle w:val="SubtleEmphasis"/>
+          <w:rFonts w:cs="Arial"/>
+          <w:i w:val="0"/>
+          <w:iCs w:val="0"/>
+          <w:color w:val="auto"/>
+          <w:szCs w:val="20"/>
+        </w:rPr>
+      </w:pPr>
+      <w:r>
+        <w:rPr>
+          <w:rStyle w:val="SubtleEmphasis"/>
+          <w:rFonts w:ascii="Courier New" w:hAnsi="Courier New" w:cs="Courier New"/>
+          <w:i w:val="0"/>
+          <w:iCs w:val="0"/>
+          <w:color w:val="auto"/>
+          <w:sz w:val="20"/>
+          <w:szCs w:val="22"/>
+        </w:rPr>
+        <w:t>NewGameClick</w:t>
+      </w:r>
+      <w:r>
+        <w:rPr>
+          <w:rStyle w:val="SubtleEmphasis"/>
+          <w:rFonts w:ascii="Courier New" w:hAnsi="Courier New" w:cs="Courier New"/>
+          <w:i w:val="0"/>
+          <w:iCs w:val="0"/>
+          <w:color w:val="auto"/>
+          <w:sz w:val="20"/>
+          <w:szCs w:val="22"/>
+        </w:rPr>
+        <w:t xml:space="preserve"> </w:t>
+      </w:r>
+      <w:r>
+        <w:rPr>
+          <w:rStyle w:val="SubtleEmphasis"/>
+          <w:rFonts w:cs="Arial"/>
+          <w:i w:val="0"/>
+          <w:iCs w:val="0"/>
+          <w:color w:val="auto"/>
+          <w:szCs w:val="22"/>
+        </w:rPr>
+        <w:t xml:space="preserve">funkcija će na pritisak </w:t>
+      </w:r>
+      <w:r>
+        <w:rPr>
+          <w:rStyle w:val="SubtleEmphasis"/>
+          <w:rFonts w:cs="Arial"/>
+          <w:iCs w:val="0"/>
+          <w:color w:val="auto"/>
+          <w:szCs w:val="22"/>
+        </w:rPr>
+        <w:t>Button-a</w:t>
+      </w:r>
+      <w:r>
+        <w:rPr>
+          <w:rStyle w:val="SubtleEmphasis"/>
+          <w:rFonts w:cs="Arial"/>
+          <w:iCs w:val="0"/>
+          <w:color w:val="auto"/>
+          <w:szCs w:val="22"/>
+        </w:rPr>
+        <w:t xml:space="preserve"> </w:t>
+      </w:r>
+      <w:r>
+        <w:rPr>
+          <w:rStyle w:val="SubtleEmphasis"/>
+          <w:rFonts w:ascii="Courier New" w:hAnsi="Courier New" w:cs="Courier New"/>
+          <w:i w:val="0"/>
+          <w:iCs w:val="0"/>
+          <w:color w:val="auto"/>
+          <w:sz w:val="20"/>
+          <w:szCs w:val="20"/>
+        </w:rPr>
+        <w:t>NewGame</w:t>
+      </w:r>
+      <w:r>
+        <w:rPr>
+          <w:rStyle w:val="SubtleEmphasis"/>
+          <w:rFonts w:ascii="Courier New" w:hAnsi="Courier New" w:cs="Courier New"/>
+          <w:i w:val="0"/>
+          <w:iCs w:val="0"/>
+          <w:color w:val="auto"/>
+          <w:sz w:val="20"/>
+          <w:szCs w:val="20"/>
+        </w:rPr>
+        <w:t xml:space="preserve"> </w:t>
+      </w:r>
+      <w:r>
+        <w:rPr>
+          <w:rStyle w:val="SubtleEmphasis"/>
+          <w:rFonts w:cs="Arial"/>
+          <w:i w:val="0"/>
+          <w:iCs w:val="0"/>
+          <w:color w:val="auto"/>
+          <w:szCs w:val="20"/>
+        </w:rPr>
+        <w:t xml:space="preserve">izvršiti dio koda u kojem će okrenuti </w:t>
+      </w:r>
+      <w:r>
+        <w:rPr>
+          <w:rStyle w:val="SubtleEmphasis"/>
+          <w:rFonts w:cs="Arial"/>
+          <w:i w:val="0"/>
+          <w:iCs w:val="0"/>
+          <w:color w:val="auto"/>
+          <w:szCs w:val="20"/>
+        </w:rPr>
+        <w:t xml:space="preserve">na scenu </w:t>
+      </w:r>
+      <w:r>
+        <w:rPr>
+          <w:rStyle w:val="SubtleEmphasis"/>
+          <w:rFonts w:cs="Arial"/>
+          <w:iCs w:val="0"/>
+          <w:color w:val="auto"/>
+          <w:szCs w:val="20"/>
+        </w:rPr>
+        <w:t>FXML</w:t>
+      </w:r>
+      <w:r>
+        <w:rPr>
+          <w:rStyle w:val="SubtleEmphasis"/>
+          <w:rFonts w:cs="Arial"/>
+          <w:i w:val="0"/>
+          <w:iCs w:val="0"/>
+          <w:color w:val="auto"/>
+          <w:szCs w:val="20"/>
+        </w:rPr>
+        <w:t xml:space="preserve"> datoteke Game.fxml pri čemu koristi statičku varijablu </w:t>
+      </w:r>
+      <w:r>
+        <w:rPr>
+          <w:rStyle w:val="SubtleEmphasis"/>
+          <w:rFonts w:ascii="Courier New" w:hAnsi="Courier New" w:cs="Courier New"/>
+          <w:i w:val="0"/>
+          <w:iCs w:val="0"/>
+          <w:color w:val="auto"/>
+          <w:sz w:val="20"/>
+          <w:szCs w:val="20"/>
+        </w:rPr>
+        <w:t>tezina</w:t>
+      </w:r>
+      <w:r>
+        <w:rPr>
+          <w:rStyle w:val="SubtleEmphasis"/>
+          <w:rFonts w:cs="Arial"/>
+          <w:i w:val="0"/>
+          <w:iCs w:val="0"/>
+          <w:color w:val="auto"/>
+          <w:szCs w:val="20"/>
+        </w:rPr>
+        <w:t xml:space="preserve"> kako bi se na netočne odgovore skidao određeni broj bodova s obzirom na težinu i još jednu statičku varijablu </w:t>
+      </w:r>
+      <w:r>
+        <w:rPr>
+          <w:rStyle w:val="SubtleEmphasis"/>
+          <w:rFonts w:ascii="Courier New" w:hAnsi="Courier New" w:cs="Courier New"/>
+          <w:i w:val="0"/>
+          <w:iCs w:val="0"/>
+          <w:color w:val="auto"/>
+          <w:sz w:val="20"/>
+          <w:szCs w:val="20"/>
+        </w:rPr>
+        <w:t>tezinaS</w:t>
+      </w:r>
+      <w:r>
+        <w:rPr>
+          <w:rStyle w:val="SubtleEmphasis"/>
+          <w:rFonts w:cs="Arial"/>
+          <w:i w:val="0"/>
+          <w:iCs w:val="0"/>
+          <w:color w:val="auto"/>
+          <w:szCs w:val="20"/>
+        </w:rPr>
+        <w:t xml:space="preserve"> kako bi se iz baze povukla pitanja određene težine koju je korisnik odabrao pomoću </w:t>
+      </w:r>
+      <w:r>
+        <w:rPr>
+          <w:rStyle w:val="SubtleEmphasis"/>
+          <w:rFonts w:cs="Arial"/>
+          <w:iCs w:val="0"/>
+          <w:color w:val="auto"/>
+          <w:szCs w:val="20"/>
+        </w:rPr>
+        <w:t>ChoiceBox-a</w:t>
+      </w:r>
+      <w:r>
+        <w:rPr>
+          <w:rStyle w:val="SubtleEmphasis"/>
+          <w:rFonts w:cs="Arial"/>
+          <w:i w:val="0"/>
+          <w:iCs w:val="0"/>
+          <w:color w:val="auto"/>
+          <w:szCs w:val="20"/>
+        </w:rPr>
+        <w:t xml:space="preserve"> </w:t>
+      </w:r>
+      <w:r>
+        <w:rPr>
+          <w:rStyle w:val="SubtleEmphasis"/>
+          <w:rFonts w:ascii="Courier New" w:hAnsi="Courier New" w:cs="Courier New"/>
+          <w:i w:val="0"/>
+          <w:iCs w:val="0"/>
+          <w:color w:val="auto"/>
+          <w:sz w:val="20"/>
+          <w:szCs w:val="20"/>
+        </w:rPr>
+        <w:t>cb_menu</w:t>
+      </w:r>
+      <w:r>
+        <w:rPr>
+          <w:rStyle w:val="SubtleEmphasis"/>
+          <w:rFonts w:cs="Arial"/>
+          <w:i w:val="0"/>
+          <w:iCs w:val="0"/>
+          <w:color w:val="auto"/>
+          <w:szCs w:val="20"/>
+        </w:rPr>
+        <w:t>.</w:t>
+      </w:r>
+    </w:p>
+    <w:p>
+      <w:pPr>
+        <w:ind w:left="11" w:hanging="11"/>
+        <w:rPr>
+          <w:rStyle w:val="SubtleEmphasis"/>
+          <w:rFonts w:ascii="Courier New" w:hAnsi="Courier New" w:cs="Courier New"/>
+          <w:i w:val="0"/>
+          <w:iCs w:val="0"/>
+          <w:color w:val="auto"/>
+          <w:sz w:val="20"/>
+          <w:szCs w:val="20"/>
+        </w:rPr>
+      </w:pPr>
+      <w:r>
+        <w:rPr>
+          <w:rStyle w:val="SubtleEmphasis"/>
+          <w:rFonts w:cs="Arial"/>
+          <w:i w:val="0"/>
+          <w:iCs w:val="0"/>
+          <w:color w:val="auto"/>
+          <w:szCs w:val="20"/>
+        </w:rPr>
+        <w:t xml:space="preserve">Važno je napomenuti da se prilikom inicijaliziranja bilo kojeg događaja tj. funkcije koja će se izvršiti prilikom interakcije s određenim elementom nije potrebno inicijalizirati taj element kao što vidimo u slučaju </w:t>
+      </w:r>
+      <w:r>
+        <w:rPr>
+          <w:rStyle w:val="SubtleEmphasis"/>
+          <w:rFonts w:cs="Arial"/>
+          <w:iCs w:val="0"/>
+          <w:color w:val="auto"/>
+          <w:szCs w:val="20"/>
+        </w:rPr>
+        <w:t>Button-a</w:t>
+      </w:r>
+      <w:r>
+        <w:rPr>
+          <w:rStyle w:val="SubtleEmphasis"/>
+          <w:rFonts w:cs="Arial"/>
+          <w:iCs w:val="0"/>
+          <w:color w:val="auto"/>
+          <w:szCs w:val="20"/>
+        </w:rPr>
+        <w:t xml:space="preserve"> </w:t>
+      </w:r>
+      <w:r>
+        <w:rPr>
+          <w:rStyle w:val="SubtleEmphasis"/>
+          <w:rFonts w:ascii="Courier New" w:hAnsi="Courier New" w:cs="Courier New"/>
+          <w:i w:val="0"/>
+          <w:iCs w:val="0"/>
+          <w:color w:val="auto"/>
+          <w:sz w:val="20"/>
+          <w:szCs w:val="20"/>
+        </w:rPr>
+        <w:t>NewGame</w:t>
+      </w:r>
+      <w:r>
+        <w:rPr>
+          <w:rStyle w:val="SubtleEmphasis"/>
+          <w:rFonts w:ascii="Courier New" w:hAnsi="Courier New" w:cs="Courier New"/>
+          <w:i w:val="0"/>
+          <w:iCs w:val="0"/>
+          <w:color w:val="auto"/>
+          <w:sz w:val="20"/>
+          <w:szCs w:val="20"/>
+        </w:rPr>
+        <w:t xml:space="preserve">. </w:t>
+      </w:r>
+    </w:p>
+    <w:p>
+      <w:pPr>
+        <w:ind w:left="11" w:hanging="11"/>
+        <w:rPr>
+          <w:rStyle w:val="SubtleEmphasis"/>
+          <w:rFonts w:cs="Arial"/>
+          <w:i w:val="0"/>
+          <w:iCs w:val="0"/>
+          <w:color w:val="auto"/>
+          <w:szCs w:val="22"/>
+        </w:rPr>
+      </w:pPr>
+      <w:r>
+        <w:rPr>
+          <w:rStyle w:val="SubtleEmphasis"/>
+          <w:rFonts w:cs="Arial"/>
+          <w:i w:val="0"/>
+          <w:iCs w:val="0"/>
+          <w:color w:val="auto"/>
+          <w:szCs w:val="20"/>
+        </w:rPr>
+        <w:t>Događaj se može postavljati u FXML datoteci ručno koristeći svojstvo onAction=“#ime_funkcije_u_kontroleru“</w:t>
+      </w:r>
+      <w:r>
+        <w:rPr>
+          <w:rStyle w:val="SubtleEmphasis"/>
+          <w:rFonts w:cs="Arial"/>
+          <w:i w:val="0"/>
+          <w:iCs w:val="0"/>
+          <w:color w:val="auto"/>
+          <w:szCs w:val="20"/>
+        </w:rPr>
+        <w:t xml:space="preserve">, a može i vizualno koristeći jako dobar i važan alat </w:t>
+      </w:r>
+      <w:r>
+        <w:rPr>
+          <w:rStyle w:val="SubtleEmphasis"/>
+          <w:rFonts w:cs="Arial"/>
+          <w:iCs w:val="0"/>
+          <w:color w:val="auto"/>
+          <w:szCs w:val="20"/>
+        </w:rPr>
+        <w:t>SceneBuilder</w:t>
+      </w:r>
+      <w:r>
+        <w:rPr>
+          <w:rStyle w:val="SubtleEmphasis"/>
+          <w:rFonts w:cs="Arial"/>
+          <w:i w:val="0"/>
+          <w:iCs w:val="0"/>
+          <w:color w:val="auto"/>
+          <w:szCs w:val="20"/>
+        </w:rPr>
+        <w:t xml:space="preserve"> čije će korištenje biti objašnjeno u idućem poglavlju.</w:t>
+      </w:r>
+    </w:p>
+    <w:p>
+      <w:pPr>
+        <w:ind w:hanging="11"/>
+        <w:rPr>
+          <w:rStyle w:val="SubtleEmphasis"/>
+          <w:rFonts w:cs="Arial"/>
+          <w:i w:val="0"/>
+          <w:iCs w:val="0"/>
+          <w:color w:val="auto"/>
+          <w:szCs w:val="22"/>
+        </w:rPr>
+      </w:pPr>
+    </w:p>
+    <w:p>
+      <w:pPr>
+        <w:ind w:hanging="11"/>
+        <w:rPr>
+          <w:rStyle w:val="SubtleEmphasis"/>
+          <w:rFonts w:cs="Arial"/>
+          <w:i w:val="0"/>
+          <w:iCs w:val="0"/>
+          <w:color w:val="auto"/>
+          <w:szCs w:val="22"/>
+        </w:rPr>
+      </w:pPr>
+    </w:p>
+    <w:p>
+      <w:pPr>
+        <w:ind w:hanging="11"/>
+        <w:rPr>
+          <w:rStyle w:val="SubtleEmphasis"/>
+          <w:rFonts w:cs="Arial"/>
+          <w:i w:val="0"/>
+          <w:iCs w:val="0"/>
+          <w:color w:val="auto"/>
+          <w:szCs w:val="22"/>
+        </w:rPr>
+      </w:pPr>
+    </w:p>
+    <w:p>
+      <w:pPr>
+        <w:ind w:hanging="11"/>
+        <w:rPr>
+          <w:rStyle w:val="SubtleEmphasis"/>
+          <w:rFonts w:cs="Arial"/>
+          <w:i w:val="0"/>
+          <w:iCs w:val="0"/>
+          <w:color w:val="auto"/>
+          <w:szCs w:val="22"/>
+        </w:rPr>
+      </w:pPr>
+    </w:p>
+    <w:p>
+      <w:pPr>
+        <w:ind w:hanging="11"/>
+        <w:rPr>
+          <w:rStyle w:val="SubtleEmphasis"/>
+          <w:rFonts w:cs="Arial"/>
+          <w:i w:val="0"/>
+          <w:iCs w:val="0"/>
+          <w:color w:val="auto"/>
+          <w:szCs w:val="22"/>
+        </w:rPr>
+      </w:pPr>
+    </w:p>
+    <w:p>
+      <w:pPr>
+        <w:spacing w:before="800" w:after="760"/>
+        <w:ind w:left="431" w:hanging="431"/>
+        <w:rPr>
+          <w:rStyle w:val="SubtleEmphasis"/>
+          <w:rFonts w:cs="Arial"/>
+          <w:b/>
+          <w:i w:val="0"/>
+          <w:iCs w:val="0"/>
+          <w:color w:val="auto"/>
+          <w:sz w:val="36"/>
+          <w:szCs w:val="36"/>
+        </w:rPr>
+      </w:pPr>
+      <w:r>
+        <w:rPr>
+          <w:rStyle w:val="SubtleEmphasis"/>
+          <w:rFonts w:cs="Arial"/>
+          <w:b/>
+          <w:i w:val="0"/>
+          <w:iCs w:val="0"/>
+          <w:color w:val="auto"/>
+          <w:sz w:val="36"/>
+          <w:szCs w:val="36"/>
+        </w:rPr>
+        <w:lastRenderedPageBreak/>
+        <w:t>4</w:t>
+      </w:r>
+      <w:r>
+        <w:rPr>
+          <w:rStyle w:val="SubtleEmphasis"/>
+          <w:rFonts w:cs="Arial"/>
+          <w:b/>
+          <w:i w:val="0"/>
+          <w:iCs w:val="0"/>
+          <w:color w:val="auto"/>
+          <w:sz w:val="36"/>
+          <w:szCs w:val="36"/>
+        </w:rPr>
+        <w:tab/>
+        <w:t>SceneBuilder</w:t>
+      </w:r>
+    </w:p>
+    <w:p>
+      <w:pPr>
+        <w:ind w:left="720" w:hanging="720"/>
+        <w:rPr>
+          <w:rStyle w:val="SubtleEmphasis"/>
+          <w:rFonts w:cs="Arial"/>
+          <w:b/>
+          <w:i w:val="0"/>
+          <w:iCs w:val="0"/>
+          <w:color w:val="auto"/>
+          <w:sz w:val="24"/>
+          <w:szCs w:val="36"/>
+        </w:rPr>
+      </w:pPr>
+      <w:r>
+        <w:rPr>
+          <w:rStyle w:val="SubtleEmphasis"/>
+          <w:rFonts w:cs="Arial"/>
+          <w:b/>
+          <w:i w:val="0"/>
+          <w:iCs w:val="0"/>
+          <w:color w:val="auto"/>
+          <w:sz w:val="24"/>
+          <w:szCs w:val="36"/>
+        </w:rPr>
+        <w:t>4.1</w:t>
+      </w:r>
+      <w:r>
+        <w:rPr>
+          <w:rStyle w:val="SubtleEmphasis"/>
+          <w:rFonts w:cs="Arial"/>
+          <w:b/>
+          <w:i w:val="0"/>
+          <w:iCs w:val="0"/>
+          <w:color w:val="auto"/>
+          <w:sz w:val="24"/>
+          <w:szCs w:val="36"/>
+        </w:rPr>
+        <w:tab/>
+        <w:t>Što je i čemu služi SceneBuilder</w:t>
       </w:r>
       <w:bookmarkStart w:id="0" w:name="_GoBack"/>
       <w:bookmarkEnd w:id="0"/>

</xml_diff>

<commit_message>
zavrsavanje 4 poglavlja i počinjanje 5-og, te dodavanje literature
</commit_message>
<xml_diff>
--- a/Završni rad - Jozo Skoko.docx
+++ b/Završni rad - Jozo Skoko.docx
@@ -9588,31 +9588,7 @@
                 <w:sz w:val="20"/>
                 <w:szCs w:val="20"/>
               </w:rPr>
-              <w:t xml:space="preserve">    </w:t>
-            </w:r>
-            <w:r>
-              <w:rPr>
-                <w:rStyle w:val="SubtleEmphasis"/>
-                <w:rFonts w:ascii="Courier New" w:hAnsi="Courier New" w:cs="Courier New"/>
-                <w:i w:val="0"/>
-                <w:iCs w:val="0"/>
-                <w:color w:val="auto"/>
-                <w:sz w:val="20"/>
-                <w:szCs w:val="20"/>
-              </w:rPr>
-              <w:t xml:space="preserve">@FXML </w:t>
-            </w:r>
-            <w:r>
-              <w:rPr>
-                <w:rStyle w:val="SubtleEmphasis"/>
-                <w:rFonts w:ascii="Courier New" w:hAnsi="Courier New" w:cs="Courier New"/>
-                <w:i w:val="0"/>
-                <w:iCs w:val="0"/>
-                <w:color w:val="auto"/>
-                <w:sz w:val="20"/>
-                <w:szCs w:val="20"/>
-              </w:rPr>
-              <w:t>pri</w:t>
+              <w:t xml:space="preserve">    @FXML pri</w:t>
             </w:r>
             <w:r>
               <w:rPr>
@@ -11262,7 +11238,33 @@
           <w:szCs w:val="36"/>
         </w:rPr>
         <w:tab/>
-        <w:t>SceneBuilder</w:t>
+        <w:t>Scene</w:t>
+      </w:r>
+      <w:r>
+        <w:rPr>
+          <w:rStyle w:val="SubtleEmphasis"/>
+          <w:rFonts w:cs="Arial"/>
+          <w:b/>
+          <w:i w:val="0"/>
+          <w:iCs w:val="0"/>
+          <w:color w:val="auto"/>
+          <w:sz w:val="36"/>
+          <w:szCs w:val="36"/>
+        </w:rPr>
+        <w:t xml:space="preserve"> </w:t>
+      </w:r>
+      <w:r>
+        <w:rPr>
+          <w:rStyle w:val="SubtleEmphasis"/>
+          <w:rFonts w:cs="Arial"/>
+          <w:b/>
+          <w:i w:val="0"/>
+          <w:iCs w:val="0"/>
+          <w:color w:val="auto"/>
+          <w:sz w:val="36"/>
+          <w:szCs w:val="36"/>
+        </w:rPr>
+        <w:t>Builder</w:t>
       </w:r>
     </w:p>
     <w:p>
@@ -11304,36 +11306,967 @@
           <w:szCs w:val="36"/>
         </w:rPr>
         <w:tab/>
-        <w:t>Što je i čemu služi SceneBuilder</w:t>
+        <w:t>Što je i čemu služi Scene</w:t>
+      </w:r>
+      <w:r>
+        <w:rPr>
+          <w:rStyle w:val="SubtleEmphasis"/>
+          <w:rFonts w:cs="Arial"/>
+          <w:b/>
+          <w:i w:val="0"/>
+          <w:iCs w:val="0"/>
+          <w:color w:val="auto"/>
+          <w:sz w:val="24"/>
+          <w:szCs w:val="36"/>
+        </w:rPr>
+        <w:t xml:space="preserve"> </w:t>
+      </w:r>
+      <w:r>
+        <w:rPr>
+          <w:rStyle w:val="SubtleEmphasis"/>
+          <w:rFonts w:cs="Arial"/>
+          <w:b/>
+          <w:i w:val="0"/>
+          <w:iCs w:val="0"/>
+          <w:color w:val="auto"/>
+          <w:sz w:val="24"/>
+          <w:szCs w:val="36"/>
+        </w:rPr>
+        <w:t>Builder</w:t>
+      </w:r>
+    </w:p>
+    <w:p>
+      <w:pPr>
+        <w:ind w:hanging="11"/>
+        <w:rPr>
+          <w:rStyle w:val="SubtleEmphasis"/>
+          <w:rFonts w:cs="Arial"/>
+          <w:i w:val="0"/>
+          <w:iCs w:val="0"/>
+          <w:color w:val="auto"/>
+          <w:sz w:val="24"/>
+          <w:szCs w:val="36"/>
+        </w:rPr>
+      </w:pPr>
+      <w:r>
+        <w:rPr>
+          <w:rStyle w:val="SubtleEmphasis"/>
+          <w:rFonts w:cs="Arial"/>
+          <w:i w:val="0"/>
+          <w:iCs w:val="0"/>
+          <w:color w:val="auto"/>
+          <w:sz w:val="24"/>
+          <w:szCs w:val="36"/>
+        </w:rPr>
+        <w:t>JavaFX Scene Builder je vizualni alat koji omogućava dizajniranje JavaFX aplikacija bez upotrebe kodiranja. Omogućuje jednostavnu „</w:t>
+      </w:r>
+      <w:r>
+        <w:rPr>
+          <w:rStyle w:val="SubtleEmphasis"/>
+          <w:rFonts w:cs="Arial"/>
+          <w:iCs w:val="0"/>
+          <w:color w:val="auto"/>
+          <w:sz w:val="24"/>
+          <w:szCs w:val="36"/>
+        </w:rPr>
+        <w:t>drag-and-drop</w:t>
+      </w:r>
+      <w:r>
+        <w:rPr>
+          <w:rStyle w:val="SubtleEmphasis"/>
+          <w:rFonts w:cs="Arial"/>
+          <w:i w:val="0"/>
+          <w:iCs w:val="0"/>
+          <w:color w:val="auto"/>
+          <w:sz w:val="24"/>
+          <w:szCs w:val="36"/>
+        </w:rPr>
+        <w:t xml:space="preserve">“ metodu pozicioniranja </w:t>
+      </w:r>
+      <w:r>
+        <w:rPr>
+          <w:rStyle w:val="SubtleEmphasis"/>
+          <w:rFonts w:cs="Arial"/>
+          <w:iCs w:val="0"/>
+          <w:color w:val="auto"/>
+          <w:sz w:val="24"/>
+          <w:szCs w:val="36"/>
+        </w:rPr>
+        <w:t>GUI</w:t>
+      </w:r>
+      <w:r>
+        <w:rPr>
+          <w:rStyle w:val="SubtleEmphasis"/>
+          <w:rFonts w:cs="Arial"/>
+          <w:i w:val="0"/>
+          <w:iCs w:val="0"/>
+          <w:color w:val="auto"/>
+          <w:sz w:val="24"/>
+          <w:szCs w:val="36"/>
+        </w:rPr>
+        <w:t xml:space="preserve"> elemenata na JavaFX scenu. Kako gradimo izgled za naše korisničko sučelje Scene Builder automatski generira </w:t>
+      </w:r>
+      <w:r>
+        <w:rPr>
+          <w:rStyle w:val="SubtleEmphasis"/>
+          <w:rFonts w:cs="Arial"/>
+          <w:iCs w:val="0"/>
+          <w:color w:val="auto"/>
+          <w:sz w:val="24"/>
+          <w:szCs w:val="36"/>
+        </w:rPr>
+        <w:t>FXML</w:t>
+      </w:r>
+      <w:r>
+        <w:rPr>
+          <w:rStyle w:val="SubtleEmphasis"/>
+          <w:rFonts w:cs="Arial"/>
+          <w:i w:val="0"/>
+          <w:iCs w:val="0"/>
+          <w:color w:val="auto"/>
+          <w:sz w:val="24"/>
+          <w:szCs w:val="36"/>
+        </w:rPr>
+        <w:t xml:space="preserve"> kod za određeni okvir. Scene Builder također omogućuje ljudima koji su slabi s programiranjem direktno povezivanje GUI komponenata s logikom u aplikaciji(id,kontroleri...). Najčešće je upotrebljavan Gluon-ov Scene Builder.</w:t>
+      </w:r>
+    </w:p>
+    <w:p>
+      <w:pPr>
+        <w:keepNext/>
+        <w:ind w:hanging="11"/>
+        <w:jc w:val="center"/>
+      </w:pPr>
+      <w:r>
+        <w:rPr>
+          <w:rFonts w:cs="Arial"/>
+          <w:noProof/>
+          <w:sz w:val="24"/>
+          <w:szCs w:val="36"/>
+          <w:lang w:val="en-US"/>
+        </w:rPr>
+        <w:drawing>
+          <wp:inline distT="0" distB="0" distL="0" distR="0" wp14:anchorId="2B62AF46" wp14:editId="03EAD897">
+            <wp:extent cx="3867150" cy="3867150"/>
+            <wp:effectExtent l="0" t="0" r="0" b="0"/>
+            <wp:docPr id="4" name="Picture 4"/>
+            <wp:cNvGraphicFramePr>
+              <a:graphicFrameLocks xmlns:a="http://schemas.openxmlformats.org/drawingml/2006/main" noChangeAspect="1"/>
+            </wp:cNvGraphicFramePr>
+            <a:graphic xmlns:a="http://schemas.openxmlformats.org/drawingml/2006/main">
+              <a:graphicData uri="http://schemas.openxmlformats.org/drawingml/2006/picture">
+                <pic:pic xmlns:pic="http://schemas.openxmlformats.org/drawingml/2006/picture">
+                  <pic:nvPicPr>
+                    <pic:cNvPr id="0" name="SceneBuilderLogo.png"/>
+                    <pic:cNvPicPr/>
+                  </pic:nvPicPr>
+                  <pic:blipFill>
+                    <a:blip r:embed="rId11">
+                      <a:extLst>
+                        <a:ext uri="{28A0092B-C50C-407E-A947-70E740481C1C}">
+                          <a14:useLocalDpi xmlns:a14="http://schemas.microsoft.com/office/drawing/2010/main" val="0"/>
+                        </a:ext>
+                      </a:extLst>
+                    </a:blip>
+                    <a:stretch>
+                      <a:fillRect/>
+                    </a:stretch>
+                  </pic:blipFill>
+                  <pic:spPr>
+                    <a:xfrm>
+                      <a:off x="0" y="0"/>
+                      <a:ext cx="3867574" cy="3867574"/>
+                    </a:xfrm>
+                    <a:prstGeom prst="rect">
+                      <a:avLst/>
+                    </a:prstGeom>
+                  </pic:spPr>
+                </pic:pic>
+              </a:graphicData>
+            </a:graphic>
+          </wp:inline>
+        </w:drawing>
+      </w:r>
+    </w:p>
+    <w:p>
+      <w:pPr>
+        <w:pStyle w:val="Caption"/>
+        <w:spacing w:before="220" w:after="220"/>
+        <w:jc w:val="center"/>
+        <w:rPr>
+          <w:rStyle w:val="SubtleEmphasis"/>
+          <w:rFonts w:cs="Arial"/>
+          <w:b w:val="0"/>
+          <w:i w:val="0"/>
+          <w:iCs w:val="0"/>
+          <w:color w:val="auto"/>
+          <w:sz w:val="28"/>
+          <w:szCs w:val="36"/>
+        </w:rPr>
+      </w:pPr>
+      <w:r>
+        <w:rPr>
+          <w:b w:val="0"/>
+          <w:color w:val="auto"/>
+          <w:sz w:val="20"/>
+        </w:rPr>
+        <w:t xml:space="preserve">Slika </w:t>
+      </w:r>
+      <w:r>
+        <w:rPr>
+          <w:b w:val="0"/>
+          <w:color w:val="auto"/>
+          <w:sz w:val="20"/>
+        </w:rPr>
+        <w:t>4.1: Gluon Scene Builder logo</w:t>
+      </w:r>
+    </w:p>
+    <w:p>
+      <w:pPr>
+        <w:rPr>
+          <w:rStyle w:val="SubtleEmphasis"/>
+          <w:rFonts w:cs="Arial"/>
+          <w:b/>
+          <w:i w:val="0"/>
+          <w:iCs w:val="0"/>
+          <w:color w:val="auto"/>
+          <w:sz w:val="24"/>
+        </w:rPr>
+      </w:pPr>
+    </w:p>
+    <w:p>
+      <w:pPr>
+        <w:rPr>
+          <w:rStyle w:val="SubtleEmphasis"/>
+          <w:rFonts w:cs="Arial"/>
+          <w:b/>
+          <w:i w:val="0"/>
+          <w:iCs w:val="0"/>
+          <w:color w:val="auto"/>
+          <w:sz w:val="24"/>
+        </w:rPr>
+      </w:pPr>
+    </w:p>
+    <w:p>
+      <w:pPr>
+        <w:ind w:left="720" w:hanging="720"/>
+        <w:rPr>
+          <w:rStyle w:val="SubtleEmphasis"/>
+          <w:rFonts w:cs="Arial"/>
+          <w:b/>
+          <w:i w:val="0"/>
+          <w:iCs w:val="0"/>
+          <w:color w:val="auto"/>
+          <w:sz w:val="24"/>
+        </w:rPr>
+      </w:pPr>
+      <w:r>
+        <w:rPr>
+          <w:rStyle w:val="SubtleEmphasis"/>
+          <w:rFonts w:cs="Arial"/>
+          <w:b/>
+          <w:i w:val="0"/>
+          <w:iCs w:val="0"/>
+          <w:color w:val="auto"/>
+          <w:sz w:val="24"/>
+        </w:rPr>
+        <w:lastRenderedPageBreak/>
+        <w:t>4.2</w:t>
+      </w:r>
+      <w:r>
+        <w:rPr>
+          <w:rStyle w:val="SubtleEmphasis"/>
+          <w:rFonts w:cs="Arial"/>
+          <w:b/>
+          <w:i w:val="0"/>
+          <w:iCs w:val="0"/>
+          <w:color w:val="auto"/>
+          <w:sz w:val="24"/>
+        </w:rPr>
+        <w:tab/>
+        <w:t>Povezivanje GUI-a aplikacije pomoću Scene Builder</w:t>
+      </w:r>
+      <w:r>
+        <w:rPr>
+          <w:rStyle w:val="SubtleEmphasis"/>
+          <w:rFonts w:cs="Arial"/>
+          <w:b/>
+          <w:i w:val="0"/>
+          <w:iCs w:val="0"/>
+          <w:color w:val="auto"/>
+          <w:sz w:val="24"/>
+        </w:rPr>
+        <w:t>-</w:t>
+      </w:r>
+      <w:r>
+        <w:rPr>
+          <w:rStyle w:val="SubtleEmphasis"/>
+          <w:rFonts w:cs="Arial"/>
+          <w:b/>
+          <w:i w:val="0"/>
+          <w:iCs w:val="0"/>
+          <w:color w:val="auto"/>
+          <w:sz w:val="24"/>
+        </w:rPr>
+        <w:t>a</w:t>
+      </w:r>
+    </w:p>
+    <w:p>
+      <w:pPr>
+        <w:rPr>
+          <w:rStyle w:val="SubtleEmphasis"/>
+          <w:rFonts w:cs="Arial"/>
+          <w:i w:val="0"/>
+          <w:iCs w:val="0"/>
+          <w:color w:val="auto"/>
+          <w:szCs w:val="22"/>
+        </w:rPr>
+      </w:pPr>
+      <w:r>
+        <w:rPr>
+          <w:rStyle w:val="SubtleEmphasis"/>
+          <w:rFonts w:cs="Arial"/>
+          <w:i w:val="0"/>
+          <w:iCs w:val="0"/>
+          <w:color w:val="auto"/>
+          <w:szCs w:val="22"/>
+        </w:rPr>
+        <w:t xml:space="preserve">Da bi se Scene Builder mogao koristiti potrebno ga je prvo skinuti s Gluon-ove web stranice </w:t>
+      </w:r>
+      <w:hyperlink r:id="rId12" w:history="1">
+        <w:r>
+          <w:rPr>
+            <w:rStyle w:val="Hyperlink"/>
+            <w:rFonts w:cs="Arial"/>
+            <w:szCs w:val="22"/>
+          </w:rPr>
+          <w:t>https://gluonhq.com</w:t>
+        </w:r>
+      </w:hyperlink>
+      <w:r>
+        <w:rPr>
+          <w:rStyle w:val="SubtleEmphasis"/>
+          <w:rFonts w:cs="Arial"/>
+          <w:iCs w:val="0"/>
+          <w:color w:val="auto"/>
+          <w:szCs w:val="22"/>
+        </w:rPr>
+        <w:t xml:space="preserve"> </w:t>
+      </w:r>
+      <w:r>
+        <w:rPr>
+          <w:rStyle w:val="SubtleEmphasis"/>
+          <w:rFonts w:cs="Arial"/>
+          <w:i w:val="0"/>
+          <w:iCs w:val="0"/>
+          <w:color w:val="auto"/>
+          <w:szCs w:val="22"/>
+        </w:rPr>
+        <w:t>,a zatim odabrati odgovarajući operativni sustav i instalirati.</w:t>
+      </w:r>
+    </w:p>
+    <w:p>
+      <w:pPr>
+        <w:keepNext/>
+        <w:jc w:val="center"/>
+      </w:pPr>
+      <w:r>
+        <w:rPr>
+          <w:rFonts w:cs="Arial"/>
+          <w:noProof/>
+          <w:szCs w:val="22"/>
+          <w:lang w:val="en-US"/>
+        </w:rPr>
+        <w:drawing>
+          <wp:inline distT="0" distB="0" distL="0" distR="0" wp14:anchorId="026E4CCF" wp14:editId="5C855EDD">
+            <wp:extent cx="5295900" cy="4649662"/>
+            <wp:effectExtent l="0" t="0" r="0" b="0"/>
+            <wp:docPr id="5" name="Picture 5"/>
+            <wp:cNvGraphicFramePr>
+              <a:graphicFrameLocks xmlns:a="http://schemas.openxmlformats.org/drawingml/2006/main" noChangeAspect="1"/>
+            </wp:cNvGraphicFramePr>
+            <a:graphic xmlns:a="http://schemas.openxmlformats.org/drawingml/2006/main">
+              <a:graphicData uri="http://schemas.openxmlformats.org/drawingml/2006/picture">
+                <pic:pic xmlns:pic="http://schemas.openxmlformats.org/drawingml/2006/picture">
+                  <pic:nvPicPr>
+                    <pic:cNvPr id="0" name="OtvaranjeSB-a.jpg"/>
+                    <pic:cNvPicPr/>
+                  </pic:nvPicPr>
+                  <pic:blipFill>
+                    <a:blip r:embed="rId13">
+                      <a:extLst>
+                        <a:ext uri="{28A0092B-C50C-407E-A947-70E740481C1C}">
+                          <a14:useLocalDpi xmlns:a14="http://schemas.microsoft.com/office/drawing/2010/main" val="0"/>
+                        </a:ext>
+                      </a:extLst>
+                    </a:blip>
+                    <a:stretch>
+                      <a:fillRect/>
+                    </a:stretch>
+                  </pic:blipFill>
+                  <pic:spPr>
+                    <a:xfrm>
+                      <a:off x="0" y="0"/>
+                      <a:ext cx="5296481" cy="4650172"/>
+                    </a:xfrm>
+                    <a:prstGeom prst="rect">
+                      <a:avLst/>
+                    </a:prstGeom>
+                  </pic:spPr>
+                </pic:pic>
+              </a:graphicData>
+            </a:graphic>
+          </wp:inline>
+        </w:drawing>
+      </w:r>
+    </w:p>
+    <w:p>
+      <w:pPr>
+        <w:pStyle w:val="Caption"/>
+        <w:spacing w:before="220" w:after="220"/>
+        <w:jc w:val="center"/>
+        <w:rPr>
+          <w:b w:val="0"/>
+          <w:color w:val="auto"/>
+          <w:sz w:val="20"/>
+        </w:rPr>
+      </w:pPr>
+      <w:r>
+        <w:rPr>
+          <w:b w:val="0"/>
+          <w:color w:val="auto"/>
+          <w:sz w:val="20"/>
+        </w:rPr>
+        <w:t xml:space="preserve">Slika </w:t>
+      </w:r>
+      <w:r>
+        <w:rPr>
+          <w:b w:val="0"/>
+          <w:color w:val="auto"/>
+          <w:sz w:val="20"/>
+        </w:rPr>
+        <w:t>4.2: Otvaranje Scene Builder-a</w:t>
+      </w:r>
+    </w:p>
+    <w:p>
+      <w:r>
+        <w:t xml:space="preserve">Zatim je potrebno desnim klikom na </w:t>
+      </w:r>
+      <w:r>
+        <w:rPr>
+          <w:i/>
+        </w:rPr>
+        <w:t>FXML</w:t>
+      </w:r>
+      <w:r>
+        <w:rPr>
+          <w:i/>
+        </w:rPr>
+        <w:t xml:space="preserve"> </w:t>
+      </w:r>
+      <w:r>
+        <w:t>datoteku iz projekta odabrati opciju „</w:t>
+      </w:r>
+      <w:r>
+        <w:rPr>
+          <w:i/>
+        </w:rPr>
+        <w:t>Open in SceneBuilder</w:t>
+      </w:r>
+      <w:r>
+        <w:t>“.</w:t>
+      </w:r>
+    </w:p>
+    <w:p>
+      <w:pPr>
+        <w:keepNext/>
+      </w:pPr>
+      <w:r>
+        <w:rPr>
+          <w:noProof/>
+          <w:lang w:val="en-US"/>
+        </w:rPr>
+        <w:lastRenderedPageBreak/>
+        <w:drawing>
+          <wp:inline distT="0" distB="0" distL="0" distR="0" wp14:anchorId="41C514A4" wp14:editId="40B5B5C3">
+            <wp:extent cx="5790707" cy="3629025"/>
+            <wp:effectExtent l="0" t="0" r="635" b="0"/>
+            <wp:docPr id="6" name="Picture 6"/>
+            <wp:cNvGraphicFramePr>
+              <a:graphicFrameLocks xmlns:a="http://schemas.openxmlformats.org/drawingml/2006/main" noChangeAspect="1"/>
+            </wp:cNvGraphicFramePr>
+            <a:graphic xmlns:a="http://schemas.openxmlformats.org/drawingml/2006/main">
+              <a:graphicData uri="http://schemas.openxmlformats.org/drawingml/2006/picture">
+                <pic:pic xmlns:pic="http://schemas.openxmlformats.org/drawingml/2006/picture">
+                  <pic:nvPicPr>
+                    <pic:cNvPr id="0" name="SBcontroller.jpg"/>
+                    <pic:cNvPicPr/>
+                  </pic:nvPicPr>
+                  <pic:blipFill>
+                    <a:blip r:embed="rId14" cstate="print">
+                      <a:extLst>
+                        <a:ext uri="{28A0092B-C50C-407E-A947-70E740481C1C}">
+                          <a14:useLocalDpi xmlns:a14="http://schemas.microsoft.com/office/drawing/2010/main" val="0"/>
+                        </a:ext>
+                      </a:extLst>
+                    </a:blip>
+                    <a:stretch>
+                      <a:fillRect/>
+                    </a:stretch>
+                  </pic:blipFill>
+                  <pic:spPr>
+                    <a:xfrm>
+                      <a:off x="0" y="0"/>
+                      <a:ext cx="5791835" cy="3629732"/>
+                    </a:xfrm>
+                    <a:prstGeom prst="rect">
+                      <a:avLst/>
+                    </a:prstGeom>
+                  </pic:spPr>
+                </pic:pic>
+              </a:graphicData>
+            </a:graphic>
+          </wp:inline>
+        </w:drawing>
+      </w:r>
+    </w:p>
+    <w:p>
+      <w:pPr>
+        <w:pStyle w:val="Caption"/>
+        <w:spacing w:before="220" w:after="220"/>
+        <w:jc w:val="center"/>
+        <w:rPr>
+          <w:b w:val="0"/>
+          <w:color w:val="auto"/>
+          <w:sz w:val="20"/>
+        </w:rPr>
+      </w:pPr>
+      <w:r>
+        <w:rPr>
+          <w:b w:val="0"/>
+          <w:color w:val="auto"/>
+          <w:sz w:val="20"/>
+        </w:rPr>
+        <w:t xml:space="preserve">Slika </w:t>
+      </w:r>
+      <w:r>
+        <w:rPr>
+          <w:b w:val="0"/>
+          <w:color w:val="auto"/>
+          <w:sz w:val="20"/>
+        </w:rPr>
+        <w:t>4.3: Postavljanje kontrolera preko Scene Buildera</w:t>
+      </w:r>
+    </w:p>
+    <w:p>
+      <w:r>
+        <w:t xml:space="preserve">Kada se Scene Builder otvori potrebno je u donjem desnom kutu u prozoru „Controller Class“ odabrati određeni kontroler za našu </w:t>
+      </w:r>
+      <w:r>
+        <w:rPr>
+          <w:i/>
+        </w:rPr>
+        <w:t>FXML</w:t>
+      </w:r>
+      <w:r>
+        <w:rPr>
+          <w:i/>
+        </w:rPr>
+        <w:t xml:space="preserve"> </w:t>
+      </w:r>
+      <w:r>
+        <w:t>datoteku. Ona će tim postupkom automatski stvoriti u sebi kod za povezivanje sa kontrolerom.</w:t>
+      </w:r>
+    </w:p>
+    <w:p>
+      <w:pPr>
+        <w:keepNext/>
+        <w:jc w:val="center"/>
+      </w:pPr>
+      <w:r>
+        <w:rPr>
+          <w:noProof/>
+          <w:lang w:val="en-US"/>
+        </w:rPr>
+        <w:lastRenderedPageBreak/>
+        <w:drawing>
+          <wp:inline distT="0" distB="0" distL="0" distR="0" wp14:anchorId="58D703CE" wp14:editId="4BB9CABB">
+            <wp:extent cx="5790706" cy="3562350"/>
+            <wp:effectExtent l="0" t="0" r="635" b="0"/>
+            <wp:docPr id="7" name="Picture 7"/>
+            <wp:cNvGraphicFramePr>
+              <a:graphicFrameLocks xmlns:a="http://schemas.openxmlformats.org/drawingml/2006/main" noChangeAspect="1"/>
+            </wp:cNvGraphicFramePr>
+            <a:graphic xmlns:a="http://schemas.openxmlformats.org/drawingml/2006/main">
+              <a:graphicData uri="http://schemas.openxmlformats.org/drawingml/2006/picture">
+                <pic:pic xmlns:pic="http://schemas.openxmlformats.org/drawingml/2006/picture">
+                  <pic:nvPicPr>
+                    <pic:cNvPr id="0" name="SBcode.jpg"/>
+                    <pic:cNvPicPr/>
+                  </pic:nvPicPr>
+                  <pic:blipFill>
+                    <a:blip r:embed="rId15" cstate="print">
+                      <a:extLst>
+                        <a:ext uri="{28A0092B-C50C-407E-A947-70E740481C1C}">
+                          <a14:useLocalDpi xmlns:a14="http://schemas.microsoft.com/office/drawing/2010/main" val="0"/>
+                        </a:ext>
+                      </a:extLst>
+                    </a:blip>
+                    <a:stretch>
+                      <a:fillRect/>
+                    </a:stretch>
+                  </pic:blipFill>
+                  <pic:spPr>
+                    <a:xfrm>
+                      <a:off x="0" y="0"/>
+                      <a:ext cx="5790706" cy="3562350"/>
+                    </a:xfrm>
+                    <a:prstGeom prst="rect">
+                      <a:avLst/>
+                    </a:prstGeom>
+                  </pic:spPr>
+                </pic:pic>
+              </a:graphicData>
+            </a:graphic>
+          </wp:inline>
+        </w:drawing>
+      </w:r>
+    </w:p>
+    <w:p>
+      <w:pPr>
+        <w:pStyle w:val="Caption"/>
+        <w:spacing w:before="220" w:after="220"/>
+        <w:jc w:val="center"/>
+        <w:rPr>
+          <w:b w:val="0"/>
+          <w:color w:val="auto"/>
+          <w:sz w:val="20"/>
+        </w:rPr>
+      </w:pPr>
+      <w:r>
+        <w:rPr>
+          <w:b w:val="0"/>
+          <w:color w:val="auto"/>
+          <w:sz w:val="20"/>
+        </w:rPr>
+        <w:t xml:space="preserve">Slika </w:t>
+      </w:r>
+      <w:r>
+        <w:rPr>
+          <w:b w:val="0"/>
+          <w:color w:val="auto"/>
+          <w:sz w:val="20"/>
+        </w:rPr>
+        <w:t>4.4: Postavljanje ID-a i funkcije za određeni GUI element</w:t>
+      </w:r>
+    </w:p>
+    <w:p>
+      <w:pPr>
+        <w:rPr>
+          <w:i/>
+        </w:rPr>
+      </w:pPr>
+      <w:r>
+        <w:t>Kada je kontroler postavljen, po</w:t>
+      </w:r>
+      <w:r>
+        <w:t>trebno je povezati elemente koji su definirani</w:t>
+      </w:r>
+      <w:r>
+        <w:t xml:space="preserve"> u </w:t>
+      </w:r>
+      <w:r>
+        <w:rPr>
+          <w:i/>
+        </w:rPr>
+        <w:t>Menu.controller</w:t>
+      </w:r>
+      <w:r>
+        <w:t xml:space="preserve"> kontroleru sa </w:t>
+      </w:r>
+      <w:r>
+        <w:rPr>
+          <w:i/>
+        </w:rPr>
+        <w:t>FXML</w:t>
+      </w:r>
+      <w:r>
+        <w:t xml:space="preserve"> da</w:t>
+      </w:r>
+      <w:r>
+        <w:t xml:space="preserve">totekom. Pomoću Scene Buildera to se radi tako što se odabere „Code“ prozor i u polje „fx:id“ se upiše ID elementa u ovom slučaju </w:t>
+      </w:r>
+      <w:r>
+        <w:rPr>
+          <w:i/>
+        </w:rPr>
+        <w:t>Button-a</w:t>
+      </w:r>
+      <w:r>
+        <w:t xml:space="preserve"> </w:t>
+      </w:r>
+      <w:r>
+        <w:rPr>
+          <w:i/>
+        </w:rPr>
+        <w:t>Options</w:t>
+      </w:r>
+      <w:r>
+        <w:rPr>
+          <w:i/>
+        </w:rPr>
+        <w:t xml:space="preserve"> </w:t>
+      </w:r>
+      <w:r>
+        <w:t xml:space="preserve">i u polje „On Action“ se odabere funkcija iz kontrolera koja je predviđena da se izvrši na korisnikovu interakciju s </w:t>
+      </w:r>
+      <w:r>
+        <w:rPr>
+          <w:i/>
+        </w:rPr>
+        <w:t>Options Button-om</w:t>
+      </w:r>
+      <w:r>
+        <w:rPr>
+          <w:i/>
+        </w:rPr>
+        <w:t>.</w:t>
+      </w:r>
+    </w:p>
+    <w:p>
+      <w:pPr>
+        <w:ind w:left="720" w:hanging="720"/>
+        <w:rPr>
+          <w:b/>
+          <w:sz w:val="24"/>
+        </w:rPr>
+      </w:pPr>
+      <w:r>
+        <w:rPr>
+          <w:b/>
+          <w:sz w:val="24"/>
+        </w:rPr>
+        <w:t>4.3 Umetanje CSS-a pomoću Scene Builder-a</w:t>
+      </w:r>
+    </w:p>
+    <w:p>
+      <w:r>
+        <w:t xml:space="preserve">Scene Builder nudi mogućnost umetanja </w:t>
+      </w:r>
+      <w:r>
+        <w:rPr>
+          <w:i/>
+        </w:rPr>
+        <w:t>CSS</w:t>
+      </w:r>
+      <w:r>
+        <w:t xml:space="preserve"> koda u </w:t>
+      </w:r>
+      <w:r>
+        <w:rPr>
+          <w:i/>
+        </w:rPr>
+        <w:t>FXML</w:t>
+      </w:r>
+      <w:r>
+        <w:rPr>
+          <w:i/>
+        </w:rPr>
+        <w:t xml:space="preserve"> </w:t>
+      </w:r>
+      <w:r>
+        <w:t xml:space="preserve">datoteku. Da bi se to uradilo potrebno je imati </w:t>
+      </w:r>
+      <w:r>
+        <w:rPr>
+          <w:i/>
+        </w:rPr>
+        <w:t xml:space="preserve">CSS </w:t>
+      </w:r>
+      <w:r>
+        <w:t>datoteku u projektu.</w:t>
+      </w:r>
+    </w:p>
+    <w:p>
+      <w:pPr>
+        <w:keepNext/>
+        <w:jc w:val="center"/>
+      </w:pPr>
+      <w:r>
+        <w:rPr>
+          <w:noProof/>
+          <w:lang w:val="en-US"/>
+        </w:rPr>
+        <w:lastRenderedPageBreak/>
+        <w:drawing>
+          <wp:inline distT="0" distB="0" distL="0" distR="0" wp14:anchorId="6192B861" wp14:editId="54B8469E">
+            <wp:extent cx="5791835" cy="3258185"/>
+            <wp:effectExtent l="0" t="0" r="0" b="0"/>
+            <wp:docPr id="8" name="Picture 8"/>
+            <wp:cNvGraphicFramePr>
+              <a:graphicFrameLocks xmlns:a="http://schemas.openxmlformats.org/drawingml/2006/main" noChangeAspect="1"/>
+            </wp:cNvGraphicFramePr>
+            <a:graphic xmlns:a="http://schemas.openxmlformats.org/drawingml/2006/main">
+              <a:graphicData uri="http://schemas.openxmlformats.org/drawingml/2006/picture">
+                <pic:pic xmlns:pic="http://schemas.openxmlformats.org/drawingml/2006/picture">
+                  <pic:nvPicPr>
+                    <pic:cNvPr id="0" name="SBcss.jpg"/>
+                    <pic:cNvPicPr/>
+                  </pic:nvPicPr>
+                  <pic:blipFill>
+                    <a:blip r:embed="rId16" cstate="print">
+                      <a:extLst>
+                        <a:ext uri="{28A0092B-C50C-407E-A947-70E740481C1C}">
+                          <a14:useLocalDpi xmlns:a14="http://schemas.microsoft.com/office/drawing/2010/main" val="0"/>
+                        </a:ext>
+                      </a:extLst>
+                    </a:blip>
+                    <a:stretch>
+                      <a:fillRect/>
+                    </a:stretch>
+                  </pic:blipFill>
+                  <pic:spPr>
+                    <a:xfrm>
+                      <a:off x="0" y="0"/>
+                      <a:ext cx="5791835" cy="3258185"/>
+                    </a:xfrm>
+                    <a:prstGeom prst="rect">
+                      <a:avLst/>
+                    </a:prstGeom>
+                  </pic:spPr>
+                </pic:pic>
+              </a:graphicData>
+            </a:graphic>
+          </wp:inline>
+        </w:drawing>
+      </w:r>
+    </w:p>
+    <w:p>
+      <w:pPr>
+        <w:pStyle w:val="Caption"/>
+        <w:spacing w:before="220" w:after="220"/>
+        <w:jc w:val="center"/>
+        <w:rPr>
+          <w:b w:val="0"/>
+          <w:color w:val="auto"/>
+          <w:sz w:val="20"/>
+        </w:rPr>
+      </w:pPr>
+      <w:r>
+        <w:rPr>
+          <w:b w:val="0"/>
+          <w:color w:val="auto"/>
+          <w:sz w:val="20"/>
+        </w:rPr>
+        <w:t xml:space="preserve">Slika </w:t>
+      </w:r>
+      <w:r>
+        <w:rPr>
+          <w:b w:val="0"/>
+          <w:color w:val="auto"/>
+          <w:sz w:val="20"/>
+        </w:rPr>
+        <w:t>4.5: Postavljane CSS-a pomoću Scene Builder-a</w:t>
+      </w:r>
+    </w:p>
+    <w:p>
+      <w:r>
+        <w:t>Klikom na element roditelja „</w:t>
+      </w:r>
+      <w:r>
+        <w:rPr>
+          <w:i/>
+        </w:rPr>
+        <w:t>AnchorPane</w:t>
+      </w:r>
+      <w:r>
+        <w:t>“ s desne strane u prozoru „</w:t>
+      </w:r>
+      <w:r>
+        <w:rPr>
+          <w:i/>
+        </w:rPr>
+        <w:t>Properties</w:t>
+      </w:r>
+      <w:r>
+        <w:rPr>
+          <w:i/>
+        </w:rPr>
+        <w:t xml:space="preserve">“ </w:t>
+      </w:r>
+      <w:r>
+        <w:t xml:space="preserve">otvara se mogućnost ubacivanja </w:t>
+      </w:r>
+      <w:r>
+        <w:rPr>
+          <w:i/>
+        </w:rPr>
+        <w:t>CSS-a</w:t>
+      </w:r>
+      <w:r>
+        <w:t>. Pritiskom na znak “+“ u polju Stylesheets otvara  se izbornik koji navigira na zadani projekt , te se odabere CSS datoteka koja je potrebna.</w:t>
+      </w:r>
+    </w:p>
+    <w:p/>
+    <w:p/>
+    <w:p/>
+    <w:p/>
+    <w:p/>
+    <w:p/>
+    <w:p/>
+    <w:p/>
+    <w:p/>
+    <w:p/>
+    <w:p>
+      <w:pPr>
+        <w:spacing w:before="800" w:after="760"/>
+        <w:ind w:left="431" w:hanging="431"/>
+        <w:rPr>
+          <w:b/>
+          <w:sz w:val="36"/>
+        </w:rPr>
+      </w:pPr>
+      <w:r>
+        <w:rPr>
+          <w:b/>
+          <w:sz w:val="36"/>
+        </w:rPr>
+        <w:lastRenderedPageBreak/>
+        <w:t>5</w:t>
+      </w:r>
+      <w:r>
+        <w:rPr>
+          <w:b/>
+          <w:sz w:val="36"/>
+        </w:rPr>
+        <w:tab/>
+        <w:t>Multimedija</w:t>
+      </w:r>
+    </w:p>
+    <w:p>
+      <w:pPr>
+        <w:ind w:left="720" w:hanging="720"/>
+        <w:rPr>
+          <w:b/>
+          <w:sz w:val="24"/>
+        </w:rPr>
+      </w:pPr>
+      <w:r>
+        <w:rPr>
+          <w:b/>
+          <w:sz w:val="24"/>
+        </w:rPr>
+        <w:t>5.1</w:t>
+      </w:r>
+      <w:r>
+        <w:rPr>
+          <w:b/>
+          <w:sz w:val="24"/>
+        </w:rPr>
+        <w:tab/>
+        <w:t>Java Media Player</w:t>
       </w:r>
       <w:bookmarkStart w:id="0" w:name="_GoBack"/>
       <w:bookmarkEnd w:id="0"/>
-    </w:p>
-    <w:p>
-      <w:pPr>
-        <w:ind w:left="720" w:hanging="720"/>
-        <w:rPr>
-          <w:rStyle w:val="SubtleEmphasis"/>
-          <w:rFonts w:cs="Arial"/>
-          <w:b/>
-          <w:i w:val="0"/>
-          <w:iCs w:val="0"/>
-          <w:color w:val="auto"/>
-          <w:sz w:val="24"/>
-        </w:rPr>
-      </w:pPr>
-    </w:p>
-    <w:p>
-      <w:pPr>
-        <w:rPr>
-          <w:rStyle w:val="SubtleEmphasis"/>
-          <w:rFonts w:cs="Arial"/>
-          <w:i w:val="0"/>
-          <w:iCs w:val="0"/>
-          <w:color w:val="auto"/>
-          <w:szCs w:val="22"/>
-        </w:rPr>
-      </w:pPr>
     </w:p>
     <w:sectPr>
       <w:pgSz w:w="12240" w:h="15840"/>
@@ -12472,6 +13405,17 @@
       </w:tblCellMar>
     </w:tblPr>
   </w:style>
+  <w:style w:type="character" w:styleId="Hyperlink">
+    <w:name w:val="Hyperlink"/>
+    <w:basedOn w:val="DefaultParagraphFont"/>
+    <w:uiPriority w:val="99"/>
+    <w:unhideWhenUsed/>
+    <w:rsid w:val="00AF42EE"/>
+    <w:rPr>
+      <w:color w:val="0000FF" w:themeColor="hyperlink"/>
+      <w:u w:val="single"/>
+    </w:rPr>
+  </w:style>
 </w:styles>
 </file>
 
@@ -12785,6 +13729,17 @@
       </w:tblCellMar>
     </w:tblPr>
   </w:style>
+  <w:style w:type="character" w:styleId="Hyperlink">
+    <w:name w:val="Hyperlink"/>
+    <w:basedOn w:val="DefaultParagraphFont"/>
+    <w:uiPriority w:val="99"/>
+    <w:unhideWhenUsed/>
+    <w:rsid w:val="00AF42EE"/>
+    <w:rPr>
+      <w:color w:val="0000FF" w:themeColor="hyperlink"/>
+      <w:u w:val="single"/>
+    </w:rPr>
+  </w:style>
 </w:styles>
 </file>
 

</xml_diff>

<commit_message>
Ispravljanje naslova, završavanje 5. poglavlja i počinjanje 6.
</commit_message>
<xml_diff>
--- a/Završni rad - Jozo Skoko.docx
+++ b/Završni rad - Jozo Skoko.docx
@@ -2208,7 +2208,7 @@
           <w:szCs w:val="36"/>
         </w:rPr>
         <w:lastRenderedPageBreak/>
-        <w:t>2 JavaFX</w:t>
+        <w:t xml:space="preserve">2 </w:t>
       </w:r>
       <w:r>
         <w:rPr>
@@ -2221,8 +2221,10 @@
           <w:sz w:val="36"/>
           <w:szCs w:val="36"/>
         </w:rPr>
-        <w:t xml:space="preserve"> okruženje</w:t>
-      </w:r>
+        <w:t>JAVAFX OKRUŽENJE</w:t>
+      </w:r>
+      <w:bookmarkStart w:id="0" w:name="_GoBack"/>
+      <w:bookmarkEnd w:id="0"/>
     </w:p>
     <w:p>
       <w:pPr>
@@ -2822,7 +2824,7 @@
             <o:lock v:ext="edit" aspectratio="t"/>
           </v:shapetype>
           <v:shape id="_x0000_i1025" type="#_x0000_t75" style="width:455.25pt;height:228pt" o:allowoverlap="f">
-            <v:imagedata r:id="rId6" o:title="Javafx_logo_color"/>
+            <v:imagedata r:id="rId7" o:title="Javafx_logo_color"/>
           </v:shape>
         </w:pict>
       </w:r>
@@ -3446,7 +3448,7 @@
         </w:rPr>
         <w:pict>
           <v:shape id="_x0000_i1026" type="#_x0000_t75" style="width:455.25pt;height:255.75pt" o:allowoverlap="f">
-            <v:imagedata r:id="rId7" o:title="2-1"/>
+            <v:imagedata r:id="rId8" o:title="2-1"/>
           </v:shape>
         </w:pict>
       </w:r>
@@ -3489,7 +3491,7 @@
         <w:lastRenderedPageBreak/>
         <w:pict>
           <v:shape id="_x0000_i1027" type="#_x0000_t75" style="width:455.25pt;height:255.75pt">
-            <v:imagedata r:id="rId8" o:title="dashboard"/>
+            <v:imagedata r:id="rId9" o:title="dashboard"/>
           </v:shape>
         </w:pict>
       </w:r>
@@ -3636,7 +3638,20 @@
           <w:szCs w:val="36"/>
         </w:rPr>
         <w:lastRenderedPageBreak/>
-        <w:t>3 Arhitektura JavaFX-a</w:t>
+        <w:t xml:space="preserve">3 </w:t>
+      </w:r>
+      <w:r>
+        <w:rPr>
+          <w:rStyle w:val="SubtleEmphasis"/>
+          <w:rFonts w:cs="Arial"/>
+          <w:b/>
+          <w:i w:val="0"/>
+          <w:iCs w:val="0"/>
+          <w:color w:val="auto"/>
+          <w:sz w:val="36"/>
+          <w:szCs w:val="36"/>
+        </w:rPr>
+        <w:t>ARHITEKTURA JAVAFX-A</w:t>
       </w:r>
     </w:p>
     <w:p>
@@ -5504,7 +5519,7 @@
                     <pic:cNvPicPr/>
                   </pic:nvPicPr>
                   <pic:blipFill>
-                    <a:blip r:embed="rId9">
+                    <a:blip r:embed="rId10">
                       <a:extLst>
                         <a:ext uri="{28A0092B-C50C-407E-A947-70E740481C1C}">
                           <a14:useLocalDpi xmlns:a14="http://schemas.microsoft.com/office/drawing/2010/main" val="0"/>
@@ -8892,7 +8907,7 @@
                     <pic:cNvPicPr/>
                   </pic:nvPicPr>
                   <pic:blipFill>
-                    <a:blip r:embed="rId10">
+                    <a:blip r:embed="rId11">
                       <a:extLst>
                         <a:ext uri="{28A0092B-C50C-407E-A947-70E740481C1C}">
                           <a14:useLocalDpi xmlns:a14="http://schemas.microsoft.com/office/drawing/2010/main" val="0"/>
@@ -8983,7 +8998,7 @@
                     <pic:cNvPicPr/>
                   </pic:nvPicPr>
                   <pic:blipFill>
-                    <a:blip r:embed="rId9">
+                    <a:blip r:embed="rId10">
                       <a:extLst>
                         <a:ext uri="{28A0092B-C50C-407E-A947-70E740481C1C}">
                           <a14:useLocalDpi xmlns:a14="http://schemas.microsoft.com/office/drawing/2010/main" val="0"/>
@@ -11238,7 +11253,6 @@
           <w:szCs w:val="36"/>
         </w:rPr>
         <w:tab/>
-        <w:t>Scene</w:t>
       </w:r>
       <w:r>
         <w:rPr>
@@ -11251,20 +11265,7 @@
           <w:sz w:val="36"/>
           <w:szCs w:val="36"/>
         </w:rPr>
-        <w:t xml:space="preserve"> </w:t>
-      </w:r>
-      <w:r>
-        <w:rPr>
-          <w:rStyle w:val="SubtleEmphasis"/>
-          <w:rFonts w:cs="Arial"/>
-          <w:b/>
-          <w:i w:val="0"/>
-          <w:iCs w:val="0"/>
-          <w:color w:val="auto"/>
-          <w:sz w:val="36"/>
-          <w:szCs w:val="36"/>
-        </w:rPr>
-        <w:t>Builder</w:t>
+        <w:t>SCENE BUILDER</w:t>
       </w:r>
     </w:p>
     <w:p>
@@ -11460,7 +11461,7 @@
                     <pic:cNvPicPr/>
                   </pic:nvPicPr>
                   <pic:blipFill>
-                    <a:blip r:embed="rId11">
+                    <a:blip r:embed="rId12">
                       <a:extLst>
                         <a:ext uri="{28A0092B-C50C-407E-A947-70E740481C1C}">
                           <a14:useLocalDpi xmlns:a14="http://schemas.microsoft.com/office/drawing/2010/main" val="0"/>
@@ -11632,7 +11633,7 @@
         </w:rPr>
         <w:t xml:space="preserve">Da bi se Scene Builder mogao koristiti potrebno ga je prvo skinuti s Gluon-ove web stranice </w:t>
       </w:r>
-      <w:hyperlink r:id="rId12" w:history="1">
+      <w:hyperlink r:id="rId13" w:history="1">
         <w:r>
           <w:rPr>
             <w:rStyle w:val="Hyperlink"/>
@@ -11692,7 +11693,7 @@
                     <pic:cNvPicPr/>
                   </pic:nvPicPr>
                   <pic:blipFill>
-                    <a:blip r:embed="rId13">
+                    <a:blip r:embed="rId14">
                       <a:extLst>
                         <a:ext uri="{28A0092B-C50C-407E-A947-70E740481C1C}">
                           <a14:useLocalDpi xmlns:a14="http://schemas.microsoft.com/office/drawing/2010/main" val="0"/>
@@ -11802,7 +11803,7 @@
                     <pic:cNvPicPr/>
                   </pic:nvPicPr>
                   <pic:blipFill>
-                    <a:blip r:embed="rId14" cstate="print">
+                    <a:blip r:embed="rId15" cstate="print">
                       <a:extLst>
                         <a:ext uri="{28A0092B-C50C-407E-A947-70E740481C1C}">
                           <a14:useLocalDpi xmlns:a14="http://schemas.microsoft.com/office/drawing/2010/main" val="0"/>
@@ -11904,7 +11905,7 @@
                     <pic:cNvPicPr/>
                   </pic:nvPicPr>
                   <pic:blipFill>
-                    <a:blip r:embed="rId15" cstate="print">
+                    <a:blip r:embed="rId16" cstate="print">
                       <a:extLst>
                         <a:ext uri="{28A0092B-C50C-407E-A947-70E740481C1C}">
                           <a14:useLocalDpi xmlns:a14="http://schemas.microsoft.com/office/drawing/2010/main" val="0"/>
@@ -12113,7 +12114,7 @@
                     <pic:cNvPicPr/>
                   </pic:nvPicPr>
                   <pic:blipFill>
-                    <a:blip r:embed="rId16" cstate="print">
+                    <a:blip r:embed="rId17" cstate="print">
                       <a:extLst>
                         <a:ext uri="{28A0092B-C50C-407E-A947-70E740481C1C}">
                           <a14:useLocalDpi xmlns:a14="http://schemas.microsoft.com/office/drawing/2010/main" val="0"/>
@@ -12239,7 +12240,13 @@
           <w:sz w:val="36"/>
         </w:rPr>
         <w:tab/>
-        <w:t>Multimedija</w:t>
+      </w:r>
+      <w:r>
+        <w:rPr>
+          <w:b/>
+          <w:sz w:val="36"/>
+        </w:rPr>
+        <w:t>MULTIMEDIJA</w:t>
       </w:r>
     </w:p>
     <w:p>
@@ -12507,8 +12514,3058 @@
         <w:tab/>
         <w:t>Upotreba AudioClip-a</w:t>
       </w:r>
-      <w:bookmarkStart w:id="0" w:name="_GoBack"/>
-      <w:bookmarkEnd w:id="0"/>
+    </w:p>
+    <w:p>
+      <w:pPr>
+        <w:rPr>
+          <w:sz w:val="24"/>
+        </w:rPr>
+      </w:pPr>
+      <w:r>
+        <w:rPr>
+          <w:i/>
+          <w:sz w:val="24"/>
+        </w:rPr>
+        <w:t>AudioClip</w:t>
+      </w:r>
+      <w:r>
+        <w:rPr>
+          <w:sz w:val="24"/>
+        </w:rPr>
+        <w:t xml:space="preserve"> služi za reproduciranje kraćih zvučnih datoteka npr. korištenje zvučnih efekata u interakciji  s događajem JavaFX elementa. Poželjno je koristi </w:t>
+      </w:r>
+      <w:r>
+        <w:rPr>
+          <w:i/>
+          <w:sz w:val="24"/>
+        </w:rPr>
+        <w:t>WAV</w:t>
+      </w:r>
+      <w:r>
+        <w:rPr>
+          <w:i/>
+          <w:sz w:val="24"/>
+        </w:rPr>
+        <w:t xml:space="preserve"> </w:t>
+      </w:r>
+      <w:r>
+        <w:rPr>
+          <w:sz w:val="24"/>
+        </w:rPr>
+        <w:t xml:space="preserve">format datoteke radi njene izuzetno male veličine. Da bi se AudioClip mogao koristiti, potrebno je koristiti pomoćnu klasu </w:t>
+      </w:r>
+      <w:r>
+        <w:rPr>
+          <w:sz w:val="24"/>
+        </w:rPr>
+        <w:t>Applet.</w:t>
+      </w:r>
+    </w:p>
+    <w:tbl>
+      <w:tblPr>
+        <w:tblStyle w:val="TableGrid"/>
+        <w:tblW w:w="0" w:type="auto"/>
+        <w:tblLook w:val="04A0" w:firstRow="1" w:lastRow="0" w:firstColumn="1" w:lastColumn="0" w:noHBand="0" w:noVBand="1"/>
+      </w:tblPr>
+      <w:tblGrid>
+        <w:gridCol w:w="9337"/>
+      </w:tblGrid>
+      <w:tr>
+        <w:tc>
+          <w:tcPr>
+            <w:tcW w:w="9337" w:type="dxa"/>
+          </w:tcPr>
+          <w:p>
+            <w:pPr>
+              <w:spacing w:before="0" w:after="0"/>
+              <w:rPr>
+                <w:rFonts w:ascii="Courier New" w:hAnsi="Courier New" w:cs="Courier New"/>
+                <w:sz w:val="20"/>
+              </w:rPr>
+            </w:pPr>
+            <w:r>
+              <w:rPr>
+                <w:rFonts w:ascii="Courier New" w:hAnsi="Courier New" w:cs="Courier New"/>
+                <w:sz w:val="20"/>
+              </w:rPr>
+              <w:t>public void btn1Click(ActionEvent e) {</w:t>
+            </w:r>
+          </w:p>
+          <w:p>
+            <w:pPr>
+              <w:spacing w:before="0" w:after="0"/>
+              <w:rPr>
+                <w:rFonts w:ascii="Courier New" w:hAnsi="Courier New" w:cs="Courier New"/>
+                <w:sz w:val="20"/>
+              </w:rPr>
+            </w:pPr>
+            <w:r>
+              <w:rPr>
+                <w:rFonts w:ascii="Courier New" w:hAnsi="Courier New" w:cs="Courier New"/>
+                <w:sz w:val="20"/>
+              </w:rPr>
+              <w:t xml:space="preserve">        if (btn1.getText().equals(current.getTocanodgovor())) {</w:t>
+            </w:r>
+          </w:p>
+          <w:p>
+            <w:pPr>
+              <w:spacing w:before="0" w:after="0"/>
+              <w:rPr>
+                <w:rFonts w:ascii="Courier New" w:hAnsi="Courier New" w:cs="Courier New"/>
+                <w:sz w:val="20"/>
+              </w:rPr>
+            </w:pPr>
+            <w:r>
+              <w:rPr>
+                <w:rFonts w:ascii="Courier New" w:hAnsi="Courier New" w:cs="Courier New"/>
+                <w:sz w:val="20"/>
+              </w:rPr>
+              <w:t xml:space="preserve">            clipY.play();</w:t>
+            </w:r>
+          </w:p>
+          <w:p>
+            <w:pPr>
+              <w:spacing w:before="0" w:after="0"/>
+              <w:rPr>
+                <w:rFonts w:ascii="Courier New" w:hAnsi="Courier New" w:cs="Courier New"/>
+                <w:sz w:val="20"/>
+              </w:rPr>
+            </w:pPr>
+            <w:r>
+              <w:rPr>
+                <w:rFonts w:ascii="Courier New" w:hAnsi="Courier New" w:cs="Courier New"/>
+                <w:sz w:val="20"/>
+              </w:rPr>
+              <w:lastRenderedPageBreak/>
+              <w:t xml:space="preserve">            rez += MenuController.tezina;</w:t>
+            </w:r>
+          </w:p>
+          <w:p>
+            <w:pPr>
+              <w:spacing w:before="0" w:after="0"/>
+              <w:rPr>
+                <w:rFonts w:ascii="Courier New" w:hAnsi="Courier New" w:cs="Courier New"/>
+                <w:sz w:val="20"/>
+              </w:rPr>
+            </w:pPr>
+            <w:r>
+              <w:rPr>
+                <w:rFonts w:ascii="Courier New" w:hAnsi="Courier New" w:cs="Courier New"/>
+                <w:sz w:val="20"/>
+              </w:rPr>
+              <w:t xml:space="preserve">            score.setText("Score:\n" + rez + "");</w:t>
+            </w:r>
+          </w:p>
+          <w:p>
+            <w:pPr>
+              <w:spacing w:before="0" w:after="0"/>
+              <w:rPr>
+                <w:rFonts w:ascii="Courier New" w:hAnsi="Courier New" w:cs="Courier New"/>
+                <w:sz w:val="20"/>
+              </w:rPr>
+            </w:pPr>
+            <w:r>
+              <w:rPr>
+                <w:rFonts w:ascii="Courier New" w:hAnsi="Courier New" w:cs="Courier New"/>
+                <w:sz w:val="20"/>
+              </w:rPr>
+              <w:t xml:space="preserve">            zamjeni();</w:t>
+            </w:r>
+          </w:p>
+          <w:p>
+            <w:pPr>
+              <w:spacing w:before="0" w:after="0"/>
+              <w:rPr>
+                <w:rFonts w:ascii="Courier New" w:hAnsi="Courier New" w:cs="Courier New"/>
+                <w:sz w:val="20"/>
+              </w:rPr>
+            </w:pPr>
+            <w:r>
+              <w:rPr>
+                <w:rFonts w:ascii="Courier New" w:hAnsi="Courier New" w:cs="Courier New"/>
+                <w:sz w:val="20"/>
+              </w:rPr>
+              <w:t xml:space="preserve">        } else {</w:t>
+            </w:r>
+          </w:p>
+          <w:p>
+            <w:pPr>
+              <w:spacing w:before="0" w:after="0"/>
+              <w:rPr>
+                <w:rFonts w:ascii="Courier New" w:hAnsi="Courier New" w:cs="Courier New"/>
+                <w:sz w:val="20"/>
+              </w:rPr>
+            </w:pPr>
+            <w:r>
+              <w:rPr>
+                <w:rFonts w:ascii="Courier New" w:hAnsi="Courier New" w:cs="Courier New"/>
+                <w:sz w:val="20"/>
+              </w:rPr>
+              <w:t xml:space="preserve">            zivot--;</w:t>
+            </w:r>
+          </w:p>
+          <w:p>
+            <w:pPr>
+              <w:spacing w:before="0" w:after="0"/>
+              <w:rPr>
+                <w:rFonts w:ascii="Courier New" w:hAnsi="Courier New" w:cs="Courier New"/>
+                <w:sz w:val="20"/>
+              </w:rPr>
+            </w:pPr>
+            <w:r>
+              <w:rPr>
+                <w:rFonts w:ascii="Courier New" w:hAnsi="Courier New" w:cs="Courier New"/>
+                <w:sz w:val="20"/>
+              </w:rPr>
+              <w:t xml:space="preserve">            life.setText("Zivot : " + zivot);</w:t>
+            </w:r>
+          </w:p>
+          <w:p>
+            <w:pPr>
+              <w:spacing w:before="0" w:after="0"/>
+              <w:rPr>
+                <w:rFonts w:ascii="Courier New" w:hAnsi="Courier New" w:cs="Courier New"/>
+                <w:sz w:val="20"/>
+              </w:rPr>
+            </w:pPr>
+            <w:r>
+              <w:rPr>
+                <w:rFonts w:ascii="Courier New" w:hAnsi="Courier New" w:cs="Courier New"/>
+                <w:sz w:val="20"/>
+              </w:rPr>
+              <w:t xml:space="preserve">            clipN.play();</w:t>
+            </w:r>
+          </w:p>
+          <w:p>
+            <w:pPr>
+              <w:spacing w:before="0" w:after="0"/>
+              <w:rPr>
+                <w:rFonts w:ascii="Courier New" w:hAnsi="Courier New" w:cs="Courier New"/>
+                <w:sz w:val="20"/>
+              </w:rPr>
+            </w:pPr>
+            <w:r>
+              <w:rPr>
+                <w:rFonts w:ascii="Courier New" w:hAnsi="Courier New" w:cs="Courier New"/>
+                <w:sz w:val="20"/>
+              </w:rPr>
+              <w:t xml:space="preserve">            if (zivot &lt; 1) {</w:t>
+            </w:r>
+          </w:p>
+          <w:p>
+            <w:pPr>
+              <w:spacing w:before="0" w:after="0"/>
+              <w:rPr>
+                <w:rFonts w:ascii="Courier New" w:hAnsi="Courier New" w:cs="Courier New"/>
+                <w:sz w:val="20"/>
+              </w:rPr>
+            </w:pPr>
+            <w:r>
+              <w:rPr>
+                <w:rFonts w:ascii="Courier New" w:hAnsi="Courier New" w:cs="Courier New"/>
+                <w:sz w:val="20"/>
+              </w:rPr>
+              <w:t xml:space="preserve">                timer.cancel();</w:t>
+            </w:r>
+          </w:p>
+          <w:p>
+            <w:pPr>
+              <w:spacing w:before="0" w:after="0"/>
+              <w:rPr>
+                <w:rFonts w:ascii="Courier New" w:hAnsi="Courier New" w:cs="Courier New"/>
+                <w:sz w:val="20"/>
+              </w:rPr>
+            </w:pPr>
+            <w:r>
+              <w:rPr>
+                <w:rFonts w:ascii="Courier New" w:hAnsi="Courier New" w:cs="Courier New"/>
+                <w:sz w:val="20"/>
+              </w:rPr>
+              <w:t xml:space="preserve">                Stage stage = (Stage) ((Button) e.getSource()).getScene().getWindow();</w:t>
+            </w:r>
+          </w:p>
+          <w:p>
+            <w:pPr>
+              <w:spacing w:before="0" w:after="0"/>
+              <w:rPr>
+                <w:rFonts w:ascii="Courier New" w:hAnsi="Courier New" w:cs="Courier New"/>
+                <w:sz w:val="20"/>
+              </w:rPr>
+            </w:pPr>
+            <w:r>
+              <w:rPr>
+                <w:rFonts w:ascii="Courier New" w:hAnsi="Courier New" w:cs="Courier New"/>
+                <w:sz w:val="20"/>
+              </w:rPr>
+              <w:t xml:space="preserve">                try {</w:t>
+            </w:r>
+          </w:p>
+          <w:p>
+            <w:pPr>
+              <w:spacing w:before="0" w:after="0"/>
+              <w:rPr>
+                <w:rFonts w:ascii="Courier New" w:hAnsi="Courier New" w:cs="Courier New"/>
+                <w:sz w:val="20"/>
+              </w:rPr>
+            </w:pPr>
+            <w:r>
+              <w:rPr>
+                <w:rFonts w:ascii="Courier New" w:hAnsi="Courier New" w:cs="Courier New"/>
+                <w:sz w:val="20"/>
+              </w:rPr>
+              <w:t xml:space="preserve">                    Parent root = FXMLLoader.load(getClass().getResource("/application/End.fxml"));</w:t>
+            </w:r>
+          </w:p>
+          <w:p>
+            <w:pPr>
+              <w:spacing w:before="0" w:after="0"/>
+              <w:rPr>
+                <w:rFonts w:ascii="Courier New" w:hAnsi="Courier New" w:cs="Courier New"/>
+                <w:sz w:val="20"/>
+              </w:rPr>
+            </w:pPr>
+            <w:r>
+              <w:rPr>
+                <w:rFonts w:ascii="Courier New" w:hAnsi="Courier New" w:cs="Courier New"/>
+                <w:sz w:val="20"/>
+              </w:rPr>
+              <w:t xml:space="preserve">                    Scene scene = new Scene(root);</w:t>
+            </w:r>
+          </w:p>
+          <w:p>
+            <w:pPr>
+              <w:spacing w:before="0" w:after="0"/>
+              <w:rPr>
+                <w:rFonts w:ascii="Courier New" w:hAnsi="Courier New" w:cs="Courier New"/>
+                <w:sz w:val="20"/>
+              </w:rPr>
+            </w:pPr>
+            <w:r>
+              <w:rPr>
+                <w:rFonts w:ascii="Courier New" w:hAnsi="Courier New" w:cs="Courier New"/>
+                <w:sz w:val="20"/>
+              </w:rPr>
+              <w:t xml:space="preserve">                    scene.getStylesheets().add(Main.class.getResource("end.css").toExternalForm());</w:t>
+            </w:r>
+          </w:p>
+          <w:p>
+            <w:pPr>
+              <w:spacing w:before="0" w:after="0"/>
+              <w:rPr>
+                <w:rFonts w:ascii="Courier New" w:hAnsi="Courier New" w:cs="Courier New"/>
+                <w:sz w:val="20"/>
+              </w:rPr>
+            </w:pPr>
+            <w:r>
+              <w:rPr>
+                <w:rFonts w:ascii="Courier New" w:hAnsi="Courier New" w:cs="Courier New"/>
+                <w:sz w:val="20"/>
+              </w:rPr>
+              <w:t xml:space="preserve">                    stage.setScene(scene);</w:t>
+            </w:r>
+          </w:p>
+          <w:p>
+            <w:pPr>
+              <w:spacing w:before="0" w:after="0"/>
+              <w:rPr>
+                <w:rFonts w:ascii="Courier New" w:hAnsi="Courier New" w:cs="Courier New"/>
+                <w:sz w:val="20"/>
+              </w:rPr>
+            </w:pPr>
+            <w:r>
+              <w:rPr>
+                <w:rFonts w:ascii="Courier New" w:hAnsi="Courier New" w:cs="Courier New"/>
+                <w:sz w:val="20"/>
+              </w:rPr>
+              <w:t xml:space="preserve">                    stage.show();</w:t>
+            </w:r>
+          </w:p>
+          <w:p>
+            <w:pPr>
+              <w:spacing w:before="0" w:after="0"/>
+              <w:rPr>
+                <w:rFonts w:ascii="Courier New" w:hAnsi="Courier New" w:cs="Courier New"/>
+                <w:sz w:val="20"/>
+              </w:rPr>
+            </w:pPr>
+            <w:r>
+              <w:rPr>
+                <w:rFonts w:ascii="Courier New" w:hAnsi="Courier New" w:cs="Courier New"/>
+                <w:sz w:val="20"/>
+              </w:rPr>
+              <w:t xml:space="preserve">                    return;</w:t>
+            </w:r>
+          </w:p>
+          <w:p>
+            <w:pPr>
+              <w:spacing w:before="0" w:after="0"/>
+              <w:rPr>
+                <w:rFonts w:ascii="Courier New" w:hAnsi="Courier New" w:cs="Courier New"/>
+                <w:sz w:val="20"/>
+              </w:rPr>
+            </w:pPr>
+            <w:r>
+              <w:rPr>
+                <w:rFonts w:ascii="Courier New" w:hAnsi="Courier New" w:cs="Courier New"/>
+                <w:sz w:val="20"/>
+              </w:rPr>
+              <w:t xml:space="preserve">                } catch (IOException e1) {</w:t>
+            </w:r>
+          </w:p>
+          <w:p>
+            <w:pPr>
+              <w:spacing w:before="0" w:after="0"/>
+              <w:rPr>
+                <w:rFonts w:ascii="Courier New" w:hAnsi="Courier New" w:cs="Courier New"/>
+                <w:sz w:val="20"/>
+              </w:rPr>
+            </w:pPr>
+            <w:r>
+              <w:rPr>
+                <w:rFonts w:ascii="Courier New" w:hAnsi="Courier New" w:cs="Courier New"/>
+                <w:sz w:val="20"/>
+              </w:rPr>
+              <w:t xml:space="preserve">                    // TODO Auto-generated catch block</w:t>
+            </w:r>
+          </w:p>
+          <w:p>
+            <w:pPr>
+              <w:spacing w:before="0" w:after="0"/>
+              <w:rPr>
+                <w:rFonts w:ascii="Courier New" w:hAnsi="Courier New" w:cs="Courier New"/>
+                <w:sz w:val="20"/>
+              </w:rPr>
+            </w:pPr>
+            <w:r>
+              <w:rPr>
+                <w:rFonts w:ascii="Courier New" w:hAnsi="Courier New" w:cs="Courier New"/>
+                <w:sz w:val="20"/>
+              </w:rPr>
+              <w:t xml:space="preserve">                    e1.printStackTrace();</w:t>
+            </w:r>
+          </w:p>
+          <w:p>
+            <w:pPr>
+              <w:spacing w:before="0" w:after="0"/>
+              <w:rPr>
+                <w:rFonts w:ascii="Courier New" w:hAnsi="Courier New" w:cs="Courier New"/>
+                <w:sz w:val="20"/>
+              </w:rPr>
+            </w:pPr>
+            <w:r>
+              <w:rPr>
+                <w:rFonts w:ascii="Courier New" w:hAnsi="Courier New" w:cs="Courier New"/>
+                <w:sz w:val="20"/>
+              </w:rPr>
+              <w:t xml:space="preserve">                }</w:t>
+            </w:r>
+          </w:p>
+          <w:p>
+            <w:pPr>
+              <w:spacing w:before="0" w:after="0"/>
+              <w:rPr>
+                <w:rFonts w:ascii="Courier New" w:hAnsi="Courier New" w:cs="Courier New"/>
+                <w:sz w:val="20"/>
+              </w:rPr>
+            </w:pPr>
+            <w:r>
+              <w:rPr>
+                <w:rFonts w:ascii="Courier New" w:hAnsi="Courier New" w:cs="Courier New"/>
+                <w:sz w:val="20"/>
+              </w:rPr>
+              <w:t xml:space="preserve">            }</w:t>
+            </w:r>
+          </w:p>
+          <w:p>
+            <w:pPr>
+              <w:spacing w:before="0" w:after="0"/>
+              <w:rPr>
+                <w:rFonts w:ascii="Courier New" w:hAnsi="Courier New" w:cs="Courier New"/>
+                <w:sz w:val="20"/>
+              </w:rPr>
+            </w:pPr>
+            <w:r>
+              <w:rPr>
+                <w:rFonts w:ascii="Courier New" w:hAnsi="Courier New" w:cs="Courier New"/>
+                <w:sz w:val="20"/>
+              </w:rPr>
+              <w:t xml:space="preserve">            zamjeni();</w:t>
+            </w:r>
+          </w:p>
+          <w:p>
+            <w:pPr>
+              <w:spacing w:before="0" w:after="0"/>
+              <w:rPr>
+                <w:rFonts w:ascii="Courier New" w:hAnsi="Courier New" w:cs="Courier New"/>
+                <w:sz w:val="20"/>
+              </w:rPr>
+            </w:pPr>
+            <w:r>
+              <w:rPr>
+                <w:rFonts w:ascii="Courier New" w:hAnsi="Courier New" w:cs="Courier New"/>
+                <w:sz w:val="20"/>
+              </w:rPr>
+              <w:t xml:space="preserve">        }</w:t>
+            </w:r>
+          </w:p>
+          <w:p>
+            <w:pPr>
+              <w:spacing w:before="0" w:after="0"/>
+              <w:rPr>
+                <w:rFonts w:ascii="Courier New" w:hAnsi="Courier New" w:cs="Courier New"/>
+                <w:sz w:val="20"/>
+              </w:rPr>
+            </w:pPr>
+            <w:r>
+              <w:rPr>
+                <w:rFonts w:ascii="Courier New" w:hAnsi="Courier New" w:cs="Courier New"/>
+                <w:sz w:val="20"/>
+              </w:rPr>
+              <w:t xml:space="preserve">    }</w:t>
+            </w:r>
+          </w:p>
+          <w:p>
+            <w:pPr>
+              <w:spacing w:before="0" w:after="0"/>
+              <w:rPr>
+                <w:rFonts w:ascii="Courier New" w:hAnsi="Courier New" w:cs="Courier New"/>
+                <w:sz w:val="20"/>
+              </w:rPr>
+            </w:pPr>
+            <w:r>
+              <w:rPr>
+                <w:rFonts w:ascii="Courier New" w:hAnsi="Courier New" w:cs="Courier New"/>
+                <w:sz w:val="20"/>
+              </w:rPr>
+              <w:t>@Override</w:t>
+            </w:r>
+          </w:p>
+          <w:p>
+            <w:pPr>
+              <w:spacing w:before="0" w:after="0"/>
+              <w:rPr>
+                <w:rFonts w:ascii="Courier New" w:hAnsi="Courier New" w:cs="Courier New"/>
+                <w:sz w:val="20"/>
+              </w:rPr>
+            </w:pPr>
+            <w:r>
+              <w:rPr>
+                <w:rFonts w:ascii="Courier New" w:hAnsi="Courier New" w:cs="Courier New"/>
+                <w:sz w:val="20"/>
+              </w:rPr>
+              <w:t xml:space="preserve">    public void initialize(URL location, ResourceBundle resources) {</w:t>
+            </w:r>
+          </w:p>
+          <w:p>
+            <w:pPr>
+              <w:spacing w:before="0" w:after="0"/>
+              <w:rPr>
+                <w:rFonts w:ascii="Courier New" w:hAnsi="Courier New" w:cs="Courier New"/>
+                <w:sz w:val="20"/>
+              </w:rPr>
+            </w:pPr>
+          </w:p>
+          <w:p>
+            <w:pPr>
+              <w:spacing w:before="0" w:after="0"/>
+              <w:rPr>
+                <w:rFonts w:ascii="Courier New" w:hAnsi="Courier New" w:cs="Courier New"/>
+                <w:sz w:val="20"/>
+              </w:rPr>
+            </w:pPr>
+            <w:r>
+              <w:rPr>
+                <w:rFonts w:ascii="Courier New" w:hAnsi="Courier New" w:cs="Courier New"/>
+                <w:sz w:val="20"/>
+              </w:rPr>
+              <w:t xml:space="preserve">        rez = 0;</w:t>
+            </w:r>
+          </w:p>
+          <w:p>
+            <w:pPr>
+              <w:spacing w:before="0" w:after="0"/>
+              <w:rPr>
+                <w:rFonts w:ascii="Courier New" w:hAnsi="Courier New" w:cs="Courier New"/>
+                <w:sz w:val="20"/>
+              </w:rPr>
+            </w:pPr>
+            <w:r>
+              <w:rPr>
+                <w:rFonts w:ascii="Courier New" w:hAnsi="Courier New" w:cs="Courier New"/>
+                <w:sz w:val="20"/>
+              </w:rPr>
+              <w:t xml:space="preserve">        zivot = 3;</w:t>
+            </w:r>
+          </w:p>
+          <w:p>
+            <w:pPr>
+              <w:spacing w:before="0" w:after="0"/>
+              <w:rPr>
+                <w:rFonts w:ascii="Courier New" w:hAnsi="Courier New" w:cs="Courier New"/>
+                <w:sz w:val="20"/>
+              </w:rPr>
+            </w:pPr>
+            <w:r>
+              <w:rPr>
+                <w:rFonts w:ascii="Courier New" w:hAnsi="Courier New" w:cs="Courier New"/>
+                <w:sz w:val="20"/>
+              </w:rPr>
+              <w:t xml:space="preserve">        vrijeme = true;</w:t>
+            </w:r>
+          </w:p>
+          <w:p>
+            <w:pPr>
+              <w:spacing w:before="0" w:after="0"/>
+              <w:rPr>
+                <w:rFonts w:ascii="Courier New" w:hAnsi="Courier New" w:cs="Courier New"/>
+                <w:sz w:val="20"/>
+              </w:rPr>
+            </w:pPr>
+            <w:r>
+              <w:rPr>
+                <w:rFonts w:ascii="Courier New" w:hAnsi="Courier New" w:cs="Courier New"/>
+                <w:sz w:val="20"/>
+              </w:rPr>
+              <w:t xml:space="preserve">        tekst.setWrapText(true);</w:t>
+            </w:r>
+          </w:p>
+          <w:p>
+            <w:pPr>
+              <w:spacing w:before="0" w:after="0"/>
+              <w:rPr>
+                <w:rFonts w:ascii="Courier New" w:hAnsi="Courier New" w:cs="Courier New"/>
+                <w:sz w:val="20"/>
+              </w:rPr>
+            </w:pPr>
+            <w:r>
+              <w:rPr>
+                <w:rFonts w:ascii="Courier New" w:hAnsi="Courier New" w:cs="Courier New"/>
+                <w:sz w:val="20"/>
+              </w:rPr>
+              <w:t xml:space="preserve">        score.setText("Score:\n" + rez + "");</w:t>
+            </w:r>
+          </w:p>
+          <w:p>
+            <w:pPr>
+              <w:spacing w:before="0" w:after="0"/>
+              <w:rPr>
+                <w:rFonts w:ascii="Courier New" w:hAnsi="Courier New" w:cs="Courier New"/>
+                <w:sz w:val="20"/>
+              </w:rPr>
+            </w:pPr>
+            <w:r>
+              <w:rPr>
+                <w:rFonts w:ascii="Courier New" w:hAnsi="Courier New" w:cs="Courier New"/>
+                <w:sz w:val="20"/>
+              </w:rPr>
+              <w:t xml:space="preserve">        life.setText("Zivot : " + zivot);</w:t>
+            </w:r>
+          </w:p>
+          <w:p>
+            <w:pPr>
+              <w:spacing w:before="0" w:after="0"/>
+              <w:rPr>
+                <w:rFonts w:ascii="Courier New" w:hAnsi="Courier New" w:cs="Courier New"/>
+                <w:sz w:val="20"/>
+              </w:rPr>
+            </w:pPr>
+            <w:r>
+              <w:rPr>
+                <w:rFonts w:ascii="Courier New" w:hAnsi="Courier New" w:cs="Courier New"/>
+                <w:sz w:val="20"/>
+              </w:rPr>
+              <w:lastRenderedPageBreak/>
+              <w:t xml:space="preserve">        pitanja.addAll(Pitanje.getByDifficulty(MenuController.tezinaS));</w:t>
+            </w:r>
+          </w:p>
+          <w:p>
+            <w:pPr>
+              <w:spacing w:before="0" w:after="0"/>
+              <w:rPr>
+                <w:rFonts w:ascii="Courier New" w:hAnsi="Courier New" w:cs="Courier New"/>
+                <w:sz w:val="20"/>
+              </w:rPr>
+            </w:pPr>
+            <w:r>
+              <w:rPr>
+                <w:rFonts w:ascii="Courier New" w:hAnsi="Courier New" w:cs="Courier New"/>
+                <w:sz w:val="20"/>
+              </w:rPr>
+              <w:t xml:space="preserve">        postavi();</w:t>
+            </w:r>
+          </w:p>
+          <w:p>
+            <w:pPr>
+              <w:spacing w:before="0" w:after="0"/>
+              <w:rPr>
+                <w:rFonts w:ascii="Courier New" w:hAnsi="Courier New" w:cs="Courier New"/>
+                <w:sz w:val="20"/>
+              </w:rPr>
+            </w:pPr>
+            <w:r>
+              <w:rPr>
+                <w:rFonts w:ascii="Courier New" w:hAnsi="Courier New" w:cs="Courier New"/>
+                <w:sz w:val="20"/>
+              </w:rPr>
+              <w:t xml:space="preserve">        zamjeni();</w:t>
+            </w:r>
+          </w:p>
+          <w:p>
+            <w:pPr>
+              <w:spacing w:before="0" w:after="0"/>
+              <w:rPr>
+                <w:rFonts w:ascii="Courier New" w:hAnsi="Courier New" w:cs="Courier New"/>
+                <w:sz w:val="20"/>
+              </w:rPr>
+            </w:pPr>
+            <w:r>
+              <w:rPr>
+                <w:rFonts w:ascii="Courier New" w:hAnsi="Courier New" w:cs="Courier New"/>
+                <w:sz w:val="20"/>
+              </w:rPr>
+              <w:t xml:space="preserve">        clipY = Applet.newAudioClip(GameController.class.getResource("/sounds/musical002.wav"));</w:t>
+            </w:r>
+          </w:p>
+          <w:p>
+            <w:pPr>
+              <w:spacing w:before="0" w:after="0"/>
+              <w:rPr>
+                <w:rFonts w:ascii="Courier New" w:hAnsi="Courier New" w:cs="Courier New"/>
+                <w:sz w:val="20"/>
+              </w:rPr>
+            </w:pPr>
+            <w:r>
+              <w:rPr>
+                <w:rFonts w:ascii="Courier New" w:hAnsi="Courier New" w:cs="Courier New"/>
+                <w:sz w:val="20"/>
+              </w:rPr>
+              <w:t xml:space="preserve">        clipN = Applet.newAudioClip(GameController.class.getResource("/sounds/cartoon006.wav"));</w:t>
+            </w:r>
+          </w:p>
+          <w:p>
+            <w:pPr>
+              <w:spacing w:before="0" w:after="0"/>
+              <w:rPr>
+                <w:rFonts w:ascii="Courier New" w:hAnsi="Courier New" w:cs="Courier New"/>
+                <w:sz w:val="20"/>
+              </w:rPr>
+            </w:pPr>
+            <w:r>
+              <w:rPr>
+                <w:rFonts w:ascii="Courier New" w:hAnsi="Courier New" w:cs="Courier New"/>
+                <w:sz w:val="20"/>
+              </w:rPr>
+              <w:t xml:space="preserve">        setTimer();</w:t>
+            </w:r>
+          </w:p>
+          <w:p>
+            <w:pPr>
+              <w:spacing w:before="0" w:after="0"/>
+              <w:rPr>
+                <w:sz w:val="24"/>
+              </w:rPr>
+            </w:pPr>
+            <w:r>
+              <w:rPr>
+                <w:rFonts w:ascii="Courier New" w:hAnsi="Courier New" w:cs="Courier New"/>
+                <w:sz w:val="20"/>
+              </w:rPr>
+              <w:t xml:space="preserve">    }</w:t>
+            </w:r>
+          </w:p>
+        </w:tc>
+      </w:tr>
+    </w:tbl>
+    <w:p>
+      <w:pPr>
+        <w:jc w:val="center"/>
+        <w:rPr>
+          <w:sz w:val="20"/>
+        </w:rPr>
+      </w:pPr>
+      <w:r>
+        <w:rPr>
+          <w:sz w:val="20"/>
+        </w:rPr>
+        <w:lastRenderedPageBreak/>
+        <w:t>Kod 5.1: Upotreba AudioClip-a u GameController.java</w:t>
+      </w:r>
+    </w:p>
+    <w:p>
+      <w:pPr>
+        <w:rPr>
+          <w:rFonts w:cs="Arial"/>
+        </w:rPr>
+      </w:pPr>
+      <w:r>
+        <w:t xml:space="preserve">U navedenom kodu vidimo uporabu AudioClip-a u kontroleru GameController. Da bi se AudioClip mogao koristiti potrebno je koristiti statičku funkciju klase Applet </w:t>
+      </w:r>
+      <w:r>
+        <w:rPr>
+          <w:rFonts w:ascii="Courier New" w:hAnsi="Courier New" w:cs="Courier New"/>
+          <w:sz w:val="20"/>
+        </w:rPr>
+        <w:t>.newAudioClip()</w:t>
+      </w:r>
+      <w:r>
+        <w:rPr>
+          <w:sz w:val="20"/>
+        </w:rPr>
+        <w:t xml:space="preserve"> </w:t>
+      </w:r>
+      <w:r>
+        <w:t xml:space="preserve">koja prima parametre putanje koja vodi na mjesto u kojem je smještena </w:t>
+      </w:r>
+      <w:r>
+        <w:rPr>
+          <w:i/>
+        </w:rPr>
+        <w:t>WAV</w:t>
+      </w:r>
+      <w:r>
+        <w:t xml:space="preserve"> datoteka</w:t>
+      </w:r>
+      <w:r>
+        <w:rPr>
+          <w:i/>
+        </w:rPr>
+        <w:t xml:space="preserve"> </w:t>
+      </w:r>
+      <w:r>
+        <w:t xml:space="preserve">u ovom slučaju </w:t>
+      </w:r>
+      <w:r>
+        <w:rPr>
+          <w:rFonts w:ascii="Courier New" w:hAnsi="Courier New" w:cs="Courier New"/>
+          <w:sz w:val="20"/>
+        </w:rPr>
+        <w:t>"/sounds/musical002.wav"</w:t>
+      </w:r>
+      <w:r>
+        <w:rPr>
+          <w:rFonts w:ascii="Courier New" w:hAnsi="Courier New" w:cs="Courier New"/>
+          <w:sz w:val="20"/>
+        </w:rPr>
+        <w:t xml:space="preserve"> i </w:t>
+      </w:r>
+      <w:r>
+        <w:rPr>
+          <w:rFonts w:ascii="Courier New" w:hAnsi="Courier New" w:cs="Courier New"/>
+          <w:sz w:val="20"/>
+        </w:rPr>
+        <w:t>"/sounds/cartoon006.wav"</w:t>
+      </w:r>
+      <w:r>
+        <w:rPr>
+          <w:rFonts w:ascii="Courier New" w:hAnsi="Courier New" w:cs="Courier New"/>
+          <w:sz w:val="20"/>
+        </w:rPr>
+        <w:t>.</w:t>
+      </w:r>
+      <w:r>
+        <w:rPr>
+          <w:rFonts w:ascii="Courier New" w:hAnsi="Courier New" w:cs="Courier New"/>
+          <w:sz w:val="20"/>
+        </w:rPr>
+        <w:t xml:space="preserve"> </w:t>
+      </w:r>
+      <w:r>
+        <w:rPr>
+          <w:rFonts w:cs="Arial"/>
+        </w:rPr>
+        <w:t xml:space="preserve">Instanca klase </w:t>
+      </w:r>
+      <w:r>
+        <w:rPr>
+          <w:rFonts w:ascii="Courier New" w:hAnsi="Courier New" w:cs="Courier New"/>
+          <w:sz w:val="20"/>
+          <w:szCs w:val="20"/>
+        </w:rPr>
+        <w:t>clipY</w:t>
+      </w:r>
+      <w:r>
+        <w:rPr>
+          <w:rFonts w:cs="Arial"/>
+        </w:rPr>
+        <w:t xml:space="preserve"> služit će za zvučni efekt prilikom korisnikovog točnog odgovora, a </w:t>
+      </w:r>
+      <w:r>
+        <w:rPr>
+          <w:rFonts w:ascii="Courier New" w:hAnsi="Courier New" w:cs="Courier New"/>
+          <w:sz w:val="20"/>
+        </w:rPr>
+        <w:t>clipN</w:t>
+      </w:r>
+      <w:r>
+        <w:rPr>
+          <w:rFonts w:cs="Arial"/>
+        </w:rPr>
+        <w:t xml:space="preserve"> prilikom netočnog.</w:t>
+      </w:r>
+    </w:p>
+    <w:p>
+      <w:pPr>
+        <w:rPr>
+          <w:rFonts w:cs="Arial"/>
+          <w:szCs w:val="22"/>
+        </w:rPr>
+      </w:pPr>
+      <w:r>
+        <w:rPr>
+          <w:rFonts w:cs="Arial"/>
+        </w:rPr>
+        <w:t xml:space="preserve">Kada su datoteke postavljenje potrebno je složiti kodsku logiku kojom će se one reproducirati. Na primjeru događaja na klik jednog od </w:t>
+      </w:r>
+      <w:r>
+        <w:rPr>
+          <w:rFonts w:cs="Arial"/>
+          <w:i/>
+        </w:rPr>
+        <w:t>Button-a</w:t>
+      </w:r>
+      <w:r>
+        <w:rPr>
+          <w:rFonts w:cs="Arial"/>
+        </w:rPr>
+        <w:t xml:space="preserve"> s ponuđenim odgovorom </w:t>
+      </w:r>
+      <w:r>
+        <w:rPr>
+          <w:rFonts w:ascii="Courier New" w:hAnsi="Courier New" w:cs="Courier New"/>
+          <w:sz w:val="20"/>
+        </w:rPr>
+        <w:t>public void btn1Click(ActionEvent e)</w:t>
+      </w:r>
+      <w:r>
+        <w:rPr>
+          <w:rFonts w:ascii="Courier New" w:hAnsi="Courier New" w:cs="Courier New"/>
+          <w:sz w:val="20"/>
+        </w:rPr>
+        <w:t xml:space="preserve"> </w:t>
+      </w:r>
+      <w:r>
+        <w:rPr>
+          <w:rFonts w:cs="Arial"/>
+          <w:szCs w:val="22"/>
+        </w:rPr>
+        <w:t xml:space="preserve">u slučaju točnog odgovora reproducira se AudioClip </w:t>
+      </w:r>
+      <w:r>
+        <w:rPr>
+          <w:rFonts w:ascii="Courier New" w:hAnsi="Courier New" w:cs="Courier New"/>
+          <w:sz w:val="20"/>
+          <w:szCs w:val="20"/>
+        </w:rPr>
+        <w:t>clipY</w:t>
+      </w:r>
+      <w:r>
+        <w:rPr>
+          <w:rFonts w:cs="Arial"/>
+          <w:szCs w:val="22"/>
+        </w:rPr>
+        <w:t xml:space="preserve"> metodom .</w:t>
+      </w:r>
+      <w:r>
+        <w:rPr>
+          <w:rFonts w:ascii="Courier New" w:hAnsi="Courier New" w:cs="Courier New"/>
+          <w:sz w:val="20"/>
+          <w:szCs w:val="22"/>
+        </w:rPr>
+        <w:t>play()</w:t>
+      </w:r>
+      <w:r>
+        <w:rPr>
+          <w:rFonts w:cs="Arial"/>
+          <w:szCs w:val="22"/>
+        </w:rPr>
+        <w:t xml:space="preserve">, te se logika koda nastavlja izvršavati (uvećavanje rezultata </w:t>
+      </w:r>
+      <w:r>
+        <w:rPr>
+          <w:rFonts w:ascii="Courier New" w:hAnsi="Courier New" w:cs="Courier New"/>
+          <w:sz w:val="20"/>
+          <w:szCs w:val="20"/>
+        </w:rPr>
+        <w:t>rez</w:t>
+      </w:r>
+      <w:r>
+        <w:rPr>
+          <w:rFonts w:cs="Arial"/>
+          <w:szCs w:val="22"/>
+        </w:rPr>
+        <w:t xml:space="preserve"> za određeni broj s obzirom na težinu </w:t>
+      </w:r>
+      <w:r>
+        <w:rPr>
+          <w:rFonts w:ascii="Courier New" w:hAnsi="Courier New" w:cs="Courier New"/>
+          <w:sz w:val="20"/>
+          <w:szCs w:val="20"/>
+        </w:rPr>
+        <w:t>MenuController.tezina</w:t>
+      </w:r>
+      <w:r>
+        <w:rPr>
+          <w:rFonts w:cs="Arial"/>
+          <w:szCs w:val="22"/>
+        </w:rPr>
+        <w:t xml:space="preserve"> i promjena pitanja funkcijom </w:t>
+      </w:r>
+      <w:r>
+        <w:rPr>
+          <w:rFonts w:ascii="Courier New" w:hAnsi="Courier New" w:cs="Courier New"/>
+          <w:sz w:val="20"/>
+          <w:szCs w:val="20"/>
+        </w:rPr>
+        <w:t>zamjeni()</w:t>
+      </w:r>
+      <w:r>
+        <w:rPr>
+          <w:rFonts w:cs="Arial"/>
+          <w:szCs w:val="22"/>
+        </w:rPr>
+        <w:t xml:space="preserve"> ). Kada korisnik odgovori pogrešno reporducira se </w:t>
+      </w:r>
+      <w:r>
+        <w:rPr>
+          <w:rFonts w:ascii="Courier New" w:hAnsi="Courier New" w:cs="Courier New"/>
+          <w:sz w:val="20"/>
+          <w:szCs w:val="20"/>
+        </w:rPr>
+        <w:t>clipN</w:t>
+      </w:r>
+      <w:r>
+        <w:rPr>
+          <w:rFonts w:ascii="Courier New" w:hAnsi="Courier New" w:cs="Courier New"/>
+          <w:sz w:val="20"/>
+          <w:szCs w:val="20"/>
+        </w:rPr>
+        <w:t xml:space="preserve"> </w:t>
+      </w:r>
+      <w:r>
+        <w:rPr>
+          <w:rFonts w:cs="Arial"/>
+          <w:szCs w:val="22"/>
+        </w:rPr>
+        <w:t xml:space="preserve">istom metodom </w:t>
+      </w:r>
+      <w:r>
+        <w:rPr>
+          <w:rFonts w:ascii="Courier New" w:hAnsi="Courier New" w:cs="Courier New"/>
+          <w:sz w:val="20"/>
+          <w:szCs w:val="20"/>
+        </w:rPr>
+        <w:t>.play()</w:t>
+      </w:r>
+      <w:r>
+        <w:rPr>
+          <w:rFonts w:cs="Arial"/>
+          <w:szCs w:val="22"/>
+        </w:rPr>
+        <w:t>,</w:t>
+      </w:r>
+      <w:r>
+        <w:rPr>
+          <w:rFonts w:cs="Arial"/>
+          <w:szCs w:val="22"/>
+        </w:rPr>
+        <w:t xml:space="preserve"> te se nastavlja izvršavati logika(umanjivanje </w:t>
+      </w:r>
+      <w:r>
+        <w:rPr>
+          <w:rFonts w:ascii="Courier New" w:hAnsi="Courier New" w:cs="Courier New"/>
+          <w:sz w:val="20"/>
+        </w:rPr>
+        <w:t>zivot</w:t>
+      </w:r>
+      <w:r>
+        <w:rPr>
+          <w:rFonts w:ascii="Courier New" w:hAnsi="Courier New" w:cs="Courier New"/>
+          <w:sz w:val="20"/>
+        </w:rPr>
+        <w:t xml:space="preserve"> </w:t>
+      </w:r>
+      <w:r>
+        <w:rPr>
+          <w:rFonts w:cs="Arial"/>
+          <w:szCs w:val="22"/>
+        </w:rPr>
+        <w:t>za jedan,provjeravanje da li je korisnik izgubio i promjena pitanja ).</w:t>
+      </w:r>
+    </w:p>
+    <w:p>
+      <w:pPr>
+        <w:ind w:left="720" w:hanging="720"/>
+        <w:rPr>
+          <w:rFonts w:cs="Arial"/>
+          <w:b/>
+          <w:sz w:val="24"/>
+          <w:szCs w:val="22"/>
+        </w:rPr>
+      </w:pPr>
+      <w:r>
+        <w:rPr>
+          <w:rFonts w:cs="Arial"/>
+          <w:b/>
+          <w:sz w:val="24"/>
+          <w:szCs w:val="22"/>
+        </w:rPr>
+        <w:t>5.3</w:t>
+      </w:r>
+      <w:r>
+        <w:rPr>
+          <w:rFonts w:cs="Arial"/>
+          <w:b/>
+          <w:sz w:val="24"/>
+          <w:szCs w:val="22"/>
+        </w:rPr>
+        <w:tab/>
+        <w:t>Upotreba MediaPlayer-a</w:t>
+      </w:r>
+    </w:p>
+    <w:p>
+      <w:pPr>
+        <w:rPr>
+          <w:rFonts w:cs="Arial"/>
+          <w:szCs w:val="22"/>
+        </w:rPr>
+      </w:pPr>
+      <w:r>
+        <w:rPr>
+          <w:rFonts w:cs="Arial"/>
+          <w:i/>
+          <w:szCs w:val="22"/>
+        </w:rPr>
+        <w:t>MediaPlayer</w:t>
+      </w:r>
+      <w:r>
+        <w:rPr>
+          <w:rFonts w:cs="Arial"/>
+          <w:szCs w:val="22"/>
+        </w:rPr>
+        <w:t xml:space="preserve"> je dio Java </w:t>
+      </w:r>
+      <w:r>
+        <w:rPr>
+          <w:rFonts w:cs="Arial"/>
+          <w:i/>
+          <w:szCs w:val="22"/>
+        </w:rPr>
+        <w:t>Media API-a</w:t>
+      </w:r>
+      <w:r>
+        <w:rPr>
+          <w:rFonts w:cs="Arial"/>
+          <w:i/>
+          <w:szCs w:val="22"/>
+        </w:rPr>
+        <w:t xml:space="preserve"> </w:t>
+      </w:r>
+      <w:r>
+        <w:rPr>
+          <w:rFonts w:cs="Arial"/>
+          <w:szCs w:val="22"/>
+        </w:rPr>
+        <w:t xml:space="preserve">koji služi za reproduciranje glazbe duljeg trajanja. </w:t>
+      </w:r>
+      <w:r>
+        <w:rPr>
+          <w:rFonts w:cs="Arial"/>
+          <w:i/>
+          <w:szCs w:val="22"/>
+        </w:rPr>
+        <w:t>MediaPlayer</w:t>
+      </w:r>
+      <w:r>
+        <w:rPr>
+          <w:rFonts w:cs="Arial"/>
+          <w:szCs w:val="22"/>
+        </w:rPr>
+        <w:t xml:space="preserve"> sadrži veliku zbriku metoda za njeno upravljanje.Da bi se </w:t>
+      </w:r>
+      <w:r>
+        <w:rPr>
+          <w:rFonts w:cs="Arial"/>
+          <w:i/>
+          <w:szCs w:val="22"/>
+        </w:rPr>
+        <w:t>MediaPlayer</w:t>
+      </w:r>
+      <w:r>
+        <w:rPr>
+          <w:rFonts w:cs="Arial"/>
+          <w:szCs w:val="22"/>
+        </w:rPr>
+        <w:t xml:space="preserve"> mogla koristiti potrebno je imati pomoćnu klasu </w:t>
+      </w:r>
+      <w:r>
+        <w:rPr>
+          <w:rFonts w:cs="Arial"/>
+          <w:i/>
+          <w:szCs w:val="22"/>
+        </w:rPr>
+        <w:t>Media</w:t>
+      </w:r>
+      <w:r>
+        <w:rPr>
+          <w:rFonts w:cs="Arial"/>
+          <w:szCs w:val="22"/>
+        </w:rPr>
+        <w:t xml:space="preserve"> koja služi za učitavanje datoteke u </w:t>
+      </w:r>
+      <w:r>
+        <w:rPr>
+          <w:rFonts w:cs="Arial"/>
+          <w:i/>
+          <w:szCs w:val="22"/>
+        </w:rPr>
+        <w:t>MediaPlayer</w:t>
+      </w:r>
+      <w:r>
+        <w:rPr>
+          <w:rFonts w:cs="Arial"/>
+          <w:szCs w:val="22"/>
+        </w:rPr>
+        <w:t xml:space="preserve">. To se može najlakše shvatiti kao ubacivanje </w:t>
+      </w:r>
+      <w:r>
+        <w:rPr>
+          <w:rFonts w:cs="Arial"/>
+          <w:i/>
+          <w:szCs w:val="22"/>
+        </w:rPr>
+        <w:t>CD-a</w:t>
+      </w:r>
+      <w:r>
+        <w:rPr>
+          <w:rFonts w:cs="Arial"/>
+          <w:szCs w:val="22"/>
+        </w:rPr>
+        <w:t xml:space="preserve"> u radio. U projektu se koristi </w:t>
+      </w:r>
+      <w:r>
+        <w:rPr>
+          <w:rFonts w:cs="Arial"/>
+          <w:i/>
+          <w:szCs w:val="22"/>
+        </w:rPr>
+        <w:t>MP3</w:t>
+      </w:r>
+      <w:r>
+        <w:rPr>
+          <w:rFonts w:cs="Arial"/>
+          <w:szCs w:val="22"/>
+        </w:rPr>
+        <w:t xml:space="preserve"> format za demonstraciju </w:t>
+      </w:r>
+      <w:r>
+        <w:rPr>
+          <w:rFonts w:cs="Arial"/>
+          <w:i/>
+          <w:szCs w:val="22"/>
+        </w:rPr>
+        <w:t>MediaPlayer-a</w:t>
+      </w:r>
+      <w:r>
+        <w:rPr>
+          <w:rFonts w:cs="Arial"/>
+          <w:szCs w:val="22"/>
+        </w:rPr>
+        <w:t>.</w:t>
+      </w:r>
+    </w:p>
+    <w:tbl>
+      <w:tblPr>
+        <w:tblStyle w:val="TableGrid"/>
+        <w:tblW w:w="0" w:type="auto"/>
+        <w:tblLook w:val="04A0" w:firstRow="1" w:lastRow="0" w:firstColumn="1" w:lastColumn="0" w:noHBand="0" w:noVBand="1"/>
+      </w:tblPr>
+      <w:tblGrid>
+        <w:gridCol w:w="9337"/>
+      </w:tblGrid>
+      <w:tr>
+        <w:tc>
+          <w:tcPr>
+            <w:tcW w:w="9337" w:type="dxa"/>
+          </w:tcPr>
+          <w:p>
+            <w:pPr>
+              <w:spacing w:before="0" w:after="0"/>
+              <w:jc w:val="left"/>
+              <w:rPr>
+                <w:rFonts w:ascii="Courier New" w:hAnsi="Courier New" w:cs="Courier New"/>
+                <w:sz w:val="20"/>
+                <w:szCs w:val="20"/>
+              </w:rPr>
+            </w:pPr>
+            <w:r>
+              <w:rPr>
+                <w:rFonts w:ascii="Courier New" w:hAnsi="Courier New" w:cs="Courier New"/>
+                <w:sz w:val="20"/>
+                <w:szCs w:val="20"/>
+              </w:rPr>
+              <w:lastRenderedPageBreak/>
+              <w:t xml:space="preserve"> @FXML</w:t>
+            </w:r>
+          </w:p>
+          <w:p>
+            <w:pPr>
+              <w:spacing w:before="0" w:after="0"/>
+              <w:jc w:val="left"/>
+              <w:rPr>
+                <w:rFonts w:ascii="Courier New" w:hAnsi="Courier New" w:cs="Courier New"/>
+                <w:sz w:val="20"/>
+                <w:szCs w:val="20"/>
+              </w:rPr>
+            </w:pPr>
+            <w:r>
+              <w:rPr>
+                <w:rFonts w:ascii="Courier New" w:hAnsi="Courier New" w:cs="Courier New"/>
+                <w:sz w:val="20"/>
+                <w:szCs w:val="20"/>
+              </w:rPr>
+              <w:t xml:space="preserve"> private ImageView imgg;</w:t>
+            </w:r>
+          </w:p>
+          <w:p>
+            <w:pPr>
+              <w:spacing w:before="0" w:after="0"/>
+              <w:jc w:val="left"/>
+              <w:rPr>
+                <w:rFonts w:ascii="Courier New" w:hAnsi="Courier New" w:cs="Courier New"/>
+                <w:sz w:val="20"/>
+                <w:szCs w:val="20"/>
+              </w:rPr>
+            </w:pPr>
+            <w:r>
+              <w:rPr>
+                <w:rFonts w:ascii="Courier New" w:hAnsi="Courier New" w:cs="Courier New"/>
+                <w:sz w:val="20"/>
+                <w:szCs w:val="20"/>
+              </w:rPr>
+              <w:t xml:space="preserve"> </w:t>
+            </w:r>
+            <w:r>
+              <w:rPr>
+                <w:rFonts w:ascii="Courier New" w:hAnsi="Courier New" w:cs="Courier New"/>
+                <w:sz w:val="20"/>
+                <w:szCs w:val="20"/>
+              </w:rPr>
+              <w:t>@FXML</w:t>
+            </w:r>
+          </w:p>
+          <w:p>
+            <w:pPr>
+              <w:spacing w:before="0" w:after="0"/>
+              <w:jc w:val="left"/>
+              <w:rPr>
+                <w:rFonts w:ascii="Courier New" w:hAnsi="Courier New" w:cs="Courier New"/>
+                <w:sz w:val="20"/>
+                <w:szCs w:val="20"/>
+              </w:rPr>
+            </w:pPr>
+            <w:r>
+              <w:rPr>
+                <w:rFonts w:ascii="Courier New" w:hAnsi="Courier New" w:cs="Courier New"/>
+                <w:sz w:val="20"/>
+                <w:szCs w:val="20"/>
+              </w:rPr>
+              <w:t xml:space="preserve">    pri</w:t>
+            </w:r>
+            <w:r>
+              <w:rPr>
+                <w:rFonts w:ascii="Courier New" w:hAnsi="Courier New" w:cs="Courier New"/>
+                <w:sz w:val="20"/>
+                <w:szCs w:val="20"/>
+              </w:rPr>
+              <w:t>vate ChoiceBox&lt;String&gt; cb_menu;</w:t>
+            </w:r>
+          </w:p>
+          <w:p>
+            <w:pPr>
+              <w:spacing w:before="0" w:after="0"/>
+              <w:jc w:val="left"/>
+              <w:rPr>
+                <w:rFonts w:ascii="Courier New" w:hAnsi="Courier New" w:cs="Courier New"/>
+                <w:sz w:val="20"/>
+                <w:szCs w:val="20"/>
+              </w:rPr>
+            </w:pPr>
+            <w:r>
+              <w:rPr>
+                <w:rFonts w:ascii="Courier New" w:hAnsi="Courier New" w:cs="Courier New"/>
+                <w:sz w:val="20"/>
+                <w:szCs w:val="20"/>
+              </w:rPr>
+              <w:t xml:space="preserve">    public static Media media = new Media(new File("chocobo_song.mp3").toURI().toString());</w:t>
+            </w:r>
+          </w:p>
+          <w:p>
+            <w:pPr>
+              <w:spacing w:before="0" w:after="0"/>
+              <w:jc w:val="left"/>
+              <w:rPr>
+                <w:rFonts w:ascii="Courier New" w:hAnsi="Courier New" w:cs="Courier New"/>
+                <w:sz w:val="20"/>
+                <w:szCs w:val="20"/>
+              </w:rPr>
+            </w:pPr>
+          </w:p>
+          <w:p>
+            <w:pPr>
+              <w:spacing w:before="0" w:after="0"/>
+              <w:jc w:val="left"/>
+              <w:rPr>
+                <w:rFonts w:ascii="Courier New" w:hAnsi="Courier New" w:cs="Courier New"/>
+                <w:sz w:val="20"/>
+                <w:szCs w:val="20"/>
+              </w:rPr>
+            </w:pPr>
+            <w:r>
+              <w:rPr>
+                <w:rFonts w:ascii="Courier New" w:hAnsi="Courier New" w:cs="Courier New"/>
+                <w:sz w:val="20"/>
+                <w:szCs w:val="20"/>
+              </w:rPr>
+              <w:t xml:space="preserve">    public static MediaPlayer mediaPlayer = new MediaPlayer(media);</w:t>
+            </w:r>
+          </w:p>
+          <w:p>
+            <w:pPr>
+              <w:spacing w:before="0" w:after="0"/>
+              <w:jc w:val="left"/>
+              <w:rPr>
+                <w:rFonts w:ascii="Courier New" w:hAnsi="Courier New" w:cs="Courier New"/>
+                <w:sz w:val="20"/>
+                <w:szCs w:val="20"/>
+              </w:rPr>
+            </w:pPr>
+            <w:r>
+              <w:rPr>
+                <w:rFonts w:ascii="Courier New" w:hAnsi="Courier New" w:cs="Courier New"/>
+                <w:sz w:val="20"/>
+                <w:szCs w:val="20"/>
+              </w:rPr>
+              <w:t xml:space="preserve">    public static boolean running = false;</w:t>
+            </w:r>
+          </w:p>
+          <w:p>
+            <w:pPr>
+              <w:spacing w:before="0" w:after="0"/>
+              <w:jc w:val="left"/>
+              <w:rPr>
+                <w:rFonts w:ascii="Courier New" w:hAnsi="Courier New" w:cs="Courier New"/>
+                <w:sz w:val="20"/>
+                <w:szCs w:val="20"/>
+              </w:rPr>
+            </w:pPr>
+          </w:p>
+          <w:p>
+            <w:pPr>
+              <w:spacing w:before="0" w:after="0"/>
+              <w:jc w:val="left"/>
+              <w:rPr>
+                <w:rFonts w:ascii="Courier New" w:hAnsi="Courier New" w:cs="Courier New"/>
+                <w:sz w:val="20"/>
+                <w:szCs w:val="20"/>
+              </w:rPr>
+            </w:pPr>
+            <w:r>
+              <w:rPr>
+                <w:rFonts w:ascii="Courier New" w:hAnsi="Courier New" w:cs="Courier New"/>
+                <w:sz w:val="20"/>
+                <w:szCs w:val="20"/>
+              </w:rPr>
+              <w:t>public void promjeni(MouseEvent e) {</w:t>
+            </w:r>
+          </w:p>
+          <w:p>
+            <w:pPr>
+              <w:spacing w:before="0" w:after="0"/>
+              <w:jc w:val="left"/>
+              <w:rPr>
+                <w:rFonts w:ascii="Courier New" w:hAnsi="Courier New" w:cs="Courier New"/>
+                <w:sz w:val="20"/>
+                <w:szCs w:val="20"/>
+              </w:rPr>
+            </w:pPr>
+            <w:r>
+              <w:rPr>
+                <w:rFonts w:ascii="Courier New" w:hAnsi="Courier New" w:cs="Courier New"/>
+                <w:sz w:val="20"/>
+                <w:szCs w:val="20"/>
+              </w:rPr>
+              <w:t xml:space="preserve">        if (mediaPlayer.isMute()) {</w:t>
+            </w:r>
+          </w:p>
+          <w:p>
+            <w:pPr>
+              <w:spacing w:before="0" w:after="0"/>
+              <w:jc w:val="left"/>
+              <w:rPr>
+                <w:rFonts w:ascii="Courier New" w:hAnsi="Courier New" w:cs="Courier New"/>
+                <w:sz w:val="20"/>
+                <w:szCs w:val="20"/>
+              </w:rPr>
+            </w:pPr>
+            <w:r>
+              <w:rPr>
+                <w:rFonts w:ascii="Courier New" w:hAnsi="Courier New" w:cs="Courier New"/>
+                <w:sz w:val="20"/>
+                <w:szCs w:val="20"/>
+              </w:rPr>
+              <w:t xml:space="preserve">            mediaPlayer.setMute(false);</w:t>
+            </w:r>
+          </w:p>
+          <w:p>
+            <w:pPr>
+              <w:spacing w:before="0" w:after="0"/>
+              <w:jc w:val="left"/>
+              <w:rPr>
+                <w:rFonts w:ascii="Courier New" w:hAnsi="Courier New" w:cs="Courier New"/>
+                <w:sz w:val="20"/>
+                <w:szCs w:val="20"/>
+              </w:rPr>
+            </w:pPr>
+          </w:p>
+          <w:p>
+            <w:pPr>
+              <w:spacing w:before="0" w:after="0"/>
+              <w:jc w:val="left"/>
+              <w:rPr>
+                <w:rFonts w:ascii="Courier New" w:hAnsi="Courier New" w:cs="Courier New"/>
+                <w:sz w:val="20"/>
+                <w:szCs w:val="20"/>
+              </w:rPr>
+            </w:pPr>
+            <w:r>
+              <w:rPr>
+                <w:rFonts w:ascii="Courier New" w:hAnsi="Courier New" w:cs="Courier New"/>
+                <w:sz w:val="20"/>
+                <w:szCs w:val="20"/>
+              </w:rPr>
+              <w:t xml:space="preserve">            Image image = new Image(getClass().getResource("/slike/sazvukom.png").toExternalForm());</w:t>
+            </w:r>
+          </w:p>
+          <w:p>
+            <w:pPr>
+              <w:spacing w:before="0" w:after="0"/>
+              <w:jc w:val="left"/>
+              <w:rPr>
+                <w:rFonts w:ascii="Courier New" w:hAnsi="Courier New" w:cs="Courier New"/>
+                <w:sz w:val="20"/>
+                <w:szCs w:val="20"/>
+              </w:rPr>
+            </w:pPr>
+            <w:r>
+              <w:rPr>
+                <w:rFonts w:ascii="Courier New" w:hAnsi="Courier New" w:cs="Courier New"/>
+                <w:sz w:val="20"/>
+                <w:szCs w:val="20"/>
+              </w:rPr>
+              <w:t xml:space="preserve">            imgg.setImage(image);</w:t>
+            </w:r>
+          </w:p>
+          <w:p>
+            <w:pPr>
+              <w:spacing w:before="0" w:after="0"/>
+              <w:jc w:val="left"/>
+              <w:rPr>
+                <w:rFonts w:ascii="Courier New" w:hAnsi="Courier New" w:cs="Courier New"/>
+                <w:sz w:val="20"/>
+                <w:szCs w:val="20"/>
+              </w:rPr>
+            </w:pPr>
+            <w:r>
+              <w:rPr>
+                <w:rFonts w:ascii="Courier New" w:hAnsi="Courier New" w:cs="Courier New"/>
+                <w:sz w:val="20"/>
+                <w:szCs w:val="20"/>
+              </w:rPr>
+              <w:t xml:space="preserve">        } else {</w:t>
+            </w:r>
+          </w:p>
+          <w:p>
+            <w:pPr>
+              <w:spacing w:before="0" w:after="0"/>
+              <w:jc w:val="left"/>
+              <w:rPr>
+                <w:rFonts w:ascii="Courier New" w:hAnsi="Courier New" w:cs="Courier New"/>
+                <w:sz w:val="20"/>
+                <w:szCs w:val="20"/>
+              </w:rPr>
+            </w:pPr>
+            <w:r>
+              <w:rPr>
+                <w:rFonts w:ascii="Courier New" w:hAnsi="Courier New" w:cs="Courier New"/>
+                <w:sz w:val="20"/>
+                <w:szCs w:val="20"/>
+              </w:rPr>
+              <w:t xml:space="preserve">            mediaPlayer.setMute(true);</w:t>
+            </w:r>
+          </w:p>
+          <w:p>
+            <w:pPr>
+              <w:spacing w:before="0" w:after="0"/>
+              <w:jc w:val="left"/>
+              <w:rPr>
+                <w:rFonts w:ascii="Courier New" w:hAnsi="Courier New" w:cs="Courier New"/>
+                <w:sz w:val="20"/>
+                <w:szCs w:val="20"/>
+              </w:rPr>
+            </w:pPr>
+          </w:p>
+          <w:p>
+            <w:pPr>
+              <w:spacing w:before="0" w:after="0"/>
+              <w:jc w:val="left"/>
+              <w:rPr>
+                <w:rFonts w:ascii="Courier New" w:hAnsi="Courier New" w:cs="Courier New"/>
+                <w:sz w:val="20"/>
+                <w:szCs w:val="20"/>
+              </w:rPr>
+            </w:pPr>
+            <w:r>
+              <w:rPr>
+                <w:rFonts w:ascii="Courier New" w:hAnsi="Courier New" w:cs="Courier New"/>
+                <w:sz w:val="20"/>
+                <w:szCs w:val="20"/>
+              </w:rPr>
+              <w:t xml:space="preserve">            Image image = new Image(getClass().getResource("/slike/bezzvuka.png").toExternalForm());</w:t>
+            </w:r>
+          </w:p>
+          <w:p>
+            <w:pPr>
+              <w:spacing w:before="0" w:after="0"/>
+              <w:jc w:val="left"/>
+              <w:rPr>
+                <w:rFonts w:ascii="Courier New" w:hAnsi="Courier New" w:cs="Courier New"/>
+                <w:sz w:val="20"/>
+                <w:szCs w:val="20"/>
+              </w:rPr>
+            </w:pPr>
+            <w:r>
+              <w:rPr>
+                <w:rFonts w:ascii="Courier New" w:hAnsi="Courier New" w:cs="Courier New"/>
+                <w:sz w:val="20"/>
+                <w:szCs w:val="20"/>
+              </w:rPr>
+              <w:t xml:space="preserve">            imgg.setImage(image);</w:t>
+            </w:r>
+          </w:p>
+          <w:p>
+            <w:pPr>
+              <w:spacing w:before="0" w:after="0"/>
+              <w:jc w:val="left"/>
+              <w:rPr>
+                <w:rFonts w:ascii="Courier New" w:hAnsi="Courier New" w:cs="Courier New"/>
+                <w:sz w:val="20"/>
+                <w:szCs w:val="20"/>
+              </w:rPr>
+            </w:pPr>
+          </w:p>
+          <w:p>
+            <w:pPr>
+              <w:spacing w:before="0" w:after="0"/>
+              <w:jc w:val="left"/>
+              <w:rPr>
+                <w:rFonts w:ascii="Courier New" w:hAnsi="Courier New" w:cs="Courier New"/>
+                <w:sz w:val="20"/>
+                <w:szCs w:val="20"/>
+              </w:rPr>
+            </w:pPr>
+            <w:r>
+              <w:rPr>
+                <w:rFonts w:ascii="Courier New" w:hAnsi="Courier New" w:cs="Courier New"/>
+                <w:sz w:val="20"/>
+                <w:szCs w:val="20"/>
+              </w:rPr>
+              <w:t xml:space="preserve">        }</w:t>
+            </w:r>
+          </w:p>
+          <w:p>
+            <w:pPr>
+              <w:spacing w:before="0" w:after="0"/>
+              <w:jc w:val="left"/>
+              <w:rPr>
+                <w:rFonts w:ascii="Courier New" w:hAnsi="Courier New" w:cs="Courier New"/>
+                <w:sz w:val="20"/>
+                <w:szCs w:val="20"/>
+              </w:rPr>
+            </w:pPr>
+            <w:r>
+              <w:rPr>
+                <w:rFonts w:ascii="Courier New" w:hAnsi="Courier New" w:cs="Courier New"/>
+                <w:sz w:val="20"/>
+                <w:szCs w:val="20"/>
+              </w:rPr>
+              <w:t xml:space="preserve">    }</w:t>
+            </w:r>
+            <w:r>
+              <w:rPr>
+                <w:rFonts w:ascii="Courier New" w:hAnsi="Courier New" w:cs="Courier New"/>
+                <w:sz w:val="20"/>
+                <w:szCs w:val="20"/>
+              </w:rPr>
+              <w:t xml:space="preserve">   </w:t>
+            </w:r>
+          </w:p>
+          <w:p>
+            <w:pPr>
+              <w:spacing w:before="0" w:after="0"/>
+              <w:rPr>
+                <w:rFonts w:ascii="Courier New" w:hAnsi="Courier New" w:cs="Courier New"/>
+                <w:sz w:val="20"/>
+                <w:szCs w:val="20"/>
+              </w:rPr>
+            </w:pPr>
+          </w:p>
+          <w:p>
+            <w:pPr>
+              <w:spacing w:before="0" w:after="0"/>
+              <w:rPr>
+                <w:rFonts w:ascii="Courier New" w:hAnsi="Courier New" w:cs="Courier New"/>
+                <w:sz w:val="20"/>
+                <w:szCs w:val="20"/>
+              </w:rPr>
+            </w:pPr>
+            <w:r>
+              <w:rPr>
+                <w:rFonts w:ascii="Courier New" w:hAnsi="Courier New" w:cs="Courier New"/>
+                <w:sz w:val="20"/>
+                <w:szCs w:val="20"/>
+              </w:rPr>
+              <w:t>@Override</w:t>
+            </w:r>
+          </w:p>
+          <w:p>
+            <w:pPr>
+              <w:spacing w:before="0" w:after="0"/>
+              <w:rPr>
+                <w:rFonts w:ascii="Courier New" w:hAnsi="Courier New" w:cs="Courier New"/>
+                <w:sz w:val="20"/>
+                <w:szCs w:val="20"/>
+              </w:rPr>
+            </w:pPr>
+            <w:r>
+              <w:rPr>
+                <w:rFonts w:ascii="Courier New" w:hAnsi="Courier New" w:cs="Courier New"/>
+                <w:sz w:val="20"/>
+                <w:szCs w:val="20"/>
+              </w:rPr>
+              <w:t xml:space="preserve">    public void initialize(URL locati</w:t>
+            </w:r>
+            <w:r>
+              <w:rPr>
+                <w:rFonts w:ascii="Courier New" w:hAnsi="Courier New" w:cs="Courier New"/>
+                <w:sz w:val="20"/>
+                <w:szCs w:val="20"/>
+              </w:rPr>
+              <w:t>on, ResourceBundle resources) {</w:t>
+            </w:r>
+          </w:p>
+          <w:p>
+            <w:pPr>
+              <w:spacing w:before="0" w:after="0"/>
+              <w:rPr>
+                <w:rFonts w:ascii="Courier New" w:hAnsi="Courier New" w:cs="Courier New"/>
+                <w:sz w:val="20"/>
+                <w:szCs w:val="20"/>
+              </w:rPr>
+            </w:pPr>
+            <w:r>
+              <w:rPr>
+                <w:rFonts w:ascii="Courier New" w:hAnsi="Courier New" w:cs="Courier New"/>
+                <w:sz w:val="20"/>
+                <w:szCs w:val="20"/>
+              </w:rPr>
+              <w:t>.</w:t>
+            </w:r>
+          </w:p>
+          <w:p>
+            <w:pPr>
+              <w:spacing w:before="0" w:after="0"/>
+              <w:rPr>
+                <w:rFonts w:ascii="Courier New" w:hAnsi="Courier New" w:cs="Courier New"/>
+                <w:sz w:val="20"/>
+                <w:szCs w:val="20"/>
+              </w:rPr>
+            </w:pPr>
+            <w:r>
+              <w:rPr>
+                <w:rFonts w:ascii="Courier New" w:hAnsi="Courier New" w:cs="Courier New"/>
+                <w:sz w:val="20"/>
+                <w:szCs w:val="20"/>
+              </w:rPr>
+              <w:t>.</w:t>
+            </w:r>
+          </w:p>
+          <w:p>
+            <w:pPr>
+              <w:spacing w:before="0" w:after="0"/>
+              <w:rPr>
+                <w:rFonts w:ascii="Courier New" w:hAnsi="Courier New" w:cs="Courier New"/>
+                <w:sz w:val="20"/>
+                <w:szCs w:val="20"/>
+              </w:rPr>
+            </w:pPr>
+            <w:r>
+              <w:rPr>
+                <w:rFonts w:ascii="Courier New" w:hAnsi="Courier New" w:cs="Courier New"/>
+                <w:sz w:val="20"/>
+                <w:szCs w:val="20"/>
+              </w:rPr>
+              <w:t>.</w:t>
+            </w:r>
+          </w:p>
+          <w:p>
+            <w:pPr>
+              <w:spacing w:before="0" w:after="0"/>
+              <w:rPr>
+                <w:rFonts w:ascii="Courier New" w:hAnsi="Courier New" w:cs="Courier New"/>
+                <w:sz w:val="20"/>
+                <w:szCs w:val="20"/>
+              </w:rPr>
+            </w:pPr>
+            <w:r>
+              <w:rPr>
+                <w:rFonts w:ascii="Courier New" w:hAnsi="Courier New" w:cs="Courier New"/>
+                <w:sz w:val="20"/>
+                <w:szCs w:val="20"/>
+              </w:rPr>
+              <w:t xml:space="preserve">        logeduser_menu.setText("Welcome " + LoginController.logeduser.getUsername());</w:t>
+            </w:r>
+          </w:p>
+          <w:p>
+            <w:pPr>
+              <w:spacing w:before="0" w:after="0"/>
+              <w:rPr>
+                <w:rFonts w:ascii="Courier New" w:hAnsi="Courier New" w:cs="Courier New"/>
+                <w:sz w:val="20"/>
+                <w:szCs w:val="20"/>
+              </w:rPr>
+            </w:pPr>
+            <w:r>
+              <w:rPr>
+                <w:rFonts w:ascii="Courier New" w:hAnsi="Courier New" w:cs="Courier New"/>
+                <w:sz w:val="20"/>
+                <w:szCs w:val="20"/>
+              </w:rPr>
+              <w:t xml:space="preserve">        if (running == false) {</w:t>
+            </w:r>
+          </w:p>
+          <w:p>
+            <w:pPr>
+              <w:spacing w:before="0" w:after="0"/>
+              <w:rPr>
+                <w:rFonts w:ascii="Courier New" w:hAnsi="Courier New" w:cs="Courier New"/>
+                <w:sz w:val="20"/>
+                <w:szCs w:val="20"/>
+              </w:rPr>
+            </w:pPr>
+            <w:r>
+              <w:rPr>
+                <w:rFonts w:ascii="Courier New" w:hAnsi="Courier New" w:cs="Courier New"/>
+                <w:sz w:val="20"/>
+                <w:szCs w:val="20"/>
+              </w:rPr>
+              <w:t xml:space="preserve">            mediaPlayer.play();</w:t>
+            </w:r>
+          </w:p>
+          <w:p>
+            <w:pPr>
+              <w:spacing w:before="0" w:after="0"/>
+              <w:rPr>
+                <w:rFonts w:ascii="Courier New" w:hAnsi="Courier New" w:cs="Courier New"/>
+                <w:sz w:val="20"/>
+                <w:szCs w:val="20"/>
+              </w:rPr>
+            </w:pPr>
+            <w:r>
+              <w:rPr>
+                <w:rFonts w:ascii="Courier New" w:hAnsi="Courier New" w:cs="Courier New"/>
+                <w:sz w:val="20"/>
+                <w:szCs w:val="20"/>
+              </w:rPr>
+              <w:t xml:space="preserve">            running = true;</w:t>
+            </w:r>
+          </w:p>
+          <w:p>
+            <w:pPr>
+              <w:spacing w:before="0" w:after="0"/>
+              <w:rPr>
+                <w:rFonts w:ascii="Courier New" w:hAnsi="Courier New" w:cs="Courier New"/>
+                <w:sz w:val="20"/>
+                <w:szCs w:val="20"/>
+              </w:rPr>
+            </w:pPr>
+            <w:r>
+              <w:rPr>
+                <w:rFonts w:ascii="Courier New" w:hAnsi="Courier New" w:cs="Courier New"/>
+                <w:sz w:val="20"/>
+                <w:szCs w:val="20"/>
+              </w:rPr>
+              <w:t xml:space="preserve">        }</w:t>
+            </w:r>
+          </w:p>
+          <w:p>
+            <w:pPr>
+              <w:spacing w:before="0" w:after="0"/>
+              <w:rPr>
+                <w:rFonts w:ascii="Courier New" w:hAnsi="Courier New" w:cs="Courier New"/>
+                <w:sz w:val="20"/>
+                <w:szCs w:val="20"/>
+              </w:rPr>
+            </w:pPr>
+            <w:r>
+              <w:rPr>
+                <w:rFonts w:ascii="Courier New" w:hAnsi="Courier New" w:cs="Courier New"/>
+                <w:sz w:val="20"/>
+                <w:szCs w:val="20"/>
+              </w:rPr>
+              <w:lastRenderedPageBreak/>
+              <w:t xml:space="preserve">        mediaPlayer.setOnEndOfMedia(new Runnable() {</w:t>
+            </w:r>
+          </w:p>
+          <w:p>
+            <w:pPr>
+              <w:spacing w:before="0" w:after="0"/>
+              <w:rPr>
+                <w:rFonts w:ascii="Courier New" w:hAnsi="Courier New" w:cs="Courier New"/>
+                <w:sz w:val="20"/>
+                <w:szCs w:val="20"/>
+              </w:rPr>
+            </w:pPr>
+            <w:r>
+              <w:rPr>
+                <w:rFonts w:ascii="Courier New" w:hAnsi="Courier New" w:cs="Courier New"/>
+                <w:sz w:val="20"/>
+                <w:szCs w:val="20"/>
+              </w:rPr>
+              <w:t xml:space="preserve">            public void run() {</w:t>
+            </w:r>
+          </w:p>
+          <w:p>
+            <w:pPr>
+              <w:spacing w:before="0" w:after="0"/>
+              <w:rPr>
+                <w:rFonts w:ascii="Courier New" w:hAnsi="Courier New" w:cs="Courier New"/>
+                <w:sz w:val="20"/>
+                <w:szCs w:val="20"/>
+              </w:rPr>
+            </w:pPr>
+            <w:r>
+              <w:rPr>
+                <w:rFonts w:ascii="Courier New" w:hAnsi="Courier New" w:cs="Courier New"/>
+                <w:sz w:val="20"/>
+                <w:szCs w:val="20"/>
+              </w:rPr>
+              <w:t xml:space="preserve">                mediaPlayer.stop();</w:t>
+            </w:r>
+          </w:p>
+          <w:p>
+            <w:pPr>
+              <w:spacing w:before="0" w:after="0"/>
+              <w:rPr>
+                <w:rFonts w:ascii="Courier New" w:hAnsi="Courier New" w:cs="Courier New"/>
+                <w:sz w:val="20"/>
+                <w:szCs w:val="20"/>
+              </w:rPr>
+            </w:pPr>
+            <w:r>
+              <w:rPr>
+                <w:rFonts w:ascii="Courier New" w:hAnsi="Courier New" w:cs="Courier New"/>
+                <w:sz w:val="20"/>
+                <w:szCs w:val="20"/>
+              </w:rPr>
+              <w:t xml:space="preserve">                mediaPlayer.play();</w:t>
+            </w:r>
+          </w:p>
+          <w:p>
+            <w:pPr>
+              <w:spacing w:before="0" w:after="0"/>
+              <w:rPr>
+                <w:rFonts w:ascii="Courier New" w:hAnsi="Courier New" w:cs="Courier New"/>
+                <w:sz w:val="20"/>
+                <w:szCs w:val="20"/>
+              </w:rPr>
+            </w:pPr>
+            <w:r>
+              <w:rPr>
+                <w:rFonts w:ascii="Courier New" w:hAnsi="Courier New" w:cs="Courier New"/>
+                <w:sz w:val="20"/>
+                <w:szCs w:val="20"/>
+              </w:rPr>
+              <w:t xml:space="preserve">                running = true;</w:t>
+            </w:r>
+          </w:p>
+          <w:p>
+            <w:pPr>
+              <w:spacing w:before="0" w:after="0"/>
+              <w:rPr>
+                <w:rFonts w:ascii="Courier New" w:hAnsi="Courier New" w:cs="Courier New"/>
+                <w:sz w:val="20"/>
+                <w:szCs w:val="20"/>
+              </w:rPr>
+            </w:pPr>
+          </w:p>
+          <w:p>
+            <w:pPr>
+              <w:spacing w:before="0" w:after="0"/>
+              <w:rPr>
+                <w:rFonts w:ascii="Courier New" w:hAnsi="Courier New" w:cs="Courier New"/>
+                <w:sz w:val="20"/>
+                <w:szCs w:val="20"/>
+              </w:rPr>
+            </w:pPr>
+            <w:r>
+              <w:rPr>
+                <w:rFonts w:ascii="Courier New" w:hAnsi="Courier New" w:cs="Courier New"/>
+                <w:sz w:val="20"/>
+                <w:szCs w:val="20"/>
+              </w:rPr>
+              <w:t xml:space="preserve">            }</w:t>
+            </w:r>
+          </w:p>
+          <w:p>
+            <w:pPr>
+              <w:spacing w:before="0" w:after="0"/>
+              <w:rPr>
+                <w:rFonts w:ascii="Courier New" w:hAnsi="Courier New" w:cs="Courier New"/>
+                <w:sz w:val="20"/>
+                <w:szCs w:val="20"/>
+              </w:rPr>
+            </w:pPr>
+            <w:r>
+              <w:rPr>
+                <w:rFonts w:ascii="Courier New" w:hAnsi="Courier New" w:cs="Courier New"/>
+                <w:sz w:val="20"/>
+                <w:szCs w:val="20"/>
+              </w:rPr>
+              <w:t xml:space="preserve">        });</w:t>
+            </w:r>
+          </w:p>
+          <w:p>
+            <w:pPr>
+              <w:spacing w:before="0" w:after="0"/>
+              <w:rPr>
+                <w:rFonts w:ascii="Courier New" w:hAnsi="Courier New" w:cs="Courier New"/>
+                <w:sz w:val="20"/>
+                <w:szCs w:val="20"/>
+              </w:rPr>
+            </w:pPr>
+            <w:r>
+              <w:rPr>
+                <w:rFonts w:ascii="Courier New" w:hAnsi="Courier New" w:cs="Courier New"/>
+                <w:sz w:val="20"/>
+                <w:szCs w:val="20"/>
+              </w:rPr>
+              <w:t xml:space="preserve">    </w:t>
+            </w:r>
+            <w:r>
+              <w:rPr>
+                <w:rFonts w:ascii="Courier New" w:hAnsi="Courier New" w:cs="Courier New"/>
+                <w:sz w:val="20"/>
+                <w:szCs w:val="20"/>
+              </w:rPr>
+              <w:t xml:space="preserve">    if (mediaPlayer.isMute()) {</w:t>
+            </w:r>
+          </w:p>
+          <w:p>
+            <w:pPr>
+              <w:spacing w:before="0" w:after="0"/>
+              <w:rPr>
+                <w:rFonts w:ascii="Courier New" w:hAnsi="Courier New" w:cs="Courier New"/>
+                <w:sz w:val="20"/>
+                <w:szCs w:val="20"/>
+              </w:rPr>
+            </w:pPr>
+            <w:r>
+              <w:rPr>
+                <w:rFonts w:ascii="Courier New" w:hAnsi="Courier New" w:cs="Courier New"/>
+                <w:sz w:val="20"/>
+                <w:szCs w:val="20"/>
+              </w:rPr>
+              <w:t xml:space="preserve">            Image image = new Image(getClass().getResource("/slike/bezzvuka.png").toExternalForm());</w:t>
+            </w:r>
+          </w:p>
+          <w:p>
+            <w:pPr>
+              <w:spacing w:before="0" w:after="0"/>
+              <w:rPr>
+                <w:rFonts w:ascii="Courier New" w:hAnsi="Courier New" w:cs="Courier New"/>
+                <w:sz w:val="20"/>
+                <w:szCs w:val="20"/>
+              </w:rPr>
+            </w:pPr>
+            <w:r>
+              <w:rPr>
+                <w:rFonts w:ascii="Courier New" w:hAnsi="Courier New" w:cs="Courier New"/>
+                <w:sz w:val="20"/>
+                <w:szCs w:val="20"/>
+              </w:rPr>
+              <w:t xml:space="preserve">  </w:t>
+            </w:r>
+            <w:r>
+              <w:rPr>
+                <w:rFonts w:ascii="Courier New" w:hAnsi="Courier New" w:cs="Courier New"/>
+                <w:sz w:val="20"/>
+                <w:szCs w:val="20"/>
+              </w:rPr>
+              <w:t xml:space="preserve">          imgg.setImage(image);</w:t>
+            </w:r>
+          </w:p>
+          <w:p>
+            <w:pPr>
+              <w:spacing w:before="0" w:after="0"/>
+              <w:rPr>
+                <w:rFonts w:ascii="Courier New" w:hAnsi="Courier New" w:cs="Courier New"/>
+                <w:sz w:val="20"/>
+                <w:szCs w:val="20"/>
+              </w:rPr>
+            </w:pPr>
+            <w:r>
+              <w:rPr>
+                <w:rFonts w:ascii="Courier New" w:hAnsi="Courier New" w:cs="Courier New"/>
+                <w:sz w:val="20"/>
+                <w:szCs w:val="20"/>
+              </w:rPr>
+              <w:t xml:space="preserve">        } else {</w:t>
+            </w:r>
+          </w:p>
+          <w:p>
+            <w:pPr>
+              <w:spacing w:before="0" w:after="0"/>
+              <w:rPr>
+                <w:rFonts w:ascii="Courier New" w:hAnsi="Courier New" w:cs="Courier New"/>
+                <w:sz w:val="20"/>
+                <w:szCs w:val="20"/>
+              </w:rPr>
+            </w:pPr>
+            <w:r>
+              <w:rPr>
+                <w:rFonts w:ascii="Courier New" w:hAnsi="Courier New" w:cs="Courier New"/>
+                <w:sz w:val="20"/>
+                <w:szCs w:val="20"/>
+              </w:rPr>
+              <w:t xml:space="preserve">            Image image = new Image(getClass().getResource("/slike/sazvukom.png").toExternalForm());</w:t>
+            </w:r>
+          </w:p>
+          <w:p>
+            <w:pPr>
+              <w:spacing w:before="0" w:after="0"/>
+              <w:rPr>
+                <w:rFonts w:ascii="Courier New" w:hAnsi="Courier New" w:cs="Courier New"/>
+                <w:sz w:val="20"/>
+                <w:szCs w:val="20"/>
+              </w:rPr>
+            </w:pPr>
+            <w:r>
+              <w:rPr>
+                <w:rFonts w:ascii="Courier New" w:hAnsi="Courier New" w:cs="Courier New"/>
+                <w:sz w:val="20"/>
+                <w:szCs w:val="20"/>
+              </w:rPr>
+              <w:t xml:space="preserve">  </w:t>
+            </w:r>
+            <w:r>
+              <w:rPr>
+                <w:rFonts w:ascii="Courier New" w:hAnsi="Courier New" w:cs="Courier New"/>
+                <w:sz w:val="20"/>
+                <w:szCs w:val="20"/>
+              </w:rPr>
+              <w:t xml:space="preserve">          imgg.setImage(image);</w:t>
+            </w:r>
+          </w:p>
+          <w:p>
+            <w:pPr>
+              <w:spacing w:before="0" w:after="0"/>
+              <w:rPr>
+                <w:rFonts w:ascii="Courier New" w:hAnsi="Courier New" w:cs="Courier New"/>
+                <w:sz w:val="20"/>
+                <w:szCs w:val="20"/>
+              </w:rPr>
+            </w:pPr>
+            <w:r>
+              <w:rPr>
+                <w:rFonts w:ascii="Courier New" w:hAnsi="Courier New" w:cs="Courier New"/>
+                <w:sz w:val="20"/>
+                <w:szCs w:val="20"/>
+              </w:rPr>
+              <w:t xml:space="preserve">        }</w:t>
+            </w:r>
+          </w:p>
+          <w:p>
+            <w:pPr>
+              <w:spacing w:before="0" w:after="0"/>
+            </w:pPr>
+            <w:r>
+              <w:rPr>
+                <w:rFonts w:ascii="Courier New" w:hAnsi="Courier New" w:cs="Courier New"/>
+                <w:sz w:val="20"/>
+                <w:szCs w:val="20"/>
+              </w:rPr>
+              <w:t xml:space="preserve">    }</w:t>
+            </w:r>
+          </w:p>
+        </w:tc>
+      </w:tr>
+    </w:tbl>
+    <w:p>
+      <w:pPr>
+        <w:jc w:val="center"/>
+        <w:rPr>
+          <w:sz w:val="20"/>
+          <w:szCs w:val="20"/>
+        </w:rPr>
+      </w:pPr>
+      <w:r>
+        <w:rPr>
+          <w:sz w:val="20"/>
+          <w:szCs w:val="20"/>
+        </w:rPr>
+        <w:lastRenderedPageBreak/>
+        <w:t>Kod 5.2: Postavljanje MediaPlayer-a u MenuController.java</w:t>
+      </w:r>
+    </w:p>
+    <w:p>
+      <w:pPr>
+        <w:rPr>
+          <w:szCs w:val="22"/>
+        </w:rPr>
+      </w:pPr>
+      <w:r>
+        <w:rPr>
+          <w:szCs w:val="22"/>
+        </w:rPr>
+        <w:t xml:space="preserve">U navedenom kodu prikazane su varijable i funkcije koje sudjeluju u reprodukciji MediaPlayer-a. Već u samom inicijaliziranju varijabla </w:t>
+      </w:r>
+      <w:r>
+        <w:rPr>
+          <w:rFonts w:ascii="Courier New" w:hAnsi="Courier New" w:cs="Courier New"/>
+          <w:sz w:val="20"/>
+          <w:szCs w:val="20"/>
+        </w:rPr>
+        <w:t>mediaPlayer</w:t>
+      </w:r>
+      <w:r>
+        <w:rPr>
+          <w:szCs w:val="22"/>
+        </w:rPr>
+        <w:t xml:space="preserve"> i </w:t>
+      </w:r>
+      <w:r>
+        <w:rPr>
+          <w:rFonts w:ascii="Courier New" w:hAnsi="Courier New" w:cs="Courier New"/>
+          <w:sz w:val="20"/>
+          <w:szCs w:val="20"/>
+        </w:rPr>
+        <w:t>media</w:t>
+      </w:r>
+      <w:r>
+        <w:rPr>
+          <w:szCs w:val="22"/>
+        </w:rPr>
+        <w:t xml:space="preserve"> </w:t>
+      </w:r>
+      <w:r>
+        <w:rPr>
+          <w:szCs w:val="22"/>
+        </w:rPr>
+        <w:t xml:space="preserve">prikazano je </w:t>
+      </w:r>
+      <w:r>
+        <w:rPr>
+          <w:szCs w:val="22"/>
+        </w:rPr>
+        <w:t xml:space="preserve"> postavljanje datoteke </w:t>
+      </w:r>
+      <w:r>
+        <w:rPr>
+          <w:rFonts w:ascii="Courier New" w:hAnsi="Courier New" w:cs="Courier New"/>
+          <w:sz w:val="20"/>
+          <w:szCs w:val="20"/>
+        </w:rPr>
+        <w:t>"chocobo_song.mp3"</w:t>
+      </w:r>
+      <w:r>
+        <w:rPr>
+          <w:szCs w:val="22"/>
+        </w:rPr>
+        <w:t xml:space="preserve">. Nakon toga u funkciji </w:t>
+      </w:r>
+      <w:r>
+        <w:rPr>
+          <w:rFonts w:ascii="Courier New" w:hAnsi="Courier New" w:cs="Courier New"/>
+          <w:sz w:val="20"/>
+          <w:szCs w:val="20"/>
+        </w:rPr>
+        <w:t>initalize()</w:t>
+      </w:r>
+      <w:r>
+        <w:rPr>
+          <w:szCs w:val="22"/>
+        </w:rPr>
+        <w:t xml:space="preserve"> ostvarena je početna interakcija </w:t>
+      </w:r>
+      <w:r>
+        <w:rPr>
+          <w:rFonts w:ascii="Courier New" w:hAnsi="Courier New" w:cs="Courier New"/>
+          <w:sz w:val="20"/>
+          <w:szCs w:val="20"/>
+        </w:rPr>
+        <w:t>m</w:t>
+      </w:r>
+      <w:r>
+        <w:rPr>
+          <w:rFonts w:ascii="Courier New" w:hAnsi="Courier New" w:cs="Courier New"/>
+          <w:sz w:val="20"/>
+          <w:szCs w:val="20"/>
+        </w:rPr>
+        <w:t>e</w:t>
+      </w:r>
+      <w:r>
+        <w:rPr>
+          <w:rFonts w:ascii="Courier New" w:hAnsi="Courier New" w:cs="Courier New"/>
+          <w:sz w:val="20"/>
+          <w:szCs w:val="20"/>
+        </w:rPr>
+        <w:t>diaPlayer</w:t>
+      </w:r>
+      <w:r>
+        <w:rPr>
+          <w:szCs w:val="22"/>
+        </w:rPr>
+        <w:t xml:space="preserve"> i ImageView-a </w:t>
+      </w:r>
+      <w:r>
+        <w:rPr>
+          <w:rFonts w:ascii="Courier New" w:hAnsi="Courier New" w:cs="Courier New"/>
+          <w:sz w:val="20"/>
+          <w:szCs w:val="20"/>
+        </w:rPr>
+        <w:t>imgg</w:t>
+      </w:r>
+      <w:r>
+        <w:rPr>
+          <w:szCs w:val="22"/>
+        </w:rPr>
+        <w:t xml:space="preserve"> koja se nastavlja kroz događaj koji se poziva klikom miša na </w:t>
+      </w:r>
+      <w:r>
+        <w:rPr>
+          <w:rFonts w:ascii="Courier New" w:hAnsi="Courier New" w:cs="Courier New"/>
+          <w:sz w:val="20"/>
+          <w:szCs w:val="20"/>
+        </w:rPr>
+        <w:t>imgg</w:t>
+      </w:r>
+      <w:r>
+        <w:rPr>
+          <w:szCs w:val="22"/>
+        </w:rPr>
+        <w:t xml:space="preserve"> funkcijom </w:t>
+      </w:r>
+      <w:r>
+        <w:rPr>
+          <w:rFonts w:ascii="Courier New" w:hAnsi="Courier New" w:cs="Courier New"/>
+          <w:sz w:val="20"/>
+          <w:szCs w:val="20"/>
+        </w:rPr>
+        <w:t>promjeni()</w:t>
+      </w:r>
+      <w:r>
+        <w:rPr>
+          <w:szCs w:val="22"/>
+        </w:rPr>
+        <w:t xml:space="preserve">. Ako je </w:t>
+      </w:r>
+      <w:r>
+        <w:rPr>
+          <w:rFonts w:ascii="Courier New" w:hAnsi="Courier New" w:cs="Courier New"/>
+          <w:sz w:val="20"/>
+          <w:szCs w:val="22"/>
+        </w:rPr>
+        <w:t>mediaPlayer</w:t>
+      </w:r>
+      <w:r>
+        <w:rPr>
+          <w:sz w:val="20"/>
+          <w:szCs w:val="22"/>
+        </w:rPr>
+        <w:t xml:space="preserve"> </w:t>
+      </w:r>
+      <w:r>
+        <w:rPr>
+          <w:szCs w:val="22"/>
+        </w:rPr>
+        <w:t xml:space="preserve">stišan </w:t>
+      </w:r>
+      <w:r>
+        <w:rPr>
+          <w:rFonts w:ascii="Courier New" w:hAnsi="Courier New" w:cs="Courier New"/>
+          <w:sz w:val="20"/>
+          <w:szCs w:val="20"/>
+        </w:rPr>
+        <w:t>imgg</w:t>
+      </w:r>
+      <w:r>
+        <w:rPr>
+          <w:szCs w:val="22"/>
+        </w:rPr>
+        <w:t xml:space="preserve"> prikazuje sliku precrtanog zvučnika, a ako svira prikazuje sliku zvučnika.</w:t>
+      </w:r>
+      <w:r>
+        <w:rPr>
+          <w:szCs w:val="22"/>
+        </w:rPr>
+        <w:t xml:space="preserve"> Manipulacija MediaPlayer-a odv</w:t>
+      </w:r>
+      <w:r>
+        <w:rPr>
+          <w:szCs w:val="22"/>
+        </w:rPr>
+        <w:t>i</w:t>
+      </w:r>
+      <w:r>
+        <w:rPr>
+          <w:szCs w:val="22"/>
+        </w:rPr>
+        <w:t>j</w:t>
+      </w:r>
+      <w:r>
+        <w:rPr>
+          <w:szCs w:val="22"/>
+        </w:rPr>
+        <w:t xml:space="preserve">a se metodama </w:t>
+      </w:r>
+      <w:r>
+        <w:rPr>
+          <w:rFonts w:ascii="Courier New" w:hAnsi="Courier New" w:cs="Courier New"/>
+          <w:sz w:val="20"/>
+          <w:szCs w:val="20"/>
+        </w:rPr>
+        <w:t>.stop()</w:t>
+      </w:r>
+      <w:r>
+        <w:rPr>
+          <w:szCs w:val="22"/>
+        </w:rPr>
+        <w:t xml:space="preserve"> i </w:t>
+      </w:r>
+      <w:r>
+        <w:rPr>
+          <w:rFonts w:ascii="Courier New" w:hAnsi="Courier New" w:cs="Courier New"/>
+          <w:sz w:val="20"/>
+          <w:szCs w:val="20"/>
+        </w:rPr>
+        <w:t>.play()</w:t>
+      </w:r>
+      <w:r>
+        <w:rPr>
+          <w:szCs w:val="22"/>
+        </w:rPr>
+        <w:t xml:space="preserve">. </w:t>
+      </w:r>
+      <w:r>
+        <w:rPr>
+          <w:rFonts w:ascii="Courier New" w:hAnsi="Courier New" w:cs="Courier New"/>
+          <w:sz w:val="20"/>
+          <w:szCs w:val="20"/>
+        </w:rPr>
+        <w:t>mediaPlayer</w:t>
+      </w:r>
+      <w:r>
+        <w:rPr>
+          <w:szCs w:val="22"/>
+        </w:rPr>
+        <w:t xml:space="preserve"> treba biti statička varijabla kako bi mogli s njome manipulirati kroz ostale kontrolere gdje želimo da glazba svira</w:t>
+      </w:r>
+      <w:r>
+        <w:rPr>
+          <w:szCs w:val="22"/>
+        </w:rPr>
+        <w:t>. Statičko svojstvo mediaPlayer najbolje je prikazano p</w:t>
+      </w:r>
+      <w:r>
+        <w:rPr>
+          <w:szCs w:val="22"/>
+        </w:rPr>
+        <w:t xml:space="preserve">ri povratku na Menu.fxml </w:t>
+      </w:r>
+      <w:r>
+        <w:rPr>
+          <w:szCs w:val="22"/>
+        </w:rPr>
+        <w:t xml:space="preserve">, </w:t>
+      </w:r>
+      <w:r>
+        <w:rPr>
+          <w:szCs w:val="22"/>
+        </w:rPr>
+        <w:t xml:space="preserve">ukoliko varijabla </w:t>
+      </w:r>
+      <w:r>
+        <w:rPr>
+          <w:rFonts w:ascii="Courier New" w:hAnsi="Courier New" w:cs="Courier New"/>
+          <w:sz w:val="20"/>
+          <w:szCs w:val="20"/>
+        </w:rPr>
+        <w:t>running</w:t>
+      </w:r>
+      <w:r>
+        <w:rPr>
+          <w:szCs w:val="22"/>
+        </w:rPr>
+        <w:t xml:space="preserve"> ima vrijednost </w:t>
+      </w:r>
+      <w:r>
+        <w:rPr>
+          <w:rFonts w:ascii="Courier New" w:hAnsi="Courier New" w:cs="Courier New"/>
+          <w:sz w:val="20"/>
+          <w:szCs w:val="20"/>
+        </w:rPr>
+        <w:t>true</w:t>
+      </w:r>
+      <w:r>
+        <w:rPr>
+          <w:szCs w:val="22"/>
+        </w:rPr>
+        <w:t xml:space="preserve"> mediaPlayer će svirati, u suprotnom bit će zaustavljena.</w:t>
+      </w:r>
+    </w:p>
+    <w:tbl>
+      <w:tblPr>
+        <w:tblStyle w:val="TableGrid"/>
+        <w:tblW w:w="0" w:type="auto"/>
+        <w:tblLook w:val="04A0" w:firstRow="1" w:lastRow="0" w:firstColumn="1" w:lastColumn="0" w:noHBand="0" w:noVBand="1"/>
+      </w:tblPr>
+      <w:tblGrid>
+        <w:gridCol w:w="9337"/>
+      </w:tblGrid>
+      <w:tr>
+        <w:tc>
+          <w:tcPr>
+            <w:tcW w:w="9337" w:type="dxa"/>
+          </w:tcPr>
+          <w:p>
+            <w:pPr>
+              <w:spacing w:before="0" w:after="0"/>
+              <w:rPr>
+                <w:rFonts w:ascii="Courier New" w:hAnsi="Courier New" w:cs="Courier New"/>
+                <w:sz w:val="20"/>
+                <w:szCs w:val="22"/>
+              </w:rPr>
+            </w:pPr>
+            <w:r>
+              <w:rPr>
+                <w:rFonts w:ascii="Courier New" w:hAnsi="Courier New" w:cs="Courier New"/>
+                <w:sz w:val="20"/>
+                <w:szCs w:val="22"/>
+              </w:rPr>
+              <w:t>Public void initialize(){</w:t>
+            </w:r>
+          </w:p>
+          <w:p>
+            <w:pPr>
+              <w:spacing w:before="0" w:after="0"/>
+              <w:rPr>
+                <w:rFonts w:ascii="Courier New" w:hAnsi="Courier New" w:cs="Courier New"/>
+                <w:sz w:val="20"/>
+                <w:szCs w:val="22"/>
+              </w:rPr>
+            </w:pPr>
+            <w:r>
+              <w:rPr>
+                <w:rFonts w:ascii="Courier New" w:hAnsi="Courier New" w:cs="Courier New"/>
+                <w:sz w:val="20"/>
+                <w:szCs w:val="22"/>
+              </w:rPr>
+              <w:t>.</w:t>
+            </w:r>
+          </w:p>
+          <w:p>
+            <w:pPr>
+              <w:spacing w:before="0" w:after="0"/>
+              <w:rPr>
+                <w:rFonts w:ascii="Courier New" w:hAnsi="Courier New" w:cs="Courier New"/>
+                <w:sz w:val="20"/>
+                <w:szCs w:val="22"/>
+              </w:rPr>
+            </w:pPr>
+            <w:r>
+              <w:rPr>
+                <w:rFonts w:ascii="Courier New" w:hAnsi="Courier New" w:cs="Courier New"/>
+                <w:sz w:val="20"/>
+                <w:szCs w:val="22"/>
+              </w:rPr>
+              <w:t>.</w:t>
+            </w:r>
+          </w:p>
+          <w:p>
+            <w:pPr>
+              <w:spacing w:before="0" w:after="0"/>
+              <w:rPr>
+                <w:rFonts w:ascii="Courier New" w:hAnsi="Courier New" w:cs="Courier New"/>
+                <w:sz w:val="20"/>
+                <w:szCs w:val="22"/>
+              </w:rPr>
+            </w:pPr>
+            <w:r>
+              <w:rPr>
+                <w:rFonts w:ascii="Courier New" w:hAnsi="Courier New" w:cs="Courier New"/>
+                <w:sz w:val="20"/>
+                <w:szCs w:val="22"/>
+              </w:rPr>
+              <w:t>MenuController.mediaPlayer.setOnEndOfMedia(new Runnable() {</w:t>
+            </w:r>
+          </w:p>
+          <w:p>
+            <w:pPr>
+              <w:spacing w:before="0" w:after="0"/>
+              <w:rPr>
+                <w:rFonts w:ascii="Courier New" w:hAnsi="Courier New" w:cs="Courier New"/>
+                <w:sz w:val="20"/>
+                <w:szCs w:val="22"/>
+              </w:rPr>
+            </w:pPr>
+            <w:r>
+              <w:rPr>
+                <w:rFonts w:ascii="Courier New" w:hAnsi="Courier New" w:cs="Courier New"/>
+                <w:sz w:val="20"/>
+                <w:szCs w:val="22"/>
+              </w:rPr>
+              <w:lastRenderedPageBreak/>
+              <w:t xml:space="preserve">            public void run() {</w:t>
+            </w:r>
+          </w:p>
+          <w:p>
+            <w:pPr>
+              <w:spacing w:before="0" w:after="0"/>
+              <w:rPr>
+                <w:rFonts w:ascii="Courier New" w:hAnsi="Courier New" w:cs="Courier New"/>
+                <w:sz w:val="20"/>
+                <w:szCs w:val="22"/>
+              </w:rPr>
+            </w:pPr>
+            <w:r>
+              <w:rPr>
+                <w:rFonts w:ascii="Courier New" w:hAnsi="Courier New" w:cs="Courier New"/>
+                <w:sz w:val="20"/>
+                <w:szCs w:val="22"/>
+              </w:rPr>
+              <w:t xml:space="preserve">                MenuController.mediaPlayer.stop();</w:t>
+            </w:r>
+          </w:p>
+          <w:p>
+            <w:pPr>
+              <w:spacing w:before="0" w:after="0"/>
+              <w:rPr>
+                <w:rFonts w:ascii="Courier New" w:hAnsi="Courier New" w:cs="Courier New"/>
+                <w:sz w:val="20"/>
+                <w:szCs w:val="22"/>
+              </w:rPr>
+            </w:pPr>
+            <w:r>
+              <w:rPr>
+                <w:rFonts w:ascii="Courier New" w:hAnsi="Courier New" w:cs="Courier New"/>
+                <w:sz w:val="20"/>
+                <w:szCs w:val="22"/>
+              </w:rPr>
+              <w:t xml:space="preserve">                MenuController.mediaPlayer.play();</w:t>
+            </w:r>
+          </w:p>
+          <w:p>
+            <w:pPr>
+              <w:spacing w:before="0" w:after="0"/>
+              <w:rPr>
+                <w:rFonts w:ascii="Courier New" w:hAnsi="Courier New" w:cs="Courier New"/>
+                <w:sz w:val="20"/>
+                <w:szCs w:val="22"/>
+              </w:rPr>
+            </w:pPr>
+            <w:r>
+              <w:rPr>
+                <w:rFonts w:ascii="Courier New" w:hAnsi="Courier New" w:cs="Courier New"/>
+                <w:sz w:val="20"/>
+                <w:szCs w:val="22"/>
+              </w:rPr>
+              <w:t xml:space="preserve">               </w:t>
+            </w:r>
+            <w:r>
+              <w:rPr>
+                <w:rFonts w:ascii="Courier New" w:hAnsi="Courier New" w:cs="Courier New"/>
+                <w:sz w:val="20"/>
+                <w:szCs w:val="22"/>
+              </w:rPr>
+              <w:t xml:space="preserve"> MenuController.running = true;</w:t>
+            </w:r>
+          </w:p>
+          <w:p>
+            <w:pPr>
+              <w:spacing w:before="0" w:after="0"/>
+              <w:rPr>
+                <w:rFonts w:ascii="Courier New" w:hAnsi="Courier New" w:cs="Courier New"/>
+                <w:sz w:val="20"/>
+                <w:szCs w:val="22"/>
+              </w:rPr>
+            </w:pPr>
+            <w:r>
+              <w:rPr>
+                <w:rFonts w:ascii="Courier New" w:hAnsi="Courier New" w:cs="Courier New"/>
+                <w:sz w:val="20"/>
+                <w:szCs w:val="22"/>
+              </w:rPr>
+              <w:t xml:space="preserve">            }</w:t>
+            </w:r>
+          </w:p>
+          <w:p>
+            <w:pPr>
+              <w:spacing w:before="0" w:after="0"/>
+              <w:rPr>
+                <w:rFonts w:ascii="Courier New" w:hAnsi="Courier New" w:cs="Courier New"/>
+                <w:sz w:val="20"/>
+                <w:szCs w:val="22"/>
+              </w:rPr>
+            </w:pPr>
+            <w:r>
+              <w:rPr>
+                <w:rFonts w:ascii="Courier New" w:hAnsi="Courier New" w:cs="Courier New"/>
+                <w:sz w:val="20"/>
+                <w:szCs w:val="22"/>
+              </w:rPr>
+              <w:t xml:space="preserve">        });</w:t>
+            </w:r>
+          </w:p>
+          <w:p>
+            <w:pPr>
+              <w:spacing w:before="0" w:after="0"/>
+              <w:rPr>
+                <w:rFonts w:ascii="Courier New" w:hAnsi="Courier New" w:cs="Courier New"/>
+                <w:sz w:val="20"/>
+                <w:szCs w:val="22"/>
+              </w:rPr>
+            </w:pPr>
+            <w:r>
+              <w:rPr>
+                <w:rFonts w:ascii="Courier New" w:hAnsi="Courier New" w:cs="Courier New"/>
+                <w:sz w:val="20"/>
+                <w:szCs w:val="22"/>
+              </w:rPr>
+              <w:t>.</w:t>
+            </w:r>
+          </w:p>
+          <w:p>
+            <w:pPr>
+              <w:spacing w:before="0" w:after="0"/>
+              <w:rPr>
+                <w:rFonts w:ascii="Courier New" w:hAnsi="Courier New" w:cs="Courier New"/>
+                <w:sz w:val="20"/>
+                <w:szCs w:val="22"/>
+              </w:rPr>
+            </w:pPr>
+            <w:r>
+              <w:rPr>
+                <w:rFonts w:ascii="Courier New" w:hAnsi="Courier New" w:cs="Courier New"/>
+                <w:sz w:val="20"/>
+                <w:szCs w:val="22"/>
+              </w:rPr>
+              <w:t>.</w:t>
+            </w:r>
+          </w:p>
+          <w:p>
+            <w:pPr>
+              <w:spacing w:before="0" w:after="0"/>
+              <w:rPr>
+                <w:szCs w:val="22"/>
+              </w:rPr>
+            </w:pPr>
+            <w:r>
+              <w:rPr>
+                <w:rFonts w:ascii="Courier New" w:hAnsi="Courier New" w:cs="Courier New"/>
+                <w:sz w:val="20"/>
+                <w:szCs w:val="22"/>
+              </w:rPr>
+              <w:t>.</w:t>
+            </w:r>
+          </w:p>
+        </w:tc>
+      </w:tr>
+    </w:tbl>
+    <w:p>
+      <w:pPr>
+        <w:jc w:val="center"/>
+        <w:rPr>
+          <w:sz w:val="20"/>
+          <w:szCs w:val="22"/>
+        </w:rPr>
+      </w:pPr>
+      <w:r>
+        <w:rPr>
+          <w:sz w:val="20"/>
+          <w:szCs w:val="22"/>
+        </w:rPr>
+        <w:lastRenderedPageBreak/>
+        <w:t xml:space="preserve">Kod 5.3: Upravljanje MediaPlayer-om iz drugog kontrolera </w:t>
+      </w:r>
+    </w:p>
+    <w:p>
+      <w:pPr>
+        <w:rPr>
+          <w:rFonts w:cs="Arial"/>
+          <w:szCs w:val="22"/>
+        </w:rPr>
+      </w:pPr>
+      <w:r>
+        <w:rPr>
+          <w:szCs w:val="22"/>
+        </w:rPr>
+        <w:t xml:space="preserve">Postavljanje statičkog MediaPlayer-a dobiva se mogućnost njenim upravljanjem kroz druge kontrolere. Na navedenom kodu prikazan je dio koda iz </w:t>
+      </w:r>
+      <w:r>
+        <w:rPr>
+          <w:i/>
+          <w:szCs w:val="22"/>
+        </w:rPr>
+        <w:t>DrugiController</w:t>
+      </w:r>
+      <w:r>
+        <w:rPr>
+          <w:szCs w:val="22"/>
+        </w:rPr>
+        <w:t xml:space="preserve"> na čijem primjeru vidimo pozivanje jednog „slušača“ </w:t>
+      </w:r>
+      <w:r>
+        <w:rPr>
+          <w:rFonts w:ascii="Courier New" w:hAnsi="Courier New" w:cs="Courier New"/>
+          <w:sz w:val="20"/>
+          <w:szCs w:val="22"/>
+        </w:rPr>
+        <w:t>.setOnEndOfMedia</w:t>
+      </w:r>
+      <w:r>
+        <w:rPr>
+          <w:rFonts w:ascii="Courier New" w:hAnsi="Courier New" w:cs="Courier New"/>
+          <w:sz w:val="20"/>
+          <w:szCs w:val="22"/>
+        </w:rPr>
+        <w:t xml:space="preserve">() </w:t>
+      </w:r>
+      <w:r>
+        <w:rPr>
+          <w:rFonts w:cs="Arial"/>
+          <w:szCs w:val="22"/>
+        </w:rPr>
+        <w:t xml:space="preserve">koji se aktivira kad </w:t>
+      </w:r>
+      <w:r>
+        <w:rPr>
+          <w:rFonts w:ascii="Courier New" w:hAnsi="Courier New" w:cs="Courier New"/>
+          <w:sz w:val="20"/>
+          <w:szCs w:val="20"/>
+        </w:rPr>
+        <w:t>mediaPlayer</w:t>
+      </w:r>
+      <w:r>
+        <w:rPr>
+          <w:rFonts w:cs="Arial"/>
+          <w:szCs w:val="22"/>
+        </w:rPr>
+        <w:t xml:space="preserve"> završi</w:t>
+      </w:r>
+      <w:r>
+        <w:rPr>
+          <w:rFonts w:ascii="Courier New" w:hAnsi="Courier New" w:cs="Courier New"/>
+          <w:szCs w:val="22"/>
+        </w:rPr>
+        <w:t xml:space="preserve"> </w:t>
+      </w:r>
+      <w:r>
+        <w:rPr>
+          <w:rFonts w:cs="Arial"/>
+          <w:szCs w:val="22"/>
+        </w:rPr>
+        <w:t xml:space="preserve">u čijem se kodu odvija ponovno pokretanje </w:t>
+      </w:r>
+      <w:r>
+        <w:rPr>
+          <w:rFonts w:ascii="Courier New" w:hAnsi="Courier New" w:cs="Courier New"/>
+          <w:sz w:val="20"/>
+          <w:szCs w:val="22"/>
+        </w:rPr>
+        <w:t>mediaPlayer</w:t>
+      </w:r>
+      <w:r>
+        <w:rPr>
+          <w:rFonts w:cs="Arial"/>
+          <w:szCs w:val="22"/>
+        </w:rPr>
+        <w:t xml:space="preserve">. Isti postupak se nalazi i u </w:t>
+      </w:r>
+      <w:r>
+        <w:rPr>
+          <w:rFonts w:cs="Arial"/>
+          <w:i/>
+          <w:szCs w:val="22"/>
+        </w:rPr>
+        <w:t>HighscoreConroller</w:t>
+      </w:r>
+      <w:r>
+        <w:rPr>
+          <w:rFonts w:cs="Arial"/>
+          <w:szCs w:val="22"/>
+        </w:rPr>
+        <w:t>, te samim time statičko postavljanje MediaPlayer-a pokazuje još svojih prednosti.</w:t>
+      </w:r>
+    </w:p>
+    <w:p>
+      <w:pPr>
+        <w:rPr>
+          <w:rFonts w:cs="Arial"/>
+          <w:szCs w:val="22"/>
+        </w:rPr>
+      </w:pPr>
+    </w:p>
+    <w:p>
+      <w:pPr>
+        <w:rPr>
+          <w:rFonts w:cs="Arial"/>
+          <w:szCs w:val="22"/>
+        </w:rPr>
+      </w:pPr>
+    </w:p>
+    <w:p>
+      <w:pPr>
+        <w:rPr>
+          <w:rFonts w:cs="Arial"/>
+          <w:szCs w:val="22"/>
+        </w:rPr>
+      </w:pPr>
+    </w:p>
+    <w:p>
+      <w:pPr>
+        <w:rPr>
+          <w:rFonts w:cs="Arial"/>
+          <w:szCs w:val="22"/>
+        </w:rPr>
+      </w:pPr>
+    </w:p>
+    <w:p>
+      <w:pPr>
+        <w:rPr>
+          <w:rFonts w:cs="Arial"/>
+          <w:szCs w:val="22"/>
+        </w:rPr>
+      </w:pPr>
+    </w:p>
+    <w:p>
+      <w:pPr>
+        <w:rPr>
+          <w:rFonts w:cs="Arial"/>
+          <w:szCs w:val="22"/>
+        </w:rPr>
+      </w:pPr>
+    </w:p>
+    <w:p>
+      <w:pPr>
+        <w:rPr>
+          <w:rFonts w:cs="Arial"/>
+          <w:szCs w:val="22"/>
+        </w:rPr>
+      </w:pPr>
+    </w:p>
+    <w:p>
+      <w:pPr>
+        <w:rPr>
+          <w:rFonts w:cs="Arial"/>
+          <w:szCs w:val="22"/>
+        </w:rPr>
+      </w:pPr>
+    </w:p>
+    <w:p>
+      <w:pPr>
+        <w:rPr>
+          <w:rFonts w:cs="Arial"/>
+          <w:szCs w:val="22"/>
+        </w:rPr>
+      </w:pPr>
+    </w:p>
+    <w:p>
+      <w:pPr>
+        <w:rPr>
+          <w:rFonts w:cs="Arial"/>
+          <w:szCs w:val="22"/>
+        </w:rPr>
+      </w:pPr>
+    </w:p>
+    <w:p>
+      <w:pPr>
+        <w:rPr>
+          <w:rFonts w:cs="Arial"/>
+          <w:szCs w:val="22"/>
+        </w:rPr>
+      </w:pPr>
+    </w:p>
+    <w:p>
+      <w:pPr>
+        <w:spacing w:before="800" w:after="760"/>
+        <w:ind w:left="431" w:hanging="431"/>
+        <w:rPr>
+          <w:rFonts w:cs="Arial"/>
+          <w:b/>
+          <w:sz w:val="36"/>
+          <w:szCs w:val="36"/>
+        </w:rPr>
+      </w:pPr>
+      <w:r>
+        <w:rPr>
+          <w:rFonts w:cs="Arial"/>
+          <w:b/>
+          <w:sz w:val="36"/>
+          <w:szCs w:val="36"/>
+        </w:rPr>
+        <w:lastRenderedPageBreak/>
+        <w:t>6</w:t>
+      </w:r>
+      <w:r>
+        <w:rPr>
+          <w:rFonts w:cs="Arial"/>
+          <w:b/>
+          <w:sz w:val="36"/>
+          <w:szCs w:val="36"/>
+        </w:rPr>
+        <w:tab/>
+        <w:t>DRETVE</w:t>
+      </w:r>
+    </w:p>
+    <w:p>
+      <w:pPr>
+        <w:ind w:left="720" w:hanging="720"/>
+        <w:rPr>
+          <w:rFonts w:cs="Arial"/>
+          <w:b/>
+          <w:sz w:val="24"/>
+          <w:szCs w:val="36"/>
+        </w:rPr>
+      </w:pPr>
+      <w:r>
+        <w:rPr>
+          <w:rFonts w:cs="Arial"/>
+          <w:b/>
+          <w:sz w:val="24"/>
+          <w:szCs w:val="36"/>
+        </w:rPr>
+        <w:t>6.1</w:t>
+      </w:r>
+      <w:r>
+        <w:rPr>
+          <w:rFonts w:cs="Arial"/>
+          <w:b/>
+          <w:sz w:val="24"/>
+          <w:szCs w:val="36"/>
+        </w:rPr>
+        <w:tab/>
+        <w:t>Što su dretve i čemu služe</w:t>
+      </w:r>
     </w:p>
     <w:sectPr>
       <w:pgSz w:w="12240" w:h="15840"/>
@@ -14384,4 +17441,16 @@
   <a:objectDefaults/>
   <a:extraClrSchemeLst/>
 </a:theme>
+</file>
+
+<file path=customXml/item1.xml><?xml version="1.0" encoding="utf-8"?>
+<b:Sources xmlns:b="http://schemas.openxmlformats.org/officeDocument/2006/bibliography" xmlns="http://schemas.openxmlformats.org/officeDocument/2006/bibliography" SelectedStyle="\APA.XSL" StyleName="APA"/>
+</file>
+
+<file path=customXml/itemProps1.xml><?xml version="1.0" encoding="utf-8"?>
+<ds:datastoreItem xmlns:ds="http://schemas.openxmlformats.org/officeDocument/2006/customXml" ds:itemID="{FDB43FDE-BF33-4F49-BADE-D3708066D37A}">
+  <ds:schemaRefs>
+    <ds:schemaRef ds:uri="http://schemas.openxmlformats.org/officeDocument/2006/bibliography"/>
+  </ds:schemaRefs>
+</ds:datastoreItem>
 </file>
</xml_diff>